<commit_message>
technologiak kivalasztasa fejezet atnevezes, koncepcio atfogalmazas, tervezes-funkciok elkezdese
</commit_message>
<xml_diff>
--- a/szakdolgozat/Szakdolgozat/Szakdolgozat.docx
+++ b/szakdolgozat/Szakdolgozat/Szakdolgozat.docx
@@ -450,7 +450,7 @@
           <w:r>
             <w:fldChar w:fldCharType="separate"/>
           </w:r>
-          <w:hyperlink w:anchor="_Toc86948983" w:history="1">
+          <w:hyperlink w:anchor="_Toc87124483" w:history="1">
             <w:r>
               <w:rPr>
                 <w:rStyle w:val="Hiperhivatkozs"/>
@@ -477,7 +477,7 @@
                 <w:noProof/>
                 <w:webHidden/>
               </w:rPr>
-              <w:instrText xml:space="preserve"> PAGEREF _Toc86948983 \h </w:instrText>
+              <w:instrText xml:space="preserve"> PAGEREF _Toc87124483 \h </w:instrText>
             </w:r>
             <w:r>
               <w:rPr>
@@ -521,7 +521,7 @@
               <w:lang w:eastAsia="hu-HU"/>
             </w:rPr>
           </w:pPr>
-          <w:hyperlink w:anchor="_Toc86948984" w:history="1">
+          <w:hyperlink w:anchor="_Toc87124484" w:history="1">
             <w:r>
               <w:rPr>
                 <w:rStyle w:val="Hiperhivatkozs"/>
@@ -548,7 +548,7 @@
                 <w:noProof/>
                 <w:webHidden/>
               </w:rPr>
-              <w:instrText xml:space="preserve"> PAGEREF _Toc86948984 \h </w:instrText>
+              <w:instrText xml:space="preserve"> PAGEREF _Toc87124484 \h </w:instrText>
             </w:r>
             <w:r>
               <w:rPr>
@@ -592,7 +592,7 @@
               <w:lang w:eastAsia="hu-HU"/>
             </w:rPr>
           </w:pPr>
-          <w:hyperlink w:anchor="_Toc86948985" w:history="1">
+          <w:hyperlink w:anchor="_Toc87124485" w:history="1">
             <w:r>
               <w:rPr>
                 <w:rStyle w:val="Hiperhivatkozs"/>
@@ -619,7 +619,7 @@
                 <w:noProof/>
                 <w:webHidden/>
               </w:rPr>
-              <w:instrText xml:space="preserve"> PAGEREF _Toc86948985 \h </w:instrText>
+              <w:instrText xml:space="preserve"> PAGEREF _Toc87124485 \h </w:instrText>
             </w:r>
             <w:r>
               <w:rPr>
@@ -663,7 +663,7 @@
               <w:lang w:eastAsia="hu-HU"/>
             </w:rPr>
           </w:pPr>
-          <w:hyperlink w:anchor="_Toc86948986" w:history="1">
+          <w:hyperlink w:anchor="_Toc87124486" w:history="1">
             <w:r>
               <w:rPr>
                 <w:rStyle w:val="Hiperhivatkozs"/>
@@ -690,7 +690,7 @@
                 <w:noProof/>
                 <w:webHidden/>
               </w:rPr>
-              <w:instrText xml:space="preserve"> PAGEREF _Toc86948986 \h </w:instrText>
+              <w:instrText xml:space="preserve"> PAGEREF _Toc87124486 \h </w:instrText>
             </w:r>
             <w:r>
               <w:rPr>
@@ -734,13 +734,13 @@
               <w:lang w:eastAsia="hu-HU"/>
             </w:rPr>
           </w:pPr>
-          <w:hyperlink w:anchor="_Toc86948987" w:history="1">
+          <w:hyperlink w:anchor="_Toc87124487" w:history="1">
             <w:r>
               <w:rPr>
                 <w:rStyle w:val="Hiperhivatkozs"/>
                 <w:noProof/>
               </w:rPr>
-              <w:t>2.1. Az problémák áttekintése</w:t>
+              <w:t>2.1. Megoldandó feladatok, elsődleges célok</w:t>
             </w:r>
             <w:r>
               <w:rPr>
@@ -761,7 +761,7 @@
                 <w:noProof/>
                 <w:webHidden/>
               </w:rPr>
-              <w:instrText xml:space="preserve"> PAGEREF _Toc86948987 \h </w:instrText>
+              <w:instrText xml:space="preserve"> PAGEREF _Toc87124487 \h </w:instrText>
             </w:r>
             <w:r>
               <w:rPr>
@@ -782,6 +782,77 @@
                 <w:webHidden/>
               </w:rPr>
               <w:t>5</w:t>
+            </w:r>
+            <w:r>
+              <w:rPr>
+                <w:noProof/>
+                <w:webHidden/>
+              </w:rPr>
+              <w:fldChar w:fldCharType="end"/>
+            </w:r>
+          </w:hyperlink>
+        </w:p>
+        <w:p>
+          <w:pPr>
+            <w:pStyle w:val="TJ1"/>
+            <w:tabs>
+              <w:tab w:val="right" w:leader="dot" w:pos="9062"/>
+            </w:tabs>
+            <w:rPr>
+              <w:rFonts w:asciiTheme="minorHAnsi" w:eastAsiaTheme="minorEastAsia" w:hAnsiTheme="minorHAnsi"/>
+              <w:noProof/>
+              <w:sz w:val="22"/>
+              <w:lang w:eastAsia="hu-HU"/>
+            </w:rPr>
+          </w:pPr>
+          <w:hyperlink w:anchor="_Toc87124488" w:history="1">
+            <w:r>
+              <w:rPr>
+                <w:rStyle w:val="Hiperhivatkozs"/>
+                <w:noProof/>
+              </w:rPr>
+              <w:t>3. Követelmény analízis</w:t>
+            </w:r>
+            <w:r>
+              <w:rPr>
+                <w:noProof/>
+                <w:webHidden/>
+              </w:rPr>
+              <w:tab/>
+            </w:r>
+            <w:r>
+              <w:rPr>
+                <w:noProof/>
+                <w:webHidden/>
+              </w:rPr>
+              <w:fldChar w:fldCharType="begin"/>
+            </w:r>
+            <w:r>
+              <w:rPr>
+                <w:noProof/>
+                <w:webHidden/>
+              </w:rPr>
+              <w:instrText xml:space="preserve"> PAGEREF _Toc87124488 \h </w:instrText>
+            </w:r>
+            <w:r>
+              <w:rPr>
+                <w:noProof/>
+                <w:webHidden/>
+              </w:rPr>
+            </w:r>
+            <w:r>
+              <w:rPr>
+                <w:noProof/>
+                <w:webHidden/>
+              </w:rPr>
+              <w:fldChar w:fldCharType="separate"/>
+            </w:r>
+            <w:r>
+              <w:rPr>
+                <w:noProof/>
+                <w:webHidden/>
+              </w:rPr>
+              <w:t>7</w:t>
             </w:r>
             <w:r>
               <w:rPr>
@@ -805,13 +876,13 @@
               <w:lang w:eastAsia="hu-HU"/>
             </w:rPr>
           </w:pPr>
-          <w:hyperlink w:anchor="_Toc86948988" w:history="1">
+          <w:hyperlink w:anchor="_Toc87124489" w:history="1">
             <w:r>
               <w:rPr>
                 <w:rStyle w:val="Hiperhivatkozs"/>
                 <w:noProof/>
               </w:rPr>
-              <w:t>2.2. Megoldandó feladatok</w:t>
+              <w:t>3.1. Befizetések kezelése</w:t>
             </w:r>
             <w:r>
               <w:rPr>
@@ -832,7 +903,7 @@
                 <w:noProof/>
                 <w:webHidden/>
               </w:rPr>
-              <w:instrText xml:space="preserve"> PAGEREF _Toc86948988 \h </w:instrText>
+              <w:instrText xml:space="preserve"> PAGEREF _Toc87124489 \h </w:instrText>
             </w:r>
             <w:r>
               <w:rPr>
@@ -852,7 +923,220 @@
                 <w:noProof/>
                 <w:webHidden/>
               </w:rPr>
-              <w:t>5</w:t>
+              <w:t>7</w:t>
+            </w:r>
+            <w:r>
+              <w:rPr>
+                <w:noProof/>
+                <w:webHidden/>
+              </w:rPr>
+              <w:fldChar w:fldCharType="end"/>
+            </w:r>
+          </w:hyperlink>
+        </w:p>
+        <w:p>
+          <w:pPr>
+            <w:pStyle w:val="TJ2"/>
+            <w:tabs>
+              <w:tab w:val="right" w:leader="dot" w:pos="9062"/>
+            </w:tabs>
+            <w:rPr>
+              <w:rFonts w:asciiTheme="minorHAnsi" w:eastAsiaTheme="minorEastAsia" w:hAnsiTheme="minorHAnsi"/>
+              <w:noProof/>
+              <w:sz w:val="22"/>
+              <w:lang w:eastAsia="hu-HU"/>
+            </w:rPr>
+          </w:pPr>
+          <w:hyperlink w:anchor="_Toc87124490" w:history="1">
+            <w:r>
+              <w:rPr>
+                <w:rStyle w:val="Hiperhivatkozs"/>
+                <w:noProof/>
+              </w:rPr>
+              <w:t>3.2. Alap statisztikák megjelenítése</w:t>
+            </w:r>
+            <w:r>
+              <w:rPr>
+                <w:noProof/>
+                <w:webHidden/>
+              </w:rPr>
+              <w:tab/>
+            </w:r>
+            <w:r>
+              <w:rPr>
+                <w:noProof/>
+                <w:webHidden/>
+              </w:rPr>
+              <w:fldChar w:fldCharType="begin"/>
+            </w:r>
+            <w:r>
+              <w:rPr>
+                <w:noProof/>
+                <w:webHidden/>
+              </w:rPr>
+              <w:instrText xml:space="preserve"> PAGEREF _Toc87124490 \h </w:instrText>
+            </w:r>
+            <w:r>
+              <w:rPr>
+                <w:noProof/>
+                <w:webHidden/>
+              </w:rPr>
+            </w:r>
+            <w:r>
+              <w:rPr>
+                <w:noProof/>
+                <w:webHidden/>
+              </w:rPr>
+              <w:fldChar w:fldCharType="separate"/>
+            </w:r>
+            <w:r>
+              <w:rPr>
+                <w:noProof/>
+                <w:webHidden/>
+              </w:rPr>
+              <w:t>7</w:t>
+            </w:r>
+            <w:r>
+              <w:rPr>
+                <w:noProof/>
+                <w:webHidden/>
+              </w:rPr>
+              <w:fldChar w:fldCharType="end"/>
+            </w:r>
+          </w:hyperlink>
+        </w:p>
+        <w:p>
+          <w:pPr>
+            <w:pStyle w:val="TJ2"/>
+            <w:tabs>
+              <w:tab w:val="right" w:leader="dot" w:pos="9062"/>
+            </w:tabs>
+            <w:rPr>
+              <w:rFonts w:asciiTheme="minorHAnsi" w:eastAsiaTheme="minorEastAsia" w:hAnsiTheme="minorHAnsi"/>
+              <w:noProof/>
+              <w:sz w:val="22"/>
+              <w:lang w:eastAsia="hu-HU"/>
+            </w:rPr>
+          </w:pPr>
+          <w:hyperlink w:anchor="_Toc87124491" w:history="1">
+            <w:r>
+              <w:rPr>
+                <w:rStyle w:val="Hiperhivatkozs"/>
+                <w:noProof/>
+              </w:rPr>
+              <w:t>3.3. Adatok megtekintése és szerkesztése</w:t>
+            </w:r>
+            <w:r>
+              <w:rPr>
+                <w:noProof/>
+                <w:webHidden/>
+              </w:rPr>
+              <w:tab/>
+            </w:r>
+            <w:r>
+              <w:rPr>
+                <w:noProof/>
+                <w:webHidden/>
+              </w:rPr>
+              <w:fldChar w:fldCharType="begin"/>
+            </w:r>
+            <w:r>
+              <w:rPr>
+                <w:noProof/>
+                <w:webHidden/>
+              </w:rPr>
+              <w:instrText xml:space="preserve"> PAGEREF _Toc87124491 \h </w:instrText>
+            </w:r>
+            <w:r>
+              <w:rPr>
+                <w:noProof/>
+                <w:webHidden/>
+              </w:rPr>
+            </w:r>
+            <w:r>
+              <w:rPr>
+                <w:noProof/>
+                <w:webHidden/>
+              </w:rPr>
+              <w:fldChar w:fldCharType="separate"/>
+            </w:r>
+            <w:r>
+              <w:rPr>
+                <w:noProof/>
+                <w:webHidden/>
+              </w:rPr>
+              <w:t>7</w:t>
+            </w:r>
+            <w:r>
+              <w:rPr>
+                <w:noProof/>
+                <w:webHidden/>
+              </w:rPr>
+              <w:fldChar w:fldCharType="end"/>
+            </w:r>
+          </w:hyperlink>
+        </w:p>
+        <w:p>
+          <w:pPr>
+            <w:pStyle w:val="TJ2"/>
+            <w:tabs>
+              <w:tab w:val="right" w:leader="dot" w:pos="9062"/>
+            </w:tabs>
+            <w:rPr>
+              <w:rFonts w:asciiTheme="minorHAnsi" w:eastAsiaTheme="minorEastAsia" w:hAnsiTheme="minorHAnsi"/>
+              <w:noProof/>
+              <w:sz w:val="22"/>
+              <w:lang w:eastAsia="hu-HU"/>
+            </w:rPr>
+          </w:pPr>
+          <w:hyperlink w:anchor="_Toc87124492" w:history="1">
+            <w:r>
+              <w:rPr>
+                <w:rStyle w:val="Hiperhivatkozs"/>
+                <w:noProof/>
+              </w:rPr>
+              <w:t>3.4. Szakember ellenőrzése</w:t>
+            </w:r>
+            <w:r>
+              <w:rPr>
+                <w:noProof/>
+                <w:webHidden/>
+              </w:rPr>
+              <w:tab/>
+            </w:r>
+            <w:r>
+              <w:rPr>
+                <w:noProof/>
+                <w:webHidden/>
+              </w:rPr>
+              <w:fldChar w:fldCharType="begin"/>
+            </w:r>
+            <w:r>
+              <w:rPr>
+                <w:noProof/>
+                <w:webHidden/>
+              </w:rPr>
+              <w:instrText xml:space="preserve"> PAGEREF _Toc87124492 \h </w:instrText>
+            </w:r>
+            <w:r>
+              <w:rPr>
+                <w:noProof/>
+                <w:webHidden/>
+              </w:rPr>
+            </w:r>
+            <w:r>
+              <w:rPr>
+                <w:noProof/>
+                <w:webHidden/>
+              </w:rPr>
+              <w:fldChar w:fldCharType="separate"/>
+            </w:r>
+            <w:r>
+              <w:rPr>
+                <w:noProof/>
+                <w:webHidden/>
+              </w:rPr>
+              <w:t>8</w:t>
             </w:r>
             <w:r>
               <w:rPr>
@@ -876,13 +1160,13 @@
               <w:lang w:eastAsia="hu-HU"/>
             </w:rPr>
           </w:pPr>
-          <w:hyperlink w:anchor="_Toc86948989" w:history="1">
+          <w:hyperlink w:anchor="_Toc87124493" w:history="1">
             <w:r>
               <w:rPr>
                 <w:rStyle w:val="Hiperhivatkozs"/>
                 <w:noProof/>
               </w:rPr>
-              <w:t>3. Követelmény analízis</w:t>
+              <w:t>4. Specifikáció</w:t>
             </w:r>
             <w:r>
               <w:rPr>
@@ -903,7 +1187,7 @@
                 <w:noProof/>
                 <w:webHidden/>
               </w:rPr>
-              <w:instrText xml:space="preserve"> PAGEREF _Toc86948989 \h </w:instrText>
+              <w:instrText xml:space="preserve"> PAGEREF _Toc87124493 \h </w:instrText>
             </w:r>
             <w:r>
               <w:rPr>
@@ -923,7 +1207,7 @@
                 <w:noProof/>
                 <w:webHidden/>
               </w:rPr>
-              <w:t>6</w:t>
+              <w:t>9</w:t>
             </w:r>
             <w:r>
               <w:rPr>
@@ -947,13 +1231,13 @@
               <w:lang w:eastAsia="hu-HU"/>
             </w:rPr>
           </w:pPr>
-          <w:hyperlink w:anchor="_Toc86948990" w:history="1">
+          <w:hyperlink w:anchor="_Toc87124494" w:history="1">
             <w:r>
               <w:rPr>
                 <w:rStyle w:val="Hiperhivatkozs"/>
                 <w:noProof/>
               </w:rPr>
-              <w:t>3.1. Befizetések kezelése</w:t>
+              <w:t>4.1. Az felhasználói felületen található funkciók</w:t>
             </w:r>
             <w:r>
               <w:rPr>
@@ -974,7 +1258,7 @@
                 <w:noProof/>
                 <w:webHidden/>
               </w:rPr>
-              <w:instrText xml:space="preserve"> PAGEREF _Toc86948990 \h </w:instrText>
+              <w:instrText xml:space="preserve"> PAGEREF _Toc87124494 \h </w:instrText>
             </w:r>
             <w:r>
               <w:rPr>
@@ -994,7 +1278,78 @@
                 <w:noProof/>
                 <w:webHidden/>
               </w:rPr>
-              <w:t>6</w:t>
+              <w:t>9</w:t>
+            </w:r>
+            <w:r>
+              <w:rPr>
+                <w:noProof/>
+                <w:webHidden/>
+              </w:rPr>
+              <w:fldChar w:fldCharType="end"/>
+            </w:r>
+          </w:hyperlink>
+        </w:p>
+        <w:p>
+          <w:pPr>
+            <w:pStyle w:val="TJ1"/>
+            <w:tabs>
+              <w:tab w:val="right" w:leader="dot" w:pos="9062"/>
+            </w:tabs>
+            <w:rPr>
+              <w:rFonts w:asciiTheme="minorHAnsi" w:eastAsiaTheme="minorEastAsia" w:hAnsiTheme="minorHAnsi"/>
+              <w:noProof/>
+              <w:sz w:val="22"/>
+              <w:lang w:eastAsia="hu-HU"/>
+            </w:rPr>
+          </w:pPr>
+          <w:hyperlink w:anchor="_Toc87124495" w:history="1">
+            <w:r>
+              <w:rPr>
+                <w:rStyle w:val="Hiperhivatkozs"/>
+                <w:noProof/>
+              </w:rPr>
+              <w:t>5. Technológiák kiválasztása</w:t>
+            </w:r>
+            <w:r>
+              <w:rPr>
+                <w:noProof/>
+                <w:webHidden/>
+              </w:rPr>
+              <w:tab/>
+            </w:r>
+            <w:r>
+              <w:rPr>
+                <w:noProof/>
+                <w:webHidden/>
+              </w:rPr>
+              <w:fldChar w:fldCharType="begin"/>
+            </w:r>
+            <w:r>
+              <w:rPr>
+                <w:noProof/>
+                <w:webHidden/>
+              </w:rPr>
+              <w:instrText xml:space="preserve"> PAGEREF _Toc87124495 \h </w:instrText>
+            </w:r>
+            <w:r>
+              <w:rPr>
+                <w:noProof/>
+                <w:webHidden/>
+              </w:rPr>
+            </w:r>
+            <w:r>
+              <w:rPr>
+                <w:noProof/>
+                <w:webHidden/>
+              </w:rPr>
+              <w:fldChar w:fldCharType="separate"/>
+            </w:r>
+            <w:r>
+              <w:rPr>
+                <w:noProof/>
+                <w:webHidden/>
+              </w:rPr>
+              <w:t>10</w:t>
             </w:r>
             <w:r>
               <w:rPr>
@@ -1018,13 +1373,13 @@
               <w:lang w:eastAsia="hu-HU"/>
             </w:rPr>
           </w:pPr>
-          <w:hyperlink w:anchor="_Toc86948991" w:history="1">
+          <w:hyperlink w:anchor="_Toc87124496" w:history="1">
             <w:r>
               <w:rPr>
                 <w:rStyle w:val="Hiperhivatkozs"/>
                 <w:noProof/>
               </w:rPr>
-              <w:t>3.2. Alap statisztikák megjelenítése</w:t>
+              <w:t>5.1. Frontend</w:t>
             </w:r>
             <w:r>
               <w:rPr>
@@ -1045,7 +1400,7 @@
                 <w:noProof/>
                 <w:webHidden/>
               </w:rPr>
-              <w:instrText xml:space="preserve"> PAGEREF _Toc86948991 \h </w:instrText>
+              <w:instrText xml:space="preserve"> PAGEREF _Toc87124496 \h </w:instrText>
             </w:r>
             <w:r>
               <w:rPr>
@@ -1065,7 +1420,504 @@
                 <w:noProof/>
                 <w:webHidden/>
               </w:rPr>
-              <w:t>6</w:t>
+              <w:t>10</w:t>
+            </w:r>
+            <w:r>
+              <w:rPr>
+                <w:noProof/>
+                <w:webHidden/>
+              </w:rPr>
+              <w:fldChar w:fldCharType="end"/>
+            </w:r>
+          </w:hyperlink>
+        </w:p>
+        <w:p>
+          <w:pPr>
+            <w:pStyle w:val="TJ3"/>
+            <w:tabs>
+              <w:tab w:val="right" w:leader="dot" w:pos="9062"/>
+            </w:tabs>
+            <w:rPr>
+              <w:rFonts w:asciiTheme="minorHAnsi" w:eastAsiaTheme="minorEastAsia" w:hAnsiTheme="minorHAnsi"/>
+              <w:noProof/>
+              <w:sz w:val="22"/>
+              <w:lang w:eastAsia="hu-HU"/>
+            </w:rPr>
+          </w:pPr>
+          <w:hyperlink w:anchor="_Toc87124497" w:history="1">
+            <w:r>
+              <w:rPr>
+                <w:rStyle w:val="Hiperhivatkozs"/>
+                <w:noProof/>
+              </w:rPr>
+              <w:t>5.1.1. Keretrendszerek áttekintése</w:t>
+            </w:r>
+            <w:r>
+              <w:rPr>
+                <w:noProof/>
+                <w:webHidden/>
+              </w:rPr>
+              <w:tab/>
+            </w:r>
+            <w:r>
+              <w:rPr>
+                <w:noProof/>
+                <w:webHidden/>
+              </w:rPr>
+              <w:fldChar w:fldCharType="begin"/>
+            </w:r>
+            <w:r>
+              <w:rPr>
+                <w:noProof/>
+                <w:webHidden/>
+              </w:rPr>
+              <w:instrText xml:space="preserve"> PAGEREF _Toc87124497 \h </w:instrText>
+            </w:r>
+            <w:r>
+              <w:rPr>
+                <w:noProof/>
+                <w:webHidden/>
+              </w:rPr>
+            </w:r>
+            <w:r>
+              <w:rPr>
+                <w:noProof/>
+                <w:webHidden/>
+              </w:rPr>
+              <w:fldChar w:fldCharType="separate"/>
+            </w:r>
+            <w:r>
+              <w:rPr>
+                <w:noProof/>
+                <w:webHidden/>
+              </w:rPr>
+              <w:t>10</w:t>
+            </w:r>
+            <w:r>
+              <w:rPr>
+                <w:noProof/>
+                <w:webHidden/>
+              </w:rPr>
+              <w:fldChar w:fldCharType="end"/>
+            </w:r>
+          </w:hyperlink>
+        </w:p>
+        <w:p>
+          <w:pPr>
+            <w:pStyle w:val="TJ3"/>
+            <w:tabs>
+              <w:tab w:val="right" w:leader="dot" w:pos="9062"/>
+            </w:tabs>
+            <w:rPr>
+              <w:rFonts w:asciiTheme="minorHAnsi" w:eastAsiaTheme="minorEastAsia" w:hAnsiTheme="minorHAnsi"/>
+              <w:noProof/>
+              <w:sz w:val="22"/>
+              <w:lang w:eastAsia="hu-HU"/>
+            </w:rPr>
+          </w:pPr>
+          <w:hyperlink w:anchor="_Toc87124498" w:history="1">
+            <w:r>
+              <w:rPr>
+                <w:rStyle w:val="Hiperhivatkozs"/>
+                <w:noProof/>
+              </w:rPr>
+              <w:t>5.1.2. React, Angular és a Vue.js - alap gondolatok</w:t>
+            </w:r>
+            <w:r>
+              <w:rPr>
+                <w:noProof/>
+                <w:webHidden/>
+              </w:rPr>
+              <w:tab/>
+            </w:r>
+            <w:r>
+              <w:rPr>
+                <w:noProof/>
+                <w:webHidden/>
+              </w:rPr>
+              <w:fldChar w:fldCharType="begin"/>
+            </w:r>
+            <w:r>
+              <w:rPr>
+                <w:noProof/>
+                <w:webHidden/>
+              </w:rPr>
+              <w:instrText xml:space="preserve"> PAGEREF _Toc87124498 \h </w:instrText>
+            </w:r>
+            <w:r>
+              <w:rPr>
+                <w:noProof/>
+                <w:webHidden/>
+              </w:rPr>
+            </w:r>
+            <w:r>
+              <w:rPr>
+                <w:noProof/>
+                <w:webHidden/>
+              </w:rPr>
+              <w:fldChar w:fldCharType="separate"/>
+            </w:r>
+            <w:r>
+              <w:rPr>
+                <w:noProof/>
+                <w:webHidden/>
+              </w:rPr>
+              <w:t>11</w:t>
+            </w:r>
+            <w:r>
+              <w:rPr>
+                <w:noProof/>
+                <w:webHidden/>
+              </w:rPr>
+              <w:fldChar w:fldCharType="end"/>
+            </w:r>
+          </w:hyperlink>
+        </w:p>
+        <w:p>
+          <w:pPr>
+            <w:pStyle w:val="TJ3"/>
+            <w:tabs>
+              <w:tab w:val="right" w:leader="dot" w:pos="9062"/>
+            </w:tabs>
+            <w:rPr>
+              <w:rFonts w:asciiTheme="minorHAnsi" w:eastAsiaTheme="minorEastAsia" w:hAnsiTheme="minorHAnsi"/>
+              <w:noProof/>
+              <w:sz w:val="22"/>
+              <w:lang w:eastAsia="hu-HU"/>
+            </w:rPr>
+          </w:pPr>
+          <w:hyperlink w:anchor="_Toc87124499" w:history="1">
+            <w:r>
+              <w:rPr>
+                <w:rStyle w:val="Hiperhivatkozs"/>
+                <w:noProof/>
+              </w:rPr>
+              <w:t>5.1.3. React, Angular és a Vue.js – funkcióinak összehasonlítása</w:t>
+            </w:r>
+            <w:r>
+              <w:rPr>
+                <w:noProof/>
+                <w:webHidden/>
+              </w:rPr>
+              <w:tab/>
+            </w:r>
+            <w:r>
+              <w:rPr>
+                <w:noProof/>
+                <w:webHidden/>
+              </w:rPr>
+              <w:fldChar w:fldCharType="begin"/>
+            </w:r>
+            <w:r>
+              <w:rPr>
+                <w:noProof/>
+                <w:webHidden/>
+              </w:rPr>
+              <w:instrText xml:space="preserve"> PAGEREF _Toc87124499 \h </w:instrText>
+            </w:r>
+            <w:r>
+              <w:rPr>
+                <w:noProof/>
+                <w:webHidden/>
+              </w:rPr>
+            </w:r>
+            <w:r>
+              <w:rPr>
+                <w:noProof/>
+                <w:webHidden/>
+              </w:rPr>
+              <w:fldChar w:fldCharType="separate"/>
+            </w:r>
+            <w:r>
+              <w:rPr>
+                <w:noProof/>
+                <w:webHidden/>
+              </w:rPr>
+              <w:t>12</w:t>
+            </w:r>
+            <w:r>
+              <w:rPr>
+                <w:noProof/>
+                <w:webHidden/>
+              </w:rPr>
+              <w:fldChar w:fldCharType="end"/>
+            </w:r>
+          </w:hyperlink>
+        </w:p>
+        <w:p>
+          <w:pPr>
+            <w:pStyle w:val="TJ3"/>
+            <w:tabs>
+              <w:tab w:val="right" w:leader="dot" w:pos="9062"/>
+            </w:tabs>
+            <w:rPr>
+              <w:rFonts w:asciiTheme="minorHAnsi" w:eastAsiaTheme="minorEastAsia" w:hAnsiTheme="minorHAnsi"/>
+              <w:noProof/>
+              <w:sz w:val="22"/>
+              <w:lang w:eastAsia="hu-HU"/>
+            </w:rPr>
+          </w:pPr>
+          <w:hyperlink w:anchor="_Toc87124500" w:history="1">
+            <w:r>
+              <w:rPr>
+                <w:rStyle w:val="Hiperhivatkozs"/>
+                <w:noProof/>
+              </w:rPr>
+              <w:t>5.1.4. React, Angular és a Vue.js – szintaxisának összehasonlítása</w:t>
+            </w:r>
+            <w:r>
+              <w:rPr>
+                <w:noProof/>
+                <w:webHidden/>
+              </w:rPr>
+              <w:tab/>
+            </w:r>
+            <w:r>
+              <w:rPr>
+                <w:noProof/>
+                <w:webHidden/>
+              </w:rPr>
+              <w:fldChar w:fldCharType="begin"/>
+            </w:r>
+            <w:r>
+              <w:rPr>
+                <w:noProof/>
+                <w:webHidden/>
+              </w:rPr>
+              <w:instrText xml:space="preserve"> PAGEREF _Toc87124500 \h </w:instrText>
+            </w:r>
+            <w:r>
+              <w:rPr>
+                <w:noProof/>
+                <w:webHidden/>
+              </w:rPr>
+            </w:r>
+            <w:r>
+              <w:rPr>
+                <w:noProof/>
+                <w:webHidden/>
+              </w:rPr>
+              <w:fldChar w:fldCharType="separate"/>
+            </w:r>
+            <w:r>
+              <w:rPr>
+                <w:noProof/>
+                <w:webHidden/>
+              </w:rPr>
+              <w:t>13</w:t>
+            </w:r>
+            <w:r>
+              <w:rPr>
+                <w:noProof/>
+                <w:webHidden/>
+              </w:rPr>
+              <w:fldChar w:fldCharType="end"/>
+            </w:r>
+          </w:hyperlink>
+        </w:p>
+        <w:p>
+          <w:pPr>
+            <w:pStyle w:val="TJ3"/>
+            <w:tabs>
+              <w:tab w:val="right" w:leader="dot" w:pos="9062"/>
+            </w:tabs>
+            <w:rPr>
+              <w:rFonts w:asciiTheme="minorHAnsi" w:eastAsiaTheme="minorEastAsia" w:hAnsiTheme="minorHAnsi"/>
+              <w:noProof/>
+              <w:sz w:val="22"/>
+              <w:lang w:eastAsia="hu-HU"/>
+            </w:rPr>
+          </w:pPr>
+          <w:hyperlink w:anchor="_Toc87124501" w:history="1">
+            <w:r>
+              <w:rPr>
+                <w:rStyle w:val="Hiperhivatkozs"/>
+                <w:noProof/>
+              </w:rPr>
+              <w:t>5.1.5. React, Angular és a Vue.js – komplexitásának összehasonlítása</w:t>
+            </w:r>
+            <w:r>
+              <w:rPr>
+                <w:noProof/>
+                <w:webHidden/>
+              </w:rPr>
+              <w:tab/>
+            </w:r>
+            <w:r>
+              <w:rPr>
+                <w:noProof/>
+                <w:webHidden/>
+              </w:rPr>
+              <w:fldChar w:fldCharType="begin"/>
+            </w:r>
+            <w:r>
+              <w:rPr>
+                <w:noProof/>
+                <w:webHidden/>
+              </w:rPr>
+              <w:instrText xml:space="preserve"> PAGEREF _Toc87124501 \h </w:instrText>
+            </w:r>
+            <w:r>
+              <w:rPr>
+                <w:noProof/>
+                <w:webHidden/>
+              </w:rPr>
+            </w:r>
+            <w:r>
+              <w:rPr>
+                <w:noProof/>
+                <w:webHidden/>
+              </w:rPr>
+              <w:fldChar w:fldCharType="separate"/>
+            </w:r>
+            <w:r>
+              <w:rPr>
+                <w:noProof/>
+                <w:webHidden/>
+              </w:rPr>
+              <w:t>14</w:t>
+            </w:r>
+            <w:r>
+              <w:rPr>
+                <w:noProof/>
+                <w:webHidden/>
+              </w:rPr>
+              <w:fldChar w:fldCharType="end"/>
+            </w:r>
+          </w:hyperlink>
+        </w:p>
+        <w:p>
+          <w:pPr>
+            <w:pStyle w:val="TJ3"/>
+            <w:tabs>
+              <w:tab w:val="right" w:leader="dot" w:pos="9062"/>
+            </w:tabs>
+            <w:rPr>
+              <w:rFonts w:asciiTheme="minorHAnsi" w:eastAsiaTheme="minorEastAsia" w:hAnsiTheme="minorHAnsi"/>
+              <w:noProof/>
+              <w:sz w:val="22"/>
+              <w:lang w:eastAsia="hu-HU"/>
+            </w:rPr>
+          </w:pPr>
+          <w:hyperlink w:anchor="_Toc87124502" w:history="1">
+            <w:r>
+              <w:rPr>
+                <w:rStyle w:val="Hiperhivatkozs"/>
+                <w:noProof/>
+              </w:rPr>
+              <w:t>5.1.6. React, Angular és a Vue.js – teljesítményének összehasonlítása</w:t>
+            </w:r>
+            <w:r>
+              <w:rPr>
+                <w:noProof/>
+                <w:webHidden/>
+              </w:rPr>
+              <w:tab/>
+            </w:r>
+            <w:r>
+              <w:rPr>
+                <w:noProof/>
+                <w:webHidden/>
+              </w:rPr>
+              <w:fldChar w:fldCharType="begin"/>
+            </w:r>
+            <w:r>
+              <w:rPr>
+                <w:noProof/>
+                <w:webHidden/>
+              </w:rPr>
+              <w:instrText xml:space="preserve"> PAGEREF _Toc87124502 \h </w:instrText>
+            </w:r>
+            <w:r>
+              <w:rPr>
+                <w:noProof/>
+                <w:webHidden/>
+              </w:rPr>
+            </w:r>
+            <w:r>
+              <w:rPr>
+                <w:noProof/>
+                <w:webHidden/>
+              </w:rPr>
+              <w:fldChar w:fldCharType="separate"/>
+            </w:r>
+            <w:r>
+              <w:rPr>
+                <w:noProof/>
+                <w:webHidden/>
+              </w:rPr>
+              <w:t>15</w:t>
+            </w:r>
+            <w:r>
+              <w:rPr>
+                <w:noProof/>
+                <w:webHidden/>
+              </w:rPr>
+              <w:fldChar w:fldCharType="end"/>
+            </w:r>
+          </w:hyperlink>
+        </w:p>
+        <w:p>
+          <w:pPr>
+            <w:pStyle w:val="TJ3"/>
+            <w:tabs>
+              <w:tab w:val="right" w:leader="dot" w:pos="9062"/>
+            </w:tabs>
+            <w:rPr>
+              <w:rFonts w:asciiTheme="minorHAnsi" w:eastAsiaTheme="minorEastAsia" w:hAnsiTheme="minorHAnsi"/>
+              <w:noProof/>
+              <w:sz w:val="22"/>
+              <w:lang w:eastAsia="hu-HU"/>
+            </w:rPr>
+          </w:pPr>
+          <w:hyperlink w:anchor="_Toc87124503" w:history="1">
+            <w:r>
+              <w:rPr>
+                <w:rStyle w:val="Hiperhivatkozs"/>
+                <w:noProof/>
+              </w:rPr>
+              <w:t>5.1.7. Frontend kiválasztása</w:t>
+            </w:r>
+            <w:r>
+              <w:rPr>
+                <w:noProof/>
+                <w:webHidden/>
+              </w:rPr>
+              <w:tab/>
+            </w:r>
+            <w:r>
+              <w:rPr>
+                <w:noProof/>
+                <w:webHidden/>
+              </w:rPr>
+              <w:fldChar w:fldCharType="begin"/>
+            </w:r>
+            <w:r>
+              <w:rPr>
+                <w:noProof/>
+                <w:webHidden/>
+              </w:rPr>
+              <w:instrText xml:space="preserve"> PAGEREF _Toc87124503 \h </w:instrText>
+            </w:r>
+            <w:r>
+              <w:rPr>
+                <w:noProof/>
+                <w:webHidden/>
+              </w:rPr>
+            </w:r>
+            <w:r>
+              <w:rPr>
+                <w:noProof/>
+                <w:webHidden/>
+              </w:rPr>
+              <w:fldChar w:fldCharType="separate"/>
+            </w:r>
+            <w:r>
+              <w:rPr>
+                <w:noProof/>
+                <w:webHidden/>
+              </w:rPr>
+              <w:t>16</w:t>
             </w:r>
             <w:r>
               <w:rPr>
@@ -1089,13 +1941,13 @@
               <w:lang w:eastAsia="hu-HU"/>
             </w:rPr>
           </w:pPr>
-          <w:hyperlink w:anchor="_Toc86948992" w:history="1">
+          <w:hyperlink w:anchor="_Toc87124504" w:history="1">
             <w:r>
               <w:rPr>
                 <w:rStyle w:val="Hiperhivatkozs"/>
                 <w:noProof/>
               </w:rPr>
-              <w:t>3.3. Adatok megtekintése és szerkesztése</w:t>
+              <w:t>5.2. Backend</w:t>
             </w:r>
             <w:r>
               <w:rPr>
@@ -1116,7 +1968,7 @@
                 <w:noProof/>
                 <w:webHidden/>
               </w:rPr>
-              <w:instrText xml:space="preserve"> PAGEREF _Toc86948992 \h </w:instrText>
+              <w:instrText xml:space="preserve"> PAGEREF _Toc87124504 \h </w:instrText>
             </w:r>
             <w:r>
               <w:rPr>
@@ -1136,7 +1988,220 @@
                 <w:noProof/>
                 <w:webHidden/>
               </w:rPr>
-              <w:t>6</w:t>
+              <w:t>16</w:t>
+            </w:r>
+            <w:r>
+              <w:rPr>
+                <w:noProof/>
+                <w:webHidden/>
+              </w:rPr>
+              <w:fldChar w:fldCharType="end"/>
+            </w:r>
+          </w:hyperlink>
+        </w:p>
+        <w:p>
+          <w:pPr>
+            <w:pStyle w:val="TJ3"/>
+            <w:tabs>
+              <w:tab w:val="right" w:leader="dot" w:pos="9062"/>
+            </w:tabs>
+            <w:rPr>
+              <w:rFonts w:asciiTheme="minorHAnsi" w:eastAsiaTheme="minorEastAsia" w:hAnsiTheme="minorHAnsi"/>
+              <w:noProof/>
+              <w:sz w:val="22"/>
+              <w:lang w:eastAsia="hu-HU"/>
+            </w:rPr>
+          </w:pPr>
+          <w:hyperlink w:anchor="_Toc87124505" w:history="1">
+            <w:r>
+              <w:rPr>
+                <w:rStyle w:val="Hiperhivatkozs"/>
+                <w:noProof/>
+              </w:rPr>
+              <w:t>5.2.1. React és a Node.js (Express)</w:t>
+            </w:r>
+            <w:r>
+              <w:rPr>
+                <w:noProof/>
+                <w:webHidden/>
+              </w:rPr>
+              <w:tab/>
+            </w:r>
+            <w:r>
+              <w:rPr>
+                <w:noProof/>
+                <w:webHidden/>
+              </w:rPr>
+              <w:fldChar w:fldCharType="begin"/>
+            </w:r>
+            <w:r>
+              <w:rPr>
+                <w:noProof/>
+                <w:webHidden/>
+              </w:rPr>
+              <w:instrText xml:space="preserve"> PAGEREF _Toc87124505 \h </w:instrText>
+            </w:r>
+            <w:r>
+              <w:rPr>
+                <w:noProof/>
+                <w:webHidden/>
+              </w:rPr>
+            </w:r>
+            <w:r>
+              <w:rPr>
+                <w:noProof/>
+                <w:webHidden/>
+              </w:rPr>
+              <w:fldChar w:fldCharType="separate"/>
+            </w:r>
+            <w:r>
+              <w:rPr>
+                <w:noProof/>
+                <w:webHidden/>
+              </w:rPr>
+              <w:t>16</w:t>
+            </w:r>
+            <w:r>
+              <w:rPr>
+                <w:noProof/>
+                <w:webHidden/>
+              </w:rPr>
+              <w:fldChar w:fldCharType="end"/>
+            </w:r>
+          </w:hyperlink>
+        </w:p>
+        <w:p>
+          <w:pPr>
+            <w:pStyle w:val="TJ3"/>
+            <w:tabs>
+              <w:tab w:val="right" w:leader="dot" w:pos="9062"/>
+            </w:tabs>
+            <w:rPr>
+              <w:rFonts w:asciiTheme="minorHAnsi" w:eastAsiaTheme="minorEastAsia" w:hAnsiTheme="minorHAnsi"/>
+              <w:noProof/>
+              <w:sz w:val="22"/>
+              <w:lang w:eastAsia="hu-HU"/>
+            </w:rPr>
+          </w:pPr>
+          <w:hyperlink w:anchor="_Toc87124506" w:history="1">
+            <w:r>
+              <w:rPr>
+                <w:rStyle w:val="Hiperhivatkozs"/>
+                <w:noProof/>
+              </w:rPr>
+              <w:t>5.2.2. Laravel és a Ruby on Rails összehasonlítása</w:t>
+            </w:r>
+            <w:r>
+              <w:rPr>
+                <w:noProof/>
+                <w:webHidden/>
+              </w:rPr>
+              <w:tab/>
+            </w:r>
+            <w:r>
+              <w:rPr>
+                <w:noProof/>
+                <w:webHidden/>
+              </w:rPr>
+              <w:fldChar w:fldCharType="begin"/>
+            </w:r>
+            <w:r>
+              <w:rPr>
+                <w:noProof/>
+                <w:webHidden/>
+              </w:rPr>
+              <w:instrText xml:space="preserve"> PAGEREF _Toc87124506 \h </w:instrText>
+            </w:r>
+            <w:r>
+              <w:rPr>
+                <w:noProof/>
+                <w:webHidden/>
+              </w:rPr>
+            </w:r>
+            <w:r>
+              <w:rPr>
+                <w:noProof/>
+                <w:webHidden/>
+              </w:rPr>
+              <w:fldChar w:fldCharType="separate"/>
+            </w:r>
+            <w:r>
+              <w:rPr>
+                <w:noProof/>
+                <w:webHidden/>
+              </w:rPr>
+              <w:t>18</w:t>
+            </w:r>
+            <w:r>
+              <w:rPr>
+                <w:noProof/>
+                <w:webHidden/>
+              </w:rPr>
+              <w:fldChar w:fldCharType="end"/>
+            </w:r>
+          </w:hyperlink>
+        </w:p>
+        <w:p>
+          <w:pPr>
+            <w:pStyle w:val="TJ3"/>
+            <w:tabs>
+              <w:tab w:val="right" w:leader="dot" w:pos="9062"/>
+            </w:tabs>
+            <w:rPr>
+              <w:rFonts w:asciiTheme="minorHAnsi" w:eastAsiaTheme="minorEastAsia" w:hAnsiTheme="minorHAnsi"/>
+              <w:noProof/>
+              <w:sz w:val="22"/>
+              <w:lang w:eastAsia="hu-HU"/>
+            </w:rPr>
+          </w:pPr>
+          <w:hyperlink w:anchor="_Toc87124507" w:history="1">
+            <w:r>
+              <w:rPr>
+                <w:rStyle w:val="Hiperhivatkozs"/>
+                <w:noProof/>
+              </w:rPr>
+              <w:t>5.2.3. A backend kiválasztása</w:t>
+            </w:r>
+            <w:r>
+              <w:rPr>
+                <w:noProof/>
+                <w:webHidden/>
+              </w:rPr>
+              <w:tab/>
+            </w:r>
+            <w:r>
+              <w:rPr>
+                <w:noProof/>
+                <w:webHidden/>
+              </w:rPr>
+              <w:fldChar w:fldCharType="begin"/>
+            </w:r>
+            <w:r>
+              <w:rPr>
+                <w:noProof/>
+                <w:webHidden/>
+              </w:rPr>
+              <w:instrText xml:space="preserve"> PAGEREF _Toc87124507 \h </w:instrText>
+            </w:r>
+            <w:r>
+              <w:rPr>
+                <w:noProof/>
+                <w:webHidden/>
+              </w:rPr>
+            </w:r>
+            <w:r>
+              <w:rPr>
+                <w:noProof/>
+                <w:webHidden/>
+              </w:rPr>
+              <w:fldChar w:fldCharType="separate"/>
+            </w:r>
+            <w:r>
+              <w:rPr>
+                <w:noProof/>
+                <w:webHidden/>
+              </w:rPr>
+              <w:t>19</w:t>
             </w:r>
             <w:r>
               <w:rPr>
@@ -1160,13 +2225,13 @@
               <w:lang w:eastAsia="hu-HU"/>
             </w:rPr>
           </w:pPr>
-          <w:hyperlink w:anchor="_Toc86948993" w:history="1">
+          <w:hyperlink w:anchor="_Toc87124508" w:history="1">
             <w:r>
               <w:rPr>
                 <w:rStyle w:val="Hiperhivatkozs"/>
                 <w:noProof/>
               </w:rPr>
-              <w:t>3.4. Szakember ellenőrzése</w:t>
+              <w:t>5.3. Adatbázis</w:t>
             </w:r>
             <w:r>
               <w:rPr>
@@ -1187,7 +2252,7 @@
                 <w:noProof/>
                 <w:webHidden/>
               </w:rPr>
-              <w:instrText xml:space="preserve"> PAGEREF _Toc86948993 \h </w:instrText>
+              <w:instrText xml:space="preserve"> PAGEREF _Toc87124508 \h </w:instrText>
             </w:r>
             <w:r>
               <w:rPr>
@@ -1207,7 +2272,7 @@
                 <w:noProof/>
                 <w:webHidden/>
               </w:rPr>
-              <w:t>7</w:t>
+              <w:t>19</w:t>
             </w:r>
             <w:r>
               <w:rPr>
@@ -1220,7 +2285,7 @@
         </w:p>
         <w:p>
           <w:pPr>
-            <w:pStyle w:val="TJ1"/>
+            <w:pStyle w:val="TJ3"/>
             <w:tabs>
               <w:tab w:val="right" w:leader="dot" w:pos="9062"/>
             </w:tabs>
@@ -1231,13 +2296,13 @@
               <w:lang w:eastAsia="hu-HU"/>
             </w:rPr>
           </w:pPr>
-          <w:hyperlink w:anchor="_Toc86948994" w:history="1">
+          <w:hyperlink w:anchor="_Toc87124509" w:history="1">
             <w:r>
               <w:rPr>
                 <w:rStyle w:val="Hiperhivatkozs"/>
                 <w:noProof/>
               </w:rPr>
-              <w:t>4. Tervezés</w:t>
+              <w:t>5.3.1. PostgreSQL</w:t>
             </w:r>
             <w:r>
               <w:rPr>
@@ -1258,7 +2323,7 @@
                 <w:noProof/>
                 <w:webHidden/>
               </w:rPr>
-              <w:instrText xml:space="preserve"> PAGEREF _Toc86948994 \h </w:instrText>
+              <w:instrText xml:space="preserve"> PAGEREF _Toc87124509 \h </w:instrText>
             </w:r>
             <w:r>
               <w:rPr>
@@ -1278,7 +2343,7 @@
                 <w:noProof/>
                 <w:webHidden/>
               </w:rPr>
-              <w:t>8</w:t>
+              <w:t>19</w:t>
             </w:r>
             <w:r>
               <w:rPr>
@@ -1302,13 +2367,13 @@
               <w:lang w:eastAsia="hu-HU"/>
             </w:rPr>
           </w:pPr>
-          <w:hyperlink w:anchor="_Toc86948995" w:history="1">
+          <w:hyperlink w:anchor="_Toc87124510" w:history="1">
             <w:r>
               <w:rPr>
                 <w:rStyle w:val="Hiperhivatkozs"/>
                 <w:noProof/>
               </w:rPr>
-              <w:t>4.1. Frontend tervezése</w:t>
+              <w:t>5.4. A tervezés összegzése</w:t>
             </w:r>
             <w:r>
               <w:rPr>
@@ -1329,7 +2394,7 @@
                 <w:noProof/>
                 <w:webHidden/>
               </w:rPr>
-              <w:instrText xml:space="preserve"> PAGEREF _Toc86948995 \h </w:instrText>
+              <w:instrText xml:space="preserve"> PAGEREF _Toc87124510 \h </w:instrText>
             </w:r>
             <w:r>
               <w:rPr>
@@ -1349,1001 +2414,7 @@
                 <w:noProof/>
                 <w:webHidden/>
               </w:rPr>
-              <w:t>8</w:t>
-            </w:r>
-            <w:r>
-              <w:rPr>
-                <w:noProof/>
-                <w:webHidden/>
-              </w:rPr>
-              <w:fldChar w:fldCharType="end"/>
-            </w:r>
-          </w:hyperlink>
-        </w:p>
-        <w:p>
-          <w:pPr>
-            <w:pStyle w:val="TJ3"/>
-            <w:tabs>
-              <w:tab w:val="right" w:leader="dot" w:pos="9062"/>
-            </w:tabs>
-            <w:rPr>
-              <w:rFonts w:asciiTheme="minorHAnsi" w:eastAsiaTheme="minorEastAsia" w:hAnsiTheme="minorHAnsi"/>
-              <w:noProof/>
-              <w:sz w:val="22"/>
-              <w:lang w:eastAsia="hu-HU"/>
-            </w:rPr>
-          </w:pPr>
-          <w:hyperlink w:anchor="_Toc86948996" w:history="1">
-            <w:r>
-              <w:rPr>
-                <w:rStyle w:val="Hiperhivatkozs"/>
-                <w:noProof/>
-              </w:rPr>
-              <w:t>4.1.1. Keretrendszerek áttekintése</w:t>
-            </w:r>
-            <w:r>
-              <w:rPr>
-                <w:noProof/>
-                <w:webHidden/>
-              </w:rPr>
-              <w:tab/>
-            </w:r>
-            <w:r>
-              <w:rPr>
-                <w:noProof/>
-                <w:webHidden/>
-              </w:rPr>
-              <w:fldChar w:fldCharType="begin"/>
-            </w:r>
-            <w:r>
-              <w:rPr>
-                <w:noProof/>
-                <w:webHidden/>
-              </w:rPr>
-              <w:instrText xml:space="preserve"> PAGEREF _Toc86948996 \h </w:instrText>
-            </w:r>
-            <w:r>
-              <w:rPr>
-                <w:noProof/>
-                <w:webHidden/>
-              </w:rPr>
-            </w:r>
-            <w:r>
-              <w:rPr>
-                <w:noProof/>
-                <w:webHidden/>
-              </w:rPr>
-              <w:fldChar w:fldCharType="separate"/>
-            </w:r>
-            <w:r>
-              <w:rPr>
-                <w:noProof/>
-                <w:webHidden/>
-              </w:rPr>
-              <w:t>8</w:t>
-            </w:r>
-            <w:r>
-              <w:rPr>
-                <w:noProof/>
-                <w:webHidden/>
-              </w:rPr>
-              <w:fldChar w:fldCharType="end"/>
-            </w:r>
-          </w:hyperlink>
-        </w:p>
-        <w:p>
-          <w:pPr>
-            <w:pStyle w:val="TJ3"/>
-            <w:tabs>
-              <w:tab w:val="right" w:leader="dot" w:pos="9062"/>
-            </w:tabs>
-            <w:rPr>
-              <w:rFonts w:asciiTheme="minorHAnsi" w:eastAsiaTheme="minorEastAsia" w:hAnsiTheme="minorHAnsi"/>
-              <w:noProof/>
-              <w:sz w:val="22"/>
-              <w:lang w:eastAsia="hu-HU"/>
-            </w:rPr>
-          </w:pPr>
-          <w:hyperlink w:anchor="_Toc86948997" w:history="1">
-            <w:r>
-              <w:rPr>
-                <w:rStyle w:val="Hiperhivatkozs"/>
-                <w:noProof/>
-              </w:rPr>
-              <w:t>4.1.2. React, Angular és a Vue.js - alap gondolatok</w:t>
-            </w:r>
-            <w:r>
-              <w:rPr>
-                <w:noProof/>
-                <w:webHidden/>
-              </w:rPr>
-              <w:tab/>
-            </w:r>
-            <w:r>
-              <w:rPr>
-                <w:noProof/>
-                <w:webHidden/>
-              </w:rPr>
-              <w:fldChar w:fldCharType="begin"/>
-            </w:r>
-            <w:r>
-              <w:rPr>
-                <w:noProof/>
-                <w:webHidden/>
-              </w:rPr>
-              <w:instrText xml:space="preserve"> PAGEREF _Toc86948997 \h </w:instrText>
-            </w:r>
-            <w:r>
-              <w:rPr>
-                <w:noProof/>
-                <w:webHidden/>
-              </w:rPr>
-            </w:r>
-            <w:r>
-              <w:rPr>
-                <w:noProof/>
-                <w:webHidden/>
-              </w:rPr>
-              <w:fldChar w:fldCharType="separate"/>
-            </w:r>
-            <w:r>
-              <w:rPr>
-                <w:noProof/>
-                <w:webHidden/>
-              </w:rPr>
-              <w:t>9</w:t>
-            </w:r>
-            <w:r>
-              <w:rPr>
-                <w:noProof/>
-                <w:webHidden/>
-              </w:rPr>
-              <w:fldChar w:fldCharType="end"/>
-            </w:r>
-          </w:hyperlink>
-        </w:p>
-        <w:p>
-          <w:pPr>
-            <w:pStyle w:val="TJ3"/>
-            <w:tabs>
-              <w:tab w:val="right" w:leader="dot" w:pos="9062"/>
-            </w:tabs>
-            <w:rPr>
-              <w:rFonts w:asciiTheme="minorHAnsi" w:eastAsiaTheme="minorEastAsia" w:hAnsiTheme="minorHAnsi"/>
-              <w:noProof/>
-              <w:sz w:val="22"/>
-              <w:lang w:eastAsia="hu-HU"/>
-            </w:rPr>
-          </w:pPr>
-          <w:hyperlink w:anchor="_Toc86948998" w:history="1">
-            <w:r>
-              <w:rPr>
-                <w:rStyle w:val="Hiperhivatkozs"/>
-                <w:noProof/>
-              </w:rPr>
-              <w:t>4.1.3. React, Angular és a Vue.js – funkcióinak összehasonlítása</w:t>
-            </w:r>
-            <w:r>
-              <w:rPr>
-                <w:noProof/>
-                <w:webHidden/>
-              </w:rPr>
-              <w:tab/>
-            </w:r>
-            <w:r>
-              <w:rPr>
-                <w:noProof/>
-                <w:webHidden/>
-              </w:rPr>
-              <w:fldChar w:fldCharType="begin"/>
-            </w:r>
-            <w:r>
-              <w:rPr>
-                <w:noProof/>
-                <w:webHidden/>
-              </w:rPr>
-              <w:instrText xml:space="preserve"> PAGEREF _Toc86948998 \h </w:instrText>
-            </w:r>
-            <w:r>
-              <w:rPr>
-                <w:noProof/>
-                <w:webHidden/>
-              </w:rPr>
-            </w:r>
-            <w:r>
-              <w:rPr>
-                <w:noProof/>
-                <w:webHidden/>
-              </w:rPr>
-              <w:fldChar w:fldCharType="separate"/>
-            </w:r>
-            <w:r>
-              <w:rPr>
-                <w:noProof/>
-                <w:webHidden/>
-              </w:rPr>
-              <w:t>10</w:t>
-            </w:r>
-            <w:r>
-              <w:rPr>
-                <w:noProof/>
-                <w:webHidden/>
-              </w:rPr>
-              <w:fldChar w:fldCharType="end"/>
-            </w:r>
-          </w:hyperlink>
-        </w:p>
-        <w:p>
-          <w:pPr>
-            <w:pStyle w:val="TJ3"/>
-            <w:tabs>
-              <w:tab w:val="right" w:leader="dot" w:pos="9062"/>
-            </w:tabs>
-            <w:rPr>
-              <w:rFonts w:asciiTheme="minorHAnsi" w:eastAsiaTheme="minorEastAsia" w:hAnsiTheme="minorHAnsi"/>
-              <w:noProof/>
-              <w:sz w:val="22"/>
-              <w:lang w:eastAsia="hu-HU"/>
-            </w:rPr>
-          </w:pPr>
-          <w:hyperlink w:anchor="_Toc86948999" w:history="1">
-            <w:r>
-              <w:rPr>
-                <w:rStyle w:val="Hiperhivatkozs"/>
-                <w:noProof/>
-              </w:rPr>
-              <w:t>4.1.4. React, Angular és a Vue.js – szintaxisának összehasonlítása</w:t>
-            </w:r>
-            <w:r>
-              <w:rPr>
-                <w:noProof/>
-                <w:webHidden/>
-              </w:rPr>
-              <w:tab/>
-            </w:r>
-            <w:r>
-              <w:rPr>
-                <w:noProof/>
-                <w:webHidden/>
-              </w:rPr>
-              <w:fldChar w:fldCharType="begin"/>
-            </w:r>
-            <w:r>
-              <w:rPr>
-                <w:noProof/>
-                <w:webHidden/>
-              </w:rPr>
-              <w:instrText xml:space="preserve"> PAGEREF _Toc86948999 \h </w:instrText>
-            </w:r>
-            <w:r>
-              <w:rPr>
-                <w:noProof/>
-                <w:webHidden/>
-              </w:rPr>
-            </w:r>
-            <w:r>
-              <w:rPr>
-                <w:noProof/>
-                <w:webHidden/>
-              </w:rPr>
-              <w:fldChar w:fldCharType="separate"/>
-            </w:r>
-            <w:r>
-              <w:rPr>
-                <w:noProof/>
-                <w:webHidden/>
-              </w:rPr>
-              <w:t>11</w:t>
-            </w:r>
-            <w:r>
-              <w:rPr>
-                <w:noProof/>
-                <w:webHidden/>
-              </w:rPr>
-              <w:fldChar w:fldCharType="end"/>
-            </w:r>
-          </w:hyperlink>
-        </w:p>
-        <w:p>
-          <w:pPr>
-            <w:pStyle w:val="TJ3"/>
-            <w:tabs>
-              <w:tab w:val="right" w:leader="dot" w:pos="9062"/>
-            </w:tabs>
-            <w:rPr>
-              <w:rFonts w:asciiTheme="minorHAnsi" w:eastAsiaTheme="minorEastAsia" w:hAnsiTheme="minorHAnsi"/>
-              <w:noProof/>
-              <w:sz w:val="22"/>
-              <w:lang w:eastAsia="hu-HU"/>
-            </w:rPr>
-          </w:pPr>
-          <w:hyperlink w:anchor="_Toc86949000" w:history="1">
-            <w:r>
-              <w:rPr>
-                <w:rStyle w:val="Hiperhivatkozs"/>
-                <w:noProof/>
-              </w:rPr>
-              <w:t>4.1.5. React, Angular és a Vue.js – komplexitásának összehasonlítása</w:t>
-            </w:r>
-            <w:r>
-              <w:rPr>
-                <w:noProof/>
-                <w:webHidden/>
-              </w:rPr>
-              <w:tab/>
-            </w:r>
-            <w:r>
-              <w:rPr>
-                <w:noProof/>
-                <w:webHidden/>
-              </w:rPr>
-              <w:fldChar w:fldCharType="begin"/>
-            </w:r>
-            <w:r>
-              <w:rPr>
-                <w:noProof/>
-                <w:webHidden/>
-              </w:rPr>
-              <w:instrText xml:space="preserve"> PAGEREF _Toc86949000 \h </w:instrText>
-            </w:r>
-            <w:r>
-              <w:rPr>
-                <w:noProof/>
-                <w:webHidden/>
-              </w:rPr>
-            </w:r>
-            <w:r>
-              <w:rPr>
-                <w:noProof/>
-                <w:webHidden/>
-              </w:rPr>
-              <w:fldChar w:fldCharType="separate"/>
-            </w:r>
-            <w:r>
-              <w:rPr>
-                <w:noProof/>
-                <w:webHidden/>
-              </w:rPr>
-              <w:t>12</w:t>
-            </w:r>
-            <w:r>
-              <w:rPr>
-                <w:noProof/>
-                <w:webHidden/>
-              </w:rPr>
-              <w:fldChar w:fldCharType="end"/>
-            </w:r>
-          </w:hyperlink>
-        </w:p>
-        <w:p>
-          <w:pPr>
-            <w:pStyle w:val="TJ3"/>
-            <w:tabs>
-              <w:tab w:val="right" w:leader="dot" w:pos="9062"/>
-            </w:tabs>
-            <w:rPr>
-              <w:rFonts w:asciiTheme="minorHAnsi" w:eastAsiaTheme="minorEastAsia" w:hAnsiTheme="minorHAnsi"/>
-              <w:noProof/>
-              <w:sz w:val="22"/>
-              <w:lang w:eastAsia="hu-HU"/>
-            </w:rPr>
-          </w:pPr>
-          <w:hyperlink w:anchor="_Toc86949001" w:history="1">
-            <w:r>
-              <w:rPr>
-                <w:rStyle w:val="Hiperhivatkozs"/>
-                <w:noProof/>
-              </w:rPr>
-              <w:t>4.1.6. React, Angular és a Vue.js – teljesítményének összehasonlítása</w:t>
-            </w:r>
-            <w:r>
-              <w:rPr>
-                <w:noProof/>
-                <w:webHidden/>
-              </w:rPr>
-              <w:tab/>
-            </w:r>
-            <w:r>
-              <w:rPr>
-                <w:noProof/>
-                <w:webHidden/>
-              </w:rPr>
-              <w:fldChar w:fldCharType="begin"/>
-            </w:r>
-            <w:r>
-              <w:rPr>
-                <w:noProof/>
-                <w:webHidden/>
-              </w:rPr>
-              <w:instrText xml:space="preserve"> PAGEREF _Toc86949001 \h </w:instrText>
-            </w:r>
-            <w:r>
-              <w:rPr>
-                <w:noProof/>
-                <w:webHidden/>
-              </w:rPr>
-            </w:r>
-            <w:r>
-              <w:rPr>
-                <w:noProof/>
-                <w:webHidden/>
-              </w:rPr>
-              <w:fldChar w:fldCharType="separate"/>
-            </w:r>
-            <w:r>
-              <w:rPr>
-                <w:noProof/>
-                <w:webHidden/>
-              </w:rPr>
-              <w:t>13</w:t>
-            </w:r>
-            <w:r>
-              <w:rPr>
-                <w:noProof/>
-                <w:webHidden/>
-              </w:rPr>
-              <w:fldChar w:fldCharType="end"/>
-            </w:r>
-          </w:hyperlink>
-        </w:p>
-        <w:p>
-          <w:pPr>
-            <w:pStyle w:val="TJ3"/>
-            <w:tabs>
-              <w:tab w:val="right" w:leader="dot" w:pos="9062"/>
-            </w:tabs>
-            <w:rPr>
-              <w:rFonts w:asciiTheme="minorHAnsi" w:eastAsiaTheme="minorEastAsia" w:hAnsiTheme="minorHAnsi"/>
-              <w:noProof/>
-              <w:sz w:val="22"/>
-              <w:lang w:eastAsia="hu-HU"/>
-            </w:rPr>
-          </w:pPr>
-          <w:hyperlink w:anchor="_Toc86949002" w:history="1">
-            <w:r>
-              <w:rPr>
-                <w:rStyle w:val="Hiperhivatkozs"/>
-                <w:noProof/>
-              </w:rPr>
-              <w:t>4.1.7. Frontend kiválasztása</w:t>
-            </w:r>
-            <w:r>
-              <w:rPr>
-                <w:noProof/>
-                <w:webHidden/>
-              </w:rPr>
-              <w:tab/>
-            </w:r>
-            <w:r>
-              <w:rPr>
-                <w:noProof/>
-                <w:webHidden/>
-              </w:rPr>
-              <w:fldChar w:fldCharType="begin"/>
-            </w:r>
-            <w:r>
-              <w:rPr>
-                <w:noProof/>
-                <w:webHidden/>
-              </w:rPr>
-              <w:instrText xml:space="preserve"> PAGEREF _Toc86949002 \h </w:instrText>
-            </w:r>
-            <w:r>
-              <w:rPr>
-                <w:noProof/>
-                <w:webHidden/>
-              </w:rPr>
-            </w:r>
-            <w:r>
-              <w:rPr>
-                <w:noProof/>
-                <w:webHidden/>
-              </w:rPr>
-              <w:fldChar w:fldCharType="separate"/>
-            </w:r>
-            <w:r>
-              <w:rPr>
-                <w:noProof/>
-                <w:webHidden/>
-              </w:rPr>
-              <w:t>14</w:t>
-            </w:r>
-            <w:r>
-              <w:rPr>
-                <w:noProof/>
-                <w:webHidden/>
-              </w:rPr>
-              <w:fldChar w:fldCharType="end"/>
-            </w:r>
-          </w:hyperlink>
-        </w:p>
-        <w:p>
-          <w:pPr>
-            <w:pStyle w:val="TJ2"/>
-            <w:tabs>
-              <w:tab w:val="right" w:leader="dot" w:pos="9062"/>
-            </w:tabs>
-            <w:rPr>
-              <w:rFonts w:asciiTheme="minorHAnsi" w:eastAsiaTheme="minorEastAsia" w:hAnsiTheme="minorHAnsi"/>
-              <w:noProof/>
-              <w:sz w:val="22"/>
-              <w:lang w:eastAsia="hu-HU"/>
-            </w:rPr>
-          </w:pPr>
-          <w:hyperlink w:anchor="_Toc86949003" w:history="1">
-            <w:r>
-              <w:rPr>
-                <w:rStyle w:val="Hiperhivatkozs"/>
-                <w:noProof/>
-              </w:rPr>
-              <w:t>4.2. Backend tervezése</w:t>
-            </w:r>
-            <w:r>
-              <w:rPr>
-                <w:noProof/>
-                <w:webHidden/>
-              </w:rPr>
-              <w:tab/>
-            </w:r>
-            <w:r>
-              <w:rPr>
-                <w:noProof/>
-                <w:webHidden/>
-              </w:rPr>
-              <w:fldChar w:fldCharType="begin"/>
-            </w:r>
-            <w:r>
-              <w:rPr>
-                <w:noProof/>
-                <w:webHidden/>
-              </w:rPr>
-              <w:instrText xml:space="preserve"> PAGEREF _Toc86949003 \h </w:instrText>
-            </w:r>
-            <w:r>
-              <w:rPr>
-                <w:noProof/>
-                <w:webHidden/>
-              </w:rPr>
-            </w:r>
-            <w:r>
-              <w:rPr>
-                <w:noProof/>
-                <w:webHidden/>
-              </w:rPr>
-              <w:fldChar w:fldCharType="separate"/>
-            </w:r>
-            <w:r>
-              <w:rPr>
-                <w:noProof/>
-                <w:webHidden/>
-              </w:rPr>
-              <w:t>14</w:t>
-            </w:r>
-            <w:r>
-              <w:rPr>
-                <w:noProof/>
-                <w:webHidden/>
-              </w:rPr>
-              <w:fldChar w:fldCharType="end"/>
-            </w:r>
-          </w:hyperlink>
-        </w:p>
-        <w:p>
-          <w:pPr>
-            <w:pStyle w:val="TJ3"/>
-            <w:tabs>
-              <w:tab w:val="right" w:leader="dot" w:pos="9062"/>
-            </w:tabs>
-            <w:rPr>
-              <w:rFonts w:asciiTheme="minorHAnsi" w:eastAsiaTheme="minorEastAsia" w:hAnsiTheme="minorHAnsi"/>
-              <w:noProof/>
-              <w:sz w:val="22"/>
-              <w:lang w:eastAsia="hu-HU"/>
-            </w:rPr>
-          </w:pPr>
-          <w:hyperlink w:anchor="_Toc86949004" w:history="1">
-            <w:r>
-              <w:rPr>
-                <w:rStyle w:val="Hiperhivatkozs"/>
-                <w:noProof/>
-              </w:rPr>
-              <w:t>4.2.1. React és a Node.js (Express)</w:t>
-            </w:r>
-            <w:r>
-              <w:rPr>
-                <w:noProof/>
-                <w:webHidden/>
-              </w:rPr>
-              <w:tab/>
-            </w:r>
-            <w:r>
-              <w:rPr>
-                <w:noProof/>
-                <w:webHidden/>
-              </w:rPr>
-              <w:fldChar w:fldCharType="begin"/>
-            </w:r>
-            <w:r>
-              <w:rPr>
-                <w:noProof/>
-                <w:webHidden/>
-              </w:rPr>
-              <w:instrText xml:space="preserve"> PAGEREF _Toc86949004 \h </w:instrText>
-            </w:r>
-            <w:r>
-              <w:rPr>
-                <w:noProof/>
-                <w:webHidden/>
-              </w:rPr>
-            </w:r>
-            <w:r>
-              <w:rPr>
-                <w:noProof/>
-                <w:webHidden/>
-              </w:rPr>
-              <w:fldChar w:fldCharType="separate"/>
-            </w:r>
-            <w:r>
-              <w:rPr>
-                <w:noProof/>
-                <w:webHidden/>
-              </w:rPr>
-              <w:t>14</w:t>
-            </w:r>
-            <w:r>
-              <w:rPr>
-                <w:noProof/>
-                <w:webHidden/>
-              </w:rPr>
-              <w:fldChar w:fldCharType="end"/>
-            </w:r>
-          </w:hyperlink>
-        </w:p>
-        <w:p>
-          <w:pPr>
-            <w:pStyle w:val="TJ3"/>
-            <w:tabs>
-              <w:tab w:val="right" w:leader="dot" w:pos="9062"/>
-            </w:tabs>
-            <w:rPr>
-              <w:rFonts w:asciiTheme="minorHAnsi" w:eastAsiaTheme="minorEastAsia" w:hAnsiTheme="minorHAnsi"/>
-              <w:noProof/>
-              <w:sz w:val="22"/>
-              <w:lang w:eastAsia="hu-HU"/>
-            </w:rPr>
-          </w:pPr>
-          <w:hyperlink w:anchor="_Toc86949005" w:history="1">
-            <w:r>
-              <w:rPr>
-                <w:rStyle w:val="Hiperhivatkozs"/>
-                <w:noProof/>
-              </w:rPr>
-              <w:t>4.2.2. Laravel és a Ruby on Rails összehasonlítása</w:t>
-            </w:r>
-            <w:r>
-              <w:rPr>
-                <w:noProof/>
-                <w:webHidden/>
-              </w:rPr>
-              <w:tab/>
-            </w:r>
-            <w:r>
-              <w:rPr>
-                <w:noProof/>
-                <w:webHidden/>
-              </w:rPr>
-              <w:fldChar w:fldCharType="begin"/>
-            </w:r>
-            <w:r>
-              <w:rPr>
-                <w:noProof/>
-                <w:webHidden/>
-              </w:rPr>
-              <w:instrText xml:space="preserve"> PAGEREF _Toc86949005 \h </w:instrText>
-            </w:r>
-            <w:r>
-              <w:rPr>
-                <w:noProof/>
-                <w:webHidden/>
-              </w:rPr>
-            </w:r>
-            <w:r>
-              <w:rPr>
-                <w:noProof/>
-                <w:webHidden/>
-              </w:rPr>
-              <w:fldChar w:fldCharType="separate"/>
-            </w:r>
-            <w:r>
-              <w:rPr>
-                <w:noProof/>
-                <w:webHidden/>
-              </w:rPr>
-              <w:t>16</w:t>
-            </w:r>
-            <w:r>
-              <w:rPr>
-                <w:noProof/>
-                <w:webHidden/>
-              </w:rPr>
-              <w:fldChar w:fldCharType="end"/>
-            </w:r>
-          </w:hyperlink>
-        </w:p>
-        <w:p>
-          <w:pPr>
-            <w:pStyle w:val="TJ3"/>
-            <w:tabs>
-              <w:tab w:val="right" w:leader="dot" w:pos="9062"/>
-            </w:tabs>
-            <w:rPr>
-              <w:rFonts w:asciiTheme="minorHAnsi" w:eastAsiaTheme="minorEastAsia" w:hAnsiTheme="minorHAnsi"/>
-              <w:noProof/>
-              <w:sz w:val="22"/>
-              <w:lang w:eastAsia="hu-HU"/>
-            </w:rPr>
-          </w:pPr>
-          <w:hyperlink w:anchor="_Toc86949006" w:history="1">
-            <w:r>
-              <w:rPr>
-                <w:rStyle w:val="Hiperhivatkozs"/>
-                <w:noProof/>
-              </w:rPr>
-              <w:t>4.2.3. A backend kiválasztása</w:t>
-            </w:r>
-            <w:r>
-              <w:rPr>
-                <w:noProof/>
-                <w:webHidden/>
-              </w:rPr>
-              <w:tab/>
-            </w:r>
-            <w:r>
-              <w:rPr>
-                <w:noProof/>
-                <w:webHidden/>
-              </w:rPr>
-              <w:fldChar w:fldCharType="begin"/>
-            </w:r>
-            <w:r>
-              <w:rPr>
-                <w:noProof/>
-                <w:webHidden/>
-              </w:rPr>
-              <w:instrText xml:space="preserve"> PAGEREF _Toc86949006 \h </w:instrText>
-            </w:r>
-            <w:r>
-              <w:rPr>
-                <w:noProof/>
-                <w:webHidden/>
-              </w:rPr>
-            </w:r>
-            <w:r>
-              <w:rPr>
-                <w:noProof/>
-                <w:webHidden/>
-              </w:rPr>
-              <w:fldChar w:fldCharType="separate"/>
-            </w:r>
-            <w:r>
-              <w:rPr>
-                <w:noProof/>
-                <w:webHidden/>
-              </w:rPr>
-              <w:t>17</w:t>
-            </w:r>
-            <w:r>
-              <w:rPr>
-                <w:noProof/>
-                <w:webHidden/>
-              </w:rPr>
-              <w:fldChar w:fldCharType="end"/>
-            </w:r>
-          </w:hyperlink>
-        </w:p>
-        <w:p>
-          <w:pPr>
-            <w:pStyle w:val="TJ2"/>
-            <w:tabs>
-              <w:tab w:val="right" w:leader="dot" w:pos="9062"/>
-            </w:tabs>
-            <w:rPr>
-              <w:rFonts w:asciiTheme="minorHAnsi" w:eastAsiaTheme="minorEastAsia" w:hAnsiTheme="minorHAnsi"/>
-              <w:noProof/>
-              <w:sz w:val="22"/>
-              <w:lang w:eastAsia="hu-HU"/>
-            </w:rPr>
-          </w:pPr>
-          <w:hyperlink w:anchor="_Toc86949007" w:history="1">
-            <w:r>
-              <w:rPr>
-                <w:rStyle w:val="Hiperhivatkozs"/>
-                <w:noProof/>
-              </w:rPr>
-              <w:t>4.3. Adatbázis tervezése</w:t>
-            </w:r>
-            <w:r>
-              <w:rPr>
-                <w:noProof/>
-                <w:webHidden/>
-              </w:rPr>
-              <w:tab/>
-            </w:r>
-            <w:r>
-              <w:rPr>
-                <w:noProof/>
-                <w:webHidden/>
-              </w:rPr>
-              <w:fldChar w:fldCharType="begin"/>
-            </w:r>
-            <w:r>
-              <w:rPr>
-                <w:noProof/>
-                <w:webHidden/>
-              </w:rPr>
-              <w:instrText xml:space="preserve"> PAGEREF _Toc86949007 \h </w:instrText>
-            </w:r>
-            <w:r>
-              <w:rPr>
-                <w:noProof/>
-                <w:webHidden/>
-              </w:rPr>
-            </w:r>
-            <w:r>
-              <w:rPr>
-                <w:noProof/>
-                <w:webHidden/>
-              </w:rPr>
-              <w:fldChar w:fldCharType="separate"/>
-            </w:r>
-            <w:r>
-              <w:rPr>
-                <w:noProof/>
-                <w:webHidden/>
-              </w:rPr>
-              <w:t>17</w:t>
-            </w:r>
-            <w:r>
-              <w:rPr>
-                <w:noProof/>
-                <w:webHidden/>
-              </w:rPr>
-              <w:fldChar w:fldCharType="end"/>
-            </w:r>
-          </w:hyperlink>
-        </w:p>
-        <w:p>
-          <w:pPr>
-            <w:pStyle w:val="TJ3"/>
-            <w:tabs>
-              <w:tab w:val="right" w:leader="dot" w:pos="9062"/>
-            </w:tabs>
-            <w:rPr>
-              <w:rFonts w:asciiTheme="minorHAnsi" w:eastAsiaTheme="minorEastAsia" w:hAnsiTheme="minorHAnsi"/>
-              <w:noProof/>
-              <w:sz w:val="22"/>
-              <w:lang w:eastAsia="hu-HU"/>
-            </w:rPr>
-          </w:pPr>
-          <w:hyperlink w:anchor="_Toc86949008" w:history="1">
-            <w:r>
-              <w:rPr>
-                <w:rStyle w:val="Hiperhivatkozs"/>
-                <w:noProof/>
-              </w:rPr>
-              <w:t>4.3.1. PostgreSQL</w:t>
-            </w:r>
-            <w:r>
-              <w:rPr>
-                <w:noProof/>
-                <w:webHidden/>
-              </w:rPr>
-              <w:tab/>
-            </w:r>
-            <w:r>
-              <w:rPr>
-                <w:noProof/>
-                <w:webHidden/>
-              </w:rPr>
-              <w:fldChar w:fldCharType="begin"/>
-            </w:r>
-            <w:r>
-              <w:rPr>
-                <w:noProof/>
-                <w:webHidden/>
-              </w:rPr>
-              <w:instrText xml:space="preserve"> PAGEREF _Toc86949008 \h </w:instrText>
-            </w:r>
-            <w:r>
-              <w:rPr>
-                <w:noProof/>
-                <w:webHidden/>
-              </w:rPr>
-            </w:r>
-            <w:r>
-              <w:rPr>
-                <w:noProof/>
-                <w:webHidden/>
-              </w:rPr>
-              <w:fldChar w:fldCharType="separate"/>
-            </w:r>
-            <w:r>
-              <w:rPr>
-                <w:noProof/>
-                <w:webHidden/>
-              </w:rPr>
-              <w:t>17</w:t>
-            </w:r>
-            <w:r>
-              <w:rPr>
-                <w:noProof/>
-                <w:webHidden/>
-              </w:rPr>
-              <w:fldChar w:fldCharType="end"/>
-            </w:r>
-          </w:hyperlink>
-        </w:p>
-        <w:p>
-          <w:pPr>
-            <w:pStyle w:val="TJ2"/>
-            <w:tabs>
-              <w:tab w:val="right" w:leader="dot" w:pos="9062"/>
-            </w:tabs>
-            <w:rPr>
-              <w:rFonts w:asciiTheme="minorHAnsi" w:eastAsiaTheme="minorEastAsia" w:hAnsiTheme="minorHAnsi"/>
-              <w:noProof/>
-              <w:sz w:val="22"/>
-              <w:lang w:eastAsia="hu-HU"/>
-            </w:rPr>
-          </w:pPr>
-          <w:hyperlink w:anchor="_Toc86949009" w:history="1">
-            <w:r>
-              <w:rPr>
-                <w:rStyle w:val="Hiperhivatkozs"/>
-                <w:noProof/>
-              </w:rPr>
-              <w:t>4.4. A tervezés összegzése</w:t>
-            </w:r>
-            <w:r>
-              <w:rPr>
-                <w:noProof/>
-                <w:webHidden/>
-              </w:rPr>
-              <w:tab/>
-            </w:r>
-            <w:r>
-              <w:rPr>
-                <w:noProof/>
-                <w:webHidden/>
-              </w:rPr>
-              <w:fldChar w:fldCharType="begin"/>
-            </w:r>
-            <w:r>
-              <w:rPr>
-                <w:noProof/>
-                <w:webHidden/>
-              </w:rPr>
-              <w:instrText xml:space="preserve"> PAGEREF _Toc86949009 \h </w:instrText>
-            </w:r>
-            <w:r>
-              <w:rPr>
-                <w:noProof/>
-                <w:webHidden/>
-              </w:rPr>
-            </w:r>
-            <w:r>
-              <w:rPr>
-                <w:noProof/>
-                <w:webHidden/>
-              </w:rPr>
-              <w:fldChar w:fldCharType="separate"/>
-            </w:r>
-            <w:r>
-              <w:rPr>
-                <w:noProof/>
-                <w:webHidden/>
-              </w:rPr>
-              <w:t>18</w:t>
+              <w:t>20</w:t>
             </w:r>
             <w:r>
               <w:rPr>
@@ -2383,7 +2454,7 @@
       <w:pPr>
         <w:pStyle w:val="Cmsor1"/>
       </w:pPr>
-      <w:bookmarkStart w:id="1" w:name="_Toc86948983"/>
+      <w:bookmarkStart w:id="1" w:name="_Toc87124483"/>
       <w:r>
         <w:lastRenderedPageBreak/>
         <w:t>Bevezetés</w:t>
@@ -2396,7 +2467,7 @@
         <w:pStyle w:val="Cmsor2"/>
       </w:pPr>
       <w:bookmarkStart w:id="2" w:name="_Toc71625070"/>
-      <w:bookmarkStart w:id="3" w:name="_Toc86948984"/>
+      <w:bookmarkStart w:id="3" w:name="_Toc87124484"/>
       <w:proofErr w:type="gramStart"/>
       <w:r>
         <w:t>Probléma</w:t>
@@ -2468,7 +2539,7 @@
       <w:pPr>
         <w:pStyle w:val="Cmsor2"/>
       </w:pPr>
-      <w:bookmarkStart w:id="4" w:name="_Toc86948985"/>
+      <w:bookmarkStart w:id="4" w:name="_Toc87124485"/>
       <w:r>
         <w:t>A dolgozat célja</w:t>
       </w:r>
@@ -2535,7 +2606,7 @@
           <w:lang w:eastAsia="hu-HU"/>
         </w:rPr>
         <w:drawing>
-          <wp:inline distT="0" distB="0" distL="0" distR="0" wp14:anchorId="68D2B8F3" wp14:editId="770E3F8E">
+          <wp:inline distT="0" distB="0" distL="0" distR="0" wp14:anchorId="689D3859" wp14:editId="72879116">
             <wp:extent cx="4319023" cy="1884460"/>
             <wp:effectExtent l="0" t="0" r="5715" b="1905"/>
             <wp:docPr id="3" name="Kép 3"/>
@@ -2642,7 +2713,6 @@
           <w:id w:val="-1680193419"/>
           <w:citation/>
         </w:sdtPr>
-        <w:sdtEndPr/>
         <w:sdtContent>
           <w:r>
             <w:fldChar w:fldCharType="begin"/>
@@ -2684,7 +2754,7 @@
       <w:pPr>
         <w:pStyle w:val="Cmsor1"/>
       </w:pPr>
-      <w:bookmarkStart w:id="5" w:name="_Toc86948986"/>
+      <w:bookmarkStart w:id="5" w:name="_Toc87124486"/>
       <w:proofErr w:type="gramStart"/>
       <w:r>
         <w:lastRenderedPageBreak/>
@@ -2695,68 +2765,159 @@
     </w:p>
     <w:p>
       <w:r>
-        <w:t>Ahhoz, hogy megoldást találju</w:t>
-      </w:r>
-      <w:r>
-        <w:t xml:space="preserve">nk, </w:t>
-      </w:r>
-      <w:r>
-        <w:t xml:space="preserve">először mélyebben </w:t>
-      </w:r>
-      <w:r>
-        <w:t xml:space="preserve">bele kell ásni magunkat a </w:t>
+        <w:t>Egy már létező szakemberkereső</w:t>
+      </w:r>
+      <w:r>
+        <w:t xml:space="preserve"> oldal a mestertkeresek.hu, mely</w:t>
+      </w:r>
+      <w:r>
+        <w:t xml:space="preserve"> vállalkozáshoz tartozó </w:t>
       </w:r>
       <w:proofErr w:type="gramStart"/>
       <w:r>
+        <w:t>adminisztrátori</w:t>
+      </w:r>
+      <w:proofErr w:type="gramEnd"/>
+      <w:r>
+        <w:t xml:space="preserve"> munkavégzését megkönnyítendő</w:t>
+      </w:r>
+      <w:r>
+        <w:t xml:space="preserve">, erre kifejlesztett </w:t>
+      </w:r>
+      <w:r>
+        <w:t>webes</w:t>
+      </w:r>
+      <w:r>
+        <w:t xml:space="preserve"> </w:t>
+      </w:r>
+      <w:r>
+        <w:t xml:space="preserve">applikáció létrehozása a cél. </w:t>
+      </w:r>
+      <w:r>
+        <w:t xml:space="preserve">Szakdolgozatom írásával törekszem ennek az </w:t>
+      </w:r>
+      <w:r>
+        <w:t>alkalmazásnak a tervezését, létrehozását és működését teljeskörűen bemutatni.</w:t>
+      </w:r>
+    </w:p>
+    <w:p>
+      <w:r>
+        <w:t xml:space="preserve">Ahhoz, hogy megoldást találjunk, először mélyebben bele kell ásni magunkat a </w:t>
+      </w:r>
+      <w:proofErr w:type="gramStart"/>
+      <w:r>
         <w:t>problémába</w:t>
       </w:r>
       <w:proofErr w:type="gramEnd"/>
       <w:r>
-        <w:t>.</w:t>
-      </w:r>
-      <w:r>
-        <w:t xml:space="preserve"> A már létező adatbázist felhasználva ke</w:t>
-      </w:r>
-      <w:r>
-        <w:t>ll információkat megjeleníteni és szerkeszthetővé tenni</w:t>
-      </w:r>
-      <w:r>
-        <w:t xml:space="preserve"> a felhasználó számára. De miért is van erre szüks</w:t>
-      </w:r>
-      <w:r>
-        <w:t>ég? Az adatok szerkesztése fejlesztői munkát</w:t>
+        <w:t xml:space="preserve">. </w:t>
+      </w:r>
+      <w:r>
+        <w:t xml:space="preserve">A már </w:t>
+      </w:r>
+      <w:r>
+        <w:t>működő, fentebb említett weboldal adatbázisát</w:t>
+      </w:r>
+      <w:r>
+        <w:t xml:space="preserve"> felhasználva ke</w:t>
+      </w:r>
+      <w:r>
+        <w:t>ll</w:t>
+      </w:r>
+      <w:r>
+        <w:t xml:space="preserve"> az</w:t>
+      </w:r>
+      <w:r>
+        <w:t xml:space="preserve"> </w:t>
+      </w:r>
+      <w:proofErr w:type="gramStart"/>
+      <w:r>
+        <w:t>információkat</w:t>
+      </w:r>
+      <w:proofErr w:type="gramEnd"/>
+      <w:r>
+        <w:t xml:space="preserve"> megjeleníteni és szerkeszthetővé tenni</w:t>
+      </w:r>
+      <w:r>
+        <w:t xml:space="preserve"> az adminisztrációs munkát végző </w:t>
+      </w:r>
+      <w:r>
+        <w:t>felhasználó számára. De miért is van erre szüks</w:t>
+      </w:r>
+      <w:r>
+        <w:t>ég?</w:t>
+      </w:r>
+      <w:r>
+        <w:t xml:space="preserve"> Nagyon sok cég mai napig Excelben vagy egyszerű CSV fileokban tárolja az adatait. Véleményem szerint ez azért rossz, mert azok sokszor átláthatatlanok és sérülékenyek. E szakemberkereső oldal viszont </w:t>
+      </w:r>
+      <w:proofErr w:type="gramStart"/>
+      <w:r>
+        <w:t>komplex</w:t>
+      </w:r>
+      <w:proofErr w:type="gramEnd"/>
+      <w:r>
+        <w:t xml:space="preserve"> adatbázisban tárolja adatait és ezt felhasználva kell a rendszert felépíteni úgy, hogy azok integritása megmaradjon a relációs adatbázisban a szerkesztés után is.</w:t>
+      </w:r>
+      <w:r>
+        <w:t xml:space="preserve"> </w:t>
+      </w:r>
+      <w:r>
+        <w:t>Az adatbázis műveletek használata</w:t>
+      </w:r>
+      <w:r>
+        <w:t xml:space="preserve"> </w:t>
+      </w:r>
+      <w:r>
+        <w:t>programozói</w:t>
+      </w:r>
+      <w:r>
+        <w:t xml:space="preserve"> munkát</w:t>
       </w:r>
       <w:r>
         <w:t xml:space="preserve"> és sok időt igényel </w:t>
       </w:r>
       <w:r>
-        <w:t>ehhez az egyébként</w:t>
+        <w:t>ehhez</w:t>
+      </w:r>
+      <w:r>
+        <w:t>,</w:t>
+      </w:r>
+      <w:r>
+        <w:t xml:space="preserve"> az egyébként</w:t>
       </w:r>
       <w:r>
         <w:t xml:space="preserve"> egyszerűnek tűnő feladathoz.</w:t>
       </w:r>
       <w:r>
-        <w:t xml:space="preserve"> Erre fókuszálva kell alkotni egy </w:t>
-      </w:r>
-      <w:proofErr w:type="spellStart"/>
-      <w:r>
-        <w:t>admin</w:t>
-      </w:r>
-      <w:proofErr w:type="spellEnd"/>
-      <w:r>
-        <w:t xml:space="preserve"> felületet, amelyet használva egy az informatikában nem jártas ember is tud kezelni. Ehhez könnyedén áttekinthető felületre van szükség, amelynek használatát pár perc alatt </w:t>
+        <w:t xml:space="preserve"> Erre fókuszálva kell alkotni egy admin felületet, amelyet használva egy</w:t>
+      </w:r>
+      <w:r>
+        <w:t>,</w:t>
+      </w:r>
+      <w:r>
+        <w:t xml:space="preserve"> az informatikában nem jártas ember is tud kezelni. </w:t>
+      </w:r>
+      <w:r>
+        <w:t xml:space="preserve">Így tehát egy </w:t>
+      </w:r>
+      <w:r>
+        <w:t xml:space="preserve">könnyedén áttekinthető felületre van szükség, amelynek használatát pár perc alatt </w:t>
       </w:r>
       <w:r>
         <w:t>el tudja sajátítani</w:t>
       </w:r>
       <w:r>
-        <w:t xml:space="preserve"> a felhasználó. Így a pénzügyi, marketing és </w:t>
-      </w:r>
-      <w:proofErr w:type="gramStart"/>
-      <w:r>
-        <w:t>adminisztrátori</w:t>
-      </w:r>
-      <w:proofErr w:type="gramEnd"/>
+        <w:t xml:space="preserve"> a felhasználó. </w:t>
+      </w:r>
+      <w:r>
+        <w:t>Ennek következtében</w:t>
+      </w:r>
+      <w:r>
+        <w:t xml:space="preserve"> a pénzügyi, marketing és </w:t>
+      </w:r>
+      <w:r>
+        <w:t>ügyintézői</w:t>
+      </w:r>
       <w:r>
         <w:t xml:space="preserve"> </w:t>
       </w:r>
@@ -2768,519 +2929,120 @@
       <w:pPr>
         <w:pStyle w:val="Cmsor2"/>
       </w:pPr>
-      <w:bookmarkStart w:id="6" w:name="_Toc86948987"/>
-      <w:r>
-        <w:t xml:space="preserve">Az </w:t>
+      <w:bookmarkStart w:id="6" w:name="_Toc87124487"/>
+      <w:r>
+        <w:t>Megoldandó feladatok</w:t>
+      </w:r>
+      <w:r>
+        <w:t>, elsődleges célok</w:t>
+      </w:r>
+      <w:bookmarkEnd w:id="6"/>
+    </w:p>
+    <w:p>
+      <w:r>
+        <w:t xml:space="preserve">A cél egy olyan webes alkalmazás létrehozása, amely a mestertkeresek.hu </w:t>
       </w:r>
       <w:proofErr w:type="gramStart"/>
       <w:r>
-        <w:t>problémák</w:t>
+        <w:t>adminisztrációs</w:t>
       </w:r>
       <w:proofErr w:type="gramEnd"/>
       <w:r>
+        <w:t xml:space="preserve"> felületéül szolgál. A software elsődleges feladata, hogy a mestertkeresek.hu-n történő befizetéseket adminisztrálja, kisebb statisztikát készítsen ezekről, illetve a regisztrált felhasználók adatait kezelje.</w:t>
+      </w:r>
+    </w:p>
+    <w:p>
+      <w:r>
+        <w:t xml:space="preserve">Regisztráció során sok különféle adat </w:t>
+      </w:r>
+      <w:r>
+        <w:t xml:space="preserve">kerül eltárolásra </w:t>
+      </w:r>
+      <w:r>
+        <w:t>az</w:t>
+      </w:r>
+      <w:r>
+        <w:t xml:space="preserve"> adatbázisban</w:t>
+      </w:r>
+      <w:r>
+        <w:t xml:space="preserve"> egy felhasználóról</w:t>
+      </w:r>
+      <w:r>
+        <w:t>, az</w:t>
+      </w:r>
+      <w:r>
         <w:t xml:space="preserve"> </w:t>
       </w:r>
       <w:r>
-        <w:t>áttekintése</w:t>
-      </w:r>
-      <w:bookmarkEnd w:id="6"/>
-    </w:p>
-    <w:p>
-      <w:r>
-        <w:t>Nagyon sok cég mai napig Excelben vagy egyszerű CSV fileokban tárolja az adatait. Ez azért rossz</w:t>
+        <w:t>e</w:t>
+      </w:r>
+      <w:r>
+        <w:t xml:space="preserve">zekhez való hozzáférést könnyedén el kell látni a rendszernek. Továbbá </w:t>
+      </w:r>
+      <w:r>
+        <w:t>a</w:t>
+      </w:r>
+      <w:r>
+        <w:t xml:space="preserve"> fizetési </w:t>
+      </w:r>
+      <w:proofErr w:type="gramStart"/>
+      <w:r>
+        <w:t>tranzakció</w:t>
+      </w:r>
+      <w:r>
+        <w:t>k</w:t>
+      </w:r>
+      <w:proofErr w:type="gramEnd"/>
+      <w:r>
+        <w:t xml:space="preserve"> ellenőrzést igényel</w:t>
+      </w:r>
+      <w:r>
+        <w:t>nek</w:t>
       </w:r>
       <w:r>
         <w:t>,</w:t>
       </w:r>
       <w:r>
-        <w:t xml:space="preserve"> mert sokszor átláthatatlanok és sérülékenyek. </w:t>
-      </w:r>
-      <w:r>
-        <w:t>Egy szakemberkereső</w:t>
-      </w:r>
-      <w:r>
-        <w:t xml:space="preserve"> </w:t>
-      </w:r>
-      <w:r>
-        <w:t xml:space="preserve">oldal </w:t>
-      </w:r>
-      <w:proofErr w:type="gramStart"/>
-      <w:r>
-        <w:t>kompl</w:t>
-      </w:r>
-      <w:r>
-        <w:t>ex</w:t>
-      </w:r>
-      <w:proofErr w:type="gramEnd"/>
-      <w:r>
-        <w:t xml:space="preserve"> adatbázisban tárolja adatait</w:t>
-      </w:r>
-      <w:r>
-        <w:t xml:space="preserve"> és ezt felhasznál</w:t>
-      </w:r>
-      <w:r>
-        <w:t>va kell a rendszert felépíteni úgy, hogy az adatok integritása megmaradjon a relációs adatbázisban a szerkesztés után is.</w:t>
-      </w:r>
-    </w:p>
-    <w:p>
-      <w:pPr>
-        <w:pStyle w:val="Cmsor2"/>
-      </w:pPr>
-      <w:bookmarkStart w:id="7" w:name="_Toc86948988"/>
-      <w:r>
-        <w:t>Megoldandó feladatok</w:t>
-      </w:r>
-      <w:bookmarkEnd w:id="7"/>
-    </w:p>
-    <w:p>
-      <w:r>
-        <w:t xml:space="preserve">A cél egy olyan webes alkalmazás létrehozása, amely a mestertkeresek.hu </w:t>
-      </w:r>
-      <w:proofErr w:type="gramStart"/>
-      <w:r>
-        <w:t>adminisztrációs</w:t>
-      </w:r>
-      <w:proofErr w:type="gramEnd"/>
-      <w:r>
-        <w:t xml:space="preserve"> felületéül szolgál. A software elsődleges feladata, hogy a mestertkeresek.hu-n történő befizetéseket adminisztrálja, kisebb statisztikát készítsen ezekről, illetve a regisztrált felhasználók adatait kezelje.</w:t>
-      </w:r>
-    </w:p>
-    <w:p>
-      <w:r>
-        <w:t xml:space="preserve">Regisztráció során sok különféle adat </w:t>
-      </w:r>
-      <w:r>
-        <w:t xml:space="preserve">kerül eltárolásra </w:t>
-      </w:r>
-      <w:r>
-        <w:t>az</w:t>
-      </w:r>
-      <w:r>
-        <w:t xml:space="preserve"> adatbázisban</w:t>
-      </w:r>
-      <w:r>
-        <w:t xml:space="preserve"> egy felhasználóról</w:t>
+        <w:t xml:space="preserve"> különösképp egy banki átutalás. </w:t>
+      </w:r>
+      <w:r>
+        <w:t>Ezeknél nagy segítség</w:t>
+      </w:r>
+      <w:r>
+        <w:t>,</w:t>
+      </w:r>
+      <w:r>
+        <w:t xml:space="preserve"> ha a program gombnyomásra át tud írni adatokat, akár több táblában is.</w:t>
+      </w:r>
+    </w:p>
+    <w:p>
+      <w:r>
+        <w:lastRenderedPageBreak/>
+        <w:t>Számos esetben előfordulhat a hirdetéseket feladó</w:t>
+      </w:r>
+      <w:r>
+        <w:t xml:space="preserve"> emberekkel, hogy</w:t>
+      </w:r>
+      <w:r>
+        <w:t xml:space="preserve"> hibásan írják le a megjelenítésre szánt szöveget anélkül, hogy ezt észrevennék</w:t>
       </w:r>
       <w:r>
         <w:t xml:space="preserve">. </w:t>
       </w:r>
       <w:r>
-        <w:t xml:space="preserve">Ezekhez való hozzáférést könnyedén el kell látni a rendszernek. Továbbá </w:t>
-      </w:r>
-      <w:r>
-        <w:t>a</w:t>
-      </w:r>
-      <w:r>
-        <w:t xml:space="preserve"> fizetési </w:t>
-      </w:r>
-      <w:proofErr w:type="gramStart"/>
-      <w:r>
-        <w:t>tranzakció</w:t>
-      </w:r>
-      <w:r>
-        <w:t>k</w:t>
-      </w:r>
-      <w:proofErr w:type="gramEnd"/>
-      <w:r>
-        <w:t xml:space="preserve"> ellenőrzést igényel</w:t>
-      </w:r>
-      <w:r>
-        <w:t>nek</w:t>
-      </w:r>
-      <w:r>
-        <w:t>,</w:t>
-      </w:r>
-      <w:r>
-        <w:t xml:space="preserve"> különösképp egy banki átutalás. </w:t>
-      </w:r>
-      <w:r>
-        <w:t>Ezeknél nagy segítség</w:t>
-      </w:r>
-      <w:r>
-        <w:t>,</w:t>
-      </w:r>
-      <w:r>
-        <w:t xml:space="preserve"> ha a program gombnyomásra át tud írni adatokat, akár több táblában egyszerre is.</w:t>
-      </w:r>
-    </w:p>
-    <w:p>
-      <w:r>
-        <w:t>Sokszor előfordul az emberekkel, hogy elgépelnek, hibásan írnak le valamit és ezt észre sem veszik. Ezek átírását, javítását is egyszerűen el kell tudni végezni, ezzel a szakemberkereső oldal színvonalát</w:t>
-      </w:r>
-      <w:r>
-        <w:t xml:space="preserve"> lehet </w:t>
-      </w:r>
-      <w:r>
-        <w:t>növel</w:t>
-      </w:r>
-      <w:r>
-        <w:t>n</w:t>
-      </w:r>
-      <w:r>
-        <w:t>i, hogy nincsenek feltűntetve hibásan leírt mondatok.</w:t>
-      </w:r>
-    </w:p>
-    <w:p>
-      <w:pPr>
-        <w:pStyle w:val="Cmsor1"/>
-      </w:pPr>
-      <w:bookmarkStart w:id="8" w:name="_Toc86948989"/>
-      <w:r>
-        <w:lastRenderedPageBreak/>
-        <w:t xml:space="preserve">Követelmény </w:t>
-      </w:r>
-      <w:proofErr w:type="gramStart"/>
-      <w:r>
-        <w:t>analízis</w:t>
-      </w:r>
-      <w:bookmarkEnd w:id="8"/>
-      <w:proofErr w:type="gramEnd"/>
-    </w:p>
-    <w:p>
-      <w:pPr>
-        <w:pStyle w:val="Cmsor2"/>
-      </w:pPr>
-      <w:bookmarkStart w:id="9" w:name="_Toc86948990"/>
-      <w:r>
-        <w:t>Befizetések kezelése</w:t>
-      </w:r>
-      <w:bookmarkEnd w:id="9"/>
-    </w:p>
-    <w:p>
-      <w:r>
-        <w:t>A mesterkeresek.hu-n havi előfizetéses rendszer működik</w:t>
-      </w:r>
-      <w:r>
-        <w:t>,</w:t>
-      </w:r>
-      <w:r>
-        <w:t xml:space="preserve"> amelyek három, hat és tizenkét</w:t>
-      </w:r>
-      <w:r>
-        <w:t xml:space="preserve"> </w:t>
-      </w:r>
-      <w:r>
-        <w:t>havi megjelenést biztosí</w:t>
-      </w:r>
-      <w:r>
-        <w:t>t</w:t>
-      </w:r>
-      <w:r>
-        <w:t xml:space="preserve"> </w:t>
-      </w:r>
-      <w:r>
-        <w:t xml:space="preserve">egy mesterember számára, aki </w:t>
-      </w:r>
-      <w:proofErr w:type="gramStart"/>
-      <w:r>
-        <w:t>ezáltal</w:t>
-      </w:r>
-      <w:proofErr w:type="gramEnd"/>
-      <w:r>
-        <w:t xml:space="preserve"> hirdetheti magát az oldalon. Ezeket az előfizetéseket banki átutaláson keresztül tehetik meg a felhasználók vagy online bankkártyás fizetéssel. </w:t>
-      </w:r>
-    </w:p>
-    <w:p>
-      <w:r>
-        <w:t xml:space="preserve">A bankkártyás fizetés Barion rendszeren keresztül történik, amely egy </w:t>
-      </w:r>
-      <w:r>
-        <w:t>elektronikus fizetéseket lebonyolító szolgáltatás</w:t>
-      </w:r>
-      <w:r>
-        <w:t>. Ha ezt a fizetési módot választotta a</w:t>
-      </w:r>
-      <w:r>
-        <w:t xml:space="preserve"> felhasználó</w:t>
-      </w:r>
-      <w:r>
-        <w:t xml:space="preserve"> </w:t>
-      </w:r>
-      <w:r>
-        <w:t xml:space="preserve">és sikeres volt a </w:t>
-      </w:r>
-      <w:proofErr w:type="gramStart"/>
-      <w:r>
-        <w:t>tranzakció</w:t>
-      </w:r>
-      <w:proofErr w:type="gramEnd"/>
-      <w:r>
-        <w:t>, akkor</w:t>
-      </w:r>
-      <w:r>
-        <w:t xml:space="preserve"> </w:t>
-      </w:r>
-      <w:r>
-        <w:t>az</w:t>
-      </w:r>
-      <w:r>
-        <w:t>zal</w:t>
-      </w:r>
-      <w:r>
-        <w:t xml:space="preserve"> automatikusan </w:t>
-      </w:r>
-      <w:r>
-        <w:t>megtörténik az előfizetés aktiválása. Azonban h</w:t>
-      </w:r>
-      <w:r>
-        <w:t>a banki átutalást választja</w:t>
-      </w:r>
-      <w:r>
-        <w:t xml:space="preserve">, akkor azt egy </w:t>
-      </w:r>
-      <w:proofErr w:type="gramStart"/>
-      <w:r>
-        <w:t>adminisztrátornak</w:t>
-      </w:r>
-      <w:proofErr w:type="gramEnd"/>
-      <w:r>
-        <w:t xml:space="preserve"> ellenőriznie kell. Amíg nem érkezik be az előfizetés helyes összege</w:t>
-      </w:r>
-      <w:r>
-        <w:t>, addig az oldalon nem</w:t>
-      </w:r>
-      <w:r>
-        <w:t xml:space="preserve"> jelenik meg a felhasználó</w:t>
-      </w:r>
-      <w:r>
-        <w:t xml:space="preserve"> hirdetése</w:t>
-      </w:r>
-      <w:r>
-        <w:t xml:space="preserve">. </w:t>
-      </w:r>
-      <w:r>
-        <w:t>Többek között e</w:t>
-      </w:r>
-      <w:r>
-        <w:t xml:space="preserve">zt az ellenőrző és aktiváló folyamatot hivatott elősegíteni </w:t>
-      </w:r>
-      <w:r>
-        <w:t>e</w:t>
-      </w:r>
-      <w:r>
-        <w:t xml:space="preserve"> </w:t>
-      </w:r>
-      <w:r>
-        <w:t>webes alkalmazás</w:t>
-      </w:r>
-      <w:r>
-        <w:t xml:space="preserve">nak a </w:t>
-      </w:r>
-      <w:r>
-        <w:t>létrehozása</w:t>
+        <w:t>Az így ejtett magyar nyelvtani hibák</w:t>
+      </w:r>
+      <w:r>
+        <w:t xml:space="preserve"> átírását, javítását is egyszerűen el kell tudni végezni, ezzel</w:t>
+      </w:r>
+      <w:r>
+        <w:t xml:space="preserve"> is növelve</w:t>
+      </w:r>
+      <w:r>
+        <w:t xml:space="preserve"> a szakemberkereső oldal színvonalát</w:t>
       </w:r>
       <w:r>
         <w:t>.</w:t>
-      </w:r>
-    </w:p>
-    <w:p>
-      <w:pPr>
-        <w:pStyle w:val="Cmsor2"/>
-      </w:pPr>
-      <w:bookmarkStart w:id="10" w:name="_Toc86948991"/>
-      <w:r>
-        <w:t>Alap statisztikák megjelenítése</w:t>
-      </w:r>
-      <w:bookmarkEnd w:id="10"/>
-    </w:p>
-    <w:p>
-      <w:r>
-        <w:t xml:space="preserve">Az alkalmazásban szerepelnie kell a bevétel kisebb </w:t>
-      </w:r>
-      <w:r>
-        <w:t>statisztikájának megjelenítése</w:t>
-      </w:r>
-      <w:r>
-        <w:t>. Ez mind az eladások számát, mint pedig a pénzösszeg napi, heti és havi lebontását</w:t>
-      </w:r>
-      <w:r>
-        <w:t xml:space="preserve"> tudnia</w:t>
-      </w:r>
-      <w:r>
-        <w:t xml:space="preserve"> kell </w:t>
-      </w:r>
-      <w:proofErr w:type="gramStart"/>
-      <w:r>
-        <w:t>reprezentálni</w:t>
-      </w:r>
-      <w:proofErr w:type="gramEnd"/>
-      <w:r>
-        <w:t>. Így sokkal egyszerűbb meghatározni a vállalkozás</w:t>
-      </w:r>
-      <w:r>
-        <w:t xml:space="preserve"> </w:t>
-      </w:r>
-      <w:proofErr w:type="gramStart"/>
-      <w:r>
-        <w:t>aktuális</w:t>
-      </w:r>
-      <w:proofErr w:type="gramEnd"/>
-      <w:r>
-        <w:t xml:space="preserve"> pénzügyi egyenlegét</w:t>
-      </w:r>
-      <w:r>
-        <w:t>. Ez akkor lehet hasznos, ha látjuk az előző ciklushoz hasonlítottan, hogy több vagy kevesebb bevételt termelt az oldal. Például kevesebb keresetnél nagyobb marketingre van szükség.</w:t>
-      </w:r>
-    </w:p>
-    <w:p>
-      <w:pPr>
-        <w:pStyle w:val="Cmsor2"/>
-      </w:pPr>
-      <w:bookmarkStart w:id="11" w:name="_Toc86948992"/>
-      <w:r>
-        <w:t>Adatok megtekintése és szerkesztése</w:t>
-      </w:r>
-      <w:bookmarkEnd w:id="11"/>
-    </w:p>
-    <w:p>
-      <w:r>
-        <w:t>Az a</w:t>
-      </w:r>
-      <w:r>
-        <w:t>da</w:t>
-      </w:r>
-      <w:r>
-        <w:t>tok megtekintésére</w:t>
-      </w:r>
-      <w:r>
-        <w:t xml:space="preserve"> és szerkesztésére való lehetőség egy alapvető feladat</w:t>
-      </w:r>
-      <w:r>
-        <w:t>, amelyet szintén el kell látni a programnak</w:t>
-      </w:r>
-      <w:r>
-        <w:t>. Sokkal egyszerűbb egy vizuális felületen kezelni az adatbázis tábláit, mint SQL lekérdezésekkel szemügyre venni</w:t>
-      </w:r>
-      <w:r>
-        <w:t>,</w:t>
-      </w:r>
-      <w:r>
-        <w:t xml:space="preserve"> illetve változtatni azokon. Elsősorban a szakemberek és további felhasználók listáit szükséges itt megjeleníteni.</w:t>
-      </w:r>
-    </w:p>
-    <w:p>
-      <w:pPr>
-        <w:pStyle w:val="Cmsor2"/>
-      </w:pPr>
-      <w:bookmarkStart w:id="12" w:name="_Toc86948993"/>
-      <w:r>
-        <w:lastRenderedPageBreak/>
-        <w:t>Szakember ellenőrzése</w:t>
-      </w:r>
-      <w:bookmarkEnd w:id="12"/>
-    </w:p>
-    <w:p>
-      <w:r>
-        <w:t>A mesterkeresek.hu egyik nagy előnye</w:t>
-      </w:r>
-      <w:r>
-        <w:t>,</w:t>
-      </w:r>
-      <w:r>
-        <w:t xml:space="preserve"> hogy a szakember ellenőrzé</w:t>
-      </w:r>
-      <w:r>
-        <w:t>sre ker</w:t>
-      </w:r>
-      <w:r>
-        <w:t xml:space="preserve">ül, amikor a hirdetése </w:t>
-      </w:r>
-      <w:r>
-        <w:t>megjelenik az oldalon</w:t>
-      </w:r>
-      <w:r>
-        <w:t xml:space="preserve">. </w:t>
-      </w:r>
-      <w:r>
-        <w:t>Ennek kivitelezése a</w:t>
-      </w:r>
-      <w:r>
-        <w:t xml:space="preserve"> regisztrációnál megadott adószám</w:t>
-      </w:r>
-      <w:r>
-        <w:t xml:space="preserve"> felhasználásával történik</w:t>
-      </w:r>
-      <w:r>
-        <w:t>.</w:t>
-      </w:r>
-      <w:r>
-        <w:t xml:space="preserve"> A hiteles nyilvántartó rendszerekből ellenőrizhető, hogy a hirdetést feladó</w:t>
-      </w:r>
-      <w:r>
-        <w:t xml:space="preserve"> szakember</w:t>
-      </w:r>
-      <w:r>
-        <w:t xml:space="preserve"> adatai a valóságnak megfelelnek-e</w:t>
-      </w:r>
-      <w:r>
-        <w:t>, valamint</w:t>
-      </w:r>
-      <w:r>
-        <w:t xml:space="preserve"> </w:t>
-      </w:r>
-      <w:r>
-        <w:t xml:space="preserve">a tényleges tevékenységi köre megegyezik az általa megadott </w:t>
-      </w:r>
-      <w:proofErr w:type="gramStart"/>
-      <w:r>
-        <w:t>információkkal</w:t>
-      </w:r>
-      <w:proofErr w:type="gramEnd"/>
-      <w:r>
-        <w:t xml:space="preserve">. Ezen eljárás a fogyasztók védelmére irányul, növelve </w:t>
-      </w:r>
-      <w:proofErr w:type="gramStart"/>
-      <w:r>
-        <w:t>ezáltal</w:t>
-      </w:r>
-      <w:proofErr w:type="gramEnd"/>
-      <w:r>
-        <w:t xml:space="preserve"> a szolgáltatás minőségét.</w:t>
-      </w:r>
-    </w:p>
-    <w:p>
-      <w:r>
-        <w:t xml:space="preserve">A program célja többek között </w:t>
-      </w:r>
-      <w:r>
-        <w:t xml:space="preserve">a vizsgálatot </w:t>
-      </w:r>
-      <w:r>
-        <w:t xml:space="preserve">végző személy munkájának könnyebbé tétele, azáltal, hogy </w:t>
-      </w:r>
-      <w:r>
-        <w:t xml:space="preserve">- a valós eredmény esetében - egy kattintásra megváltozik a felhasználói webes felületen a szakember hirdetésének </w:t>
-      </w:r>
-      <w:proofErr w:type="gramStart"/>
-      <w:r>
-        <w:t>státusza</w:t>
-      </w:r>
-      <w:proofErr w:type="gramEnd"/>
-      <w:r>
-        <w:t xml:space="preserve"> („</w:t>
-      </w:r>
-      <w:r>
-        <w:t>Nem ellenőrzött mester</w:t>
-      </w:r>
-      <w:r>
-        <w:t>”-</w:t>
-      </w:r>
-      <w:proofErr w:type="spellStart"/>
-      <w:r>
-        <w:t>ről</w:t>
-      </w:r>
-      <w:proofErr w:type="spellEnd"/>
-      <w:r>
-        <w:t xml:space="preserve"> </w:t>
-      </w:r>
-      <w:r>
-        <w:t>„</w:t>
-      </w:r>
-      <w:r>
-        <w:t>Ellenőrzött mester</w:t>
-      </w:r>
-      <w:r>
-        <w:t>”-re).</w:t>
       </w:r>
     </w:p>
     <w:p>
@@ -3296,46 +3058,754 @@
       <w:pPr>
         <w:pStyle w:val="Cmsor1"/>
       </w:pPr>
-      <w:bookmarkStart w:id="13" w:name="_Toc86948994"/>
+      <w:bookmarkStart w:id="7" w:name="_Toc87124488"/>
       <w:r>
         <w:lastRenderedPageBreak/>
-        <w:t>T</w:t>
-      </w:r>
-      <w:r>
-        <w:t>ervezés</w:t>
-      </w:r>
-      <w:bookmarkEnd w:id="13"/>
-    </w:p>
-    <w:p>
-      <w:r>
-        <w:t xml:space="preserve">A webalkalmazás elkészítése </w:t>
-      </w:r>
-      <w:r>
-        <w:t>három fő részre bontható:</w:t>
-      </w:r>
-      <w:r>
-        <w:t xml:space="preserve"> front</w:t>
-      </w:r>
-      <w:r>
-        <w:t xml:space="preserve">end, </w:t>
-      </w:r>
-      <w:r>
-        <w:t>back</w:t>
-      </w:r>
-      <w:r>
-        <w:t>end és az adatbázis. Ezek létrehozására több technológia létezik. A következőkben összehasonlítom ezeket és megpróbálom a legmegfelelőbbet kiválasztani.</w:t>
-      </w:r>
+        <w:t xml:space="preserve">Követelmény </w:t>
+      </w:r>
+      <w:proofErr w:type="gramStart"/>
+      <w:r>
+        <w:t>analízis</w:t>
+      </w:r>
+      <w:bookmarkEnd w:id="7"/>
+      <w:proofErr w:type="gramEnd"/>
     </w:p>
     <w:p>
       <w:pPr>
         <w:pStyle w:val="Cmsor2"/>
       </w:pPr>
-      <w:bookmarkStart w:id="14" w:name="_Toc86948995"/>
+      <w:bookmarkStart w:id="8" w:name="_Toc87124489"/>
+      <w:r>
+        <w:t>Befizetések kezelése</w:t>
+      </w:r>
+      <w:bookmarkEnd w:id="8"/>
+    </w:p>
+    <w:p>
+      <w:r>
+        <w:t>A mesterkeresek.hu-n havi előfizetéses rendszer működik</w:t>
+      </w:r>
+      <w:r>
+        <w:t>,</w:t>
+      </w:r>
+      <w:r>
+        <w:t xml:space="preserve"> amelyek három, hat és tizenkét</w:t>
+      </w:r>
+      <w:r>
+        <w:t xml:space="preserve"> </w:t>
+      </w:r>
+      <w:r>
+        <w:t>havi megjelenést biztosí</w:t>
+      </w:r>
+      <w:r>
+        <w:t>t</w:t>
+      </w:r>
+      <w:r>
+        <w:t xml:space="preserve"> </w:t>
+      </w:r>
+      <w:r>
+        <w:t xml:space="preserve">egy mesterember számára, aki </w:t>
+      </w:r>
+      <w:proofErr w:type="gramStart"/>
+      <w:r>
+        <w:t>ezáltal</w:t>
+      </w:r>
+      <w:proofErr w:type="gramEnd"/>
+      <w:r>
+        <w:t xml:space="preserve"> hirdetheti magát az oldalon. Ezeket az előfizetéseket banki átutaláson keresztül tehetik meg a felhasználók vagy online bankkártyás fizetéssel. </w:t>
+      </w:r>
+    </w:p>
+    <w:p>
+      <w:r>
+        <w:t xml:space="preserve">A bankkártyás fizetés Barion rendszeren keresztül történik, amely egy </w:t>
+      </w:r>
+      <w:r>
+        <w:t>elektronikus fizetéseket lebonyolító szolgáltatás</w:t>
+      </w:r>
+      <w:r>
+        <w:t>. Ha ezt a fizetési módot választotta a</w:t>
+      </w:r>
+      <w:r>
+        <w:t xml:space="preserve"> felhasználó</w:t>
+      </w:r>
+      <w:r>
+        <w:t xml:space="preserve"> </w:t>
+      </w:r>
+      <w:r>
+        <w:t xml:space="preserve">és sikeres volt a </w:t>
+      </w:r>
+      <w:proofErr w:type="gramStart"/>
+      <w:r>
+        <w:t>tranzakció</w:t>
+      </w:r>
+      <w:proofErr w:type="gramEnd"/>
+      <w:r>
+        <w:t>, akkor</w:t>
+      </w:r>
+      <w:r>
+        <w:t xml:space="preserve"> </w:t>
+      </w:r>
+      <w:r>
+        <w:t>az</w:t>
+      </w:r>
+      <w:r>
+        <w:t>zal</w:t>
+      </w:r>
+      <w:r>
+        <w:t xml:space="preserve"> automatikusan </w:t>
+      </w:r>
+      <w:r>
+        <w:t>megtörténik az előfizetés aktiválása. Azonban h</w:t>
+      </w:r>
+      <w:r>
+        <w:t>a banki átutalást választja</w:t>
+      </w:r>
+      <w:r>
+        <w:t xml:space="preserve">, akkor azt egy </w:t>
+      </w:r>
+      <w:proofErr w:type="gramStart"/>
+      <w:r>
+        <w:t>adminisztrátornak</w:t>
+      </w:r>
+      <w:proofErr w:type="gramEnd"/>
+      <w:r>
+        <w:t xml:space="preserve"> ellenőriznie kell. Amíg nem érkezik be az előfizetés helyes összege</w:t>
+      </w:r>
+      <w:r>
+        <w:t>, addig az oldalon nem</w:t>
+      </w:r>
+      <w:r>
+        <w:t xml:space="preserve"> jelenik meg a felhasználó</w:t>
+      </w:r>
+      <w:r>
+        <w:t xml:space="preserve"> hirdetése</w:t>
+      </w:r>
+      <w:r>
+        <w:t xml:space="preserve">. </w:t>
+      </w:r>
+      <w:r>
+        <w:t>Többek között e</w:t>
+      </w:r>
+      <w:r>
+        <w:t xml:space="preserve">zt az ellenőrző és aktiváló folyamatot hivatott elősegíteni </w:t>
+      </w:r>
+      <w:r>
+        <w:t>e</w:t>
+      </w:r>
+      <w:r>
+        <w:t xml:space="preserve"> </w:t>
+      </w:r>
+      <w:r>
+        <w:t>webes alkalmazás</w:t>
+      </w:r>
+      <w:r>
+        <w:t xml:space="preserve">nak a </w:t>
+      </w:r>
+      <w:r>
+        <w:t>létrehozása</w:t>
+      </w:r>
+      <w:r>
+        <w:t>.</w:t>
+      </w:r>
+    </w:p>
+    <w:p>
+      <w:pPr>
+        <w:pStyle w:val="Cmsor2"/>
+      </w:pPr>
+      <w:bookmarkStart w:id="9" w:name="_Toc87124490"/>
+      <w:r>
+        <w:t>Alap statisztikák megjelenítése</w:t>
+      </w:r>
+      <w:bookmarkEnd w:id="9"/>
+    </w:p>
+    <w:p>
+      <w:r>
+        <w:t xml:space="preserve">Az alkalmazásban szerepelnie kell a bevétel kisebb </w:t>
+      </w:r>
+      <w:r>
+        <w:t>statisztikájának megjelenítése</w:t>
+      </w:r>
+      <w:r>
+        <w:t>. Ez mind az eladások számát, mint pedig a pénzösszeg napi, heti és havi lebontását</w:t>
+      </w:r>
+      <w:r>
+        <w:t xml:space="preserve"> tudnia</w:t>
+      </w:r>
+      <w:r>
+        <w:t xml:space="preserve"> kell </w:t>
+      </w:r>
+      <w:proofErr w:type="gramStart"/>
+      <w:r>
+        <w:t>reprezentálni</w:t>
+      </w:r>
+      <w:proofErr w:type="gramEnd"/>
+      <w:r>
+        <w:t>. Így sokkal egyszerűbb meghatározni a vállalkozás</w:t>
+      </w:r>
+      <w:r>
+        <w:t xml:space="preserve"> </w:t>
+      </w:r>
+      <w:proofErr w:type="gramStart"/>
+      <w:r>
+        <w:t>aktuális</w:t>
+      </w:r>
+      <w:proofErr w:type="gramEnd"/>
+      <w:r>
+        <w:t xml:space="preserve"> pénzügyi egyenlegét</w:t>
+      </w:r>
+      <w:r>
+        <w:t>. Ez akkor lehet hasznos, ha látjuk az előző ciklushoz hasonlítottan, hogy több vagy kevesebb bevételt termelt az oldal. Például kevesebb keresetnél nagyobb marketingre van szükség.</w:t>
+      </w:r>
+    </w:p>
+    <w:p>
+      <w:pPr>
+        <w:pStyle w:val="Cmsor2"/>
+      </w:pPr>
+      <w:bookmarkStart w:id="10" w:name="_Toc87124491"/>
+      <w:r>
+        <w:t>Adatok megtekintése és szerkesztése</w:t>
+      </w:r>
+      <w:bookmarkEnd w:id="10"/>
+    </w:p>
+    <w:p>
+      <w:r>
+        <w:t>Az a</w:t>
+      </w:r>
+      <w:r>
+        <w:t>da</w:t>
+      </w:r>
+      <w:r>
+        <w:t>tok megtekintésére</w:t>
+      </w:r>
+      <w:r>
+        <w:t xml:space="preserve"> és szerkesztésére való lehetőség egy alapvető feladat</w:t>
+      </w:r>
+      <w:r>
+        <w:t>, amelyet szintén el kell látni a programnak</w:t>
+      </w:r>
+      <w:r>
+        <w:t>. Sokkal egyszerűbb egy vizuális felületen kezelni az adatbázis tábláit, mint SQL lekérdezésekkel szemügyre venni</w:t>
+      </w:r>
+      <w:r>
+        <w:t>,</w:t>
+      </w:r>
+      <w:r>
+        <w:t xml:space="preserve"> illetve változtatni azokon. Elsősorban a szakemberek és további felhasználók listáit szükséges itt megjeleníteni.</w:t>
+      </w:r>
+    </w:p>
+    <w:p>
+      <w:pPr>
+        <w:pStyle w:val="Cmsor2"/>
+      </w:pPr>
+      <w:bookmarkStart w:id="11" w:name="_Toc87124492"/>
+      <w:r>
+        <w:lastRenderedPageBreak/>
+        <w:t>Szakember ellenőrzése</w:t>
+      </w:r>
+      <w:bookmarkEnd w:id="11"/>
+    </w:p>
+    <w:p>
+      <w:r>
+        <w:t>A mesterkeresek.hu egyik nagy előnye</w:t>
+      </w:r>
+      <w:r>
+        <w:t>,</w:t>
+      </w:r>
+      <w:r>
+        <w:t xml:space="preserve"> hogy a szakember ellenőrzé</w:t>
+      </w:r>
+      <w:r>
+        <w:t>sre ker</w:t>
+      </w:r>
+      <w:r>
+        <w:t xml:space="preserve">ül, amikor a hirdetése </w:t>
+      </w:r>
+      <w:r>
+        <w:t>megjelenik az oldalon</w:t>
+      </w:r>
+      <w:r>
+        <w:t xml:space="preserve">. </w:t>
+      </w:r>
+      <w:r>
+        <w:t>Ennek kivitelezése a</w:t>
+      </w:r>
+      <w:r>
+        <w:t xml:space="preserve"> regisztrációnál megadott adószám</w:t>
+      </w:r>
+      <w:r>
+        <w:t xml:space="preserve"> felhasználásával történik</w:t>
+      </w:r>
+      <w:r>
+        <w:t>.</w:t>
+      </w:r>
+      <w:r>
+        <w:t xml:space="preserve"> A hiteles nyilvántartó rendszerekből ellenőrizhető, hogy a hirdetést feladó</w:t>
+      </w:r>
+      <w:r>
+        <w:t xml:space="preserve"> szakember</w:t>
+      </w:r>
+      <w:r>
+        <w:t xml:space="preserve"> adatai a valóságnak megfelelnek-e</w:t>
+      </w:r>
+      <w:r>
+        <w:t>, valamint</w:t>
+      </w:r>
+      <w:r>
+        <w:t xml:space="preserve"> </w:t>
+      </w:r>
+      <w:r>
+        <w:t xml:space="preserve">a tényleges tevékenységi köre megegyezik az általa megadott </w:t>
+      </w:r>
+      <w:proofErr w:type="gramStart"/>
+      <w:r>
+        <w:t>információkkal</w:t>
+      </w:r>
+      <w:proofErr w:type="gramEnd"/>
+      <w:r>
+        <w:t xml:space="preserve">. Ezen eljárás a fogyasztók védelmére irányul, növelve </w:t>
+      </w:r>
+      <w:proofErr w:type="gramStart"/>
+      <w:r>
+        <w:t>ezáltal</w:t>
+      </w:r>
+      <w:proofErr w:type="gramEnd"/>
+      <w:r>
+        <w:t xml:space="preserve"> a szolgáltatás minőségét.</w:t>
+      </w:r>
+    </w:p>
+    <w:p>
+      <w:r>
+        <w:t xml:space="preserve">A program célja többek között </w:t>
+      </w:r>
+      <w:r>
+        <w:t xml:space="preserve">a vizsgálatot </w:t>
+      </w:r>
+      <w:r>
+        <w:t xml:space="preserve">végző személy munkájának könnyebbé tétele, azáltal, hogy </w:t>
+      </w:r>
+      <w:r>
+        <w:t xml:space="preserve">- a valós eredmény esetében - egy kattintásra megváltozik a felhasználói webes felületen a szakember hirdetésének </w:t>
+      </w:r>
+      <w:proofErr w:type="gramStart"/>
+      <w:r>
+        <w:t>státusza</w:t>
+      </w:r>
+      <w:proofErr w:type="gramEnd"/>
+      <w:r>
+        <w:t xml:space="preserve"> („</w:t>
+      </w:r>
+      <w:r>
+        <w:t>Nem ellenőrzött mester</w:t>
+      </w:r>
+      <w:r>
+        <w:t>”-</w:t>
+      </w:r>
+      <w:proofErr w:type="spellStart"/>
+      <w:r>
+        <w:t>ről</w:t>
+      </w:r>
+      <w:proofErr w:type="spellEnd"/>
+      <w:r>
+        <w:t xml:space="preserve"> </w:t>
+      </w:r>
+      <w:r>
+        <w:t>„</w:t>
+      </w:r>
+      <w:r>
+        <w:t>Ellenőrzött mester</w:t>
+      </w:r>
+      <w:r>
+        <w:t>”-re).</w:t>
+      </w:r>
+    </w:p>
+    <w:p>
+      <w:pPr>
+        <w:spacing w:after="160" w:line="259" w:lineRule="auto"/>
+        <w:jc w:val="left"/>
+      </w:pPr>
+      <w:r>
+        <w:br w:type="page"/>
+      </w:r>
+    </w:p>
+    <w:p>
+      <w:pPr>
+        <w:pStyle w:val="Cmsor1"/>
+      </w:pPr>
+      <w:r>
+        <w:lastRenderedPageBreak/>
+        <w:t>Tervezés</w:t>
+      </w:r>
+    </w:p>
+    <w:p>
+      <w:pPr>
+        <w:pStyle w:val="Cmsor2"/>
+      </w:pPr>
+      <w:proofErr w:type="gramStart"/>
+      <w:r>
+        <w:t>Funkciók</w:t>
+      </w:r>
+      <w:proofErr w:type="gramEnd"/>
+    </w:p>
+    <w:p>
+      <w:r>
+        <w:t xml:space="preserve">A 3. fejezetben említett követelmények alapján terveztem meg az alkalmazás </w:t>
+      </w:r>
+      <w:proofErr w:type="gramStart"/>
+      <w:r>
+        <w:t>funkcióit</w:t>
+      </w:r>
+      <w:proofErr w:type="gramEnd"/>
+      <w:r>
+        <w:t>. A következőkbe</w:t>
+      </w:r>
+      <w:r>
+        <w:t>n sorra veszem, hogy mik azok, amikre képes</w:t>
+      </w:r>
+      <w:r>
+        <w:t>nek kell lennie</w:t>
+      </w:r>
+      <w:r>
+        <w:t xml:space="preserve"> az alkalmazás</w:t>
+      </w:r>
+      <w:r>
+        <w:t xml:space="preserve">nak, illetve mire hogyan kell </w:t>
+      </w:r>
+      <w:proofErr w:type="gramStart"/>
+      <w:r>
+        <w:t>reagálnia</w:t>
+      </w:r>
+      <w:proofErr w:type="gramEnd"/>
+      <w:r>
+        <w:t xml:space="preserve"> az egyes esetekben. Ezek megvalósítását egy későbbi fejezetben fogom részletesen bemutatni.</w:t>
+      </w:r>
+    </w:p>
+    <w:p>
+      <w:pPr>
+        <w:pStyle w:val="Cmsor3"/>
+      </w:pPr>
+      <w:r>
+        <w:t>Megrendelések</w:t>
+      </w:r>
+    </w:p>
+    <w:p>
+      <w:r>
+        <w:t xml:space="preserve">A programnak átláthatóan meg kell tudni jeleníteni az összes megrendelést, vagyis a mestertkeresek.hu oldalon történő </w:t>
+      </w:r>
+      <w:r>
+        <w:t>csomagvásárlást</w:t>
+      </w:r>
+      <w:r>
+        <w:t xml:space="preserve">, mely feljogosítja az előfizetőt, </w:t>
+      </w:r>
+      <w:r>
+        <w:t>hogy hirdetést adjon fel. Ezeknek a kezelésére egy olyan megoldásra van szükség, ahol</w:t>
+      </w:r>
+      <w:r>
+        <w:t xml:space="preserve"> látni</w:t>
+      </w:r>
+      <w:r>
+        <w:t xml:space="preserve"> lehet a megrendelés</w:t>
+      </w:r>
+      <w:r>
+        <w:t>ek</w:t>
+      </w:r>
+      <w:r>
+        <w:t xml:space="preserve"> részleteit, mellyel az alkalmazásom segítségével egy </w:t>
+      </w:r>
+      <w:proofErr w:type="gramStart"/>
+      <w:r>
+        <w:t>adminisztrátor</w:t>
+      </w:r>
+      <w:proofErr w:type="gramEnd"/>
+      <w:r>
+        <w:t xml:space="preserve"> képes lesz a felhasználót </w:t>
+      </w:r>
+      <w:r>
+        <w:t xml:space="preserve">Ellenőrzött mester státuszba léptetni, amelyet a </w:t>
+      </w:r>
+      <w:r>
+        <w:t xml:space="preserve"> </w:t>
+      </w:r>
+      <w:r>
+        <w:t xml:space="preserve">3.4. fejezetben fejtettem ki. Továbbá itt kell tudni az </w:t>
+      </w:r>
+      <w:r>
+        <w:t>ügyintéző</w:t>
+      </w:r>
+      <w:r>
+        <w:t xml:space="preserve">nek ellenőriznie a banki átutalásokat. </w:t>
+      </w:r>
+    </w:p>
+    <w:p>
+      <w:r>
+        <w:t xml:space="preserve">Milyen </w:t>
+      </w:r>
+      <w:r>
+        <w:t>használati esetek fordulhatnak elő</w:t>
+      </w:r>
+      <w:r>
+        <w:t>, illetve hogyan kell működnie mindennek?</w:t>
+      </w:r>
+      <w:r>
+        <w:t xml:space="preserve"> </w:t>
+      </w:r>
+      <w:r>
+        <w:t>Táblázatszerűen</w:t>
+      </w:r>
+      <w:r>
+        <w:t xml:space="preserve"> meg kell jeleníteni a felhasználó</w:t>
+      </w:r>
+      <w:r>
+        <w:t xml:space="preserve"> egyes adatait, melyek;</w:t>
+      </w:r>
+      <w:r>
+        <w:t xml:space="preserve"> név, email cím, adószám. Továbbá a megrendelés adatait is ezen a felületen kell látni egyben a vásárló adataival, amelyek nem mások, mint a; rendelésszám, </w:t>
+      </w:r>
+      <w:r>
+        <w:t>keltezés</w:t>
+      </w:r>
+      <w:r>
+        <w:t xml:space="preserve">, a befizetés összege, </w:t>
+      </w:r>
+      <w:proofErr w:type="gramStart"/>
+      <w:r>
+        <w:t>státusza</w:t>
+      </w:r>
+      <w:proofErr w:type="gramEnd"/>
+      <w:r>
+        <w:t xml:space="preserve"> és módja (online bankkártyás vagy  banki átutalásos).</w:t>
+      </w:r>
+      <w:r>
+        <w:t xml:space="preserve"> Ezek a felsorolt adatok a táblázat egy sorát </w:t>
+      </w:r>
+      <w:r>
+        <w:t>szükséges</w:t>
+      </w:r>
+      <w:r>
+        <w:t xml:space="preserve"> </w:t>
+      </w:r>
+      <w:r>
+        <w:t>képeznie, melyek mellett helyet kell kapnia a fizetési állapotot és ellenőrzött</w:t>
+      </w:r>
+      <w:r>
+        <w:t>ségi</w:t>
+      </w:r>
+      <w:r>
+        <w:t xml:space="preserve"> </w:t>
+      </w:r>
+      <w:proofErr w:type="gramStart"/>
+      <w:r>
+        <w:t>státuszt</w:t>
+      </w:r>
+      <w:proofErr w:type="gramEnd"/>
+      <w:r>
+        <w:t xml:space="preserve">  átállító gombnak.</w:t>
+      </w:r>
+    </w:p>
+    <w:p>
+      <w:r>
+        <w:t xml:space="preserve">A fizetési </w:t>
+      </w:r>
+      <w:proofErr w:type="gramStart"/>
+      <w:r>
+        <w:t>státusz</w:t>
+      </w:r>
+      <w:proofErr w:type="gramEnd"/>
+      <w:r>
+        <w:t xml:space="preserve"> állításának lehetőségét csak banki átutalásnál kell lehetségessé</w:t>
+      </w:r>
+      <w:r>
+        <w:t xml:space="preserve"> tenni, ugyanis a bankkártyás tranzakciónál egyértelmű információk vannak a fizetés sikerességéről. A fizetés állapot jelzői a következők lehetnek: elkészült, félbehagyott, feldolgozás alatt. Az elkészült </w:t>
+      </w:r>
+      <w:proofErr w:type="gramStart"/>
+      <w:r>
+        <w:t>státusz</w:t>
+      </w:r>
+      <w:proofErr w:type="gramEnd"/>
+      <w:r>
+        <w:t xml:space="preserve"> vagy egy sikeres Barionos (bankkártyás) fizetés után lehetséges vagy egy olyan banki átutalás, amelynek összege sikeresen beérkezett és azt az ügyintéző már jóváhagyta</w:t>
+      </w:r>
+      <w:r>
+        <w:t xml:space="preserve">. A feldolgozás alatti állapotjelző banki átutalásnál lehetséges, ezek olyan megrendelések, melyek pénzösszege nem érkezett még be vagy az </w:t>
+      </w:r>
+      <w:proofErr w:type="gramStart"/>
+      <w:r>
+        <w:t>adminisztrátor</w:t>
+      </w:r>
+      <w:proofErr w:type="gramEnd"/>
+      <w:r>
+        <w:t xml:space="preserve"> még nem hagyta jóvá. Ezt az ellenőrző folyamatot bezáróan a fizetési </w:t>
+      </w:r>
+      <w:proofErr w:type="gramStart"/>
+      <w:r>
+        <w:t>státusz</w:t>
+      </w:r>
+      <w:proofErr w:type="gramEnd"/>
+      <w:r>
+        <w:t xml:space="preserve"> módosítására szolgáló gomb megnyomásával </w:t>
+      </w:r>
+      <w:r>
+        <w:lastRenderedPageBreak/>
+        <w:t xml:space="preserve">kell tudnia a programnak lezárni, ezzel elkészültbe léptetni a megrendelést. </w:t>
+      </w:r>
+      <w:r>
+        <w:t xml:space="preserve">Félbehagyott </w:t>
+      </w:r>
+      <w:proofErr w:type="gramStart"/>
+      <w:r>
+        <w:t>státusz</w:t>
+      </w:r>
+      <w:proofErr w:type="gramEnd"/>
+      <w:r>
+        <w:t xml:space="preserve"> Barionos fizetésnél lehetséges, amikor a felhasználó vagy sikertelen tranzakcióval zárta le a folyamatot, vagy pedig elnavigált az oldalról. Ennek megjelenítése marketing szempontból fontos, ugyanis ha az ügyintéző látja, hogy adott megrendelésre sikertelen volt a fizetés, akkor felkeresheti emailben a felhasználót segítségnyújtás szempontjából.</w:t>
+      </w:r>
+    </w:p>
+    <w:p>
+      <w:pPr>
+        <w:pStyle w:val="Cmsor3"/>
+      </w:pPr>
+      <w:r>
+        <w:t>Alap a</w:t>
+      </w:r>
+      <w:r>
+        <w:t>datok</w:t>
+      </w:r>
+    </w:p>
+    <w:p>
+      <w:r>
+        <w:t xml:space="preserve">Alap adatok megjelenítésénél a 3.2. fejezetben leírtakból következik, hogy mire van szükség. Az alkalmazásban szerepelnie kell az eladások darabszámának és a bevétel forint alapú kiírásának, illetve ezeknek ciklusokra bontott </w:t>
+      </w:r>
+      <w:proofErr w:type="gramStart"/>
+      <w:r>
+        <w:t>reprezentálásának</w:t>
+      </w:r>
+      <w:proofErr w:type="gramEnd"/>
+      <w:r>
+        <w:t>. Mindezeknek</w:t>
+      </w:r>
+      <w:r>
+        <w:t xml:space="preserve"> az előző periódushoz képesit</w:t>
+      </w:r>
+      <w:r>
+        <w:t xml:space="preserve"> százalékos</w:t>
+      </w:r>
+      <w:r>
+        <w:t xml:space="preserve"> megjelenítését is képesnek kell lennie kiszámolni. Például, ha előző héten 4 darab eladás volt ezen a héten pedig 6, akkor az +50%-</w:t>
+      </w:r>
+      <w:proofErr w:type="spellStart"/>
+      <w:r>
+        <w:t>os</w:t>
+      </w:r>
+      <w:proofErr w:type="spellEnd"/>
+      <w:r>
+        <w:t xml:space="preserve"> többleteladást</w:t>
+      </w:r>
+      <w:r>
+        <w:t xml:space="preserve"> </w:t>
+      </w:r>
+      <w:r>
+        <w:t>ismertet</w:t>
+      </w:r>
+      <w:r>
+        <w:t>. Továbbá az ö</w:t>
+      </w:r>
+      <w:r>
+        <w:t xml:space="preserve">sszes regisztrált </w:t>
+      </w:r>
+      <w:r>
+        <w:t>mester és a f</w:t>
+      </w:r>
+      <w:r>
+        <w:t>üggőben lévő rendelés</w:t>
+      </w:r>
+      <w:r>
+        <w:t xml:space="preserve">ek aktuális darabszámának megjelenítése is fontos, hogy </w:t>
+      </w:r>
+      <w:r>
+        <w:t>naprakész</w:t>
+      </w:r>
+      <w:r>
+        <w:t xml:space="preserve"> információkat kapjunk a </w:t>
+      </w:r>
+      <w:r>
+        <w:t>vállalkozásról</w:t>
+      </w:r>
+      <w:r>
+        <w:t>.</w:t>
+      </w:r>
+      <w:bookmarkStart w:id="12" w:name="_GoBack"/>
+      <w:bookmarkEnd w:id="12"/>
+    </w:p>
+    <w:p>
+      <w:r>
+        <w:t>//</w:t>
+      </w:r>
+      <w:proofErr w:type="spellStart"/>
+      <w:r>
+        <w:t>todo</w:t>
+      </w:r>
+      <w:proofErr w:type="spellEnd"/>
+      <w:r>
+        <w:t>: csomagok grafikon</w:t>
+      </w:r>
+    </w:p>
+    <w:p>
+      <w:pPr>
+        <w:pStyle w:val="Cmsor3"/>
+      </w:pPr>
+      <w:r>
+        <w:t>Adatok szerkesztése</w:t>
+      </w:r>
+    </w:p>
+    <w:p>
+      <w:pPr>
+        <w:spacing w:after="160" w:line="259" w:lineRule="auto"/>
+        <w:jc w:val="left"/>
+      </w:pPr>
+      <w:r>
+        <w:br w:type="page"/>
+      </w:r>
+    </w:p>
+    <w:p>
+      <w:pPr>
+        <w:pStyle w:val="Cmsor1"/>
+      </w:pPr>
+      <w:bookmarkStart w:id="13" w:name="_Toc87124495"/>
+      <w:r>
+        <w:lastRenderedPageBreak/>
+        <w:t>T</w:t>
+      </w:r>
+      <w:r>
+        <w:t>echnológiák kiválasztása</w:t>
+      </w:r>
+      <w:bookmarkEnd w:id="13"/>
+    </w:p>
+    <w:p>
+      <w:r>
+        <w:t xml:space="preserve">A webalkalmazás elkészítése </w:t>
+      </w:r>
+      <w:r>
+        <w:t>három fő részre bontható:</w:t>
+      </w:r>
+      <w:r>
+        <w:t xml:space="preserve"> front</w:t>
+      </w:r>
+      <w:r>
+        <w:t xml:space="preserve">end, </w:t>
+      </w:r>
+      <w:r>
+        <w:t>back</w:t>
+      </w:r>
+      <w:r>
+        <w:t>end és az adatbázis. Ezek létrehozására több technológia létezik. A következőkben összehasonlítom ezeket és megpróbálom a legmegfelelőbbet kiválasztani.</w:t>
+      </w:r>
+    </w:p>
+    <w:p>
+      <w:pPr>
+        <w:pStyle w:val="Cmsor2"/>
+      </w:pPr>
+      <w:bookmarkStart w:id="14" w:name="_Toc87124496"/>
       <w:r>
         <w:t>Frontend</w:t>
-      </w:r>
-      <w:r>
-        <w:t xml:space="preserve"> tervezése</w:t>
       </w:r>
       <w:bookmarkEnd w:id="14"/>
     </w:p>
@@ -3348,7 +3818,6 @@
           <w:id w:val="-2118051949"/>
           <w:citation/>
         </w:sdtPr>
-        <w:sdtEndPr/>
         <w:sdtContent>
           <w:r>
             <w:fldChar w:fldCharType="begin"/>
@@ -3464,7 +3933,7 @@
       <w:pPr>
         <w:pStyle w:val="Cmsor3"/>
       </w:pPr>
-      <w:bookmarkStart w:id="15" w:name="_Toc86948996"/>
+      <w:bookmarkStart w:id="15" w:name="_Toc87124497"/>
       <w:r>
         <w:t>Keretrendszerek áttekintése</w:t>
       </w:r>
@@ -3601,7 +4070,7 @@
       <w:pPr>
         <w:pStyle w:val="Cmsor3"/>
       </w:pPr>
-      <w:bookmarkStart w:id="16" w:name="_Toc86948997"/>
+      <w:bookmarkStart w:id="16" w:name="_Toc87124498"/>
       <w:proofErr w:type="spellStart"/>
       <w:r>
         <w:lastRenderedPageBreak/>
@@ -3647,7 +4116,6 @@
           <w:id w:val="66157681"/>
           <w:citation/>
         </w:sdtPr>
-        <w:sdtEndPr/>
         <w:sdtContent>
           <w:r>
             <w:fldChar w:fldCharType="begin"/>
@@ -4229,7 +4697,7 @@
       <w:pPr>
         <w:pStyle w:val="Cmsor3"/>
       </w:pPr>
-      <w:bookmarkStart w:id="17" w:name="_Toc86948998"/>
+      <w:bookmarkStart w:id="17" w:name="_Toc87124499"/>
       <w:proofErr w:type="spellStart"/>
       <w:r>
         <w:t>React</w:t>
@@ -4549,7 +5017,7 @@
           <w:lang w:eastAsia="hu-HU"/>
         </w:rPr>
         <w:drawing>
-          <wp:inline distT="0" distB="0" distL="0" distR="0" wp14:anchorId="5E21DA77" wp14:editId="53C6F500">
+          <wp:inline distT="0" distB="0" distL="0" distR="0" wp14:anchorId="407CFD41" wp14:editId="160C6BB3">
             <wp:extent cx="3982758" cy="2129790"/>
             <wp:effectExtent l="0" t="0" r="0" b="3810"/>
             <wp:docPr id="2" name="Kép 2"/>
@@ -4671,7 +5139,6 @@
           <w:id w:val="1624660612"/>
           <w:citation/>
         </w:sdtPr>
-        <w:sdtEndPr/>
         <w:sdtContent>
           <w:r>
             <w:rPr>
@@ -4759,7 +5226,7 @@
       <w:pPr>
         <w:pStyle w:val="Cmsor3"/>
       </w:pPr>
-      <w:bookmarkStart w:id="18" w:name="_Toc86948999"/>
+      <w:bookmarkStart w:id="18" w:name="_Toc87124500"/>
       <w:proofErr w:type="spellStart"/>
       <w:r>
         <w:t>React</w:t>
@@ -5315,7 +5782,7 @@
       <w:pPr>
         <w:pStyle w:val="Cmsor3"/>
       </w:pPr>
-      <w:bookmarkStart w:id="19" w:name="_Toc86949000"/>
+      <w:bookmarkStart w:id="19" w:name="_Toc87124501"/>
       <w:proofErr w:type="spellStart"/>
       <w:r>
         <w:t>React</w:t>
@@ -5620,7 +6087,7 @@
       <w:pPr>
         <w:pStyle w:val="Cmsor3"/>
       </w:pPr>
-      <w:bookmarkStart w:id="20" w:name="_Toc86949001"/>
+      <w:bookmarkStart w:id="20" w:name="_Toc87124502"/>
       <w:proofErr w:type="spellStart"/>
       <w:r>
         <w:t>React</w:t>
@@ -5879,7 +6346,7 @@
       <w:pPr>
         <w:pStyle w:val="Cmsor3"/>
       </w:pPr>
-      <w:bookmarkStart w:id="21" w:name="_Toc86949002"/>
+      <w:bookmarkStart w:id="21" w:name="_Toc87124503"/>
       <w:r>
         <w:t>Frontend kiválasztása</w:t>
       </w:r>
@@ -5913,9 +6380,9 @@
       <w:pPr>
         <w:pStyle w:val="Cmsor2"/>
       </w:pPr>
-      <w:bookmarkStart w:id="22" w:name="_Toc86949003"/>
-      <w:r>
-        <w:t>Backend tervezése</w:t>
+      <w:bookmarkStart w:id="22" w:name="_Toc87124504"/>
+      <w:r>
+        <w:t>Backend</w:t>
       </w:r>
       <w:bookmarkEnd w:id="22"/>
     </w:p>
@@ -5940,7 +6407,6 @@
           <w:id w:val="1596825246"/>
           <w:citation/>
         </w:sdtPr>
-        <w:sdtEndPr/>
         <w:sdtContent>
           <w:r>
             <w:fldChar w:fldCharType="begin"/>
@@ -6044,7 +6510,7 @@
       <w:pPr>
         <w:pStyle w:val="Cmsor3"/>
       </w:pPr>
-      <w:bookmarkStart w:id="23" w:name="_Toc86949004"/>
+      <w:bookmarkStart w:id="23" w:name="_Toc87124505"/>
       <w:proofErr w:type="spellStart"/>
       <w:r>
         <w:t>React</w:t>
@@ -6085,7 +6551,6 @@
           <w:id w:val="-1036124466"/>
           <w:citation/>
         </w:sdtPr>
-        <w:sdtEndPr/>
         <w:sdtContent>
           <w:r>
             <w:fldChar w:fldCharType="begin"/>
@@ -6558,7 +7023,7 @@
       <w:r>
         <w:br w:type="page"/>
       </w:r>
-      <w:bookmarkStart w:id="24" w:name="_Toc86949005"/>
+      <w:bookmarkStart w:id="24" w:name="_Toc87124506"/>
       <w:proofErr w:type="spellStart"/>
       <w:r>
         <w:lastRenderedPageBreak/>
@@ -6703,7 +7168,6 @@
           <w:id w:val="-397200584"/>
           <w:citation/>
         </w:sdtPr>
-        <w:sdtEndPr/>
         <w:sdtContent>
           <w:r>
             <w:fldChar w:fldCharType="begin"/>
@@ -7533,7 +7997,7 @@
       <w:pPr>
         <w:pStyle w:val="Cmsor3"/>
       </w:pPr>
-      <w:bookmarkStart w:id="25" w:name="_Toc86949006"/>
+      <w:bookmarkStart w:id="25" w:name="_Toc87124507"/>
       <w:r>
         <w:t>A backend kiválasztása</w:t>
       </w:r>
@@ -7548,7 +8012,6 @@
           <w:id w:val="1632667284"/>
           <w:citation/>
         </w:sdtPr>
-        <w:sdtEndPr/>
         <w:sdtContent>
           <w:r>
             <w:fldChar w:fldCharType="begin"/>
@@ -7605,9 +8068,9 @@
       <w:pPr>
         <w:pStyle w:val="Cmsor2"/>
       </w:pPr>
-      <w:bookmarkStart w:id="26" w:name="_Toc86949007"/>
-      <w:r>
-        <w:t>Adatbázis tervezése</w:t>
+      <w:bookmarkStart w:id="26" w:name="_Toc87124508"/>
+      <w:r>
+        <w:t>Adatbázis</w:t>
       </w:r>
       <w:bookmarkEnd w:id="26"/>
     </w:p>
@@ -7657,7 +8120,7 @@
       <w:pPr>
         <w:pStyle w:val="Cmsor3"/>
       </w:pPr>
-      <w:bookmarkStart w:id="27" w:name="_Toc86949008"/>
+      <w:bookmarkStart w:id="27" w:name="_Toc87124509"/>
       <w:proofErr w:type="spellStart"/>
       <w:r>
         <w:t>PostgreSQL</w:t>
@@ -7702,7 +8165,6 @@
           <w:id w:val="-49460611"/>
           <w:citation/>
         </w:sdtPr>
-        <w:sdtEndPr/>
         <w:sdtContent>
           <w:r>
             <w:fldChar w:fldCharType="begin"/>
@@ -7759,7 +8221,7 @@
       <w:pPr>
         <w:pStyle w:val="Cmsor2"/>
       </w:pPr>
-      <w:bookmarkStart w:id="28" w:name="_Toc86949009"/>
+      <w:bookmarkStart w:id="28" w:name="_Toc87124510"/>
       <w:r>
         <w:t xml:space="preserve">A tervezés </w:t>
       </w:r>
@@ -7798,7 +8260,6 @@
           <w:docPartUnique/>
         </w:docPartObj>
       </w:sdtPr>
-      <w:sdtEndPr/>
       <w:sdtContent>
         <w:p>
           <w:pPr>
@@ -7811,15 +8272,12 @@
           <w:r>
             <w:t>Irodalomjegyzék</w:t>
           </w:r>
-          <w:bookmarkStart w:id="29" w:name="_GoBack"/>
-          <w:bookmarkEnd w:id="29"/>
         </w:p>
         <w:sdt>
           <w:sdtPr>
             <w:id w:val="111145805"/>
             <w:bibliography/>
           </w:sdtPr>
-          <w:sdtEndPr/>
           <w:sdtContent>
             <w:p>
               <w:pPr>
@@ -7858,7 +8316,7 @@
               </w:tblGrid>
               <w:tr>
                 <w:trPr>
-                  <w:divId w:val="1849519788"/>
+                  <w:divId w:val="381369013"/>
                   <w:tblCellSpacing w:w="15" w:type="dxa"/>
                 </w:trPr>
                 <w:tc>
@@ -7905,7 +8363,7 @@
               </w:tr>
               <w:tr>
                 <w:trPr>
-                  <w:divId w:val="1849519788"/>
+                  <w:divId w:val="381369013"/>
                   <w:tblCellSpacing w:w="15" w:type="dxa"/>
                 </w:trPr>
                 <w:tc>
@@ -7951,7 +8409,7 @@
               </w:tr>
               <w:tr>
                 <w:trPr>
-                  <w:divId w:val="1849519788"/>
+                  <w:divId w:val="381369013"/>
                   <w:tblCellSpacing w:w="15" w:type="dxa"/>
                 </w:trPr>
                 <w:tc>
@@ -7997,7 +8455,7 @@
               </w:tr>
               <w:tr>
                 <w:trPr>
-                  <w:divId w:val="1849519788"/>
+                  <w:divId w:val="381369013"/>
                   <w:tblCellSpacing w:w="15" w:type="dxa"/>
                 </w:trPr>
                 <w:tc>
@@ -8043,7 +8501,7 @@
               </w:tr>
               <w:tr>
                 <w:trPr>
-                  <w:divId w:val="1849519788"/>
+                  <w:divId w:val="381369013"/>
                   <w:tblCellSpacing w:w="15" w:type="dxa"/>
                 </w:trPr>
                 <w:tc>
@@ -8089,7 +8547,7 @@
               </w:tr>
               <w:tr>
                 <w:trPr>
-                  <w:divId w:val="1849519788"/>
+                  <w:divId w:val="381369013"/>
                   <w:tblCellSpacing w:w="15" w:type="dxa"/>
                 </w:trPr>
                 <w:tc>
@@ -8135,7 +8593,7 @@
               </w:tr>
               <w:tr>
                 <w:trPr>
-                  <w:divId w:val="1849519788"/>
+                  <w:divId w:val="381369013"/>
                   <w:tblCellSpacing w:w="15" w:type="dxa"/>
                 </w:trPr>
                 <w:tc>
@@ -8181,7 +8639,7 @@
               </w:tr>
               <w:tr>
                 <w:trPr>
-                  <w:divId w:val="1849519788"/>
+                  <w:divId w:val="381369013"/>
                   <w:tblCellSpacing w:w="15" w:type="dxa"/>
                 </w:trPr>
                 <w:tc>
@@ -8228,7 +8686,7 @@
             </w:tbl>
             <w:p>
               <w:pPr>
-                <w:divId w:val="1849519788"/>
+                <w:divId w:val="381369013"/>
                 <w:rPr>
                   <w:rFonts w:eastAsia="Times New Roman"/>
                   <w:noProof/>
@@ -8299,7 +8757,6 @@
         <w:docPartUnique/>
       </w:docPartObj>
     </w:sdtPr>
-    <w:sdtEndPr/>
     <w:sdtContent>
       <w:p>
         <w:pPr>
@@ -8319,7 +8776,7 @@
           <w:rPr>
             <w:noProof/>
           </w:rPr>
-          <w:t>19</w:t>
+          <w:t>11</w:t>
         </w:r>
         <w:r>
           <w:fldChar w:fldCharType="end"/>
@@ -9928,7 +10385,7 @@
 </file>
 
 <file path=customXml/itemProps1.xml><?xml version="1.0" encoding="utf-8"?>
-<ds:datastoreItem xmlns:ds="http://schemas.openxmlformats.org/officeDocument/2006/customXml" ds:itemID="{A68D538E-8512-4CA0-8132-B748B7C75E97}">
+<ds:datastoreItem xmlns:ds="http://schemas.openxmlformats.org/officeDocument/2006/customXml" ds:itemID="{A3552BC3-9010-4464-A097-B602B7D040F4}">
   <ds:schemaRefs>
     <ds:schemaRef ds:uri="http://schemas.openxmlformats.org/officeDocument/2006/bibliography"/>
   </ds:schemaRefs>

</xml_diff>

<commit_message>
2. Changes:  Koncepció átírása
</commit_message>
<xml_diff>
--- a/szakdolgozat/Szakdolgozat/Szakdolgozat.docx
+++ b/szakdolgozat/Szakdolgozat/Szakdolgozat.docx
@@ -450,7 +450,7 @@
           <w:r>
             <w:fldChar w:fldCharType="separate"/>
           </w:r>
-          <w:hyperlink w:anchor="_Toc87124483" w:history="1">
+          <w:hyperlink w:anchor="_Toc87394706" w:history="1">
             <w:r>
               <w:rPr>
                 <w:rStyle w:val="Hiperhivatkozs"/>
@@ -477,7 +477,7 @@
                 <w:noProof/>
                 <w:webHidden/>
               </w:rPr>
-              <w:instrText xml:space="preserve"> PAGEREF _Toc87124483 \h </w:instrText>
+              <w:instrText xml:space="preserve"> PAGEREF _Toc87394706 \h </w:instrText>
             </w:r>
             <w:r>
               <w:rPr>
@@ -521,7 +521,7 @@
               <w:lang w:eastAsia="hu-HU"/>
             </w:rPr>
           </w:pPr>
-          <w:hyperlink w:anchor="_Toc87124484" w:history="1">
+          <w:hyperlink w:anchor="_Toc87394707" w:history="1">
             <w:r>
               <w:rPr>
                 <w:rStyle w:val="Hiperhivatkozs"/>
@@ -548,7 +548,7 @@
                 <w:noProof/>
                 <w:webHidden/>
               </w:rPr>
-              <w:instrText xml:space="preserve"> PAGEREF _Toc87124484 \h </w:instrText>
+              <w:instrText xml:space="preserve"> PAGEREF _Toc87394707 \h </w:instrText>
             </w:r>
             <w:r>
               <w:rPr>
@@ -592,7 +592,7 @@
               <w:lang w:eastAsia="hu-HU"/>
             </w:rPr>
           </w:pPr>
-          <w:hyperlink w:anchor="_Toc87124485" w:history="1">
+          <w:hyperlink w:anchor="_Toc87394708" w:history="1">
             <w:r>
               <w:rPr>
                 <w:rStyle w:val="Hiperhivatkozs"/>
@@ -619,7 +619,7 @@
                 <w:noProof/>
                 <w:webHidden/>
               </w:rPr>
-              <w:instrText xml:space="preserve"> PAGEREF _Toc87124485 \h </w:instrText>
+              <w:instrText xml:space="preserve"> PAGEREF _Toc87394708 \h </w:instrText>
             </w:r>
             <w:r>
               <w:rPr>
@@ -663,7 +663,7 @@
               <w:lang w:eastAsia="hu-HU"/>
             </w:rPr>
           </w:pPr>
-          <w:hyperlink w:anchor="_Toc87124486" w:history="1">
+          <w:hyperlink w:anchor="_Toc87394709" w:history="1">
             <w:r>
               <w:rPr>
                 <w:rStyle w:val="Hiperhivatkozs"/>
@@ -690,7 +690,7 @@
                 <w:noProof/>
                 <w:webHidden/>
               </w:rPr>
-              <w:instrText xml:space="preserve"> PAGEREF _Toc87124486 \h </w:instrText>
+              <w:instrText xml:space="preserve"> PAGEREF _Toc87394709 \h </w:instrText>
             </w:r>
             <w:r>
               <w:rPr>
@@ -734,7 +734,7 @@
               <w:lang w:eastAsia="hu-HU"/>
             </w:rPr>
           </w:pPr>
-          <w:hyperlink w:anchor="_Toc87124487" w:history="1">
+          <w:hyperlink w:anchor="_Toc87394710" w:history="1">
             <w:r>
               <w:rPr>
                 <w:rStyle w:val="Hiperhivatkozs"/>
@@ -761,7 +761,7 @@
                 <w:noProof/>
                 <w:webHidden/>
               </w:rPr>
-              <w:instrText xml:space="preserve"> PAGEREF _Toc87124487 \h </w:instrText>
+              <w:instrText xml:space="preserve"> PAGEREF _Toc87394710 \h </w:instrText>
             </w:r>
             <w:r>
               <w:rPr>
@@ -805,7 +805,7 @@
               <w:lang w:eastAsia="hu-HU"/>
             </w:rPr>
           </w:pPr>
-          <w:hyperlink w:anchor="_Toc87124488" w:history="1">
+          <w:hyperlink w:anchor="_Toc87394711" w:history="1">
             <w:r>
               <w:rPr>
                 <w:rStyle w:val="Hiperhivatkozs"/>
@@ -832,7 +832,7 @@
                 <w:noProof/>
                 <w:webHidden/>
               </w:rPr>
-              <w:instrText xml:space="preserve"> PAGEREF _Toc87124488 \h </w:instrText>
+              <w:instrText xml:space="preserve"> PAGEREF _Toc87394711 \h </w:instrText>
             </w:r>
             <w:r>
               <w:rPr>
@@ -876,7 +876,7 @@
               <w:lang w:eastAsia="hu-HU"/>
             </w:rPr>
           </w:pPr>
-          <w:hyperlink w:anchor="_Toc87124489" w:history="1">
+          <w:hyperlink w:anchor="_Toc87394712" w:history="1">
             <w:r>
               <w:rPr>
                 <w:rStyle w:val="Hiperhivatkozs"/>
@@ -903,7 +903,7 @@
                 <w:noProof/>
                 <w:webHidden/>
               </w:rPr>
-              <w:instrText xml:space="preserve"> PAGEREF _Toc87124489 \h </w:instrText>
+              <w:instrText xml:space="preserve"> PAGEREF _Toc87394712 \h </w:instrText>
             </w:r>
             <w:r>
               <w:rPr>
@@ -947,7 +947,7 @@
               <w:lang w:eastAsia="hu-HU"/>
             </w:rPr>
           </w:pPr>
-          <w:hyperlink w:anchor="_Toc87124490" w:history="1">
+          <w:hyperlink w:anchor="_Toc87394713" w:history="1">
             <w:r>
               <w:rPr>
                 <w:rStyle w:val="Hiperhivatkozs"/>
@@ -974,7 +974,7 @@
                 <w:noProof/>
                 <w:webHidden/>
               </w:rPr>
-              <w:instrText xml:space="preserve"> PAGEREF _Toc87124490 \h </w:instrText>
+              <w:instrText xml:space="preserve"> PAGEREF _Toc87394713 \h </w:instrText>
             </w:r>
             <w:r>
               <w:rPr>
@@ -1018,7 +1018,7 @@
               <w:lang w:eastAsia="hu-HU"/>
             </w:rPr>
           </w:pPr>
-          <w:hyperlink w:anchor="_Toc87124491" w:history="1">
+          <w:hyperlink w:anchor="_Toc87394714" w:history="1">
             <w:r>
               <w:rPr>
                 <w:rStyle w:val="Hiperhivatkozs"/>
@@ -1045,7 +1045,7 @@
                 <w:noProof/>
                 <w:webHidden/>
               </w:rPr>
-              <w:instrText xml:space="preserve"> PAGEREF _Toc87124491 \h </w:instrText>
+              <w:instrText xml:space="preserve"> PAGEREF _Toc87394714 \h </w:instrText>
             </w:r>
             <w:r>
               <w:rPr>
@@ -1089,7 +1089,7 @@
               <w:lang w:eastAsia="hu-HU"/>
             </w:rPr>
           </w:pPr>
-          <w:hyperlink w:anchor="_Toc87124492" w:history="1">
+          <w:hyperlink w:anchor="_Toc87394715" w:history="1">
             <w:r>
               <w:rPr>
                 <w:rStyle w:val="Hiperhivatkozs"/>
@@ -1116,7 +1116,7 @@
                 <w:noProof/>
                 <w:webHidden/>
               </w:rPr>
-              <w:instrText xml:space="preserve"> PAGEREF _Toc87124492 \h </w:instrText>
+              <w:instrText xml:space="preserve"> PAGEREF _Toc87394715 \h </w:instrText>
             </w:r>
             <w:r>
               <w:rPr>
@@ -1160,13 +1160,13 @@
               <w:lang w:eastAsia="hu-HU"/>
             </w:rPr>
           </w:pPr>
-          <w:hyperlink w:anchor="_Toc87124493" w:history="1">
+          <w:hyperlink w:anchor="_Toc87394716" w:history="1">
             <w:r>
               <w:rPr>
                 <w:rStyle w:val="Hiperhivatkozs"/>
                 <w:noProof/>
               </w:rPr>
-              <w:t>4. Specifikáció</w:t>
+              <w:t>4. Tervezés</w:t>
             </w:r>
             <w:r>
               <w:rPr>
@@ -1187,7 +1187,7 @@
                 <w:noProof/>
                 <w:webHidden/>
               </w:rPr>
-              <w:instrText xml:space="preserve"> PAGEREF _Toc87124493 \h </w:instrText>
+              <w:instrText xml:space="preserve"> PAGEREF _Toc87394716 \h </w:instrText>
             </w:r>
             <w:r>
               <w:rPr>
@@ -1231,13 +1231,13 @@
               <w:lang w:eastAsia="hu-HU"/>
             </w:rPr>
           </w:pPr>
-          <w:hyperlink w:anchor="_Toc87124494" w:history="1">
+          <w:hyperlink w:anchor="_Toc87394717" w:history="1">
             <w:r>
               <w:rPr>
                 <w:rStyle w:val="Hiperhivatkozs"/>
                 <w:noProof/>
               </w:rPr>
-              <w:t>4.1. Az felhasználói felületen található funkciók</w:t>
+              <w:t>4.1. Funkciók</w:t>
             </w:r>
             <w:r>
               <w:rPr>
@@ -1258,7 +1258,7 @@
                 <w:noProof/>
                 <w:webHidden/>
               </w:rPr>
-              <w:instrText xml:space="preserve"> PAGEREF _Toc87124494 \h </w:instrText>
+              <w:instrText xml:space="preserve"> PAGEREF _Toc87394717 \h </w:instrText>
             </w:r>
             <w:r>
               <w:rPr>
@@ -1279,6 +1279,290 @@
                 <w:webHidden/>
               </w:rPr>
               <w:t>9</w:t>
+            </w:r>
+            <w:r>
+              <w:rPr>
+                <w:noProof/>
+                <w:webHidden/>
+              </w:rPr>
+              <w:fldChar w:fldCharType="end"/>
+            </w:r>
+          </w:hyperlink>
+        </w:p>
+        <w:p>
+          <w:pPr>
+            <w:pStyle w:val="TJ3"/>
+            <w:tabs>
+              <w:tab w:val="right" w:leader="dot" w:pos="9062"/>
+            </w:tabs>
+            <w:rPr>
+              <w:rFonts w:asciiTheme="minorHAnsi" w:eastAsiaTheme="minorEastAsia" w:hAnsiTheme="minorHAnsi"/>
+              <w:noProof/>
+              <w:sz w:val="22"/>
+              <w:lang w:eastAsia="hu-HU"/>
+            </w:rPr>
+          </w:pPr>
+          <w:hyperlink w:anchor="_Toc87394718" w:history="1">
+            <w:r>
+              <w:rPr>
+                <w:rStyle w:val="Hiperhivatkozs"/>
+                <w:noProof/>
+              </w:rPr>
+              <w:t>4.1.1. Megrendelések</w:t>
+            </w:r>
+            <w:r>
+              <w:rPr>
+                <w:noProof/>
+                <w:webHidden/>
+              </w:rPr>
+              <w:tab/>
+            </w:r>
+            <w:r>
+              <w:rPr>
+                <w:noProof/>
+                <w:webHidden/>
+              </w:rPr>
+              <w:fldChar w:fldCharType="begin"/>
+            </w:r>
+            <w:r>
+              <w:rPr>
+                <w:noProof/>
+                <w:webHidden/>
+              </w:rPr>
+              <w:instrText xml:space="preserve"> PAGEREF _Toc87394718 \h </w:instrText>
+            </w:r>
+            <w:r>
+              <w:rPr>
+                <w:noProof/>
+                <w:webHidden/>
+              </w:rPr>
+            </w:r>
+            <w:r>
+              <w:rPr>
+                <w:noProof/>
+                <w:webHidden/>
+              </w:rPr>
+              <w:fldChar w:fldCharType="separate"/>
+            </w:r>
+            <w:r>
+              <w:rPr>
+                <w:noProof/>
+                <w:webHidden/>
+              </w:rPr>
+              <w:t>9</w:t>
+            </w:r>
+            <w:r>
+              <w:rPr>
+                <w:noProof/>
+                <w:webHidden/>
+              </w:rPr>
+              <w:fldChar w:fldCharType="end"/>
+            </w:r>
+          </w:hyperlink>
+        </w:p>
+        <w:p>
+          <w:pPr>
+            <w:pStyle w:val="TJ3"/>
+            <w:tabs>
+              <w:tab w:val="right" w:leader="dot" w:pos="9062"/>
+            </w:tabs>
+            <w:rPr>
+              <w:rFonts w:asciiTheme="minorHAnsi" w:eastAsiaTheme="minorEastAsia" w:hAnsiTheme="minorHAnsi"/>
+              <w:noProof/>
+              <w:sz w:val="22"/>
+              <w:lang w:eastAsia="hu-HU"/>
+            </w:rPr>
+          </w:pPr>
+          <w:hyperlink w:anchor="_Toc87394719" w:history="1">
+            <w:r>
+              <w:rPr>
+                <w:rStyle w:val="Hiperhivatkozs"/>
+                <w:noProof/>
+              </w:rPr>
+              <w:t>4.1.2. Alap adatok</w:t>
+            </w:r>
+            <w:r>
+              <w:rPr>
+                <w:noProof/>
+                <w:webHidden/>
+              </w:rPr>
+              <w:tab/>
+            </w:r>
+            <w:r>
+              <w:rPr>
+                <w:noProof/>
+                <w:webHidden/>
+              </w:rPr>
+              <w:fldChar w:fldCharType="begin"/>
+            </w:r>
+            <w:r>
+              <w:rPr>
+                <w:noProof/>
+                <w:webHidden/>
+              </w:rPr>
+              <w:instrText xml:space="preserve"> PAGEREF _Toc87394719 \h </w:instrText>
+            </w:r>
+            <w:r>
+              <w:rPr>
+                <w:noProof/>
+                <w:webHidden/>
+              </w:rPr>
+            </w:r>
+            <w:r>
+              <w:rPr>
+                <w:noProof/>
+                <w:webHidden/>
+              </w:rPr>
+              <w:fldChar w:fldCharType="separate"/>
+            </w:r>
+            <w:r>
+              <w:rPr>
+                <w:noProof/>
+                <w:webHidden/>
+              </w:rPr>
+              <w:t>10</w:t>
+            </w:r>
+            <w:r>
+              <w:rPr>
+                <w:noProof/>
+                <w:webHidden/>
+              </w:rPr>
+              <w:fldChar w:fldCharType="end"/>
+            </w:r>
+          </w:hyperlink>
+        </w:p>
+        <w:p>
+          <w:pPr>
+            <w:pStyle w:val="TJ3"/>
+            <w:tabs>
+              <w:tab w:val="right" w:leader="dot" w:pos="9062"/>
+            </w:tabs>
+            <w:rPr>
+              <w:rFonts w:asciiTheme="minorHAnsi" w:eastAsiaTheme="minorEastAsia" w:hAnsiTheme="minorHAnsi"/>
+              <w:noProof/>
+              <w:sz w:val="22"/>
+              <w:lang w:eastAsia="hu-HU"/>
+            </w:rPr>
+          </w:pPr>
+          <w:hyperlink w:anchor="_Toc87394720" w:history="1">
+            <w:r>
+              <w:rPr>
+                <w:rStyle w:val="Hiperhivatkozs"/>
+                <w:noProof/>
+              </w:rPr>
+              <w:t>4.1.3. Adatok szerkesztése</w:t>
+            </w:r>
+            <w:r>
+              <w:rPr>
+                <w:noProof/>
+                <w:webHidden/>
+              </w:rPr>
+              <w:tab/>
+            </w:r>
+            <w:r>
+              <w:rPr>
+                <w:noProof/>
+                <w:webHidden/>
+              </w:rPr>
+              <w:fldChar w:fldCharType="begin"/>
+            </w:r>
+            <w:r>
+              <w:rPr>
+                <w:noProof/>
+                <w:webHidden/>
+              </w:rPr>
+              <w:instrText xml:space="preserve"> PAGEREF _Toc87394720 \h </w:instrText>
+            </w:r>
+            <w:r>
+              <w:rPr>
+                <w:noProof/>
+                <w:webHidden/>
+              </w:rPr>
+            </w:r>
+            <w:r>
+              <w:rPr>
+                <w:noProof/>
+                <w:webHidden/>
+              </w:rPr>
+              <w:fldChar w:fldCharType="separate"/>
+            </w:r>
+            <w:r>
+              <w:rPr>
+                <w:noProof/>
+                <w:webHidden/>
+              </w:rPr>
+              <w:t>11</w:t>
+            </w:r>
+            <w:r>
+              <w:rPr>
+                <w:noProof/>
+                <w:webHidden/>
+              </w:rPr>
+              <w:fldChar w:fldCharType="end"/>
+            </w:r>
+          </w:hyperlink>
+        </w:p>
+        <w:p>
+          <w:pPr>
+            <w:pStyle w:val="TJ2"/>
+            <w:tabs>
+              <w:tab w:val="right" w:leader="dot" w:pos="9062"/>
+            </w:tabs>
+            <w:rPr>
+              <w:rFonts w:asciiTheme="minorHAnsi" w:eastAsiaTheme="minorEastAsia" w:hAnsiTheme="minorHAnsi"/>
+              <w:noProof/>
+              <w:sz w:val="22"/>
+              <w:lang w:eastAsia="hu-HU"/>
+            </w:rPr>
+          </w:pPr>
+          <w:hyperlink w:anchor="_Toc87394721" w:history="1">
+            <w:r>
+              <w:rPr>
+                <w:rStyle w:val="Hiperhivatkozs"/>
+                <w:noProof/>
+              </w:rPr>
+              <w:t>4.2. Adatbázis</w:t>
+            </w:r>
+            <w:r>
+              <w:rPr>
+                <w:noProof/>
+                <w:webHidden/>
+              </w:rPr>
+              <w:tab/>
+            </w:r>
+            <w:r>
+              <w:rPr>
+                <w:noProof/>
+                <w:webHidden/>
+              </w:rPr>
+              <w:fldChar w:fldCharType="begin"/>
+            </w:r>
+            <w:r>
+              <w:rPr>
+                <w:noProof/>
+                <w:webHidden/>
+              </w:rPr>
+              <w:instrText xml:space="preserve"> PAGEREF _Toc87394721 \h </w:instrText>
+            </w:r>
+            <w:r>
+              <w:rPr>
+                <w:noProof/>
+                <w:webHidden/>
+              </w:rPr>
+            </w:r>
+            <w:r>
+              <w:rPr>
+                <w:noProof/>
+                <w:webHidden/>
+              </w:rPr>
+              <w:fldChar w:fldCharType="separate"/>
+            </w:r>
+            <w:r>
+              <w:rPr>
+                <w:noProof/>
+                <w:webHidden/>
+              </w:rPr>
+              <w:t>13</w:t>
             </w:r>
             <w:r>
               <w:rPr>
@@ -1302,7 +1586,7 @@
               <w:lang w:eastAsia="hu-HU"/>
             </w:rPr>
           </w:pPr>
-          <w:hyperlink w:anchor="_Toc87124495" w:history="1">
+          <w:hyperlink w:anchor="_Toc87394722" w:history="1">
             <w:r>
               <w:rPr>
                 <w:rStyle w:val="Hiperhivatkozs"/>
@@ -1329,7 +1613,7 @@
                 <w:noProof/>
                 <w:webHidden/>
               </w:rPr>
-              <w:instrText xml:space="preserve"> PAGEREF _Toc87124495 \h </w:instrText>
+              <w:instrText xml:space="preserve"> PAGEREF _Toc87394722 \h </w:instrText>
             </w:r>
             <w:r>
               <w:rPr>
@@ -1349,7 +1633,7 @@
                 <w:noProof/>
                 <w:webHidden/>
               </w:rPr>
-              <w:t>10</w:t>
+              <w:t>14</w:t>
             </w:r>
             <w:r>
               <w:rPr>
@@ -1373,7 +1657,7 @@
               <w:lang w:eastAsia="hu-HU"/>
             </w:rPr>
           </w:pPr>
-          <w:hyperlink w:anchor="_Toc87124496" w:history="1">
+          <w:hyperlink w:anchor="_Toc87394723" w:history="1">
             <w:r>
               <w:rPr>
                 <w:rStyle w:val="Hiperhivatkozs"/>
@@ -1400,7 +1684,7 @@
                 <w:noProof/>
                 <w:webHidden/>
               </w:rPr>
-              <w:instrText xml:space="preserve"> PAGEREF _Toc87124496 \h </w:instrText>
+              <w:instrText xml:space="preserve"> PAGEREF _Toc87394723 \h </w:instrText>
             </w:r>
             <w:r>
               <w:rPr>
@@ -1420,7 +1704,7 @@
                 <w:noProof/>
                 <w:webHidden/>
               </w:rPr>
-              <w:t>10</w:t>
+              <w:t>14</w:t>
             </w:r>
             <w:r>
               <w:rPr>
@@ -1444,7 +1728,7 @@
               <w:lang w:eastAsia="hu-HU"/>
             </w:rPr>
           </w:pPr>
-          <w:hyperlink w:anchor="_Toc87124497" w:history="1">
+          <w:hyperlink w:anchor="_Toc87394724" w:history="1">
             <w:r>
               <w:rPr>
                 <w:rStyle w:val="Hiperhivatkozs"/>
@@ -1471,7 +1755,7 @@
                 <w:noProof/>
                 <w:webHidden/>
               </w:rPr>
-              <w:instrText xml:space="preserve"> PAGEREF _Toc87124497 \h </w:instrText>
+              <w:instrText xml:space="preserve"> PAGEREF _Toc87394724 \h </w:instrText>
             </w:r>
             <w:r>
               <w:rPr>
@@ -1491,7 +1775,7 @@
                 <w:noProof/>
                 <w:webHidden/>
               </w:rPr>
-              <w:t>10</w:t>
+              <w:t>14</w:t>
             </w:r>
             <w:r>
               <w:rPr>
@@ -1515,7 +1799,7 @@
               <w:lang w:eastAsia="hu-HU"/>
             </w:rPr>
           </w:pPr>
-          <w:hyperlink w:anchor="_Toc87124498" w:history="1">
+          <w:hyperlink w:anchor="_Toc87394725" w:history="1">
             <w:r>
               <w:rPr>
                 <w:rStyle w:val="Hiperhivatkozs"/>
@@ -1542,7 +1826,7 @@
                 <w:noProof/>
                 <w:webHidden/>
               </w:rPr>
-              <w:instrText xml:space="preserve"> PAGEREF _Toc87124498 \h </w:instrText>
+              <w:instrText xml:space="preserve"> PAGEREF _Toc87394725 \h </w:instrText>
             </w:r>
             <w:r>
               <w:rPr>
@@ -1562,7 +1846,7 @@
                 <w:noProof/>
                 <w:webHidden/>
               </w:rPr>
-              <w:t>11</w:t>
+              <w:t>15</w:t>
             </w:r>
             <w:r>
               <w:rPr>
@@ -1586,7 +1870,7 @@
               <w:lang w:eastAsia="hu-HU"/>
             </w:rPr>
           </w:pPr>
-          <w:hyperlink w:anchor="_Toc87124499" w:history="1">
+          <w:hyperlink w:anchor="_Toc87394726" w:history="1">
             <w:r>
               <w:rPr>
                 <w:rStyle w:val="Hiperhivatkozs"/>
@@ -1613,7 +1897,7 @@
                 <w:noProof/>
                 <w:webHidden/>
               </w:rPr>
-              <w:instrText xml:space="preserve"> PAGEREF _Toc87124499 \h </w:instrText>
+              <w:instrText xml:space="preserve"> PAGEREF _Toc87394726 \h </w:instrText>
             </w:r>
             <w:r>
               <w:rPr>
@@ -1633,7 +1917,7 @@
                 <w:noProof/>
                 <w:webHidden/>
               </w:rPr>
-              <w:t>12</w:t>
+              <w:t>16</w:t>
             </w:r>
             <w:r>
               <w:rPr>
@@ -1657,7 +1941,7 @@
               <w:lang w:eastAsia="hu-HU"/>
             </w:rPr>
           </w:pPr>
-          <w:hyperlink w:anchor="_Toc87124500" w:history="1">
+          <w:hyperlink w:anchor="_Toc87394727" w:history="1">
             <w:r>
               <w:rPr>
                 <w:rStyle w:val="Hiperhivatkozs"/>
@@ -1684,7 +1968,7 @@
                 <w:noProof/>
                 <w:webHidden/>
               </w:rPr>
-              <w:instrText xml:space="preserve"> PAGEREF _Toc87124500 \h </w:instrText>
+              <w:instrText xml:space="preserve"> PAGEREF _Toc87394727 \h </w:instrText>
             </w:r>
             <w:r>
               <w:rPr>
@@ -1704,7 +1988,7 @@
                 <w:noProof/>
                 <w:webHidden/>
               </w:rPr>
-              <w:t>13</w:t>
+              <w:t>17</w:t>
             </w:r>
             <w:r>
               <w:rPr>
@@ -1728,7 +2012,7 @@
               <w:lang w:eastAsia="hu-HU"/>
             </w:rPr>
           </w:pPr>
-          <w:hyperlink w:anchor="_Toc87124501" w:history="1">
+          <w:hyperlink w:anchor="_Toc87394728" w:history="1">
             <w:r>
               <w:rPr>
                 <w:rStyle w:val="Hiperhivatkozs"/>
@@ -1755,7 +2039,7 @@
                 <w:noProof/>
                 <w:webHidden/>
               </w:rPr>
-              <w:instrText xml:space="preserve"> PAGEREF _Toc87124501 \h </w:instrText>
+              <w:instrText xml:space="preserve"> PAGEREF _Toc87394728 \h </w:instrText>
             </w:r>
             <w:r>
               <w:rPr>
@@ -1775,7 +2059,7 @@
                 <w:noProof/>
                 <w:webHidden/>
               </w:rPr>
-              <w:t>14</w:t>
+              <w:t>18</w:t>
             </w:r>
             <w:r>
               <w:rPr>
@@ -1799,7 +2083,7 @@
               <w:lang w:eastAsia="hu-HU"/>
             </w:rPr>
           </w:pPr>
-          <w:hyperlink w:anchor="_Toc87124502" w:history="1">
+          <w:hyperlink w:anchor="_Toc87394729" w:history="1">
             <w:r>
               <w:rPr>
                 <w:rStyle w:val="Hiperhivatkozs"/>
@@ -1826,7 +2110,7 @@
                 <w:noProof/>
                 <w:webHidden/>
               </w:rPr>
-              <w:instrText xml:space="preserve"> PAGEREF _Toc87124502 \h </w:instrText>
+              <w:instrText xml:space="preserve"> PAGEREF _Toc87394729 \h </w:instrText>
             </w:r>
             <w:r>
               <w:rPr>
@@ -1846,7 +2130,7 @@
                 <w:noProof/>
                 <w:webHidden/>
               </w:rPr>
-              <w:t>15</w:t>
+              <w:t>19</w:t>
             </w:r>
             <w:r>
               <w:rPr>
@@ -1870,7 +2154,7 @@
               <w:lang w:eastAsia="hu-HU"/>
             </w:rPr>
           </w:pPr>
-          <w:hyperlink w:anchor="_Toc87124503" w:history="1">
+          <w:hyperlink w:anchor="_Toc87394730" w:history="1">
             <w:r>
               <w:rPr>
                 <w:rStyle w:val="Hiperhivatkozs"/>
@@ -1897,7 +2181,7 @@
                 <w:noProof/>
                 <w:webHidden/>
               </w:rPr>
-              <w:instrText xml:space="preserve"> PAGEREF _Toc87124503 \h </w:instrText>
+              <w:instrText xml:space="preserve"> PAGEREF _Toc87394730 \h </w:instrText>
             </w:r>
             <w:r>
               <w:rPr>
@@ -1917,7 +2201,7 @@
                 <w:noProof/>
                 <w:webHidden/>
               </w:rPr>
-              <w:t>16</w:t>
+              <w:t>20</w:t>
             </w:r>
             <w:r>
               <w:rPr>
@@ -1941,7 +2225,7 @@
               <w:lang w:eastAsia="hu-HU"/>
             </w:rPr>
           </w:pPr>
-          <w:hyperlink w:anchor="_Toc87124504" w:history="1">
+          <w:hyperlink w:anchor="_Toc87394731" w:history="1">
             <w:r>
               <w:rPr>
                 <w:rStyle w:val="Hiperhivatkozs"/>
@@ -1968,7 +2252,7 @@
                 <w:noProof/>
                 <w:webHidden/>
               </w:rPr>
-              <w:instrText xml:space="preserve"> PAGEREF _Toc87124504 \h </w:instrText>
+              <w:instrText xml:space="preserve"> PAGEREF _Toc87394731 \h </w:instrText>
             </w:r>
             <w:r>
               <w:rPr>
@@ -1988,7 +2272,7 @@
                 <w:noProof/>
                 <w:webHidden/>
               </w:rPr>
-              <w:t>16</w:t>
+              <w:t>20</w:t>
             </w:r>
             <w:r>
               <w:rPr>
@@ -2012,7 +2296,7 @@
               <w:lang w:eastAsia="hu-HU"/>
             </w:rPr>
           </w:pPr>
-          <w:hyperlink w:anchor="_Toc87124505" w:history="1">
+          <w:hyperlink w:anchor="_Toc87394732" w:history="1">
             <w:r>
               <w:rPr>
                 <w:rStyle w:val="Hiperhivatkozs"/>
@@ -2039,7 +2323,7 @@
                 <w:noProof/>
                 <w:webHidden/>
               </w:rPr>
-              <w:instrText xml:space="preserve"> PAGEREF _Toc87124505 \h </w:instrText>
+              <w:instrText xml:space="preserve"> PAGEREF _Toc87394732 \h </w:instrText>
             </w:r>
             <w:r>
               <w:rPr>
@@ -2059,7 +2343,7 @@
                 <w:noProof/>
                 <w:webHidden/>
               </w:rPr>
-              <w:t>16</w:t>
+              <w:t>20</w:t>
             </w:r>
             <w:r>
               <w:rPr>
@@ -2083,7 +2367,7 @@
               <w:lang w:eastAsia="hu-HU"/>
             </w:rPr>
           </w:pPr>
-          <w:hyperlink w:anchor="_Toc87124506" w:history="1">
+          <w:hyperlink w:anchor="_Toc87394733" w:history="1">
             <w:r>
               <w:rPr>
                 <w:rStyle w:val="Hiperhivatkozs"/>
@@ -2110,7 +2394,7 @@
                 <w:noProof/>
                 <w:webHidden/>
               </w:rPr>
-              <w:instrText xml:space="preserve"> PAGEREF _Toc87124506 \h </w:instrText>
+              <w:instrText xml:space="preserve"> PAGEREF _Toc87394733 \h </w:instrText>
             </w:r>
             <w:r>
               <w:rPr>
@@ -2130,7 +2414,7 @@
                 <w:noProof/>
                 <w:webHidden/>
               </w:rPr>
-              <w:t>18</w:t>
+              <w:t>22</w:t>
             </w:r>
             <w:r>
               <w:rPr>
@@ -2154,7 +2438,7 @@
               <w:lang w:eastAsia="hu-HU"/>
             </w:rPr>
           </w:pPr>
-          <w:hyperlink w:anchor="_Toc87124507" w:history="1">
+          <w:hyperlink w:anchor="_Toc87394734" w:history="1">
             <w:r>
               <w:rPr>
                 <w:rStyle w:val="Hiperhivatkozs"/>
@@ -2181,7 +2465,7 @@
                 <w:noProof/>
                 <w:webHidden/>
               </w:rPr>
-              <w:instrText xml:space="preserve"> PAGEREF _Toc87124507 \h </w:instrText>
+              <w:instrText xml:space="preserve"> PAGEREF _Toc87394734 \h </w:instrText>
             </w:r>
             <w:r>
               <w:rPr>
@@ -2201,7 +2485,7 @@
                 <w:noProof/>
                 <w:webHidden/>
               </w:rPr>
-              <w:t>19</w:t>
+              <w:t>23</w:t>
             </w:r>
             <w:r>
               <w:rPr>
@@ -2225,7 +2509,7 @@
               <w:lang w:eastAsia="hu-HU"/>
             </w:rPr>
           </w:pPr>
-          <w:hyperlink w:anchor="_Toc87124508" w:history="1">
+          <w:hyperlink w:anchor="_Toc87394735" w:history="1">
             <w:r>
               <w:rPr>
                 <w:rStyle w:val="Hiperhivatkozs"/>
@@ -2252,7 +2536,7 @@
                 <w:noProof/>
                 <w:webHidden/>
               </w:rPr>
-              <w:instrText xml:space="preserve"> PAGEREF _Toc87124508 \h </w:instrText>
+              <w:instrText xml:space="preserve"> PAGEREF _Toc87394735 \h </w:instrText>
             </w:r>
             <w:r>
               <w:rPr>
@@ -2272,7 +2556,7 @@
                 <w:noProof/>
                 <w:webHidden/>
               </w:rPr>
-              <w:t>19</w:t>
+              <w:t>23</w:t>
             </w:r>
             <w:r>
               <w:rPr>
@@ -2296,7 +2580,7 @@
               <w:lang w:eastAsia="hu-HU"/>
             </w:rPr>
           </w:pPr>
-          <w:hyperlink w:anchor="_Toc87124509" w:history="1">
+          <w:hyperlink w:anchor="_Toc87394736" w:history="1">
             <w:r>
               <w:rPr>
                 <w:rStyle w:val="Hiperhivatkozs"/>
@@ -2323,7 +2607,7 @@
                 <w:noProof/>
                 <w:webHidden/>
               </w:rPr>
-              <w:instrText xml:space="preserve"> PAGEREF _Toc87124509 \h </w:instrText>
+              <w:instrText xml:space="preserve"> PAGEREF _Toc87394736 \h </w:instrText>
             </w:r>
             <w:r>
               <w:rPr>
@@ -2343,7 +2627,7 @@
                 <w:noProof/>
                 <w:webHidden/>
               </w:rPr>
-              <w:t>19</w:t>
+              <w:t>23</w:t>
             </w:r>
             <w:r>
               <w:rPr>
@@ -2367,13 +2651,13 @@
               <w:lang w:eastAsia="hu-HU"/>
             </w:rPr>
           </w:pPr>
-          <w:hyperlink w:anchor="_Toc87124510" w:history="1">
+          <w:hyperlink w:anchor="_Toc87394737" w:history="1">
             <w:r>
               <w:rPr>
                 <w:rStyle w:val="Hiperhivatkozs"/>
                 <w:noProof/>
               </w:rPr>
-              <w:t>5.4. A tervezés összegzése</w:t>
+              <w:t>5.4. A technológiák kiválasztásának összegzése</w:t>
             </w:r>
             <w:r>
               <w:rPr>
@@ -2394,7 +2678,7 @@
                 <w:noProof/>
                 <w:webHidden/>
               </w:rPr>
-              <w:instrText xml:space="preserve"> PAGEREF _Toc87124510 \h </w:instrText>
+              <w:instrText xml:space="preserve"> PAGEREF _Toc87394737 \h </w:instrText>
             </w:r>
             <w:r>
               <w:rPr>
@@ -2414,7 +2698,149 @@
                 <w:noProof/>
                 <w:webHidden/>
               </w:rPr>
-              <w:t>20</w:t>
+              <w:t>24</w:t>
+            </w:r>
+            <w:r>
+              <w:rPr>
+                <w:noProof/>
+                <w:webHidden/>
+              </w:rPr>
+              <w:fldChar w:fldCharType="end"/>
+            </w:r>
+          </w:hyperlink>
+        </w:p>
+        <w:p>
+          <w:pPr>
+            <w:pStyle w:val="TJ1"/>
+            <w:tabs>
+              <w:tab w:val="right" w:leader="dot" w:pos="9062"/>
+            </w:tabs>
+            <w:rPr>
+              <w:rFonts w:asciiTheme="minorHAnsi" w:eastAsiaTheme="minorEastAsia" w:hAnsiTheme="minorHAnsi"/>
+              <w:noProof/>
+              <w:sz w:val="22"/>
+              <w:lang w:eastAsia="hu-HU"/>
+            </w:rPr>
+          </w:pPr>
+          <w:hyperlink w:anchor="_Toc87394738" w:history="1">
+            <w:r>
+              <w:rPr>
+                <w:rStyle w:val="Hiperhivatkozs"/>
+                <w:noProof/>
+              </w:rPr>
+              <w:t>6. Implementáció</w:t>
+            </w:r>
+            <w:r>
+              <w:rPr>
+                <w:noProof/>
+                <w:webHidden/>
+              </w:rPr>
+              <w:tab/>
+            </w:r>
+            <w:r>
+              <w:rPr>
+                <w:noProof/>
+                <w:webHidden/>
+              </w:rPr>
+              <w:fldChar w:fldCharType="begin"/>
+            </w:r>
+            <w:r>
+              <w:rPr>
+                <w:noProof/>
+                <w:webHidden/>
+              </w:rPr>
+              <w:instrText xml:space="preserve"> PAGEREF _Toc87394738 \h </w:instrText>
+            </w:r>
+            <w:r>
+              <w:rPr>
+                <w:noProof/>
+                <w:webHidden/>
+              </w:rPr>
+            </w:r>
+            <w:r>
+              <w:rPr>
+                <w:noProof/>
+                <w:webHidden/>
+              </w:rPr>
+              <w:fldChar w:fldCharType="separate"/>
+            </w:r>
+            <w:r>
+              <w:rPr>
+                <w:noProof/>
+                <w:webHidden/>
+              </w:rPr>
+              <w:t>25</w:t>
+            </w:r>
+            <w:r>
+              <w:rPr>
+                <w:noProof/>
+                <w:webHidden/>
+              </w:rPr>
+              <w:fldChar w:fldCharType="end"/>
+            </w:r>
+          </w:hyperlink>
+        </w:p>
+        <w:p>
+          <w:pPr>
+            <w:pStyle w:val="TJ1"/>
+            <w:tabs>
+              <w:tab w:val="right" w:leader="dot" w:pos="9062"/>
+            </w:tabs>
+            <w:rPr>
+              <w:rFonts w:asciiTheme="minorHAnsi" w:eastAsiaTheme="minorEastAsia" w:hAnsiTheme="minorHAnsi"/>
+              <w:noProof/>
+              <w:sz w:val="22"/>
+              <w:lang w:eastAsia="hu-HU"/>
+            </w:rPr>
+          </w:pPr>
+          <w:hyperlink w:anchor="_Toc87394739" w:history="1">
+            <w:r>
+              <w:rPr>
+                <w:rStyle w:val="Hiperhivatkozs"/>
+                <w:noProof/>
+              </w:rPr>
+              <w:t>7. Összefoglalás</w:t>
+            </w:r>
+            <w:r>
+              <w:rPr>
+                <w:noProof/>
+                <w:webHidden/>
+              </w:rPr>
+              <w:tab/>
+            </w:r>
+            <w:r>
+              <w:rPr>
+                <w:noProof/>
+                <w:webHidden/>
+              </w:rPr>
+              <w:fldChar w:fldCharType="begin"/>
+            </w:r>
+            <w:r>
+              <w:rPr>
+                <w:noProof/>
+                <w:webHidden/>
+              </w:rPr>
+              <w:instrText xml:space="preserve"> PAGEREF _Toc87394739 \h </w:instrText>
+            </w:r>
+            <w:r>
+              <w:rPr>
+                <w:noProof/>
+                <w:webHidden/>
+              </w:rPr>
+            </w:r>
+            <w:r>
+              <w:rPr>
+                <w:noProof/>
+                <w:webHidden/>
+              </w:rPr>
+              <w:fldChar w:fldCharType="separate"/>
+            </w:r>
+            <w:r>
+              <w:rPr>
+                <w:noProof/>
+                <w:webHidden/>
+              </w:rPr>
+              <w:t>26</w:t>
             </w:r>
             <w:r>
               <w:rPr>
@@ -2454,7 +2880,7 @@
       <w:pPr>
         <w:pStyle w:val="Cmsor1"/>
       </w:pPr>
-      <w:bookmarkStart w:id="1" w:name="_Toc87124483"/>
+      <w:bookmarkStart w:id="1" w:name="_Toc87394706"/>
       <w:r>
         <w:lastRenderedPageBreak/>
         <w:t>Bevezetés</w:t>
@@ -2467,7 +2893,7 @@
         <w:pStyle w:val="Cmsor2"/>
       </w:pPr>
       <w:bookmarkStart w:id="2" w:name="_Toc71625070"/>
-      <w:bookmarkStart w:id="3" w:name="_Toc87124484"/>
+      <w:bookmarkStart w:id="3" w:name="_Toc87394707"/>
       <w:proofErr w:type="gramStart"/>
       <w:r>
         <w:t>Probléma</w:t>
@@ -2539,7 +2965,7 @@
       <w:pPr>
         <w:pStyle w:val="Cmsor2"/>
       </w:pPr>
-      <w:bookmarkStart w:id="4" w:name="_Toc87124485"/>
+      <w:bookmarkStart w:id="4" w:name="_Toc87394708"/>
       <w:r>
         <w:t>A dolgozat célja</w:t>
       </w:r>
@@ -2606,7 +3032,7 @@
           <w:lang w:eastAsia="hu-HU"/>
         </w:rPr>
         <w:drawing>
-          <wp:inline distT="0" distB="0" distL="0" distR="0" wp14:anchorId="689D3859" wp14:editId="72879116">
+          <wp:inline distT="0" distB="0" distL="0" distR="0" wp14:anchorId="34C2ABDF" wp14:editId="2B485252">
             <wp:extent cx="4319023" cy="1884460"/>
             <wp:effectExtent l="0" t="0" r="5715" b="1905"/>
             <wp:docPr id="3" name="Kép 3"/>
@@ -2660,27 +3086,14 @@
         <w:pStyle w:val="Kpalrs"/>
         <w:jc w:val="center"/>
       </w:pPr>
-      <w:r>
-        <w:fldChar w:fldCharType="begin"/>
-      </w:r>
-      <w:r>
-        <w:instrText xml:space="preserve"> SEQ ábra \* ARABIC </w:instrText>
-      </w:r>
-      <w:r>
-        <w:fldChar w:fldCharType="separate"/>
-      </w:r>
-      <w:r>
-        <w:rPr>
-          <w:noProof/>
-        </w:rPr>
-        <w:t>1</w:t>
-      </w:r>
-      <w:r>
-        <w:rPr>
-          <w:noProof/>
-        </w:rPr>
-        <w:fldChar w:fldCharType="end"/>
-      </w:r>
+      <w:fldSimple w:instr=" SEQ ábra \* ARABIC ">
+        <w:r>
+          <w:rPr>
+            <w:noProof/>
+          </w:rPr>
+          <w:t>1</w:t>
+        </w:r>
+      </w:fldSimple>
       <w:r>
         <w:t xml:space="preserve">. ábra </w:t>
       </w:r>
@@ -2754,7 +3167,7 @@
       <w:pPr>
         <w:pStyle w:val="Cmsor1"/>
       </w:pPr>
-      <w:bookmarkStart w:id="5" w:name="_Toc87124486"/>
+      <w:bookmarkStart w:id="5" w:name="_Toc87394709"/>
       <w:proofErr w:type="gramStart"/>
       <w:r>
         <w:lastRenderedPageBreak/>
@@ -2929,7 +3342,7 @@
       <w:pPr>
         <w:pStyle w:val="Cmsor2"/>
       </w:pPr>
-      <w:bookmarkStart w:id="6" w:name="_Toc87124487"/>
+      <w:bookmarkStart w:id="6" w:name="_Toc87394710"/>
       <w:r>
         <w:t>Megoldandó feladatok</w:t>
       </w:r>
@@ -3058,7 +3471,7 @@
       <w:pPr>
         <w:pStyle w:val="Cmsor1"/>
       </w:pPr>
-      <w:bookmarkStart w:id="7" w:name="_Toc87124488"/>
+      <w:bookmarkStart w:id="7" w:name="_Toc87394711"/>
       <w:r>
         <w:lastRenderedPageBreak/>
         <w:t xml:space="preserve">Követelmény </w:t>
@@ -3074,7 +3487,7 @@
       <w:pPr>
         <w:pStyle w:val="Cmsor2"/>
       </w:pPr>
-      <w:bookmarkStart w:id="8" w:name="_Toc87124489"/>
+      <w:bookmarkStart w:id="8" w:name="_Toc87394712"/>
       <w:r>
         <w:t>Befizetések kezelése</w:t>
       </w:r>
@@ -3211,7 +3624,7 @@
       <w:pPr>
         <w:pStyle w:val="Cmsor2"/>
       </w:pPr>
-      <w:bookmarkStart w:id="9" w:name="_Toc87124490"/>
+      <w:bookmarkStart w:id="9" w:name="_Toc87394713"/>
       <w:r>
         <w:t>Alap statisztikák megjelenítése</w:t>
       </w:r>
@@ -3260,7 +3673,7 @@
       <w:pPr>
         <w:pStyle w:val="Cmsor2"/>
       </w:pPr>
-      <w:bookmarkStart w:id="10" w:name="_Toc87124491"/>
+      <w:bookmarkStart w:id="10" w:name="_Toc87394714"/>
       <w:r>
         <w:t>Adatok megtekintése és szerkesztése</w:t>
       </w:r>
@@ -3296,7 +3709,7 @@
       <w:pPr>
         <w:pStyle w:val="Cmsor2"/>
       </w:pPr>
-      <w:bookmarkStart w:id="11" w:name="_Toc87124492"/>
+      <w:bookmarkStart w:id="11" w:name="_Toc87394715"/>
       <w:r>
         <w:lastRenderedPageBreak/>
         <w:t>Szakember ellenőrzése</w:t>
@@ -3430,19 +3843,23 @@
       <w:pPr>
         <w:pStyle w:val="Cmsor1"/>
       </w:pPr>
+      <w:bookmarkStart w:id="12" w:name="_Toc87394716"/>
       <w:r>
         <w:lastRenderedPageBreak/>
         <w:t>Tervezés</w:t>
       </w:r>
+      <w:bookmarkEnd w:id="12"/>
     </w:p>
     <w:p>
       <w:pPr>
         <w:pStyle w:val="Cmsor2"/>
       </w:pPr>
+      <w:bookmarkStart w:id="13" w:name="_Toc87394717"/>
       <w:proofErr w:type="gramStart"/>
       <w:r>
         <w:t>Funkciók</w:t>
       </w:r>
+      <w:bookmarkEnd w:id="13"/>
       <w:proofErr w:type="gramEnd"/>
     </w:p>
     <w:p>
@@ -3482,9 +3899,11 @@
       <w:pPr>
         <w:pStyle w:val="Cmsor3"/>
       </w:pPr>
+      <w:bookmarkStart w:id="14" w:name="_Toc87394718"/>
       <w:r>
         <w:t>Megrendelések</w:t>
       </w:r>
+      <w:bookmarkEnd w:id="14"/>
     </w:p>
     <w:p>
       <w:r>
@@ -3657,18 +4076,90 @@
       <w:proofErr w:type="gramEnd"/>
       <w:r>
         <w:t xml:space="preserve"> Barionos fizetésnél lehetséges, amikor a felhasználó vagy sikertelen tranzakcióval zárta le a folyamatot, vagy pedig elnavigált az oldalról. Ennek megjelenítése marketing szempontból fontos, ugyanis ha az ügyintéző látja, hogy adott megrendelésre sikertelen volt a fizetés, akkor felkeresheti emailben a felhasználót segítségnyújtás szempontjából.</w:t>
+      </w:r>
+    </w:p>
+    <w:p>
+      <w:pPr>
+        <w:keepNext/>
+        <w:spacing w:after="120"/>
+      </w:pPr>
+      <w:r>
+        <w:rPr>
+          <w:noProof/>
+          <w:lang w:eastAsia="hu-HU"/>
+        </w:rPr>
+        <w:drawing>
+          <wp:inline distT="0" distB="0" distL="0" distR="0" wp14:anchorId="734B5915" wp14:editId="2CA56255">
+            <wp:extent cx="5760720" cy="3239770"/>
+            <wp:effectExtent l="0" t="0" r="0" b="0"/>
+            <wp:docPr id="4" name="Kép 4"/>
+            <wp:cNvGraphicFramePr>
+              <a:graphicFrameLocks xmlns:a="http://schemas.openxmlformats.org/drawingml/2006/main" noChangeAspect="1"/>
+            </wp:cNvGraphicFramePr>
+            <a:graphic xmlns:a="http://schemas.openxmlformats.org/drawingml/2006/main">
+              <a:graphicData uri="http://schemas.openxmlformats.org/drawingml/2006/picture">
+                <pic:pic xmlns:pic="http://schemas.openxmlformats.org/drawingml/2006/picture">
+                  <pic:nvPicPr>
+                    <pic:cNvPr id="4" name="Megrendelések - wireframe.jpg"/>
+                    <pic:cNvPicPr/>
+                  </pic:nvPicPr>
+                  <pic:blipFill>
+                    <a:blip r:embed="rId10" cstate="print">
+                      <a:extLst>
+                        <a:ext uri="{28A0092B-C50C-407E-A947-70E740481C1C}">
+                          <a14:useLocalDpi xmlns:a14="http://schemas.microsoft.com/office/drawing/2010/main" val="0"/>
+                        </a:ext>
+                      </a:extLst>
+                    </a:blip>
+                    <a:stretch>
+                      <a:fillRect/>
+                    </a:stretch>
+                  </pic:blipFill>
+                  <pic:spPr>
+                    <a:xfrm>
+                      <a:off x="0" y="0"/>
+                      <a:ext cx="5760720" cy="3239770"/>
+                    </a:xfrm>
+                    <a:prstGeom prst="rect">
+                      <a:avLst/>
+                    </a:prstGeom>
+                  </pic:spPr>
+                </pic:pic>
+              </a:graphicData>
+            </a:graphic>
+          </wp:inline>
+        </w:drawing>
+      </w:r>
+    </w:p>
+    <w:p>
+      <w:pPr>
+        <w:pStyle w:val="Kpalrs"/>
+        <w:jc w:val="center"/>
+      </w:pPr>
+      <w:fldSimple w:instr=" SEQ ábra \* ARABIC ">
+        <w:r>
+          <w:rPr>
+            <w:noProof/>
+          </w:rPr>
+          <w:t>2</w:t>
+        </w:r>
+      </w:fldSimple>
+      <w:r>
+        <w:t>. ábra Megrendelések képernyőterv</w:t>
       </w:r>
     </w:p>
     <w:p>
       <w:pPr>
         <w:pStyle w:val="Cmsor3"/>
       </w:pPr>
+      <w:bookmarkStart w:id="15" w:name="_Toc87394719"/>
       <w:r>
         <w:t>Alap a</w:t>
       </w:r>
       <w:r>
         <w:t>datok</w:t>
       </w:r>
+      <w:bookmarkEnd w:id="15"/>
     </w:p>
     <w:p>
       <w:r>
@@ -3718,7 +4209,15 @@
         <w:t>üggőben lévő rendelés</w:t>
       </w:r>
       <w:r>
-        <w:t xml:space="preserve">ek aktuális darabszámának megjelenítése is fontos, hogy </w:t>
+        <w:t xml:space="preserve">ek </w:t>
+      </w:r>
+      <w:proofErr w:type="gramStart"/>
+      <w:r>
+        <w:t>aktuális</w:t>
+      </w:r>
+      <w:proofErr w:type="gramEnd"/>
+      <w:r>
+        <w:t xml:space="preserve"> darabszámának megjelenítése is fontos, hogy </w:t>
       </w:r>
       <w:r>
         <w:t>naprakész</w:t>
@@ -3732,35 +4231,401 @@
       <w:r>
         <w:t>.</w:t>
       </w:r>
-      <w:bookmarkStart w:id="12" w:name="_GoBack"/>
-      <w:bookmarkEnd w:id="12"/>
-    </w:p>
-    <w:p>
-      <w:r>
-        <w:t>//</w:t>
-      </w:r>
-      <w:proofErr w:type="spellStart"/>
-      <w:r>
-        <w:t>todo</w:t>
-      </w:r>
-      <w:proofErr w:type="spellEnd"/>
-      <w:r>
-        <w:t>: csomagok grafikon</w:t>
+    </w:p>
+    <w:p>
+      <w:r>
+        <w:t>A mestertkeresek.hu különböző havi csomagokkal rendelkezik és ezek eladásának szemléltetésére egy havi lebontású diagramot kell tudni megjeleníteni</w:t>
+      </w:r>
+      <w:r>
+        <w:t xml:space="preserve">. Ez az alapvető </w:t>
+      </w:r>
+      <w:r>
+        <w:lastRenderedPageBreak/>
+        <w:t xml:space="preserve">statisztikai </w:t>
+      </w:r>
+      <w:proofErr w:type="gramStart"/>
+      <w:r>
+        <w:t>illusztráció</w:t>
+      </w:r>
+      <w:proofErr w:type="gramEnd"/>
+      <w:r>
+        <w:t xml:space="preserve"> a csomagok eladásának darabszámú megoszlásá</w:t>
+      </w:r>
+      <w:r>
+        <w:t>t kell tudnia reprezentálni</w:t>
+      </w:r>
+      <w:r>
+        <w:t>.</w:t>
+      </w:r>
+    </w:p>
+    <w:p>
+      <w:pPr>
+        <w:keepNext/>
+        <w:spacing w:after="120"/>
+      </w:pPr>
+      <w:r>
+        <w:rPr>
+          <w:noProof/>
+          <w:lang w:eastAsia="hu-HU"/>
+        </w:rPr>
+        <w:drawing>
+          <wp:inline distT="0" distB="0" distL="0" distR="0" wp14:anchorId="5FBA1957" wp14:editId="016AFCDF">
+            <wp:extent cx="5760720" cy="3239770"/>
+            <wp:effectExtent l="0" t="0" r="0" b="0"/>
+            <wp:docPr id="5" name="Kép 5"/>
+            <wp:cNvGraphicFramePr>
+              <a:graphicFrameLocks xmlns:a="http://schemas.openxmlformats.org/drawingml/2006/main" noChangeAspect="1"/>
+            </wp:cNvGraphicFramePr>
+            <a:graphic xmlns:a="http://schemas.openxmlformats.org/drawingml/2006/main">
+              <a:graphicData uri="http://schemas.openxmlformats.org/drawingml/2006/picture">
+                <pic:pic xmlns:pic="http://schemas.openxmlformats.org/drawingml/2006/picture">
+                  <pic:nvPicPr>
+                    <pic:cNvPr id="5" name="Alap adatok - wireframe.jpg"/>
+                    <pic:cNvPicPr/>
+                  </pic:nvPicPr>
+                  <pic:blipFill>
+                    <a:blip r:embed="rId11" cstate="print">
+                      <a:extLst>
+                        <a:ext uri="{28A0092B-C50C-407E-A947-70E740481C1C}">
+                          <a14:useLocalDpi xmlns:a14="http://schemas.microsoft.com/office/drawing/2010/main" val="0"/>
+                        </a:ext>
+                      </a:extLst>
+                    </a:blip>
+                    <a:stretch>
+                      <a:fillRect/>
+                    </a:stretch>
+                  </pic:blipFill>
+                  <pic:spPr>
+                    <a:xfrm>
+                      <a:off x="0" y="0"/>
+                      <a:ext cx="5760720" cy="3239770"/>
+                    </a:xfrm>
+                    <a:prstGeom prst="rect">
+                      <a:avLst/>
+                    </a:prstGeom>
+                  </pic:spPr>
+                </pic:pic>
+              </a:graphicData>
+            </a:graphic>
+          </wp:inline>
+        </w:drawing>
+      </w:r>
+    </w:p>
+    <w:p>
+      <w:pPr>
+        <w:pStyle w:val="Kpalrs"/>
+        <w:jc w:val="center"/>
+      </w:pPr>
+      <w:fldSimple w:instr=" SEQ ábra \* ARABIC ">
+        <w:r>
+          <w:rPr>
+            <w:noProof/>
+          </w:rPr>
+          <w:t>3</w:t>
+        </w:r>
+      </w:fldSimple>
+      <w:r>
+        <w:t xml:space="preserve">. ábra Alap adatok </w:t>
+      </w:r>
+      <w:r>
+        <w:t>képernyőterv</w:t>
       </w:r>
     </w:p>
     <w:p>
       <w:pPr>
         <w:pStyle w:val="Cmsor3"/>
       </w:pPr>
+      <w:bookmarkStart w:id="16" w:name="_Toc87394720"/>
       <w:r>
         <w:t>Adatok szerkesztése</w:t>
       </w:r>
-    </w:p>
+      <w:bookmarkEnd w:id="16"/>
+    </w:p>
+    <w:p>
+      <w:r>
+        <w:t>Az adatbázis egyes tábláit, melyet részletesen egy későbbi fejezetben mutatok be, megjeleníthetővé és szerkeszthetővé kell tenni. Ilyenek például a szakemberek, felhasználók és munkák tábla</w:t>
+      </w:r>
+      <w:r>
+        <w:t>, melyek sorait</w:t>
+      </w:r>
+      <w:r>
+        <w:t xml:space="preserve"> elsősorban pár lényegi </w:t>
+      </w:r>
+      <w:proofErr w:type="gramStart"/>
+      <w:r>
+        <w:t>információval</w:t>
+      </w:r>
+      <w:proofErr w:type="gramEnd"/>
+      <w:r>
+        <w:t xml:space="preserve"> szükséges </w:t>
+      </w:r>
+      <w:r>
+        <w:t>megmutatni, melyből beazonosítható az adott rekord.</w:t>
+      </w:r>
+      <w:r>
+        <w:t xml:space="preserve"> </w:t>
+      </w:r>
+      <w:r>
+        <w:t xml:space="preserve">Ebben a </w:t>
+      </w:r>
+      <w:proofErr w:type="gramStart"/>
+      <w:r>
+        <w:t>funkcióban</w:t>
+      </w:r>
+      <w:proofErr w:type="gramEnd"/>
+      <w:r>
+        <w:t xml:space="preserve"> szerepelnie kell CSV exportálásnak is a kijelölt rekordokra, amely az adatok egyszerű továbbításában és csoportosításában tud segíteni.</w:t>
+      </w:r>
+    </w:p>
+    <w:p/>
     <w:p>
       <w:pPr>
-        <w:spacing w:after="160" w:line="259" w:lineRule="auto"/>
-        <w:jc w:val="left"/>
+        <w:keepNext/>
+        <w:spacing w:after="120"/>
       </w:pPr>
+      <w:r>
+        <w:rPr>
+          <w:noProof/>
+          <w:lang w:eastAsia="hu-HU"/>
+        </w:rPr>
+        <w:lastRenderedPageBreak/>
+        <w:drawing>
+          <wp:inline distT="0" distB="0" distL="0" distR="0" wp14:anchorId="00739776" wp14:editId="6D862FEE">
+            <wp:extent cx="5760720" cy="3239770"/>
+            <wp:effectExtent l="0" t="0" r="0" b="0"/>
+            <wp:docPr id="6" name="Kép 6"/>
+            <wp:cNvGraphicFramePr>
+              <a:graphicFrameLocks xmlns:a="http://schemas.openxmlformats.org/drawingml/2006/main" noChangeAspect="1"/>
+            </wp:cNvGraphicFramePr>
+            <a:graphic xmlns:a="http://schemas.openxmlformats.org/drawingml/2006/main">
+              <a:graphicData uri="http://schemas.openxmlformats.org/drawingml/2006/picture">
+                <pic:pic xmlns:pic="http://schemas.openxmlformats.org/drawingml/2006/picture">
+                  <pic:nvPicPr>
+                    <pic:cNvPr id="6" name="Adatok szerkesztése 1 - wireframe.jpg"/>
+                    <pic:cNvPicPr/>
+                  </pic:nvPicPr>
+                  <pic:blipFill>
+                    <a:blip r:embed="rId12" cstate="print">
+                      <a:extLst>
+                        <a:ext uri="{28A0092B-C50C-407E-A947-70E740481C1C}">
+                          <a14:useLocalDpi xmlns:a14="http://schemas.microsoft.com/office/drawing/2010/main" val="0"/>
+                        </a:ext>
+                      </a:extLst>
+                    </a:blip>
+                    <a:stretch>
+                      <a:fillRect/>
+                    </a:stretch>
+                  </pic:blipFill>
+                  <pic:spPr>
+                    <a:xfrm>
+                      <a:off x="0" y="0"/>
+                      <a:ext cx="5760720" cy="3239770"/>
+                    </a:xfrm>
+                    <a:prstGeom prst="rect">
+                      <a:avLst/>
+                    </a:prstGeom>
+                  </pic:spPr>
+                </pic:pic>
+              </a:graphicData>
+            </a:graphic>
+          </wp:inline>
+        </w:drawing>
+      </w:r>
+    </w:p>
+    <w:p>
+      <w:pPr>
+        <w:pStyle w:val="Kpalrs"/>
+        <w:jc w:val="center"/>
+      </w:pPr>
+      <w:fldSimple w:instr=" SEQ ábra \* ARABIC ">
+        <w:r>
+          <w:rPr>
+            <w:noProof/>
+          </w:rPr>
+          <w:t>4</w:t>
+        </w:r>
+      </w:fldSimple>
+      <w:r>
+        <w:t xml:space="preserve">. ábra Tábla megjelenítése </w:t>
+      </w:r>
+      <w:r>
+        <w:t>képernyőterv</w:t>
+      </w:r>
+    </w:p>
+    <w:p>
+      <w:r>
+        <w:t xml:space="preserve">Ezek szerkesztésére és további </w:t>
+      </w:r>
+      <w:proofErr w:type="gramStart"/>
+      <w:r>
+        <w:t>információi</w:t>
+      </w:r>
+      <w:proofErr w:type="gramEnd"/>
+      <w:r>
+        <w:t xml:space="preserve"> megjelenítésére egy adott gombra kattintva egy új felületnek kell megnyílnia. Ennek a felületnek űrlapszerű módon kell megjelennie, ahol a különböző adattípusoknak megfelelő kitöltési módnak kell szerepelnie. Például </w:t>
+      </w:r>
+      <w:proofErr w:type="gramStart"/>
+      <w:r>
+        <w:t>dátum</w:t>
+      </w:r>
+      <w:proofErr w:type="gramEnd"/>
+      <w:r>
+        <w:t xml:space="preserve"> esetében dátumválasztó</w:t>
+      </w:r>
+      <w:r>
+        <w:t xml:space="preserve"> (</w:t>
+      </w:r>
+      <w:proofErr w:type="spellStart"/>
+      <w:r>
+        <w:t>date</w:t>
+      </w:r>
+      <w:proofErr w:type="spellEnd"/>
+      <w:r>
+        <w:t xml:space="preserve"> </w:t>
+      </w:r>
+      <w:proofErr w:type="spellStart"/>
+      <w:r>
+        <w:t>picker</w:t>
+      </w:r>
+      <w:proofErr w:type="spellEnd"/>
+      <w:r>
+        <w:t>)</w:t>
+      </w:r>
+      <w:r>
+        <w:t xml:space="preserve">, </w:t>
+      </w:r>
+      <w:r>
+        <w:t>logikai változó</w:t>
+      </w:r>
+      <w:r>
+        <w:t>nál pedig kapcsoló</w:t>
+      </w:r>
+      <w:r>
+        <w:t xml:space="preserve"> (</w:t>
+      </w:r>
+      <w:proofErr w:type="spellStart"/>
+      <w:r>
+        <w:t>s</w:t>
+      </w:r>
+      <w:r>
+        <w:t>witch</w:t>
+      </w:r>
+      <w:proofErr w:type="spellEnd"/>
+      <w:r>
+        <w:t xml:space="preserve"> </w:t>
+      </w:r>
+      <w:proofErr w:type="spellStart"/>
+      <w:r>
+        <w:t>button</w:t>
+      </w:r>
+      <w:proofErr w:type="spellEnd"/>
+      <w:r>
+        <w:t>)</w:t>
+      </w:r>
+      <w:r>
+        <w:t>.</w:t>
+      </w:r>
+    </w:p>
+    <w:p>
+      <w:pPr>
+        <w:keepNext/>
+        <w:spacing w:after="120"/>
+      </w:pPr>
+      <w:r>
+        <w:rPr>
+          <w:noProof/>
+          <w:lang w:eastAsia="hu-HU"/>
+        </w:rPr>
+        <w:drawing>
+          <wp:inline distT="0" distB="0" distL="0" distR="0" wp14:anchorId="4FE9AD4A" wp14:editId="52A9C9B9">
+            <wp:extent cx="5760720" cy="3239770"/>
+            <wp:effectExtent l="0" t="0" r="0" b="0"/>
+            <wp:docPr id="7" name="Kép 7"/>
+            <wp:cNvGraphicFramePr>
+              <a:graphicFrameLocks xmlns:a="http://schemas.openxmlformats.org/drawingml/2006/main" noChangeAspect="1"/>
+            </wp:cNvGraphicFramePr>
+            <a:graphic xmlns:a="http://schemas.openxmlformats.org/drawingml/2006/main">
+              <a:graphicData uri="http://schemas.openxmlformats.org/drawingml/2006/picture">
+                <pic:pic xmlns:pic="http://schemas.openxmlformats.org/drawingml/2006/picture">
+                  <pic:nvPicPr>
+                    <pic:cNvPr id="7" name="Adatok szerkesztése 2 - wireframe.jpg.jpg"/>
+                    <pic:cNvPicPr/>
+                  </pic:nvPicPr>
+                  <pic:blipFill>
+                    <a:blip r:embed="rId13" cstate="print">
+                      <a:extLst>
+                        <a:ext uri="{28A0092B-C50C-407E-A947-70E740481C1C}">
+                          <a14:useLocalDpi xmlns:a14="http://schemas.microsoft.com/office/drawing/2010/main" val="0"/>
+                        </a:ext>
+                      </a:extLst>
+                    </a:blip>
+                    <a:stretch>
+                      <a:fillRect/>
+                    </a:stretch>
+                  </pic:blipFill>
+                  <pic:spPr>
+                    <a:xfrm>
+                      <a:off x="0" y="0"/>
+                      <a:ext cx="5760720" cy="3239770"/>
+                    </a:xfrm>
+                    <a:prstGeom prst="rect">
+                      <a:avLst/>
+                    </a:prstGeom>
+                  </pic:spPr>
+                </pic:pic>
+              </a:graphicData>
+            </a:graphic>
+          </wp:inline>
+        </w:drawing>
+      </w:r>
+    </w:p>
+    <w:p>
+      <w:pPr>
+        <w:pStyle w:val="Kpalrs"/>
+        <w:jc w:val="center"/>
+      </w:pPr>
+      <w:fldSimple w:instr=" SEQ ábra \* ARABIC ">
+        <w:r>
+          <w:rPr>
+            <w:noProof/>
+          </w:rPr>
+          <w:t>5</w:t>
+        </w:r>
+      </w:fldSimple>
+      <w:r>
+        <w:t xml:space="preserve">. ábra Rekord szerkesztése </w:t>
+      </w:r>
+      <w:r>
+        <w:t>képernyőterv</w:t>
+      </w:r>
+    </w:p>
+    <w:p>
+      <w:pPr>
+        <w:pStyle w:val="Cmsor2"/>
+      </w:pPr>
+      <w:bookmarkStart w:id="17" w:name="_Toc87394721"/>
+      <w:bookmarkStart w:id="18" w:name="_GoBack"/>
+      <w:bookmarkEnd w:id="18"/>
+      <w:r>
+        <w:lastRenderedPageBreak/>
+        <w:t>Adatbázis</w:t>
+      </w:r>
+      <w:bookmarkEnd w:id="17"/>
+    </w:p>
+    <w:p>
+      <w:r>
+        <w:t>//</w:t>
+      </w:r>
+      <w:proofErr w:type="spellStart"/>
+      <w:r>
+        <w:t>todo</w:t>
+      </w:r>
+      <w:proofErr w:type="spellEnd"/>
+      <w:r>
+        <w:t>: adatbázis terv bemutatása</w:t>
+      </w:r>
+    </w:p>
+    <w:p>
       <w:r>
         <w:br w:type="page"/>
       </w:r>
@@ -3769,7 +4634,7 @@
       <w:pPr>
         <w:pStyle w:val="Cmsor1"/>
       </w:pPr>
-      <w:bookmarkStart w:id="13" w:name="_Toc87124495"/>
+      <w:bookmarkStart w:id="19" w:name="_Toc87394722"/>
       <w:r>
         <w:lastRenderedPageBreak/>
         <w:t>T</w:t>
@@ -3777,7 +4642,7 @@
       <w:r>
         <w:t>echnológiák kiválasztása</w:t>
       </w:r>
-      <w:bookmarkEnd w:id="13"/>
+      <w:bookmarkEnd w:id="19"/>
     </w:p>
     <w:p>
       <w:r>
@@ -3803,11 +4668,11 @@
       <w:pPr>
         <w:pStyle w:val="Cmsor2"/>
       </w:pPr>
-      <w:bookmarkStart w:id="14" w:name="_Toc87124496"/>
+      <w:bookmarkStart w:id="20" w:name="_Toc87394723"/>
       <w:r>
         <w:t>Frontend</w:t>
       </w:r>
-      <w:bookmarkEnd w:id="14"/>
+      <w:bookmarkEnd w:id="20"/>
     </w:p>
     <w:p>
       <w:r>
@@ -3933,11 +4798,11 @@
       <w:pPr>
         <w:pStyle w:val="Cmsor3"/>
       </w:pPr>
-      <w:bookmarkStart w:id="15" w:name="_Toc87124497"/>
+      <w:bookmarkStart w:id="21" w:name="_Toc87394724"/>
       <w:r>
         <w:t>Keretrendszerek áttekintése</w:t>
       </w:r>
-      <w:bookmarkEnd w:id="15"/>
+      <w:bookmarkEnd w:id="21"/>
     </w:p>
     <w:p>
       <w:r>
@@ -4070,7 +4935,7 @@
       <w:pPr>
         <w:pStyle w:val="Cmsor3"/>
       </w:pPr>
-      <w:bookmarkStart w:id="16" w:name="_Toc87124498"/>
+      <w:bookmarkStart w:id="22" w:name="_Toc87394725"/>
       <w:proofErr w:type="spellStart"/>
       <w:r>
         <w:lastRenderedPageBreak/>
@@ -4101,7 +4966,7 @@
       <w:r>
         <w:t>alap gondolatok</w:t>
       </w:r>
-      <w:bookmarkEnd w:id="16"/>
+      <w:bookmarkEnd w:id="22"/>
       <w:proofErr w:type="gramEnd"/>
     </w:p>
     <w:p>
@@ -4697,7 +5562,7 @@
       <w:pPr>
         <w:pStyle w:val="Cmsor3"/>
       </w:pPr>
-      <w:bookmarkStart w:id="17" w:name="_Toc87124499"/>
+      <w:bookmarkStart w:id="23" w:name="_Toc87394726"/>
       <w:proofErr w:type="spellStart"/>
       <w:r>
         <w:t>React</w:t>
@@ -4726,7 +5591,7 @@
       <w:r>
         <w:t>funkcióinak összehasonlítása</w:t>
       </w:r>
-      <w:bookmarkEnd w:id="17"/>
+      <w:bookmarkEnd w:id="23"/>
     </w:p>
     <w:p>
       <w:r>
@@ -5017,7 +5882,7 @@
           <w:lang w:eastAsia="hu-HU"/>
         </w:rPr>
         <w:drawing>
-          <wp:inline distT="0" distB="0" distL="0" distR="0" wp14:anchorId="407CFD41" wp14:editId="160C6BB3">
+          <wp:inline distT="0" distB="0" distL="0" distR="0" wp14:anchorId="56AC8FE1" wp14:editId="35188421">
             <wp:extent cx="3982758" cy="2129790"/>
             <wp:effectExtent l="0" t="0" r="0" b="3810"/>
             <wp:docPr id="2" name="Kép 2"/>
@@ -5032,7 +5897,7 @@
                     <pic:cNvPicPr/>
                   </pic:nvPicPr>
                   <pic:blipFill rotWithShape="1">
-                    <a:blip r:embed="rId10">
+                    <a:blip r:embed="rId14">
                       <a:extLst>
                         <a:ext uri="{28A0092B-C50C-407E-A947-70E740481C1C}">
                           <a14:useLocalDpi xmlns:a14="http://schemas.microsoft.com/office/drawing/2010/main" val="0"/>
@@ -5097,7 +5962,7 @@
           <w:noProof/>
           <w:szCs w:val="24"/>
         </w:rPr>
-        <w:t>2</w:t>
+        <w:t>6</w:t>
       </w:r>
       <w:r>
         <w:rPr>
@@ -5226,7 +6091,7 @@
       <w:pPr>
         <w:pStyle w:val="Cmsor3"/>
       </w:pPr>
-      <w:bookmarkStart w:id="18" w:name="_Toc87124500"/>
+      <w:bookmarkStart w:id="24" w:name="_Toc87394727"/>
       <w:proofErr w:type="spellStart"/>
       <w:r>
         <w:t>React</w:t>
@@ -5257,7 +6122,7 @@
       <w:r>
         <w:t xml:space="preserve"> összehasonlítása</w:t>
       </w:r>
-      <w:bookmarkEnd w:id="18"/>
+      <w:bookmarkEnd w:id="24"/>
     </w:p>
     <w:p>
       <w:r>
@@ -5782,7 +6647,7 @@
       <w:pPr>
         <w:pStyle w:val="Cmsor3"/>
       </w:pPr>
-      <w:bookmarkStart w:id="19" w:name="_Toc87124501"/>
+      <w:bookmarkStart w:id="25" w:name="_Toc87394728"/>
       <w:proofErr w:type="spellStart"/>
       <w:r>
         <w:t>React</w:t>
@@ -5813,7 +6678,7 @@
       <w:r>
         <w:t xml:space="preserve"> összehasonlítása</w:t>
       </w:r>
-      <w:bookmarkEnd w:id="19"/>
+      <w:bookmarkEnd w:id="25"/>
     </w:p>
     <w:p>
       <w:r>
@@ -6087,7 +6952,7 @@
       <w:pPr>
         <w:pStyle w:val="Cmsor3"/>
       </w:pPr>
-      <w:bookmarkStart w:id="20" w:name="_Toc87124502"/>
+      <w:bookmarkStart w:id="26" w:name="_Toc87394729"/>
       <w:proofErr w:type="spellStart"/>
       <w:r>
         <w:t>React</w:t>
@@ -6116,7 +6981,7 @@
       <w:r>
         <w:t xml:space="preserve"> összehasonlítása</w:t>
       </w:r>
-      <w:bookmarkEnd w:id="20"/>
+      <w:bookmarkEnd w:id="26"/>
     </w:p>
     <w:p>
       <w:r>
@@ -6346,11 +7211,11 @@
       <w:pPr>
         <w:pStyle w:val="Cmsor3"/>
       </w:pPr>
-      <w:bookmarkStart w:id="21" w:name="_Toc87124503"/>
+      <w:bookmarkStart w:id="27" w:name="_Toc87394730"/>
       <w:r>
         <w:t>Frontend kiválasztása</w:t>
       </w:r>
-      <w:bookmarkEnd w:id="21"/>
+      <w:bookmarkEnd w:id="27"/>
     </w:p>
     <w:p>
       <w:r>
@@ -6380,11 +7245,11 @@
       <w:pPr>
         <w:pStyle w:val="Cmsor2"/>
       </w:pPr>
-      <w:bookmarkStart w:id="22" w:name="_Toc87124504"/>
+      <w:bookmarkStart w:id="28" w:name="_Toc87394731"/>
       <w:r>
         <w:t>Backend</w:t>
       </w:r>
-      <w:bookmarkEnd w:id="22"/>
+      <w:bookmarkEnd w:id="28"/>
     </w:p>
     <w:p>
       <w:r>
@@ -6510,7 +7375,7 @@
       <w:pPr>
         <w:pStyle w:val="Cmsor3"/>
       </w:pPr>
-      <w:bookmarkStart w:id="23" w:name="_Toc87124505"/>
+      <w:bookmarkStart w:id="29" w:name="_Toc87394732"/>
       <w:proofErr w:type="spellStart"/>
       <w:r>
         <w:t>React</w:t>
@@ -6519,7 +7384,7 @@
       <w:r>
         <w:t xml:space="preserve"> és a Node.js (Express)</w:t>
       </w:r>
-      <w:bookmarkEnd w:id="23"/>
+      <w:bookmarkEnd w:id="29"/>
     </w:p>
     <w:p>
       <w:r>
@@ -7023,7 +7888,7 @@
       <w:r>
         <w:br w:type="page"/>
       </w:r>
-      <w:bookmarkStart w:id="24" w:name="_Toc87124506"/>
+      <w:bookmarkStart w:id="30" w:name="_Toc87394733"/>
       <w:proofErr w:type="spellStart"/>
       <w:r>
         <w:lastRenderedPageBreak/>
@@ -7066,7 +7931,7 @@
       <w:r>
         <w:t xml:space="preserve"> összehasonlítása</w:t>
       </w:r>
-      <w:bookmarkEnd w:id="24"/>
+      <w:bookmarkEnd w:id="30"/>
     </w:p>
     <w:p>
       <w:r>
@@ -7997,11 +8862,11 @@
       <w:pPr>
         <w:pStyle w:val="Cmsor3"/>
       </w:pPr>
-      <w:bookmarkStart w:id="25" w:name="_Toc87124507"/>
+      <w:bookmarkStart w:id="31" w:name="_Toc87394734"/>
       <w:r>
         <w:t>A backend kiválasztása</w:t>
       </w:r>
-      <w:bookmarkEnd w:id="25"/>
+      <w:bookmarkEnd w:id="31"/>
     </w:p>
     <w:p>
       <w:r>
@@ -8068,11 +8933,11 @@
       <w:pPr>
         <w:pStyle w:val="Cmsor2"/>
       </w:pPr>
-      <w:bookmarkStart w:id="26" w:name="_Toc87124508"/>
+      <w:bookmarkStart w:id="32" w:name="_Toc87394735"/>
       <w:r>
         <w:t>Adatbázis</w:t>
       </w:r>
-      <w:bookmarkEnd w:id="26"/>
+      <w:bookmarkEnd w:id="32"/>
     </w:p>
     <w:p>
       <w:r>
@@ -8120,12 +8985,12 @@
       <w:pPr>
         <w:pStyle w:val="Cmsor3"/>
       </w:pPr>
-      <w:bookmarkStart w:id="27" w:name="_Toc87124509"/>
+      <w:bookmarkStart w:id="33" w:name="_Toc87394736"/>
       <w:proofErr w:type="spellStart"/>
       <w:r>
         <w:t>PostgreSQL</w:t>
       </w:r>
-      <w:bookmarkEnd w:id="27"/>
+      <w:bookmarkEnd w:id="33"/>
       <w:proofErr w:type="spellEnd"/>
     </w:p>
     <w:p>
@@ -8221,9 +9086,15 @@
       <w:pPr>
         <w:pStyle w:val="Cmsor2"/>
       </w:pPr>
-      <w:bookmarkStart w:id="28" w:name="_Toc87124510"/>
-      <w:r>
-        <w:t xml:space="preserve">A tervezés </w:t>
+      <w:bookmarkStart w:id="34" w:name="_Toc87394737"/>
+      <w:r>
+        <w:t xml:space="preserve">A </w:t>
+      </w:r>
+      <w:r>
+        <w:t>technológiák kiválasztásának</w:t>
+      </w:r>
+      <w:r>
+        <w:t xml:space="preserve"> </w:t>
       </w:r>
       <w:r>
         <w:t>összegzés</w:t>
@@ -8231,9 +9102,84 @@
       <w:r>
         <w:t>e</w:t>
       </w:r>
-      <w:bookmarkEnd w:id="28"/>
+      <w:bookmarkEnd w:id="34"/>
     </w:p>
     <w:p/>
+    <w:p>
+      <w:pPr>
+        <w:spacing w:after="160" w:line="259" w:lineRule="auto"/>
+        <w:jc w:val="left"/>
+      </w:pPr>
+      <w:r>
+        <w:br w:type="page"/>
+      </w:r>
+    </w:p>
+    <w:p>
+      <w:pPr>
+        <w:pStyle w:val="Cmsor1"/>
+      </w:pPr>
+      <w:bookmarkStart w:id="35" w:name="_Toc87394738"/>
+      <w:r>
+        <w:lastRenderedPageBreak/>
+        <w:t>Implementáció</w:t>
+      </w:r>
+      <w:bookmarkEnd w:id="35"/>
+    </w:p>
+    <w:p>
+      <w:r>
+        <w:t>//</w:t>
+      </w:r>
+      <w:proofErr w:type="spellStart"/>
+      <w:r>
+        <w:t>todo</w:t>
+      </w:r>
+      <w:proofErr w:type="spellEnd"/>
+      <w:r>
+        <w:t>: backend, frontend implementálásának bemutatása</w:t>
+      </w:r>
+    </w:p>
+    <w:p/>
+    <w:p>
+      <w:pPr>
+        <w:spacing w:after="160" w:line="259" w:lineRule="auto"/>
+        <w:jc w:val="left"/>
+      </w:pPr>
+      <w:r>
+        <w:br w:type="page"/>
+      </w:r>
+    </w:p>
+    <w:p>
+      <w:pPr>
+        <w:pStyle w:val="Cmsor1"/>
+      </w:pPr>
+      <w:bookmarkStart w:id="36" w:name="_Toc87394739"/>
+      <w:r>
+        <w:lastRenderedPageBreak/>
+        <w:t>Összefoglalás</w:t>
+      </w:r>
+      <w:bookmarkEnd w:id="36"/>
+    </w:p>
+    <w:p>
+      <w:r>
+        <w:t>//</w:t>
+      </w:r>
+      <w:proofErr w:type="spellStart"/>
+      <w:r>
+        <w:t>todo</w:t>
+      </w:r>
+      <w:proofErr w:type="spellEnd"/>
+      <w:r>
+        <w:t xml:space="preserve">: </w:t>
+      </w:r>
+      <w:proofErr w:type="spellStart"/>
+      <w:r>
+        <w:t>osszefoglaló</w:t>
+      </w:r>
+      <w:proofErr w:type="spellEnd"/>
+      <w:r>
+        <w:t xml:space="preserve"> megírása</w:t>
+      </w:r>
+    </w:p>
     <w:p>
       <w:pPr>
         <w:spacing w:after="160" w:line="259" w:lineRule="auto"/>
@@ -8711,7 +9657,7 @@
       </w:sdtContent>
     </w:sdt>
     <w:sectPr>
-      <w:footerReference w:type="default" r:id="rId11"/>
+      <w:footerReference w:type="default" r:id="rId15"/>
       <w:pgSz w:w="11906" w:h="16838"/>
       <w:pgMar w:top="1417" w:right="1417" w:bottom="1417" w:left="1417" w:header="708" w:footer="708" w:gutter="0"/>
       <w:cols w:space="708"/>
@@ -8776,7 +9722,7 @@
           <w:rPr>
             <w:noProof/>
           </w:rPr>
-          <w:t>11</w:t>
+          <w:t>22</w:t>
         </w:r>
         <w:r>
           <w:fldChar w:fldCharType="end"/>
@@ -10385,7 +11331,7 @@
 </file>
 
 <file path=customXml/itemProps1.xml><?xml version="1.0" encoding="utf-8"?>
-<ds:datastoreItem xmlns:ds="http://schemas.openxmlformats.org/officeDocument/2006/customXml" ds:itemID="{A3552BC3-9010-4464-A097-B602B7D040F4}">
+<ds:datastoreItem xmlns:ds="http://schemas.openxmlformats.org/officeDocument/2006/customXml" ds:itemID="{58CF0902-D458-4331-9641-5BCEF35E14D7}">
   <ds:schemaRefs>
     <ds:schemaRef ds:uri="http://schemas.openxmlformats.org/officeDocument/2006/bibliography"/>
   </ds:schemaRefs>

</xml_diff>

<commit_message>
react: delete unused components and codes
</commit_message>
<xml_diff>
--- a/szakdolgozat/Szakdolgozat/Szakdolgozat.docx
+++ b/szakdolgozat/Szakdolgozat/Szakdolgozat.docx
@@ -450,7 +450,7 @@
           <w:r>
             <w:fldChar w:fldCharType="separate"/>
           </w:r>
-          <w:hyperlink w:anchor="_Toc88144186" w:history="1">
+          <w:hyperlink w:anchor="_Toc88144671" w:history="1">
             <w:r>
               <w:rPr>
                 <w:rStyle w:val="Hiperhivatkozs"/>
@@ -477,7 +477,7 @@
                 <w:noProof/>
                 <w:webHidden/>
               </w:rPr>
-              <w:instrText xml:space="preserve"> PAGEREF _Toc88144186 \h </w:instrText>
+              <w:instrText xml:space="preserve"> PAGEREF _Toc88144671 \h </w:instrText>
             </w:r>
             <w:r>
               <w:rPr>
@@ -521,7 +521,7 @@
               <w:lang w:eastAsia="hu-HU"/>
             </w:rPr>
           </w:pPr>
-          <w:hyperlink w:anchor="_Toc88144187" w:history="1">
+          <w:hyperlink w:anchor="_Toc88144672" w:history="1">
             <w:r>
               <w:rPr>
                 <w:rStyle w:val="Hiperhivatkozs"/>
@@ -548,7 +548,7 @@
                 <w:noProof/>
                 <w:webHidden/>
               </w:rPr>
-              <w:instrText xml:space="preserve"> PAGEREF _Toc88144187 \h </w:instrText>
+              <w:instrText xml:space="preserve"> PAGEREF _Toc88144672 \h </w:instrText>
             </w:r>
             <w:r>
               <w:rPr>
@@ -592,7 +592,7 @@
               <w:lang w:eastAsia="hu-HU"/>
             </w:rPr>
           </w:pPr>
-          <w:hyperlink w:anchor="_Toc88144188" w:history="1">
+          <w:hyperlink w:anchor="_Toc88144673" w:history="1">
             <w:r>
               <w:rPr>
                 <w:rStyle w:val="Hiperhivatkozs"/>
@@ -619,7 +619,7 @@
                 <w:noProof/>
                 <w:webHidden/>
               </w:rPr>
-              <w:instrText xml:space="preserve"> PAGEREF _Toc88144188 \h </w:instrText>
+              <w:instrText xml:space="preserve"> PAGEREF _Toc88144673 \h </w:instrText>
             </w:r>
             <w:r>
               <w:rPr>
@@ -663,7 +663,7 @@
               <w:lang w:eastAsia="hu-HU"/>
             </w:rPr>
           </w:pPr>
-          <w:hyperlink w:anchor="_Toc88144189" w:history="1">
+          <w:hyperlink w:anchor="_Toc88144674" w:history="1">
             <w:r>
               <w:rPr>
                 <w:rStyle w:val="Hiperhivatkozs"/>
@@ -690,7 +690,7 @@
                 <w:noProof/>
                 <w:webHidden/>
               </w:rPr>
-              <w:instrText xml:space="preserve"> PAGEREF _Toc88144189 \h </w:instrText>
+              <w:instrText xml:space="preserve"> PAGEREF _Toc88144674 \h </w:instrText>
             </w:r>
             <w:r>
               <w:rPr>
@@ -734,7 +734,7 @@
               <w:lang w:eastAsia="hu-HU"/>
             </w:rPr>
           </w:pPr>
-          <w:hyperlink w:anchor="_Toc88144190" w:history="1">
+          <w:hyperlink w:anchor="_Toc88144675" w:history="1">
             <w:r>
               <w:rPr>
                 <w:rStyle w:val="Hiperhivatkozs"/>
@@ -761,7 +761,7 @@
                 <w:noProof/>
                 <w:webHidden/>
               </w:rPr>
-              <w:instrText xml:space="preserve"> PAGEREF _Toc88144190 \h </w:instrText>
+              <w:instrText xml:space="preserve"> PAGEREF _Toc88144675 \h </w:instrText>
             </w:r>
             <w:r>
               <w:rPr>
@@ -805,7 +805,7 @@
               <w:lang w:eastAsia="hu-HU"/>
             </w:rPr>
           </w:pPr>
-          <w:hyperlink w:anchor="_Toc88144191" w:history="1">
+          <w:hyperlink w:anchor="_Toc88144676" w:history="1">
             <w:r>
               <w:rPr>
                 <w:rStyle w:val="Hiperhivatkozs"/>
@@ -832,7 +832,7 @@
                 <w:noProof/>
                 <w:webHidden/>
               </w:rPr>
-              <w:instrText xml:space="preserve"> PAGEREF _Toc88144191 \h </w:instrText>
+              <w:instrText xml:space="preserve"> PAGEREF _Toc88144676 \h </w:instrText>
             </w:r>
             <w:r>
               <w:rPr>
@@ -876,7 +876,7 @@
               <w:lang w:eastAsia="hu-HU"/>
             </w:rPr>
           </w:pPr>
-          <w:hyperlink w:anchor="_Toc88144192" w:history="1">
+          <w:hyperlink w:anchor="_Toc88144677" w:history="1">
             <w:r>
               <w:rPr>
                 <w:rStyle w:val="Hiperhivatkozs"/>
@@ -903,7 +903,7 @@
                 <w:noProof/>
                 <w:webHidden/>
               </w:rPr>
-              <w:instrText xml:space="preserve"> PAGEREF _Toc88144192 \h </w:instrText>
+              <w:instrText xml:space="preserve"> PAGEREF _Toc88144677 \h </w:instrText>
             </w:r>
             <w:r>
               <w:rPr>
@@ -947,7 +947,7 @@
               <w:lang w:eastAsia="hu-HU"/>
             </w:rPr>
           </w:pPr>
-          <w:hyperlink w:anchor="_Toc88144193" w:history="1">
+          <w:hyperlink w:anchor="_Toc88144678" w:history="1">
             <w:r>
               <w:rPr>
                 <w:rStyle w:val="Hiperhivatkozs"/>
@@ -974,7 +974,7 @@
                 <w:noProof/>
                 <w:webHidden/>
               </w:rPr>
-              <w:instrText xml:space="preserve"> PAGEREF _Toc88144193 \h </w:instrText>
+              <w:instrText xml:space="preserve"> PAGEREF _Toc88144678 \h </w:instrText>
             </w:r>
             <w:r>
               <w:rPr>
@@ -1018,7 +1018,7 @@
               <w:lang w:eastAsia="hu-HU"/>
             </w:rPr>
           </w:pPr>
-          <w:hyperlink w:anchor="_Toc88144194" w:history="1">
+          <w:hyperlink w:anchor="_Toc88144679" w:history="1">
             <w:r>
               <w:rPr>
                 <w:rStyle w:val="Hiperhivatkozs"/>
@@ -1045,7 +1045,7 @@
                 <w:noProof/>
                 <w:webHidden/>
               </w:rPr>
-              <w:instrText xml:space="preserve"> PAGEREF _Toc88144194 \h </w:instrText>
+              <w:instrText xml:space="preserve"> PAGEREF _Toc88144679 \h </w:instrText>
             </w:r>
             <w:r>
               <w:rPr>
@@ -1089,7 +1089,7 @@
               <w:lang w:eastAsia="hu-HU"/>
             </w:rPr>
           </w:pPr>
-          <w:hyperlink w:anchor="_Toc88144195" w:history="1">
+          <w:hyperlink w:anchor="_Toc88144680" w:history="1">
             <w:r>
               <w:rPr>
                 <w:rStyle w:val="Hiperhivatkozs"/>
@@ -1116,7 +1116,7 @@
                 <w:noProof/>
                 <w:webHidden/>
               </w:rPr>
-              <w:instrText xml:space="preserve"> PAGEREF _Toc88144195 \h </w:instrText>
+              <w:instrText xml:space="preserve"> PAGEREF _Toc88144680 \h </w:instrText>
             </w:r>
             <w:r>
               <w:rPr>
@@ -1160,7 +1160,7 @@
               <w:lang w:eastAsia="hu-HU"/>
             </w:rPr>
           </w:pPr>
-          <w:hyperlink w:anchor="_Toc88144196" w:history="1">
+          <w:hyperlink w:anchor="_Toc88144681" w:history="1">
             <w:r>
               <w:rPr>
                 <w:rStyle w:val="Hiperhivatkozs"/>
@@ -1187,7 +1187,7 @@
                 <w:noProof/>
                 <w:webHidden/>
               </w:rPr>
-              <w:instrText xml:space="preserve"> PAGEREF _Toc88144196 \h </w:instrText>
+              <w:instrText xml:space="preserve"> PAGEREF _Toc88144681 \h </w:instrText>
             </w:r>
             <w:r>
               <w:rPr>
@@ -1231,7 +1231,7 @@
               <w:lang w:eastAsia="hu-HU"/>
             </w:rPr>
           </w:pPr>
-          <w:hyperlink w:anchor="_Toc88144197" w:history="1">
+          <w:hyperlink w:anchor="_Toc88144682" w:history="1">
             <w:r>
               <w:rPr>
                 <w:rStyle w:val="Hiperhivatkozs"/>
@@ -1258,7 +1258,7 @@
                 <w:noProof/>
                 <w:webHidden/>
               </w:rPr>
-              <w:instrText xml:space="preserve"> PAGEREF _Toc88144197 \h </w:instrText>
+              <w:instrText xml:space="preserve"> PAGEREF _Toc88144682 \h </w:instrText>
             </w:r>
             <w:r>
               <w:rPr>
@@ -1302,7 +1302,7 @@
               <w:lang w:eastAsia="hu-HU"/>
             </w:rPr>
           </w:pPr>
-          <w:hyperlink w:anchor="_Toc88144198" w:history="1">
+          <w:hyperlink w:anchor="_Toc88144683" w:history="1">
             <w:r>
               <w:rPr>
                 <w:rStyle w:val="Hiperhivatkozs"/>
@@ -1329,7 +1329,7 @@
                 <w:noProof/>
                 <w:webHidden/>
               </w:rPr>
-              <w:instrText xml:space="preserve"> PAGEREF _Toc88144198 \h </w:instrText>
+              <w:instrText xml:space="preserve"> PAGEREF _Toc88144683 \h </w:instrText>
             </w:r>
             <w:r>
               <w:rPr>
@@ -1373,7 +1373,7 @@
               <w:lang w:eastAsia="hu-HU"/>
             </w:rPr>
           </w:pPr>
-          <w:hyperlink w:anchor="_Toc88144199" w:history="1">
+          <w:hyperlink w:anchor="_Toc88144684" w:history="1">
             <w:r>
               <w:rPr>
                 <w:rStyle w:val="Hiperhivatkozs"/>
@@ -1400,7 +1400,7 @@
                 <w:noProof/>
                 <w:webHidden/>
               </w:rPr>
-              <w:instrText xml:space="preserve"> PAGEREF _Toc88144199 \h </w:instrText>
+              <w:instrText xml:space="preserve"> PAGEREF _Toc88144684 \h </w:instrText>
             </w:r>
             <w:r>
               <w:rPr>
@@ -1444,7 +1444,7 @@
               <w:lang w:eastAsia="hu-HU"/>
             </w:rPr>
           </w:pPr>
-          <w:hyperlink w:anchor="_Toc88144200" w:history="1">
+          <w:hyperlink w:anchor="_Toc88144685" w:history="1">
             <w:r>
               <w:rPr>
                 <w:rStyle w:val="Hiperhivatkozs"/>
@@ -1471,7 +1471,7 @@
                 <w:noProof/>
                 <w:webHidden/>
               </w:rPr>
-              <w:instrText xml:space="preserve"> PAGEREF _Toc88144200 \h </w:instrText>
+              <w:instrText xml:space="preserve"> PAGEREF _Toc88144685 \h </w:instrText>
             </w:r>
             <w:r>
               <w:rPr>
@@ -1515,7 +1515,7 @@
               <w:lang w:eastAsia="hu-HU"/>
             </w:rPr>
           </w:pPr>
-          <w:hyperlink w:anchor="_Toc88144201" w:history="1">
+          <w:hyperlink w:anchor="_Toc88144686" w:history="1">
             <w:r>
               <w:rPr>
                 <w:rStyle w:val="Hiperhivatkozs"/>
@@ -1542,7 +1542,7 @@
                 <w:noProof/>
                 <w:webHidden/>
               </w:rPr>
-              <w:instrText xml:space="preserve"> PAGEREF _Toc88144201 \h </w:instrText>
+              <w:instrText xml:space="preserve"> PAGEREF _Toc88144686 \h </w:instrText>
             </w:r>
             <w:r>
               <w:rPr>
@@ -1586,7 +1586,7 @@
               <w:lang w:eastAsia="hu-HU"/>
             </w:rPr>
           </w:pPr>
-          <w:hyperlink w:anchor="_Toc88144202" w:history="1">
+          <w:hyperlink w:anchor="_Toc88144687" w:history="1">
             <w:r>
               <w:rPr>
                 <w:rStyle w:val="Hiperhivatkozs"/>
@@ -1613,7 +1613,7 @@
                 <w:noProof/>
                 <w:webHidden/>
               </w:rPr>
-              <w:instrText xml:space="preserve"> PAGEREF _Toc88144202 \h </w:instrText>
+              <w:instrText xml:space="preserve"> PAGEREF _Toc88144687 \h </w:instrText>
             </w:r>
             <w:r>
               <w:rPr>
@@ -1657,7 +1657,7 @@
               <w:lang w:eastAsia="hu-HU"/>
             </w:rPr>
           </w:pPr>
-          <w:hyperlink w:anchor="_Toc88144203" w:history="1">
+          <w:hyperlink w:anchor="_Toc88144688" w:history="1">
             <w:r>
               <w:rPr>
                 <w:rStyle w:val="Hiperhivatkozs"/>
@@ -1684,7 +1684,7 @@
                 <w:noProof/>
                 <w:webHidden/>
               </w:rPr>
-              <w:instrText xml:space="preserve"> PAGEREF _Toc88144203 \h </w:instrText>
+              <w:instrText xml:space="preserve"> PAGEREF _Toc88144688 \h </w:instrText>
             </w:r>
             <w:r>
               <w:rPr>
@@ -1728,7 +1728,7 @@
               <w:lang w:eastAsia="hu-HU"/>
             </w:rPr>
           </w:pPr>
-          <w:hyperlink w:anchor="_Toc88144204" w:history="1">
+          <w:hyperlink w:anchor="_Toc88144689" w:history="1">
             <w:r>
               <w:rPr>
                 <w:rStyle w:val="Hiperhivatkozs"/>
@@ -1755,7 +1755,7 @@
                 <w:noProof/>
                 <w:webHidden/>
               </w:rPr>
-              <w:instrText xml:space="preserve"> PAGEREF _Toc88144204 \h </w:instrText>
+              <w:instrText xml:space="preserve"> PAGEREF _Toc88144689 \h </w:instrText>
             </w:r>
             <w:r>
               <w:rPr>
@@ -1799,7 +1799,7 @@
               <w:lang w:eastAsia="hu-HU"/>
             </w:rPr>
           </w:pPr>
-          <w:hyperlink w:anchor="_Toc88144205" w:history="1">
+          <w:hyperlink w:anchor="_Toc88144690" w:history="1">
             <w:r>
               <w:rPr>
                 <w:rStyle w:val="Hiperhivatkozs"/>
@@ -1826,7 +1826,7 @@
                 <w:noProof/>
                 <w:webHidden/>
               </w:rPr>
-              <w:instrText xml:space="preserve"> PAGEREF _Toc88144205 \h </w:instrText>
+              <w:instrText xml:space="preserve"> PAGEREF _Toc88144690 \h </w:instrText>
             </w:r>
             <w:r>
               <w:rPr>
@@ -1870,7 +1870,7 @@
               <w:lang w:eastAsia="hu-HU"/>
             </w:rPr>
           </w:pPr>
-          <w:hyperlink w:anchor="_Toc88144206" w:history="1">
+          <w:hyperlink w:anchor="_Toc88144691" w:history="1">
             <w:r>
               <w:rPr>
                 <w:rStyle w:val="Hiperhivatkozs"/>
@@ -1897,7 +1897,7 @@
                 <w:noProof/>
                 <w:webHidden/>
               </w:rPr>
-              <w:instrText xml:space="preserve"> PAGEREF _Toc88144206 \h </w:instrText>
+              <w:instrText xml:space="preserve"> PAGEREF _Toc88144691 \h </w:instrText>
             </w:r>
             <w:r>
               <w:rPr>
@@ -1941,7 +1941,7 @@
               <w:lang w:eastAsia="hu-HU"/>
             </w:rPr>
           </w:pPr>
-          <w:hyperlink w:anchor="_Toc88144207" w:history="1">
+          <w:hyperlink w:anchor="_Toc88144692" w:history="1">
             <w:r>
               <w:rPr>
                 <w:rStyle w:val="Hiperhivatkozs"/>
@@ -1968,7 +1968,7 @@
                 <w:noProof/>
                 <w:webHidden/>
               </w:rPr>
-              <w:instrText xml:space="preserve"> PAGEREF _Toc88144207 \h </w:instrText>
+              <w:instrText xml:space="preserve"> PAGEREF _Toc88144692 \h </w:instrText>
             </w:r>
             <w:r>
               <w:rPr>
@@ -2012,7 +2012,7 @@
               <w:lang w:eastAsia="hu-HU"/>
             </w:rPr>
           </w:pPr>
-          <w:hyperlink w:anchor="_Toc88144208" w:history="1">
+          <w:hyperlink w:anchor="_Toc88144693" w:history="1">
             <w:r>
               <w:rPr>
                 <w:rStyle w:val="Hiperhivatkozs"/>
@@ -2039,7 +2039,7 @@
                 <w:noProof/>
                 <w:webHidden/>
               </w:rPr>
-              <w:instrText xml:space="preserve"> PAGEREF _Toc88144208 \h </w:instrText>
+              <w:instrText xml:space="preserve"> PAGEREF _Toc88144693 \h </w:instrText>
             </w:r>
             <w:r>
               <w:rPr>
@@ -2083,7 +2083,7 @@
               <w:lang w:eastAsia="hu-HU"/>
             </w:rPr>
           </w:pPr>
-          <w:hyperlink w:anchor="_Toc88144209" w:history="1">
+          <w:hyperlink w:anchor="_Toc88144694" w:history="1">
             <w:r>
               <w:rPr>
                 <w:rStyle w:val="Hiperhivatkozs"/>
@@ -2110,7 +2110,7 @@
                 <w:noProof/>
                 <w:webHidden/>
               </w:rPr>
-              <w:instrText xml:space="preserve"> PAGEREF _Toc88144209 \h </w:instrText>
+              <w:instrText xml:space="preserve"> PAGEREF _Toc88144694 \h </w:instrText>
             </w:r>
             <w:r>
               <w:rPr>
@@ -2154,7 +2154,7 @@
               <w:lang w:eastAsia="hu-HU"/>
             </w:rPr>
           </w:pPr>
-          <w:hyperlink w:anchor="_Toc88144210" w:history="1">
+          <w:hyperlink w:anchor="_Toc88144695" w:history="1">
             <w:r>
               <w:rPr>
                 <w:rStyle w:val="Hiperhivatkozs"/>
@@ -2181,7 +2181,7 @@
                 <w:noProof/>
                 <w:webHidden/>
               </w:rPr>
-              <w:instrText xml:space="preserve"> PAGEREF _Toc88144210 \h </w:instrText>
+              <w:instrText xml:space="preserve"> PAGEREF _Toc88144695 \h </w:instrText>
             </w:r>
             <w:r>
               <w:rPr>
@@ -2225,7 +2225,7 @@
               <w:lang w:eastAsia="hu-HU"/>
             </w:rPr>
           </w:pPr>
-          <w:hyperlink w:anchor="_Toc88144211" w:history="1">
+          <w:hyperlink w:anchor="_Toc88144696" w:history="1">
             <w:r>
               <w:rPr>
                 <w:rStyle w:val="Hiperhivatkozs"/>
@@ -2252,7 +2252,7 @@
                 <w:noProof/>
                 <w:webHidden/>
               </w:rPr>
-              <w:instrText xml:space="preserve"> PAGEREF _Toc88144211 \h </w:instrText>
+              <w:instrText xml:space="preserve"> PAGEREF _Toc88144696 \h </w:instrText>
             </w:r>
             <w:r>
               <w:rPr>
@@ -2296,7 +2296,7 @@
               <w:lang w:eastAsia="hu-HU"/>
             </w:rPr>
           </w:pPr>
-          <w:hyperlink w:anchor="_Toc88144212" w:history="1">
+          <w:hyperlink w:anchor="_Toc88144697" w:history="1">
             <w:r>
               <w:rPr>
                 <w:rStyle w:val="Hiperhivatkozs"/>
@@ -2323,7 +2323,7 @@
                 <w:noProof/>
                 <w:webHidden/>
               </w:rPr>
-              <w:instrText xml:space="preserve"> PAGEREF _Toc88144212 \h </w:instrText>
+              <w:instrText xml:space="preserve"> PAGEREF _Toc88144697 \h </w:instrText>
             </w:r>
             <w:r>
               <w:rPr>
@@ -2367,7 +2367,7 @@
               <w:lang w:eastAsia="hu-HU"/>
             </w:rPr>
           </w:pPr>
-          <w:hyperlink w:anchor="_Toc88144213" w:history="1">
+          <w:hyperlink w:anchor="_Toc88144698" w:history="1">
             <w:r>
               <w:rPr>
                 <w:rStyle w:val="Hiperhivatkozs"/>
@@ -2394,7 +2394,7 @@
                 <w:noProof/>
                 <w:webHidden/>
               </w:rPr>
-              <w:instrText xml:space="preserve"> PAGEREF _Toc88144213 \h </w:instrText>
+              <w:instrText xml:space="preserve"> PAGEREF _Toc88144698 \h </w:instrText>
             </w:r>
             <w:r>
               <w:rPr>
@@ -2438,7 +2438,7 @@
               <w:lang w:eastAsia="hu-HU"/>
             </w:rPr>
           </w:pPr>
-          <w:hyperlink w:anchor="_Toc88144214" w:history="1">
+          <w:hyperlink w:anchor="_Toc88144699" w:history="1">
             <w:r>
               <w:rPr>
                 <w:rStyle w:val="Hiperhivatkozs"/>
@@ -2465,7 +2465,7 @@
                 <w:noProof/>
                 <w:webHidden/>
               </w:rPr>
-              <w:instrText xml:space="preserve"> PAGEREF _Toc88144214 \h </w:instrText>
+              <w:instrText xml:space="preserve"> PAGEREF _Toc88144699 \h </w:instrText>
             </w:r>
             <w:r>
               <w:rPr>
@@ -2509,7 +2509,7 @@
               <w:lang w:eastAsia="hu-HU"/>
             </w:rPr>
           </w:pPr>
-          <w:hyperlink w:anchor="_Toc88144215" w:history="1">
+          <w:hyperlink w:anchor="_Toc88144700" w:history="1">
             <w:r>
               <w:rPr>
                 <w:rStyle w:val="Hiperhivatkozs"/>
@@ -2536,7 +2536,7 @@
                 <w:noProof/>
                 <w:webHidden/>
               </w:rPr>
-              <w:instrText xml:space="preserve"> PAGEREF _Toc88144215 \h </w:instrText>
+              <w:instrText xml:space="preserve"> PAGEREF _Toc88144700 \h </w:instrText>
             </w:r>
             <w:r>
               <w:rPr>
@@ -2580,7 +2580,7 @@
               <w:lang w:eastAsia="hu-HU"/>
             </w:rPr>
           </w:pPr>
-          <w:hyperlink w:anchor="_Toc88144216" w:history="1">
+          <w:hyperlink w:anchor="_Toc88144701" w:history="1">
             <w:r>
               <w:rPr>
                 <w:rStyle w:val="Hiperhivatkozs"/>
@@ -2607,7 +2607,7 @@
                 <w:noProof/>
                 <w:webHidden/>
               </w:rPr>
-              <w:instrText xml:space="preserve"> PAGEREF _Toc88144216 \h </w:instrText>
+              <w:instrText xml:space="preserve"> PAGEREF _Toc88144701 \h </w:instrText>
             </w:r>
             <w:r>
               <w:rPr>
@@ -2651,7 +2651,7 @@
               <w:lang w:eastAsia="hu-HU"/>
             </w:rPr>
           </w:pPr>
-          <w:hyperlink w:anchor="_Toc88144217" w:history="1">
+          <w:hyperlink w:anchor="_Toc88144702" w:history="1">
             <w:r>
               <w:rPr>
                 <w:rStyle w:val="Hiperhivatkozs"/>
@@ -2678,7 +2678,7 @@
                 <w:noProof/>
                 <w:webHidden/>
               </w:rPr>
-              <w:instrText xml:space="preserve"> PAGEREF _Toc88144217 \h </w:instrText>
+              <w:instrText xml:space="preserve"> PAGEREF _Toc88144702 \h </w:instrText>
             </w:r>
             <w:r>
               <w:rPr>
@@ -2722,7 +2722,7 @@
               <w:lang w:eastAsia="hu-HU"/>
             </w:rPr>
           </w:pPr>
-          <w:hyperlink w:anchor="_Toc88144218" w:history="1">
+          <w:hyperlink w:anchor="_Toc88144703" w:history="1">
             <w:r>
               <w:rPr>
                 <w:rStyle w:val="Hiperhivatkozs"/>
@@ -2749,7 +2749,7 @@
                 <w:noProof/>
                 <w:webHidden/>
               </w:rPr>
-              <w:instrText xml:space="preserve"> PAGEREF _Toc88144218 \h </w:instrText>
+              <w:instrText xml:space="preserve"> PAGEREF _Toc88144703 \h </w:instrText>
             </w:r>
             <w:r>
               <w:rPr>
@@ -2793,7 +2793,7 @@
               <w:lang w:eastAsia="hu-HU"/>
             </w:rPr>
           </w:pPr>
-          <w:hyperlink w:anchor="_Toc88144219" w:history="1">
+          <w:hyperlink w:anchor="_Toc88144704" w:history="1">
             <w:r>
               <w:rPr>
                 <w:rStyle w:val="Hiperhivatkozs"/>
@@ -2820,7 +2820,7 @@
                 <w:noProof/>
                 <w:webHidden/>
               </w:rPr>
-              <w:instrText xml:space="preserve"> PAGEREF _Toc88144219 \h </w:instrText>
+              <w:instrText xml:space="preserve"> PAGEREF _Toc88144704 \h </w:instrText>
             </w:r>
             <w:r>
               <w:rPr>
@@ -2864,7 +2864,7 @@
               <w:lang w:eastAsia="hu-HU"/>
             </w:rPr>
           </w:pPr>
-          <w:hyperlink w:anchor="_Toc88144220" w:history="1">
+          <w:hyperlink w:anchor="_Toc88144705" w:history="1">
             <w:r>
               <w:rPr>
                 <w:rStyle w:val="Hiperhivatkozs"/>
@@ -2891,7 +2891,7 @@
                 <w:noProof/>
                 <w:webHidden/>
               </w:rPr>
-              <w:instrText xml:space="preserve"> PAGEREF _Toc88144220 \h </w:instrText>
+              <w:instrText xml:space="preserve"> PAGEREF _Toc88144705 \h </w:instrText>
             </w:r>
             <w:r>
               <w:rPr>
@@ -2935,7 +2935,7 @@
               <w:lang w:eastAsia="hu-HU"/>
             </w:rPr>
           </w:pPr>
-          <w:hyperlink w:anchor="_Toc88144221" w:history="1">
+          <w:hyperlink w:anchor="_Toc88144706" w:history="1">
             <w:r>
               <w:rPr>
                 <w:rStyle w:val="Hiperhivatkozs"/>
@@ -2962,7 +2962,7 @@
                 <w:noProof/>
                 <w:webHidden/>
               </w:rPr>
-              <w:instrText xml:space="preserve"> PAGEREF _Toc88144221 \h </w:instrText>
+              <w:instrText xml:space="preserve"> PAGEREF _Toc88144706 \h </w:instrText>
             </w:r>
             <w:r>
               <w:rPr>
@@ -3006,7 +3006,7 @@
               <w:lang w:eastAsia="hu-HU"/>
             </w:rPr>
           </w:pPr>
-          <w:hyperlink w:anchor="_Toc88144222" w:history="1">
+          <w:hyperlink w:anchor="_Toc88144707" w:history="1">
             <w:r>
               <w:rPr>
                 <w:rStyle w:val="Hiperhivatkozs"/>
@@ -3033,7 +3033,7 @@
                 <w:noProof/>
                 <w:webHidden/>
               </w:rPr>
-              <w:instrText xml:space="preserve"> PAGEREF _Toc88144222 \h </w:instrText>
+              <w:instrText xml:space="preserve"> PAGEREF _Toc88144707 \h </w:instrText>
             </w:r>
             <w:r>
               <w:rPr>
@@ -3077,7 +3077,7 @@
               <w:lang w:eastAsia="hu-HU"/>
             </w:rPr>
           </w:pPr>
-          <w:hyperlink w:anchor="_Toc88144223" w:history="1">
+          <w:hyperlink w:anchor="_Toc88144708" w:history="1">
             <w:r>
               <w:rPr>
                 <w:rStyle w:val="Hiperhivatkozs"/>
@@ -3104,7 +3104,7 @@
                 <w:noProof/>
                 <w:webHidden/>
               </w:rPr>
-              <w:instrText xml:space="preserve"> PAGEREF _Toc88144223 \h </w:instrText>
+              <w:instrText xml:space="preserve"> PAGEREF _Toc88144708 \h </w:instrText>
             </w:r>
             <w:r>
               <w:rPr>
@@ -3164,7 +3164,7 @@
       <w:pPr>
         <w:pStyle w:val="Cmsor1"/>
       </w:pPr>
-      <w:bookmarkStart w:id="1" w:name="_Toc88144186"/>
+      <w:bookmarkStart w:id="1" w:name="_Toc88144671"/>
       <w:r>
         <w:lastRenderedPageBreak/>
         <w:t>Bevezetés</w:t>
@@ -3348,7 +3348,7 @@
       <w:pPr>
         <w:pStyle w:val="Cmsor1"/>
       </w:pPr>
-      <w:bookmarkStart w:id="2" w:name="_Toc88144187"/>
+      <w:bookmarkStart w:id="2" w:name="_Toc88144672"/>
       <w:proofErr w:type="gramStart"/>
       <w:r>
         <w:lastRenderedPageBreak/>
@@ -3492,7 +3492,7 @@
       <w:pPr>
         <w:pStyle w:val="Cmsor2"/>
       </w:pPr>
-      <w:bookmarkStart w:id="3" w:name="_Toc88144188"/>
+      <w:bookmarkStart w:id="3" w:name="_Toc88144673"/>
       <w:r>
         <w:t>Megoldandó feladatok</w:t>
       </w:r>
@@ -3687,7 +3687,7 @@
       <w:pPr>
         <w:pStyle w:val="Cmsor2"/>
       </w:pPr>
-      <w:bookmarkStart w:id="4" w:name="_Toc88144189"/>
+      <w:bookmarkStart w:id="4" w:name="_Toc88144674"/>
       <w:r>
         <w:t xml:space="preserve">A </w:t>
       </w:r>
@@ -3776,7 +3776,7 @@
       <w:pPr>
         <w:pStyle w:val="Cmsor2"/>
       </w:pPr>
-      <w:bookmarkStart w:id="5" w:name="_Toc88144190"/>
+      <w:bookmarkStart w:id="5" w:name="_Toc88144675"/>
       <w:r>
         <w:t>Webalkalmazás használatának előnyei</w:t>
       </w:r>
@@ -3870,7 +3870,7 @@
       <w:pPr>
         <w:pStyle w:val="Cmsor1"/>
       </w:pPr>
-      <w:bookmarkStart w:id="6" w:name="_Toc88144191"/>
+      <w:bookmarkStart w:id="6" w:name="_Toc88144676"/>
       <w:r>
         <w:lastRenderedPageBreak/>
         <w:t xml:space="preserve">Követelmény </w:t>
@@ -3886,7 +3886,7 @@
       <w:pPr>
         <w:pStyle w:val="Cmsor2"/>
       </w:pPr>
-      <w:bookmarkStart w:id="7" w:name="_Toc88144192"/>
+      <w:bookmarkStart w:id="7" w:name="_Toc88144677"/>
       <w:r>
         <w:t>Befizetések kezelése</w:t>
       </w:r>
@@ -4002,7 +4002,7 @@
       <w:pPr>
         <w:pStyle w:val="Cmsor2"/>
       </w:pPr>
-      <w:bookmarkStart w:id="8" w:name="_Toc88144193"/>
+      <w:bookmarkStart w:id="8" w:name="_Toc88144678"/>
       <w:r>
         <w:t>Alap statisztikák megjelenítése</w:t>
       </w:r>
@@ -4108,7 +4108,7 @@
       <w:pPr>
         <w:pStyle w:val="Cmsor2"/>
       </w:pPr>
-      <w:bookmarkStart w:id="9" w:name="_Toc88144194"/>
+      <w:bookmarkStart w:id="9" w:name="_Toc88144679"/>
       <w:r>
         <w:t>Adatok megtekintése és szerkesztése</w:t>
       </w:r>
@@ -4218,7 +4218,7 @@
       <w:pPr>
         <w:pStyle w:val="Cmsor2"/>
       </w:pPr>
-      <w:bookmarkStart w:id="10" w:name="_Toc88144195"/>
+      <w:bookmarkStart w:id="10" w:name="_Toc88144680"/>
       <w:r>
         <w:t>Szakember ellenőrzése</w:t>
       </w:r>
@@ -4351,7 +4351,7 @@
       <w:pPr>
         <w:pStyle w:val="Cmsor1"/>
       </w:pPr>
-      <w:bookmarkStart w:id="11" w:name="_Toc88144196"/>
+      <w:bookmarkStart w:id="11" w:name="_Toc88144681"/>
       <w:proofErr w:type="gramStart"/>
       <w:r>
         <w:lastRenderedPageBreak/>
@@ -4395,7 +4395,7 @@
       <w:pPr>
         <w:pStyle w:val="Cmsor2"/>
       </w:pPr>
-      <w:bookmarkStart w:id="12" w:name="_Toc88144197"/>
+      <w:bookmarkStart w:id="12" w:name="_Toc88144682"/>
       <w:r>
         <w:t>Megrendelések</w:t>
       </w:r>
@@ -4575,7 +4575,7 @@
         </w:rPr>
         <w:lastRenderedPageBreak/>
         <w:drawing>
-          <wp:inline distT="0" distB="0" distL="0" distR="0" wp14:anchorId="112D33CE" wp14:editId="0E293065">
+          <wp:inline distT="0" distB="0" distL="0" distR="0" wp14:anchorId="35207401" wp14:editId="390F1A9D">
             <wp:extent cx="5760720" cy="3239770"/>
             <wp:effectExtent l="0" t="0" r="0" b="0"/>
             <wp:docPr id="4" name="Kép 4"/>
@@ -4622,27 +4622,14 @@
         <w:pStyle w:val="Kpalrs"/>
         <w:jc w:val="center"/>
       </w:pPr>
-      <w:r>
-        <w:fldChar w:fldCharType="begin"/>
-      </w:r>
-      <w:r>
-        <w:instrText xml:space="preserve"> SEQ ábra \* ARABIC </w:instrText>
-      </w:r>
-      <w:r>
-        <w:fldChar w:fldCharType="separate"/>
-      </w:r>
-      <w:r>
-        <w:rPr>
-          <w:noProof/>
-        </w:rPr>
-        <w:t>1</w:t>
-      </w:r>
-      <w:r>
-        <w:rPr>
-          <w:noProof/>
-        </w:rPr>
-        <w:fldChar w:fldCharType="end"/>
-      </w:r>
+      <w:fldSimple w:instr=" SEQ ábra \* ARABIC ">
+        <w:r>
+          <w:rPr>
+            <w:noProof/>
+          </w:rPr>
+          <w:t>1</w:t>
+        </w:r>
+      </w:fldSimple>
       <w:r>
         <w:t>. ábra Megrendelések képernyőterv</w:t>
       </w:r>
@@ -4656,7 +4643,7 @@
       <w:pPr>
         <w:pStyle w:val="Cmsor2"/>
       </w:pPr>
-      <w:bookmarkStart w:id="13" w:name="_Toc88144198"/>
+      <w:bookmarkStart w:id="13" w:name="_Toc88144683"/>
       <w:r>
         <w:t>Alap a</w:t>
       </w:r>
@@ -4708,7 +4695,7 @@
         </w:rPr>
         <w:lastRenderedPageBreak/>
         <w:drawing>
-          <wp:inline distT="0" distB="0" distL="0" distR="0" wp14:anchorId="5D323BE7" wp14:editId="6B30E302">
+          <wp:inline distT="0" distB="0" distL="0" distR="0" wp14:anchorId="137CC11F" wp14:editId="34096BB3">
             <wp:extent cx="5760720" cy="3239770"/>
             <wp:effectExtent l="0" t="0" r="0" b="0"/>
             <wp:docPr id="5" name="Kép 5"/>
@@ -4755,27 +4742,14 @@
         <w:pStyle w:val="Kpalrs"/>
         <w:jc w:val="center"/>
       </w:pPr>
-      <w:r>
-        <w:fldChar w:fldCharType="begin"/>
-      </w:r>
-      <w:r>
-        <w:instrText xml:space="preserve"> SEQ ábra \* ARABIC </w:instrText>
-      </w:r>
-      <w:r>
-        <w:fldChar w:fldCharType="separate"/>
-      </w:r>
-      <w:r>
-        <w:rPr>
-          <w:noProof/>
-        </w:rPr>
-        <w:t>2</w:t>
-      </w:r>
-      <w:r>
-        <w:rPr>
-          <w:noProof/>
-        </w:rPr>
-        <w:fldChar w:fldCharType="end"/>
-      </w:r>
+      <w:fldSimple w:instr=" SEQ ábra \* ARABIC ">
+        <w:r>
+          <w:rPr>
+            <w:noProof/>
+          </w:rPr>
+          <w:t>2</w:t>
+        </w:r>
+      </w:fldSimple>
       <w:r>
         <w:t xml:space="preserve">. ábra Alap adatok </w:t>
       </w:r>
@@ -4787,7 +4761,7 @@
       <w:pPr>
         <w:pStyle w:val="Cmsor2"/>
       </w:pPr>
-      <w:bookmarkStart w:id="14" w:name="_Toc88144199"/>
+      <w:bookmarkStart w:id="14" w:name="_Toc88144684"/>
       <w:r>
         <w:t>Adatok szerkesztése</w:t>
       </w:r>
@@ -4908,7 +4882,7 @@
         </w:rPr>
         <w:lastRenderedPageBreak/>
         <w:drawing>
-          <wp:inline distT="0" distB="0" distL="0" distR="0" wp14:anchorId="4D81B89D" wp14:editId="049446AA">
+          <wp:inline distT="0" distB="0" distL="0" distR="0" wp14:anchorId="687576A9" wp14:editId="7D5619EB">
             <wp:extent cx="5760720" cy="3239770"/>
             <wp:effectExtent l="0" t="0" r="0" b="0"/>
             <wp:docPr id="6" name="Kép 6"/>
@@ -4955,27 +4929,14 @@
         <w:pStyle w:val="Kpalrs"/>
         <w:jc w:val="center"/>
       </w:pPr>
-      <w:r>
-        <w:fldChar w:fldCharType="begin"/>
-      </w:r>
-      <w:r>
-        <w:instrText xml:space="preserve"> SEQ ábra \* ARABIC </w:instrText>
-      </w:r>
-      <w:r>
-        <w:fldChar w:fldCharType="separate"/>
-      </w:r>
-      <w:r>
-        <w:rPr>
-          <w:noProof/>
-        </w:rPr>
-        <w:t>3</w:t>
-      </w:r>
-      <w:r>
-        <w:rPr>
-          <w:noProof/>
-        </w:rPr>
-        <w:fldChar w:fldCharType="end"/>
-      </w:r>
+      <w:fldSimple w:instr=" SEQ ábra \* ARABIC ">
+        <w:r>
+          <w:rPr>
+            <w:noProof/>
+          </w:rPr>
+          <w:t>3</w:t>
+        </w:r>
+      </w:fldSimple>
       <w:r>
         <w:t>. ábra</w:t>
       </w:r>
@@ -5027,7 +4988,7 @@
           <w:lang w:eastAsia="hu-HU"/>
         </w:rPr>
         <w:drawing>
-          <wp:inline distT="0" distB="0" distL="0" distR="0" wp14:anchorId="4767A340" wp14:editId="6DEEB0A1">
+          <wp:inline distT="0" distB="0" distL="0" distR="0" wp14:anchorId="6B2D351E" wp14:editId="405BBDB4">
             <wp:extent cx="5760720" cy="3239770"/>
             <wp:effectExtent l="0" t="0" r="0" b="0"/>
             <wp:docPr id="7" name="Kép 7"/>
@@ -5074,27 +5035,14 @@
         <w:pStyle w:val="Kpalrs"/>
         <w:jc w:val="center"/>
       </w:pPr>
-      <w:r>
-        <w:fldChar w:fldCharType="begin"/>
-      </w:r>
-      <w:r>
-        <w:instrText xml:space="preserve"> SEQ ábra \* ARABIC </w:instrText>
-      </w:r>
-      <w:r>
-        <w:fldChar w:fldCharType="separate"/>
-      </w:r>
-      <w:r>
-        <w:rPr>
-          <w:noProof/>
-        </w:rPr>
-        <w:t>4</w:t>
-      </w:r>
-      <w:r>
-        <w:rPr>
-          <w:noProof/>
-        </w:rPr>
-        <w:fldChar w:fldCharType="end"/>
-      </w:r>
+      <w:fldSimple w:instr=" SEQ ábra \* ARABIC ">
+        <w:r>
+          <w:rPr>
+            <w:noProof/>
+          </w:rPr>
+          <w:t>4</w:t>
+        </w:r>
+      </w:fldSimple>
       <w:r>
         <w:t xml:space="preserve">. ábra Rekord szerkesztése </w:t>
       </w:r>
@@ -5109,7 +5057,7 @@
       <w:pPr>
         <w:pStyle w:val="Cmsor1"/>
       </w:pPr>
-      <w:bookmarkStart w:id="15" w:name="_Toc88144200"/>
+      <w:bookmarkStart w:id="15" w:name="_Toc88144685"/>
       <w:r>
         <w:lastRenderedPageBreak/>
         <w:t>Tervezés</w:t>
@@ -5133,7 +5081,7 @@
       <w:pPr>
         <w:pStyle w:val="Cmsor2"/>
       </w:pPr>
-      <w:bookmarkStart w:id="16" w:name="_Toc88144201"/>
+      <w:bookmarkStart w:id="16" w:name="_Toc88144686"/>
       <w:r>
         <w:t>Adatbázis</w:t>
       </w:r>
@@ -5152,10 +5100,10 @@
         <w:t xml:space="preserve">, amely </w:t>
       </w:r>
       <w:r>
-        <w:t>nagyon is lehetséges, és valójában</w:t>
-      </w:r>
-      <w:r>
-        <w:t xml:space="preserve"> ez</w:t>
+        <w:t xml:space="preserve">teljes mértékben kivitelezhető, tulajdonképpen </w:t>
+      </w:r>
+      <w:r>
+        <w:t>ez</w:t>
       </w:r>
       <w:r>
         <w:t xml:space="preserve"> </w:t>
@@ -5170,7 +5118,10 @@
         <w:t xml:space="preserve"> </w:t>
       </w:r>
       <w:r>
-        <w:t xml:space="preserve">Az adatbázist </w:t>
+        <w:t>Az adatbázis</w:t>
+      </w:r>
+      <w:r>
+        <w:t xml:space="preserve"> </w:t>
       </w:r>
       <w:r>
         <w:t>szempontjából nem lényeges</w:t>
@@ -5182,7 +5133,13 @@
         <w:t>ki az „ügyfél”</w:t>
       </w:r>
       <w:r>
-        <w:t xml:space="preserve">. Ez lehet egy webalkalmazásból származó kapcsolat, vagy egy vastag </w:t>
+        <w:t>. Ez lehet egy weba</w:t>
+      </w:r>
+      <w:r>
+        <w:t>lkalmazásból származó kapcsolat</w:t>
+      </w:r>
+      <w:r>
+        <w:t xml:space="preserve"> vagy egy vastag </w:t>
       </w:r>
       <w:proofErr w:type="gramStart"/>
       <w:r>
@@ -5196,20 +5153,17 @@
         <w:t>illetve</w:t>
       </w:r>
       <w:r>
+        <w:t xml:space="preserve"> egy szerver alapú folyamat. Az adatbázis számára ez</w:t>
+      </w:r>
+      <w:r>
+        <w:t>ek mindegyike</w:t>
+      </w:r>
+      <w:r>
+        <w:t xml:space="preserve"> csak egy másik felhasználó és amint a</w:t>
+      </w:r>
+      <w:r>
         <w:t xml:space="preserve"> </w:t>
       </w:r>
-      <w:r>
-        <w:t xml:space="preserve">akár </w:t>
-      </w:r>
-      <w:r>
-        <w:t>egy szerver alapú folyamat. Az adatbázis számára ez</w:t>
-      </w:r>
-      <w:r>
-        <w:t>ek mindegyike</w:t>
-      </w:r>
-      <w:r>
-        <w:t xml:space="preserve"> csak egy másik felhasználó, és amint az </w:t>
-      </w:r>
       <w:proofErr w:type="gramStart"/>
       <w:r>
         <w:t>kliens</w:t>
@@ -5221,7 +5175,13 @@
     </w:p>
     <w:p>
       <w:r>
-        <w:t xml:space="preserve">A már </w:t>
+        <w:t>A</w:t>
+      </w:r>
+      <w:r>
+        <w:t>z általam kidolgozott programban a</w:t>
+      </w:r>
+      <w:r>
+        <w:t xml:space="preserve"> már </w:t>
       </w:r>
       <w:proofErr w:type="gramStart"/>
       <w:r>
@@ -5247,7 +5207,7 @@
       <w:pPr>
         <w:pStyle w:val="Cmsor3"/>
       </w:pPr>
-      <w:bookmarkStart w:id="17" w:name="_Toc88144202"/>
+      <w:bookmarkStart w:id="17" w:name="_Toc88144687"/>
       <w:proofErr w:type="spellStart"/>
       <w:r>
         <w:t>PostgreSQL</w:t>
@@ -5268,7 +5228,13 @@
         <w:t xml:space="preserve"> jól működik minden modern webes keretrendszerrel, mint például a</w:t>
       </w:r>
       <w:r>
-        <w:t xml:space="preserve"> backend tervezésnél kiválasztott Node.js. Támogatja a SQL-t és a JSON</w:t>
+        <w:t xml:space="preserve"> backend tervezésnél kiválasztott Node.js. Támogatja a</w:t>
+      </w:r>
+      <w:r>
+        <w:t>z</w:t>
+      </w:r>
+      <w:r>
+        <w:t xml:space="preserve"> SQL-t és a JSON</w:t>
       </w:r>
       <w:r>
         <w:t xml:space="preserve"> </w:t>
@@ -5314,6 +5280,9 @@
         <w:t>továbbá a fejlett adattípusokat és</w:t>
       </w:r>
       <w:r>
+        <w:t xml:space="preserve"> a</w:t>
+      </w:r>
+      <w:r>
         <w:t xml:space="preserve"> teljesítményoptimalizálási szolgáltatásokat, amelyek csak drága kereskedelmi adatbázisokban érhetők el, mint például az Oracle és az SQL Server.</w:t>
       </w:r>
       <w:r>
@@ -5341,7 +5310,7 @@
       <w:pPr>
         <w:pStyle w:val="Cmsor3"/>
       </w:pPr>
-      <w:bookmarkStart w:id="18" w:name="_Toc88144203"/>
+      <w:bookmarkStart w:id="18" w:name="_Toc88144688"/>
       <w:r>
         <w:lastRenderedPageBreak/>
         <w:t>Adatbázis bemutatása</w:t>
@@ -5350,10 +5319,25 @@
     </w:p>
     <w:p>
       <w:r>
-        <w:t>Ez az adatbázis meglehetősen hatalmas és szerteágazó, azonban az alkalmazásom ezekből, csak pár fontosabb táblát használ. Így csak ezekre fókuszálva próbálom bemutatni az adat</w:t>
-      </w:r>
-      <w:r>
-        <w:t xml:space="preserve">bázis-táblákat és kapcsolatokat, amelyet 6. ábra szemléltetően ábrázol. </w:t>
+        <w:t>A mestertkeresek.hu adatbázisa</w:t>
+      </w:r>
+      <w:r>
+        <w:t xml:space="preserve"> meglehetősen hatalmas és szerteágazó, </w:t>
+      </w:r>
+      <w:r>
+        <w:t>azonban az alkalmazásom ezekből</w:t>
+      </w:r>
+      <w:r>
+        <w:t xml:space="preserve"> csak pár fontosabb táblát használ. Így csak ezekre fókuszálva próbálom bemutatni az adat</w:t>
+      </w:r>
+      <w:r>
+        <w:t>bázis-táblákat és kapcsolatokat, amelyet</w:t>
+      </w:r>
+      <w:r>
+        <w:t xml:space="preserve"> a</w:t>
+      </w:r>
+      <w:r>
+        <w:t xml:space="preserve"> 6. ábra szemléltetően ábrázol. </w:t>
       </w:r>
     </w:p>
     <w:p>
@@ -5368,7 +5352,7 @@
           <w:lang w:eastAsia="hu-HU"/>
         </w:rPr>
         <w:drawing>
-          <wp:inline distT="0" distB="0" distL="0" distR="0" wp14:anchorId="78FAFD48" wp14:editId="4FD3A978">
+          <wp:inline distT="0" distB="0" distL="0" distR="0" wp14:anchorId="1A897B55" wp14:editId="274D36A9">
             <wp:extent cx="3919385" cy="4469642"/>
             <wp:effectExtent l="0" t="0" r="5080" b="7620"/>
             <wp:docPr id="8" name="Kép 8"/>
@@ -5415,24 +5399,14 @@
         <w:pStyle w:val="Kpalrs"/>
         <w:jc w:val="center"/>
       </w:pPr>
-      <w:r>
-        <w:fldChar w:fldCharType="begin"/>
-      </w:r>
-      <w:r>
-        <w:instrText xml:space="preserve"> SEQ ábra \* ARABIC </w:instrText>
-      </w:r>
-      <w:r>
-        <w:fldChar w:fldCharType="separate"/>
-      </w:r>
-      <w:r>
-        <w:rPr>
-          <w:noProof/>
-        </w:rPr>
-        <w:t>6</w:t>
-      </w:r>
-      <w:r>
-        <w:fldChar w:fldCharType="end"/>
-      </w:r>
+      <w:fldSimple w:instr=" SEQ ábra \* ARABIC ">
+        <w:r>
+          <w:rPr>
+            <w:noProof/>
+          </w:rPr>
+          <w:t>6</w:t>
+        </w:r>
+      </w:fldSimple>
       <w:r>
         <w:t xml:space="preserve">. ábra Adatbázis </w:t>
       </w:r>
@@ -5447,7 +5421,52 @@
     </w:p>
     <w:p>
       <w:r>
-        <w:t xml:space="preserve">A fő tábla </w:t>
+        <w:t xml:space="preserve">A fő tábla a </w:t>
+      </w:r>
+      <w:r>
+        <w:t>felhasználók (</w:t>
+      </w:r>
+      <w:proofErr w:type="spellStart"/>
+      <w:r>
+        <w:t>u</w:t>
+      </w:r>
+      <w:r>
+        <w:t>sers</w:t>
+      </w:r>
+      <w:proofErr w:type="spellEnd"/>
+      <w:r>
+        <w:t xml:space="preserve"> </w:t>
+      </w:r>
+      <w:r>
+        <w:t>tábla</w:t>
+      </w:r>
+      <w:r>
+        <w:t>)</w:t>
+      </w:r>
+      <w:r>
+        <w:t>, amelyhez kapcsolódnak a mesteremberek (</w:t>
+      </w:r>
+      <w:proofErr w:type="spellStart"/>
+      <w:r>
+        <w:t>worker</w:t>
+      </w:r>
+      <w:proofErr w:type="spellEnd"/>
+      <w:r>
+        <w:t xml:space="preserve"> nevű tábla), illetve a számlázási információk (</w:t>
+      </w:r>
+      <w:proofErr w:type="spellStart"/>
+      <w:r>
+        <w:t>billing_info</w:t>
+      </w:r>
+      <w:proofErr w:type="spellEnd"/>
+      <w:r>
+        <w:t xml:space="preserve"> tábla) és </w:t>
+      </w:r>
+      <w:r>
+        <w:t>ezek</w:t>
+      </w:r>
+      <w:r>
+        <w:t xml:space="preserve"> </w:t>
       </w:r>
       <w:proofErr w:type="gramStart"/>
       <w:r>
@@ -5459,14 +5478,136 @@
       </w:r>
       <w:proofErr w:type="spellStart"/>
       <w:r>
-        <w:t>u</w:t>
-      </w:r>
-      <w:r>
-        <w:t>sers</w:t>
-      </w:r>
-      <w:proofErr w:type="spellEnd"/>
-      <w:r>
-        <w:t>, amelyhez kapcsolódnak a mesteremberek (</w:t>
+        <w:t>user_id</w:t>
+      </w:r>
+      <w:proofErr w:type="spellEnd"/>
+      <w:r>
+        <w:t xml:space="preserve"> azonosítóval </w:t>
+      </w:r>
+      <w:r>
+        <w:t>kapcsolódnak</w:t>
+      </w:r>
+      <w:r>
+        <w:t xml:space="preserve"> össze. A </w:t>
+      </w:r>
+      <w:proofErr w:type="spellStart"/>
+      <w:r>
+        <w:t>billing_info</w:t>
+      </w:r>
+      <w:proofErr w:type="spellEnd"/>
+      <w:r>
+        <w:t xml:space="preserve"> </w:t>
+      </w:r>
+      <w:proofErr w:type="spellStart"/>
+      <w:r>
+        <w:t>payment_prep_response</w:t>
+      </w:r>
+      <w:proofErr w:type="spellEnd"/>
+      <w:r>
+        <w:t xml:space="preserve"> és </w:t>
+      </w:r>
+      <w:proofErr w:type="spellStart"/>
+      <w:r>
+        <w:t>payment_state</w:t>
+      </w:r>
+      <w:proofErr w:type="spellEnd"/>
+      <w:r>
+        <w:t xml:space="preserve"> oszlopa olyan JSON típusú adatokat tárol, amelyet a Barion online fizetési </w:t>
+      </w:r>
+      <w:r>
+        <w:t>oldal ad vissza, így ezek csak a</w:t>
+      </w:r>
+      <w:r>
+        <w:t>z</w:t>
+      </w:r>
+      <w:r>
+        <w:t xml:space="preserve"> online bankkártyás fizetési módnál jönnek létre. A banki átutalásnál ezek </w:t>
+      </w:r>
+      <w:proofErr w:type="gramStart"/>
+      <w:r>
+        <w:t>NULL</w:t>
+      </w:r>
+      <w:proofErr w:type="gramEnd"/>
+      <w:r>
+        <w:t xml:space="preserve"> értéket vesznek fel és csak a </w:t>
+      </w:r>
+      <w:proofErr w:type="spellStart"/>
+      <w:r>
+        <w:t>payment_prep_request</w:t>
+      </w:r>
+      <w:proofErr w:type="spellEnd"/>
+      <w:r>
+        <w:t xml:space="preserve"> szintén J</w:t>
+      </w:r>
+      <w:r>
+        <w:t xml:space="preserve">SON formátumban tárolt adatai </w:t>
+      </w:r>
+      <w:r>
+        <w:t>érhetőek</w:t>
+      </w:r>
+      <w:r>
+        <w:t xml:space="preserve"> el</w:t>
+      </w:r>
+      <w:r>
+        <w:t xml:space="preserve">. A </w:t>
+      </w:r>
+      <w:proofErr w:type="spellStart"/>
+      <w:r>
+        <w:t>completed</w:t>
+      </w:r>
+      <w:proofErr w:type="spellEnd"/>
+      <w:r>
+        <w:t xml:space="preserve"> </w:t>
+      </w:r>
+      <w:proofErr w:type="spellStart"/>
+      <w:r>
+        <w:t>boolean</w:t>
+      </w:r>
+      <w:proofErr w:type="spellEnd"/>
+      <w:r>
+        <w:t xml:space="preserve"> típusú mezőben </w:t>
+      </w:r>
+      <w:proofErr w:type="spellStart"/>
+      <w:r>
+        <w:t>tárolódik</w:t>
+      </w:r>
+      <w:proofErr w:type="spellEnd"/>
+      <w:r>
+        <w:t xml:space="preserve"> </w:t>
+      </w:r>
+      <w:r>
+        <w:t xml:space="preserve">el, hogy sikeres volt-e a fizetés. A banki átutalás helyes összegének sikeres beérkezése után ennek a mezőnek az értékét állítja át az </w:t>
+      </w:r>
+      <w:r>
+        <w:lastRenderedPageBreak/>
+        <w:t>ügyintéző TRUE-</w:t>
+      </w:r>
+      <w:proofErr w:type="spellStart"/>
+      <w:r>
+        <w:t>ra</w:t>
+      </w:r>
+      <w:proofErr w:type="spellEnd"/>
+      <w:r>
+        <w:t>, viszont sikeres Barionos fizetés eseté</w:t>
+      </w:r>
+      <w:r>
+        <w:t xml:space="preserve">n ez </w:t>
+      </w:r>
+      <w:r>
+        <w:t xml:space="preserve">már </w:t>
+      </w:r>
+      <w:proofErr w:type="gramStart"/>
+      <w:r>
+        <w:t>automatikusan</w:t>
+      </w:r>
+      <w:proofErr w:type="gramEnd"/>
+      <w:r>
+        <w:t xml:space="preserve"> TRUE értéket vesz fel.</w:t>
+      </w:r>
+    </w:p>
+    <w:p>
+      <w:r>
+        <w:t xml:space="preserve">A </w:t>
       </w:r>
       <w:proofErr w:type="spellStart"/>
       <w:r>
@@ -5474,7 +5615,84 @@
       </w:r>
       <w:proofErr w:type="spellEnd"/>
       <w:r>
-        <w:t xml:space="preserve"> nevű tábla), illetve a számlázási információk (</w:t>
+        <w:t xml:space="preserve"> tábla a </w:t>
+      </w:r>
+      <w:proofErr w:type="spellStart"/>
+      <w:r>
+        <w:t>location</w:t>
+      </w:r>
+      <w:proofErr w:type="spellEnd"/>
+      <w:r>
+        <w:t xml:space="preserve"> táblához kapcsolódik, ahol Magyarország települései vannak összegyűjtve nevük, irányítószámuk és koordinátáikkal együtt. Így az adott mestert hozzá lehet rendelni egy adott településhez, amely a </w:t>
+      </w:r>
+      <w:proofErr w:type="spellStart"/>
+      <w:r>
+        <w:t>location</w:t>
+      </w:r>
+      <w:proofErr w:type="spellEnd"/>
+      <w:r>
+        <w:t xml:space="preserve"> mezővel való összekapcsolással kerül eltárolásra. Továbbá számos más adat kerül </w:t>
+      </w:r>
+      <w:r>
+        <w:t>rögzítésre</w:t>
+      </w:r>
+      <w:r>
+        <w:t xml:space="preserve"> ebben a táblában, azonban ezek mezőneveiből egyértelműen kikövetkeztethető</w:t>
+      </w:r>
+      <w:r>
+        <w:t>k</w:t>
+      </w:r>
+      <w:r>
+        <w:t xml:space="preserve"> az azokban tárolt értékek. Azonban két további </w:t>
+      </w:r>
+      <w:proofErr w:type="gramStart"/>
+      <w:r>
+        <w:t>attribútumot</w:t>
+      </w:r>
+      <w:proofErr w:type="gramEnd"/>
+      <w:r>
+        <w:t xml:space="preserve"> szeretnék kiemelni, melyek a</w:t>
+      </w:r>
+      <w:r>
+        <w:t xml:space="preserve">z </w:t>
+      </w:r>
+      <w:proofErr w:type="spellStart"/>
+      <w:r>
+        <w:t>inspedted</w:t>
+      </w:r>
+      <w:proofErr w:type="spellEnd"/>
+      <w:r>
+        <w:t xml:space="preserve"> és a </w:t>
+      </w:r>
+      <w:proofErr w:type="spellStart"/>
+      <w:r>
+        <w:t>visible</w:t>
+      </w:r>
+      <w:proofErr w:type="spellEnd"/>
+      <w:r>
+        <w:t xml:space="preserve">. Utóbbi egy </w:t>
+      </w:r>
+      <w:proofErr w:type="spellStart"/>
+      <w:r>
+        <w:t>boolean</w:t>
+      </w:r>
+      <w:proofErr w:type="spellEnd"/>
+      <w:r>
+        <w:t xml:space="preserve"> típusú mező, amely TURE értéket vesz fel, ha a mesterember hirdetése megjelenik az oldal</w:t>
+      </w:r>
+      <w:r>
+        <w:t xml:space="preserve">on. Ez szintén </w:t>
+      </w:r>
+      <w:proofErr w:type="gramStart"/>
+      <w:r>
+        <w:t>automatikusan</w:t>
+      </w:r>
+      <w:proofErr w:type="gramEnd"/>
+      <w:r>
+        <w:t xml:space="preserve"> </w:t>
+      </w:r>
+      <w:r>
+        <w:t xml:space="preserve">történik, - csak úgy, mint a </w:t>
       </w:r>
       <w:proofErr w:type="spellStart"/>
       <w:r>
@@ -5482,39 +5700,207 @@
       </w:r>
       <w:proofErr w:type="spellEnd"/>
       <w:r>
-        <w:t xml:space="preserve"> tábla) és </w:t>
-      </w:r>
-      <w:r>
-        <w:t>ezek</w:t>
+        <w:t xml:space="preserve"> tábla </w:t>
+      </w:r>
+      <w:proofErr w:type="spellStart"/>
+      <w:r>
+        <w:t>completed</w:t>
+      </w:r>
+      <w:proofErr w:type="spellEnd"/>
+      <w:r>
+        <w:t xml:space="preserve"> mezőjénél – sikeres online bankkártyás fizetésnél, azonban banki átutal</w:t>
+      </w:r>
+      <w:r>
+        <w:t xml:space="preserve">ás sikeres teljesítésénél is </w:t>
+      </w:r>
+      <w:r>
+        <w:t>át</w:t>
+      </w:r>
+      <w:r>
+        <w:t>állításra kerül a programom segítségével</w:t>
+      </w:r>
+      <w:r>
+        <w:t>.</w:t>
+      </w:r>
+      <w:r>
+        <w:t xml:space="preserve"> Az </w:t>
+      </w:r>
+      <w:proofErr w:type="spellStart"/>
+      <w:r>
+        <w:t>inspected</w:t>
+      </w:r>
+      <w:proofErr w:type="spellEnd"/>
+      <w:r>
+        <w:t xml:space="preserve"> szintén logikai adattípusú mező, amely a 3.4. fejezetben leírtak </w:t>
+      </w:r>
+      <w:proofErr w:type="gramStart"/>
+      <w:r>
+        <w:t>indikátora</w:t>
+      </w:r>
+      <w:proofErr w:type="gramEnd"/>
+      <w:r>
+        <w:t xml:space="preserve">ként szolgál. A még nem leellenőrzött mesterek </w:t>
+      </w:r>
+      <w:r>
+        <w:t>„hamis”</w:t>
+      </w:r>
+      <w:r>
+        <w:t>,</w:t>
+      </w:r>
+      <w:r>
+        <w:t xml:space="preserve"> míg a már egy ügyintéző által megvizsgáltak </w:t>
+      </w:r>
+      <w:r>
+        <w:t>„</w:t>
+      </w:r>
+      <w:r>
+        <w:t>igaz</w:t>
+      </w:r>
+      <w:r>
+        <w:t>”</w:t>
+      </w:r>
+      <w:r>
+        <w:t xml:space="preserve"> értékre való átállítását lehet megvalósítani az alkalmazásomban.</w:t>
+      </w:r>
+    </w:p>
+    <w:p>
+      <w:r>
+        <w:t xml:space="preserve">A </w:t>
+      </w:r>
+      <w:proofErr w:type="spellStart"/>
+      <w:r>
+        <w:t>worker</w:t>
+      </w:r>
+      <w:proofErr w:type="spellEnd"/>
+      <w:r>
+        <w:t xml:space="preserve"> táblához többek között a </w:t>
+      </w:r>
+      <w:proofErr w:type="spellStart"/>
+      <w:r>
+        <w:t>worker_plan</w:t>
+      </w:r>
+      <w:proofErr w:type="spellEnd"/>
+      <w:r>
+        <w:t xml:space="preserve"> tábla kapcsolódik, ahol maga a megvásárol</w:t>
+      </w:r>
+      <w:r>
+        <w:t>t</w:t>
+      </w:r>
+      <w:r>
+        <w:t xml:space="preserve"> előfizetés részletei </w:t>
+      </w:r>
+      <w:r>
+        <w:t>láthatóak, mint például</w:t>
+      </w:r>
+      <w:r>
+        <w:t xml:space="preserve"> a megvásárolt csomag</w:t>
+      </w:r>
+      <w:r>
+        <w:t xml:space="preserve"> aktivitásának határideje</w:t>
+      </w:r>
+      <w:r>
+        <w:t>, vásárolt-e a felhasználó további extra funkciókat,</w:t>
+      </w:r>
+      <w:r>
+        <w:t xml:space="preserve"> </w:t>
+      </w:r>
+      <w:proofErr w:type="gramStart"/>
+      <w:r>
+        <w:t>úgy</w:t>
+      </w:r>
+      <w:proofErr w:type="gramEnd"/>
+      <w:r>
+        <w:t xml:space="preserve"> mint,</w:t>
+      </w:r>
+      <w:r>
+        <w:t xml:space="preserve"> </w:t>
+      </w:r>
+      <w:r>
+        <w:t>a közösségi oldalakon való hi</w:t>
+      </w:r>
+      <w:r>
+        <w:t>rdetés vagy első helyre sorolás a keresési eredményekben. A másik hozzá kapcsolódó</w:t>
+      </w:r>
+      <w:r>
+        <w:t xml:space="preserve">, </w:t>
+      </w:r>
+      <w:r>
+        <w:t xml:space="preserve">a </w:t>
+      </w:r>
+      <w:proofErr w:type="spellStart"/>
+      <w:r>
+        <w:t>profession</w:t>
+      </w:r>
+      <w:proofErr w:type="spellEnd"/>
+      <w:r>
+        <w:t xml:space="preserve"> tábla</w:t>
+      </w:r>
+      <w:r>
+        <w:t>, amely</w:t>
+      </w:r>
+      <w:r>
+        <w:t xml:space="preserve"> egy kapcsolótábla segítségé</w:t>
+      </w:r>
+      <w:r>
+        <w:t>vel működik</w:t>
+      </w:r>
+      <w:r>
+        <w:t xml:space="preserve">. Itt a mestretkeresek.hu-n összegyűjtött </w:t>
+      </w:r>
+      <w:r>
+        <w:t>szakmák találhatóak meg, amelyek további</w:t>
+      </w:r>
+      <w:r>
+        <w:t xml:space="preserve"> </w:t>
+      </w:r>
+      <w:proofErr w:type="gramStart"/>
+      <w:r>
+        <w:t>kategóriákba</w:t>
+      </w:r>
+      <w:proofErr w:type="gramEnd"/>
+      <w:r>
+        <w:t xml:space="preserve"> vannak besorolva és ezek</w:t>
       </w:r>
       <w:r>
         <w:t xml:space="preserve"> a </w:t>
       </w:r>
       <w:proofErr w:type="spellStart"/>
       <w:r>
-        <w:t>user_id</w:t>
-      </w:r>
-      <w:proofErr w:type="spellEnd"/>
-      <w:r>
-        <w:t xml:space="preserve"> azonosítóval </w:t>
-      </w:r>
-      <w:r>
-        <w:t>kapcsolódnak</w:t>
-      </w:r>
-      <w:r>
-        <w:t xml:space="preserve"> össze. A </w:t>
-      </w:r>
-      <w:proofErr w:type="spellStart"/>
-      <w:r>
-        <w:t>billing_info</w:t>
-      </w:r>
-      <w:proofErr w:type="spellEnd"/>
+        <w:t>categories</w:t>
+      </w:r>
+      <w:proofErr w:type="spellEnd"/>
+      <w:r>
+        <w:t xml:space="preserve"> táblában kaptak helyet. A </w:t>
+      </w:r>
+      <w:proofErr w:type="spellStart"/>
+      <w:r>
+        <w:t>jobs</w:t>
+      </w:r>
+      <w:proofErr w:type="spellEnd"/>
+      <w:r>
+        <w:t xml:space="preserve"> táblában találhatóak azok a hirdetések, amelyeket egy felhasználó hozott létre</w:t>
+      </w:r>
+      <w:r>
+        <w:t>,</w:t>
+      </w:r>
       <w:r>
         <w:t xml:space="preserve"> </w:t>
       </w:r>
-      <w:proofErr w:type="spellStart"/>
-      <w:r>
-        <w:t>payment_prep_response</w:t>
+      <w:r>
+        <w:t>aki</w:t>
+      </w:r>
+      <w:r>
+        <w:t xml:space="preserve"> egy elvégzendő munkára várja a szakemberek jelentkezéseit</w:t>
+      </w:r>
+      <w:r>
+        <w:t>. Az adatbázisban ez a korábban em</w:t>
+      </w:r>
+      <w:r>
+        <w:t xml:space="preserve">lített </w:t>
+      </w:r>
+      <w:proofErr w:type="spellStart"/>
+      <w:r>
+        <w:t>categories</w:t>
       </w:r>
       <w:proofErr w:type="spellEnd"/>
       <w:r>
@@ -5522,317 +5908,48 @@
       </w:r>
       <w:proofErr w:type="spellStart"/>
       <w:r>
-        <w:t>payment_state</w:t>
-      </w:r>
-      <w:proofErr w:type="spellEnd"/>
-      <w:r>
-        <w:t xml:space="preserve"> oszlopa olyan JSON típusú adatokat tárol, amelyet a Barion online fizetési </w:t>
-      </w:r>
-      <w:r>
-        <w:t xml:space="preserve">oldal ad vissza, így ezek csak </w:t>
-      </w:r>
-      <w:proofErr w:type="gramStart"/>
-      <w:r>
-        <w:t>a</w:t>
-      </w:r>
-      <w:proofErr w:type="gramEnd"/>
-      <w:r>
-        <w:t xml:space="preserve"> online bankkártyás fizetési módnál jönnek létre. A banki átutalásnál ezek </w:t>
-      </w:r>
-      <w:proofErr w:type="gramStart"/>
-      <w:r>
-        <w:t>NULL</w:t>
-      </w:r>
-      <w:proofErr w:type="gramEnd"/>
-      <w:r>
-        <w:t xml:space="preserve"> értéket vesznek fel és csak a </w:t>
-      </w:r>
-      <w:proofErr w:type="spellStart"/>
-      <w:r>
-        <w:t>payment_prep_request</w:t>
-      </w:r>
-      <w:proofErr w:type="spellEnd"/>
-      <w:r>
-        <w:t xml:space="preserve"> szintén JSON formátumban tárolt adatai elérhetőek</w:t>
-      </w:r>
-      <w:r>
-        <w:t xml:space="preserve"> el</w:t>
-      </w:r>
-      <w:r>
-        <w:t xml:space="preserve">. A </w:t>
-      </w:r>
-      <w:proofErr w:type="spellStart"/>
-      <w:r>
-        <w:t>completed</w:t>
-      </w:r>
-      <w:proofErr w:type="spellEnd"/>
+        <w:t>profession</w:t>
+      </w:r>
+      <w:proofErr w:type="spellEnd"/>
+      <w:r>
+        <w:t xml:space="preserve"> táblához egyaránt csatlakozik, hogy </w:t>
+      </w:r>
+      <w:r>
+        <w:t xml:space="preserve">könnyen </w:t>
+      </w:r>
+      <w:r>
+        <w:t>azonosítható legyen a</w:t>
+      </w:r>
+      <w:r>
+        <w:t>z adott</w:t>
+      </w:r>
+      <w:r>
+        <w:t xml:space="preserve"> munkakör.</w:t>
+      </w:r>
       <w:r>
         <w:t xml:space="preserve"> </w:t>
       </w:r>
-      <w:proofErr w:type="spellStart"/>
-      <w:r>
-        <w:t>boolean</w:t>
-      </w:r>
-      <w:proofErr w:type="spellEnd"/>
-      <w:r>
-        <w:t xml:space="preserve"> típusú mezőben </w:t>
-      </w:r>
-      <w:proofErr w:type="spellStart"/>
-      <w:r>
-        <w:t>tárolódik</w:t>
-      </w:r>
-      <w:proofErr w:type="spellEnd"/>
-      <w:r>
-        <w:t xml:space="preserve"> </w:t>
-      </w:r>
-      <w:r>
-        <w:t>el, hogy sikeres volt-e a fizetés. A banki átutalás helyes összegének sikeres beérkezése után ennek a mezőnek az értékét állítja át az ügyintéző TRUE-</w:t>
-      </w:r>
-      <w:proofErr w:type="spellStart"/>
-      <w:r>
-        <w:t>ra</w:t>
-      </w:r>
-      <w:proofErr w:type="spellEnd"/>
-      <w:r>
-        <w:t>, viszont sikeres Barionos fizetés eseté</w:t>
-      </w:r>
-      <w:r>
-        <w:t xml:space="preserve">n ez </w:t>
-      </w:r>
-      <w:r>
-        <w:t>már alapból TRUE.</w:t>
-      </w:r>
-    </w:p>
-    <w:p>
-      <w:r>
-        <w:lastRenderedPageBreak/>
+      <w:r>
         <w:t xml:space="preserve">A </w:t>
       </w:r>
-      <w:proofErr w:type="spellStart"/>
-      <w:r>
-        <w:t>worker</w:t>
-      </w:r>
-      <w:proofErr w:type="spellEnd"/>
-      <w:r>
-        <w:t xml:space="preserve"> tábla a </w:t>
-      </w:r>
-      <w:proofErr w:type="spellStart"/>
-      <w:r>
-        <w:t>location</w:t>
-      </w:r>
-      <w:proofErr w:type="spellEnd"/>
-      <w:r>
-        <w:t xml:space="preserve"> táblához kapcsolódik, ahol Magyarország települései vannak összegyűjtve nevük, irányítószámuk és koordinátáikkal együtt. Így az adott mestert hozzá lehet rendelni egy adott településhez, amely a </w:t>
-      </w:r>
-      <w:proofErr w:type="spellStart"/>
-      <w:r>
-        <w:t>location</w:t>
-      </w:r>
-      <w:proofErr w:type="spellEnd"/>
-      <w:r>
-        <w:t xml:space="preserve"> mezővel való összekapcsolással kerül eltárolásra. Továbbá számos más adat kerül eltárolásra ebben a táblában, azonban ezek mezőneveiből egyértelműen kikövetkeztethető az azokban tárolt értékek. Azonban két további </w:t>
-      </w:r>
-      <w:proofErr w:type="gramStart"/>
-      <w:r>
-        <w:t>attribútumot</w:t>
-      </w:r>
-      <w:proofErr w:type="gramEnd"/>
-      <w:r>
-        <w:t xml:space="preserve"> szeretnék kiemelni, melyek a</w:t>
-      </w:r>
-      <w:r>
-        <w:t xml:space="preserve">z </w:t>
-      </w:r>
-      <w:proofErr w:type="spellStart"/>
-      <w:r>
-        <w:t>inspedted</w:t>
-      </w:r>
-      <w:proofErr w:type="spellEnd"/>
-      <w:r>
-        <w:t xml:space="preserve"> és a </w:t>
-      </w:r>
-      <w:proofErr w:type="spellStart"/>
-      <w:r>
-        <w:t>visible</w:t>
-      </w:r>
-      <w:proofErr w:type="spellEnd"/>
-      <w:r>
-        <w:t xml:space="preserve">. Utóbbi egy </w:t>
-      </w:r>
-      <w:proofErr w:type="spellStart"/>
-      <w:r>
-        <w:t>boolean</w:t>
-      </w:r>
-      <w:proofErr w:type="spellEnd"/>
-      <w:r>
-        <w:t xml:space="preserve"> típusú mező, amely TURE értéket vesz fel, ha a mesterember hirdetése megjelenik az oldalon. Ez szintén </w:t>
-      </w:r>
-      <w:proofErr w:type="gramStart"/>
-      <w:r>
-        <w:t>automatikusan</w:t>
-      </w:r>
-      <w:proofErr w:type="gramEnd"/>
-      <w:r>
-        <w:t xml:space="preserve"> megtörténik, - csak úgy, mint a </w:t>
-      </w:r>
-      <w:proofErr w:type="spellStart"/>
-      <w:r>
-        <w:t>billing_info</w:t>
-      </w:r>
-      <w:proofErr w:type="spellEnd"/>
-      <w:r>
-        <w:t xml:space="preserve"> tábla </w:t>
-      </w:r>
-      <w:proofErr w:type="spellStart"/>
-      <w:r>
-        <w:t>completed</w:t>
-      </w:r>
-      <w:proofErr w:type="spellEnd"/>
-      <w:r>
-        <w:t xml:space="preserve"> mezőjénél – sikeres online bankkártyás fizetésnél, azonban banki átutalás sikeres teljesítésénél is ezt át</w:t>
-      </w:r>
-      <w:r>
-        <w:t>állításra kerül a programom segítségével</w:t>
+      <w:r>
+        <w:t>webalkalmazásomban</w:t>
+      </w:r>
+      <w:r>
+        <w:t xml:space="preserve"> ezeket is át lehet tekinteni és adott esetben szerkeszteni</w:t>
+      </w:r>
+      <w:r>
+        <w:t xml:space="preserve"> rajtuk</w:t>
       </w:r>
       <w:r>
         <w:t>.</w:t>
-      </w:r>
-      <w:r>
-        <w:t xml:space="preserve"> Az </w:t>
-      </w:r>
-      <w:proofErr w:type="spellStart"/>
-      <w:r>
-        <w:t>inspected</w:t>
-      </w:r>
-      <w:proofErr w:type="spellEnd"/>
-      <w:r>
-        <w:t xml:space="preserve"> szintén logikai adattípusú mező, amely a 3.4. fejezetben leírtak </w:t>
-      </w:r>
-      <w:proofErr w:type="gramStart"/>
-      <w:r>
-        <w:t>indikátora</w:t>
-      </w:r>
-      <w:proofErr w:type="gramEnd"/>
-      <w:r>
-        <w:t>ként szolgál. A még nem leellenőrzött mesterek hamis</w:t>
-      </w:r>
-      <w:r>
-        <w:t>,</w:t>
-      </w:r>
-      <w:r>
-        <w:t xml:space="preserve"> míg a már egy ügyintéző által megvizsgáltak igaz értékre való átállítását lehet megvalósítani az alkalmazásomban.</w:t>
-      </w:r>
-    </w:p>
-    <w:p>
-      <w:r>
-        <w:t xml:space="preserve">A </w:t>
-      </w:r>
-      <w:proofErr w:type="spellStart"/>
-      <w:r>
-        <w:t>worker</w:t>
-      </w:r>
-      <w:proofErr w:type="spellEnd"/>
-      <w:r>
-        <w:t xml:space="preserve"> táblához többek között a </w:t>
-      </w:r>
-      <w:proofErr w:type="spellStart"/>
-      <w:r>
-        <w:t>worker_plan</w:t>
-      </w:r>
-      <w:proofErr w:type="spellEnd"/>
-      <w:r>
-        <w:t xml:space="preserve"> tábla kapcsolódik, ahol maga a megvásárol előfizetés részletei láthatóak, mint például, hogy meddig </w:t>
-      </w:r>
-      <w:proofErr w:type="gramStart"/>
-      <w:r>
-        <w:t>aktív</w:t>
-      </w:r>
-      <w:proofErr w:type="gramEnd"/>
-      <w:r>
-        <w:t xml:space="preserve"> a megvásárolt csomag, vásárolt-e a felhasználó további extra funkciókat, amelyek lehetnek közösségi oldalakon való </w:t>
-      </w:r>
-      <w:proofErr w:type="spellStart"/>
-      <w:r>
-        <w:t>hírdetés</w:t>
-      </w:r>
-      <w:proofErr w:type="spellEnd"/>
-      <w:r>
-        <w:t xml:space="preserve"> vagy első helyre sorolás a keresési eredményekben. A másik hozzá kapcsolódó tábla egy kapcsolótábla segítségével működik, amely a </w:t>
-      </w:r>
-      <w:proofErr w:type="spellStart"/>
-      <w:r>
-        <w:t>professions</w:t>
-      </w:r>
-      <w:proofErr w:type="spellEnd"/>
-      <w:r>
-        <w:t xml:space="preserve">. Itt a mestretkeresek.hu-n összegyűjtött </w:t>
-      </w:r>
-      <w:r>
-        <w:t xml:space="preserve">szakmák találhatóak meg, amelyek további </w:t>
-      </w:r>
-      <w:proofErr w:type="gramStart"/>
-      <w:r>
-        <w:t>kategóriákba</w:t>
-      </w:r>
-      <w:proofErr w:type="gramEnd"/>
-      <w:r>
-        <w:t xml:space="preserve"> vannak besorolva, ami a </w:t>
-      </w:r>
-      <w:proofErr w:type="spellStart"/>
-      <w:r>
-        <w:t>categories</w:t>
-      </w:r>
-      <w:proofErr w:type="spellEnd"/>
-      <w:r>
-        <w:t xml:space="preserve"> táblában kaptak helyet. A </w:t>
-      </w:r>
-      <w:proofErr w:type="spellStart"/>
-      <w:r>
-        <w:t>jobs</w:t>
-      </w:r>
-      <w:proofErr w:type="spellEnd"/>
-      <w:r>
-        <w:t xml:space="preserve"> táblában találhatóak azok a hirdetések, amelyeket egy olyan felhasználó hozott </w:t>
-      </w:r>
-      <w:proofErr w:type="gramStart"/>
-      <w:r>
-        <w:t>létre</w:t>
-      </w:r>
-      <w:proofErr w:type="gramEnd"/>
-      <w:r>
-        <w:t xml:space="preserve"> ami egy elvégzendő munkára várja a szakemberek jelentkezéseit</w:t>
-      </w:r>
-      <w:r>
-        <w:t xml:space="preserve">. Az adatbázisban ez a korábban említett </w:t>
-      </w:r>
-      <w:proofErr w:type="spellStart"/>
-      <w:r>
-        <w:t>categories</w:t>
-      </w:r>
-      <w:proofErr w:type="spellEnd"/>
-      <w:r>
-        <w:t xml:space="preserve"> és </w:t>
-      </w:r>
-      <w:proofErr w:type="spellStart"/>
-      <w:r>
-        <w:t>professions</w:t>
-      </w:r>
-      <w:proofErr w:type="spellEnd"/>
-      <w:r>
-        <w:t xml:space="preserve"> táblához egyaránt csatlakozik, hogy azonosítható legyen a munkakör.</w:t>
-      </w:r>
-      <w:r>
-        <w:t xml:space="preserve"> </w:t>
-      </w:r>
-      <w:r>
-        <w:t>A programomban ezeket is át lehet tekinteni és adott esetben szerkeszteni azokon.</w:t>
       </w:r>
     </w:p>
     <w:p>
       <w:pPr>
         <w:pStyle w:val="Cmsor2"/>
       </w:pPr>
-      <w:bookmarkStart w:id="19" w:name="_Toc88144204"/>
+      <w:bookmarkStart w:id="19" w:name="_Toc88144689"/>
       <w:r>
         <w:t>Frontend</w:t>
       </w:r>
@@ -5905,7 +6022,11 @@
       </w:r>
       <w:proofErr w:type="spellEnd"/>
       <w:r>
-        <w:t xml:space="preserve"> használni. Ezt csak akkor érdemes választani, ha biztosak vagyunk benne, hogy nem lesz </w:t>
+        <w:t xml:space="preserve"> használni. Ezt csak akkor érdemes választani, ha biztosak vagyunk </w:t>
+      </w:r>
+      <w:r>
+        <w:lastRenderedPageBreak/>
+        <w:t xml:space="preserve">benne, hogy nem lesz </w:t>
       </w:r>
       <w:proofErr w:type="gramStart"/>
       <w:r>
@@ -5929,11 +6050,7 @@
       </w:r>
       <w:proofErr w:type="gramEnd"/>
       <w:r>
-        <w:t xml:space="preserve"> méretét, ami negatívan hathat ki a betöltési időre. Azonban ha </w:t>
-      </w:r>
-      <w:r>
-        <w:lastRenderedPageBreak/>
-        <w:t xml:space="preserve">megoldandó feladat összetett és van rá esély, hogy további </w:t>
+        <w:t xml:space="preserve"> méretét, ami negatívan hathat ki a betöltési időre. Azonban ha megoldandó feladat összetett és van rá esély, hogy további </w:t>
       </w:r>
       <w:proofErr w:type="gramStart"/>
       <w:r>
@@ -5948,7 +6065,7 @@
       <w:pPr>
         <w:pStyle w:val="Cmsor3"/>
       </w:pPr>
-      <w:bookmarkStart w:id="20" w:name="_Toc88144205"/>
+      <w:bookmarkStart w:id="20" w:name="_Toc88144690"/>
       <w:r>
         <w:t>Keretrendszerek áttekintése</w:t>
       </w:r>
@@ -6073,7 +6190,7 @@
       <w:pPr>
         <w:pStyle w:val="Cmsor3"/>
       </w:pPr>
-      <w:bookmarkStart w:id="21" w:name="_Toc88144206"/>
+      <w:bookmarkStart w:id="21" w:name="_Toc88144691"/>
       <w:proofErr w:type="spellStart"/>
       <w:r>
         <w:t>React</w:t>
@@ -6234,6 +6351,7 @@
         <w:pStyle w:val="Listaszerbekezds"/>
       </w:pPr>
       <w:r>
+        <w:lastRenderedPageBreak/>
         <w:t xml:space="preserve">A </w:t>
       </w:r>
       <w:proofErr w:type="spellStart"/>
@@ -6279,7 +6397,6 @@
     </w:p>
     <w:p>
       <w:r>
-        <w:lastRenderedPageBreak/>
         <w:t xml:space="preserve">A három közül az </w:t>
       </w:r>
       <w:proofErr w:type="spellStart"/>
@@ -6765,7 +6882,7 @@
       <w:pPr>
         <w:pStyle w:val="Cmsor3"/>
       </w:pPr>
-      <w:bookmarkStart w:id="22" w:name="_Toc88144207"/>
+      <w:bookmarkStart w:id="22" w:name="_Toc88144692"/>
       <w:proofErr w:type="spellStart"/>
       <w:r>
         <w:t>React</w:t>
@@ -6805,12 +6922,15 @@
       </w:r>
       <w:proofErr w:type="gramEnd"/>
       <w:r>
-        <w:t>, amely a fejlesztők számára is több lehetőséget jelent. Azonban ez nem jelenti egyértelműen azt, hogy jobb lenne a többitől, hiszen számos más tényező – projekt, személyes preferencia –is befolyásolhatja azt.</w:t>
-      </w:r>
-    </w:p>
-    <w:p>
+        <w:t xml:space="preserve">, amely a fejlesztők számára is több lehetőséget jelent. Azonban ez nem jelenti egyértelműen azt, hogy </w:t>
+      </w:r>
       <w:r>
         <w:lastRenderedPageBreak/>
+        <w:t>jobb lenne a többitől, hiszen számos más tényező – projekt, személyes preferencia –is befolyásolhatja azt.</w:t>
+      </w:r>
+    </w:p>
+    <w:p>
+      <w:r>
         <w:t xml:space="preserve">A </w:t>
       </w:r>
       <w:proofErr w:type="spellStart"/>
@@ -6981,7 +7101,7 @@
           <w:lang w:eastAsia="hu-HU"/>
         </w:rPr>
         <w:drawing>
-          <wp:inline distT="0" distB="0" distL="0" distR="0" wp14:anchorId="0619333E" wp14:editId="0FCF926A">
+          <wp:inline distT="0" distB="0" distL="0" distR="0" wp14:anchorId="5836AF82" wp14:editId="44F7FE52">
             <wp:extent cx="3982758" cy="2129790"/>
             <wp:effectExtent l="0" t="0" r="0" b="3810"/>
             <wp:docPr id="2" name="Kép 2"/>
@@ -7149,9 +7269,10 @@
       <w:pPr>
         <w:pStyle w:val="Cmsor3"/>
       </w:pPr>
-      <w:bookmarkStart w:id="23" w:name="_Toc88144208"/>
-      <w:proofErr w:type="spellStart"/>
-      <w:r>
+      <w:bookmarkStart w:id="23" w:name="_Toc88144693"/>
+      <w:proofErr w:type="spellStart"/>
+      <w:r>
+        <w:lastRenderedPageBreak/>
         <w:t>React</w:t>
       </w:r>
       <w:proofErr w:type="spellEnd"/>
@@ -7230,11 +7351,7 @@
         <w:t xml:space="preserve"> projektek olyan eszközöket tartalmaznak, amelyek </w:t>
       </w:r>
       <w:r>
-        <w:t xml:space="preserve">a háttérben </w:t>
-      </w:r>
-      <w:r>
-        <w:lastRenderedPageBreak/>
-        <w:t>lefordítják</w:t>
+        <w:t>a háttérben lefordítják</w:t>
       </w:r>
       <w:r>
         <w:t xml:space="preserve"> a </w:t>
@@ -7499,7 +7616,7 @@
       <w:pPr>
         <w:pStyle w:val="Cmsor3"/>
       </w:pPr>
-      <w:bookmarkStart w:id="24" w:name="_Toc88144209"/>
+      <w:bookmarkStart w:id="24" w:name="_Toc88144694"/>
       <w:proofErr w:type="spellStart"/>
       <w:r>
         <w:t>React</w:t>
@@ -7570,6 +7687,7 @@
         <w:pStyle w:val="Listaszerbekezds"/>
       </w:pPr>
       <w:r>
+        <w:lastRenderedPageBreak/>
         <w:t xml:space="preserve">Nincs szükség </w:t>
       </w:r>
       <w:proofErr w:type="gramStart"/>
@@ -7608,7 +7726,6 @@
         <w:pStyle w:val="Listaszerbekezds"/>
       </w:pPr>
       <w:r>
-        <w:lastRenderedPageBreak/>
         <w:t>C</w:t>
       </w:r>
       <w:r>
@@ -7789,7 +7906,7 @@
       <w:pPr>
         <w:pStyle w:val="Cmsor3"/>
       </w:pPr>
-      <w:bookmarkStart w:id="25" w:name="_Toc88144210"/>
+      <w:bookmarkStart w:id="25" w:name="_Toc88144695"/>
       <w:proofErr w:type="spellStart"/>
       <w:r>
         <w:t>React</w:t>
@@ -8048,6 +8165,7 @@
               <w:jc w:val="left"/>
             </w:pPr>
             <w:r>
+              <w:lastRenderedPageBreak/>
               <w:t>Keretrendszer</w:t>
             </w:r>
           </w:p>
@@ -8109,7 +8227,6 @@
               <w:jc w:val="left"/>
             </w:pPr>
             <w:r>
-              <w:lastRenderedPageBreak/>
               <w:t>Betöltési idő</w:t>
             </w:r>
           </w:p>
@@ -8682,6 +8799,7 @@
               <w:jc w:val="left"/>
             </w:pPr>
             <w:r>
+              <w:lastRenderedPageBreak/>
               <w:t xml:space="preserve">2 </w:t>
             </w:r>
             <w:r>
@@ -8760,7 +8878,6 @@
               <w:jc w:val="left"/>
             </w:pPr>
             <w:r>
-              <w:lastRenderedPageBreak/>
               <w:t>E</w:t>
             </w:r>
             <w:r>
@@ -9138,7 +9255,7 @@
       <w:pPr>
         <w:pStyle w:val="Cmsor3"/>
       </w:pPr>
-      <w:bookmarkStart w:id="26" w:name="_Toc88144211"/>
+      <w:bookmarkStart w:id="26" w:name="_Toc88144696"/>
       <w:r>
         <w:t>Frontend technológia kiválasztása</w:t>
       </w:r>
@@ -9169,12 +9286,33 @@
       <w:pPr>
         <w:pStyle w:val="Cmsor3"/>
       </w:pPr>
-      <w:bookmarkStart w:id="27" w:name="_Toc88144212"/>
+      <w:bookmarkStart w:id="27" w:name="_Toc88144697"/>
       <w:r>
         <w:t>Frontend tervezése</w:t>
       </w:r>
       <w:bookmarkEnd w:id="27"/>
     </w:p>
+    <w:p>
+      <w:r>
+        <w:t xml:space="preserve">Ebben a részben összefoglalom, hogy mik azok az elemek, amelyekre szükségem van a frontend elkészítéséhez, például projektstruktúra, könyvtárak, </w:t>
+      </w:r>
+      <w:proofErr w:type="gramStart"/>
+      <w:r>
+        <w:t>komponens</w:t>
+      </w:r>
+      <w:proofErr w:type="gramEnd"/>
+      <w:r>
+        <w:t xml:space="preserve"> tervek és fontosabb módszertanok.</w:t>
+      </w:r>
+    </w:p>
+    <w:p>
+      <w:r>
+        <w:t>A projektstruktúrát úgy alakítom ki, hogy a</w:t>
+      </w:r>
+      <w:bookmarkStart w:id="28" w:name="_GoBack"/>
+      <w:bookmarkEnd w:id="28"/>
+    </w:p>
+    <w:p/>
     <w:p>
       <w:r>
         <w:t>//</w:t>
@@ -9200,13 +9338,11 @@
       <w:pPr>
         <w:pStyle w:val="Cmsor2"/>
       </w:pPr>
-      <w:bookmarkStart w:id="28" w:name="_Toc88144213"/>
-      <w:bookmarkStart w:id="29" w:name="_GoBack"/>
+      <w:bookmarkStart w:id="29" w:name="_Toc88144698"/>
+      <w:r>
+        <w:t>Backend</w:t>
+      </w:r>
       <w:bookmarkEnd w:id="29"/>
-      <w:r>
-        <w:t>Backend</w:t>
-      </w:r>
-      <w:bookmarkEnd w:id="28"/>
     </w:p>
     <w:p>
       <w:r>
@@ -9306,11 +9442,7 @@
         <w:t xml:space="preserve"> a megfelelő döntés meghozatalában. A nem optimális választás</w:t>
       </w:r>
       <w:r>
-        <w:t xml:space="preserve"> </w:t>
-      </w:r>
-      <w:r>
-        <w:lastRenderedPageBreak/>
-        <w:t>előre nem látható köve</w:t>
+        <w:t xml:space="preserve"> előre nem látható köve</w:t>
       </w:r>
       <w:r>
         <w:t>tkezményekkel járhat a jövőben, e</w:t>
@@ -9359,7 +9491,7 @@
       <w:pPr>
         <w:pStyle w:val="Cmsor3"/>
       </w:pPr>
-      <w:bookmarkStart w:id="30" w:name="_Toc88144214"/>
+      <w:bookmarkStart w:id="30" w:name="_Toc88144699"/>
       <w:proofErr w:type="spellStart"/>
       <w:r>
         <w:t>React</w:t>
@@ -9583,7 +9715,11 @@
         <w:t>, a</w:t>
       </w:r>
       <w:r>
-        <w:t xml:space="preserve"> keresett témák alapján a legrelevánsabb és legértékesebb weboldalakat szolgál</w:t>
+        <w:t xml:space="preserve"> keresett témák alapján a legrelevánsabb és legértékesebb </w:t>
+      </w:r>
+      <w:r>
+        <w:lastRenderedPageBreak/>
+        <w:t>weboldalakat szolgál</w:t>
       </w:r>
       <w:r>
         <w:t>hatják ki felhasználóik számára)</w:t>
@@ -9806,11 +9942,7 @@
         <w:t xml:space="preserve"> a</w:t>
       </w:r>
       <w:r>
-        <w:t xml:space="preserve"> magasan </w:t>
-      </w:r>
-      <w:r>
-        <w:lastRenderedPageBreak/>
-        <w:t>testreszabott alkalmazások készítését.</w:t>
+        <w:t xml:space="preserve"> magasan testreszabott alkalmazások készítését.</w:t>
       </w:r>
       <w:r>
         <w:t xml:space="preserve"> </w:t>
@@ -9909,7 +10041,7 @@
       <w:pPr>
         <w:pStyle w:val="Cmsor3"/>
       </w:pPr>
-      <w:bookmarkStart w:id="31" w:name="_Toc88144215"/>
+      <w:bookmarkStart w:id="31" w:name="_Toc88144700"/>
       <w:proofErr w:type="spellStart"/>
       <w:r>
         <w:t>L</w:t>
@@ -10168,6 +10300,7 @@
     </w:p>
     <w:p>
       <w:r>
+        <w:lastRenderedPageBreak/>
         <w:t xml:space="preserve">A </w:t>
       </w:r>
       <w:proofErr w:type="spellStart"/>
@@ -10389,7 +10522,6 @@
               <w:rPr>
                 <w:b/>
               </w:rPr>
-              <w:lastRenderedPageBreak/>
               <w:t>Szintaxis</w:t>
             </w:r>
             <w:proofErr w:type="gramEnd"/>
@@ -10752,7 +10884,13 @@
         <w:spacing w:before="360"/>
       </w:pPr>
       <w:r>
-        <w:t xml:space="preserve">Jól látható, hogy mindkét keretrendszernek megvannak a maga sajátosságai, amelyek egyedivé teszik őket. A </w:t>
+        <w:t xml:space="preserve">Jól látható, hogy mindkét keretrendszernek megvannak a </w:t>
+      </w:r>
+      <w:r>
+        <w:t>sajátos tulajdonságai</w:t>
+      </w:r>
+      <w:r>
+        <w:t xml:space="preserve">, amelyek egyedivé teszik őket. A </w:t>
       </w:r>
       <w:proofErr w:type="spellStart"/>
       <w:r>
@@ -10760,15 +10898,13 @@
       </w:r>
       <w:proofErr w:type="spellEnd"/>
       <w:r>
-        <w:t xml:space="preserve"> olyan keretrendszer, amely alkalmasabb </w:t>
-      </w:r>
-      <w:proofErr w:type="gramStart"/>
-      <w:r>
-        <w:t>kis méretű</w:t>
-      </w:r>
-      <w:proofErr w:type="gramEnd"/>
-      <w:r>
-        <w:t xml:space="preserve"> projektekhez, jó dokumentációval, útmutatókkal és kiterjedt könyvtárakkal rendelkezik. Érkezése a webes tájra korábbi, mint a </w:t>
+        <w:t xml:space="preserve"> olyan keret</w:t>
+      </w:r>
+      <w:r>
+        <w:t>rendszer, amely alkalmasabb kis</w:t>
+      </w:r>
+      <w:r>
+        <w:t xml:space="preserve">méretű projektekhez, jó dokumentációval, útmutatókkal és kiterjedt könyvtárakkal rendelkezik. Érkezése a webes tájra korábbi, mint a </w:t>
       </w:r>
       <w:proofErr w:type="spellStart"/>
       <w:r>
@@ -10847,15 +10983,22 @@
       <w:pPr>
         <w:pStyle w:val="Cmsor3"/>
       </w:pPr>
-      <w:bookmarkStart w:id="32" w:name="_Toc88144216"/>
-      <w:r>
+      <w:bookmarkStart w:id="32" w:name="_Toc88144701"/>
+      <w:r>
+        <w:lastRenderedPageBreak/>
         <w:t>A backend technológia kiválasztása</w:t>
       </w:r>
       <w:bookmarkEnd w:id="32"/>
     </w:p>
     <w:p>
       <w:r>
-        <w:t xml:space="preserve">A backend kiválasztása a legfontosabb teendő, </w:t>
+        <w:t>A backend kiválasztása a</w:t>
+      </w:r>
+      <w:r>
+        <w:t>z egyik</w:t>
+      </w:r>
+      <w:r>
+        <w:t xml:space="preserve"> legfontosabb teendő, </w:t>
       </w:r>
       <w:sdt>
         <w:sdtPr>
@@ -10884,30 +11027,68 @@
         </w:sdtContent>
       </w:sdt>
       <w:r>
-        <w:t xml:space="preserve"> mivel ez felelős az oldal teljesítményéért. Hogyan válasszuk ki a megfelelő háttértechnológiát a webalkalmazásához? A választást még megnehezíti, hogy nem lehet megmondani, melyik nyelv, keretrendszer, futtatókörnyezet jobb a másiknál – mindegyiknek megvannak a maga előnyei és korlátai. </w:t>
-      </w:r>
-      <w:r>
-        <w:t xml:space="preserve">Egyes projektekben a különböző technológiák egymással felcserélhetően használhatók. Más </w:t>
-      </w:r>
-      <w:r>
-        <w:t xml:space="preserve">esetekben ez lehetetlen lenne, ezért olyan fontos a </w:t>
+        <w:t xml:space="preserve"> mivel ez felel az oldal teljesítményéért. Hogyan válasszuk ki a megfelelő háttértechnológiát a webalkalmazásához? A választást még megnehezíti, hogy nem lehet </w:t>
+      </w:r>
+      <w:r>
+        <w:t>egyértelműen meghatározni, hogy</w:t>
+      </w:r>
+      <w:r>
+        <w:t xml:space="preserve"> melyik nyelv, keretrendszer, futtatókörnyezet jobb a másikn</w:t>
+      </w:r>
+      <w:r>
+        <w:t>ál, ugyanis</w:t>
+      </w:r>
+      <w:r>
+        <w:t xml:space="preserve"> mindegyiknek megvannak a </w:t>
+      </w:r>
+      <w:r>
+        <w:t>saját</w:t>
+      </w:r>
+      <w:r>
+        <w:t xml:space="preserve"> előnyei és korlátai. </w:t>
+      </w:r>
+      <w:r>
+        <w:t>Egyes projektekben a különböző technológiák egymással</w:t>
+      </w:r>
+      <w:r>
+        <w:t xml:space="preserve"> felcserélhetően használhatók, m</w:t>
+      </w:r>
+      <w:r>
+        <w:t xml:space="preserve">ás </w:t>
+      </w:r>
+      <w:r>
+        <w:t xml:space="preserve">esetekben </w:t>
+      </w:r>
+      <w:r>
+        <w:t>ez lehetetlen lenne, ezért</w:t>
+      </w:r>
+      <w:r>
+        <w:t xml:space="preserve"> fontos a </w:t>
       </w:r>
       <w:r>
         <w:t>megalapozott döntés</w:t>
       </w:r>
       <w:r>
-        <w:t xml:space="preserve">. A fent leírtak alapján én a Node.js és Express </w:t>
-      </w:r>
-      <w:r>
-        <w:lastRenderedPageBreak/>
-        <w:t>párosítást választottam, mint az előzetes ismereteim alapján, mint pedig a kutatás által ez bizonyult a legmegfelelőbbnek számomra.</w:t>
+        <w:t>. A fent leírtak alapján én a Node.js és Expre</w:t>
+      </w:r>
+      <w:r>
+        <w:t>ss párosítást választottam, mind</w:t>
+      </w:r>
+      <w:r>
+        <w:t xml:space="preserve"> az e</w:t>
+      </w:r>
+      <w:r>
+        <w:t>lőzetes ismereteim alapján, mind</w:t>
+      </w:r>
+      <w:r>
+        <w:t xml:space="preserve"> pedig a kutatás által ez bizonyult a legmegfelelőbbnek számomra.</w:t>
       </w:r>
     </w:p>
     <w:p>
       <w:pPr>
         <w:pStyle w:val="Cmsor3"/>
       </w:pPr>
-      <w:bookmarkStart w:id="33" w:name="_Toc88144217"/>
+      <w:bookmarkStart w:id="33" w:name="_Toc88144702"/>
       <w:r>
         <w:t>Backend tervezése</w:t>
       </w:r>
@@ -10946,7 +11127,7 @@
       <w:pPr>
         <w:pStyle w:val="Cmsor2"/>
       </w:pPr>
-      <w:bookmarkStart w:id="34" w:name="_Toc88144218"/>
+      <w:bookmarkStart w:id="34" w:name="_Toc88144703"/>
       <w:r>
         <w:t>Webalkalmazás megtervezése</w:t>
       </w:r>
@@ -10978,7 +11159,7 @@
       <w:pPr>
         <w:pStyle w:val="Cmsor1"/>
       </w:pPr>
-      <w:bookmarkStart w:id="35" w:name="_Toc88144219"/>
+      <w:bookmarkStart w:id="35" w:name="_Toc88144704"/>
       <w:r>
         <w:lastRenderedPageBreak/>
         <w:t>Implementáció</w:t>
@@ -10989,7 +11170,7 @@
       <w:pPr>
         <w:pStyle w:val="Cmsor2"/>
       </w:pPr>
-      <w:bookmarkStart w:id="36" w:name="_Toc88144220"/>
+      <w:bookmarkStart w:id="36" w:name="_Toc88144705"/>
       <w:r>
         <w:t>Frontend</w:t>
       </w:r>
@@ -11023,7 +11204,7 @@
       <w:pPr>
         <w:pStyle w:val="Cmsor2"/>
       </w:pPr>
-      <w:bookmarkStart w:id="37" w:name="_Toc88144221"/>
+      <w:bookmarkStart w:id="37" w:name="_Toc88144706"/>
       <w:r>
         <w:t>Backend</w:t>
       </w:r>
@@ -11063,7 +11244,7 @@
       <w:pPr>
         <w:pStyle w:val="Cmsor1"/>
       </w:pPr>
-      <w:bookmarkStart w:id="38" w:name="_Toc88144222"/>
+      <w:bookmarkStart w:id="38" w:name="_Toc88144707"/>
       <w:r>
         <w:lastRenderedPageBreak/>
         <w:t>Összefoglalás</w:t>
@@ -11111,7 +11292,7 @@
       <w:r>
         <w:br w:type="page"/>
       </w:r>
-      <w:bookmarkStart w:id="39" w:name="_Toc88144223"/>
+      <w:bookmarkStart w:id="39" w:name="_Toc88144708"/>
       <w:proofErr w:type="spellStart"/>
       <w:r>
         <w:lastRenderedPageBreak/>
@@ -12624,7 +12805,7 @@
     <w:uiPriority w:val="9"/>
     <w:unhideWhenUsed/>
     <w:qFormat/>
-    <w:rsid w:val="008D061B"/>
+    <w:rsid w:val="00623E99"/>
     <w:pPr>
       <w:keepNext/>
       <w:keepLines/>
@@ -12636,10 +12817,11 @@
       <w:outlineLvl w:val="3"/>
     </w:pPr>
     <w:rPr>
-      <w:rFonts w:asciiTheme="majorHAnsi" w:eastAsiaTheme="majorEastAsia" w:hAnsiTheme="majorHAnsi" w:cstheme="majorBidi"/>
-      <w:i/>
+      <w:rFonts w:eastAsiaTheme="majorEastAsia" w:cstheme="majorBidi"/>
+      <w:b/>
       <w:iCs/>
       <w:color w:val="2E74B5" w:themeColor="accent1" w:themeShade="BF"/>
+      <w:sz w:val="28"/>
     </w:rPr>
   </w:style>
   <w:style w:type="character" w:default="1" w:styleId="Bekezdsalapbettpusa">
@@ -12867,13 +13049,13 @@
     <w:basedOn w:val="Bekezdsalapbettpusa"/>
     <w:link w:val="Cmsor4"/>
     <w:uiPriority w:val="9"/>
-    <w:rsid w:val="008D061B"/>
+    <w:rsid w:val="00623E99"/>
     <w:rPr>
-      <w:rFonts w:asciiTheme="majorHAnsi" w:eastAsiaTheme="majorEastAsia" w:hAnsiTheme="majorHAnsi" w:cstheme="majorBidi"/>
-      <w:i/>
+      <w:rFonts w:ascii="Times New Roman" w:eastAsiaTheme="majorEastAsia" w:hAnsi="Times New Roman" w:cstheme="majorBidi"/>
+      <w:b/>
       <w:iCs/>
       <w:color w:val="2E74B5" w:themeColor="accent1" w:themeShade="BF"/>
-      <w:sz w:val="24"/>
+      <w:sz w:val="28"/>
     </w:rPr>
   </w:style>
   <w:style w:type="paragraph" w:styleId="Kpalrs">
@@ -13491,7 +13673,7 @@
 </file>
 
 <file path=customXml/itemProps1.xml><?xml version="1.0" encoding="utf-8"?>
-<ds:datastoreItem xmlns:ds="http://schemas.openxmlformats.org/officeDocument/2006/customXml" ds:itemID="{9B6157D3-2FB9-4FED-848B-D0220EDD139C}">
+<ds:datastoreItem xmlns:ds="http://schemas.openxmlformats.org/officeDocument/2006/customXml" ds:itemID="{5A65F694-0979-4AB6-B171-E56186F5CEDF}">
   <ds:schemaRefs>
     <ds:schemaRef ds:uri="http://schemas.openxmlformats.org/officeDocument/2006/bibliography"/>
   </ds:schemaRefs>

</xml_diff>

<commit_message>
update backend with model and service layer
</commit_message>
<xml_diff>
--- a/szakdolgozat/Szakdolgozat/Szakdolgozat.docx
+++ b/szakdolgozat/Szakdolgozat/Szakdolgozat.docx
@@ -4397,13 +4397,7 @@
         <w:t xml:space="preserve"> szüksé</w:t>
       </w:r>
       <w:r>
-        <w:t xml:space="preserve">g van. Az egyik legnagyobb előnye az SPA webalkalmazásoknak, hogy a felhasználó – a projektem esetén egy ügyintéző </w:t>
-      </w:r>
-      <w:r>
-        <w:t>–</w:t>
-      </w:r>
-      <w:r>
-        <w:t xml:space="preserve"> ugyanazon az oldalon marad, és nem kell több webböngésző ablak között </w:t>
+        <w:t xml:space="preserve">g van. Az egyik legnagyobb előnye az SPA webalkalmazásoknak, hogy a felhasználó – a projektem esetén egy ügyintéző – ugyanazon az oldalon marad, és nem kell több webböngésző ablak között </w:t>
       </w:r>
       <w:proofErr w:type="gramStart"/>
       <w:r>
@@ -4437,16 +4431,8 @@
       <w:r>
         <w:t>a</w:t>
       </w:r>
-      <w:bookmarkStart w:id="12" w:name="_GoBack"/>
-      <w:bookmarkEnd w:id="12"/>
-      <w:r>
-        <w:t>melyet bárki tud kezelni, ezzel lerövidítve</w:t>
-      </w:r>
-      <w:r>
-        <w:t xml:space="preserve"> az</w:t>
-      </w:r>
-      <w:r>
-        <w:t xml:space="preserve"> adminisztratív munkák idejét.</w:t>
+      <w:r>
+        <w:t>melyet bárki tud kezelni, ezzel lerövidítve az adminisztratív munkák idejét.</w:t>
       </w:r>
     </w:p>
     <w:p>
@@ -4587,11 +4573,11 @@
       <w:pPr>
         <w:pStyle w:val="Cmsor3"/>
       </w:pPr>
-      <w:bookmarkStart w:id="13" w:name="_Toc88144682"/>
+      <w:bookmarkStart w:id="12" w:name="_Toc88144682"/>
       <w:r>
         <w:t>Megrendelések</w:t>
       </w:r>
-      <w:bookmarkEnd w:id="13"/>
+      <w:bookmarkEnd w:id="12"/>
     </w:p>
     <w:p>
       <w:r>
@@ -4836,14 +4822,14 @@
       <w:pPr>
         <w:pStyle w:val="Cmsor3"/>
       </w:pPr>
-      <w:bookmarkStart w:id="14" w:name="_Toc88144683"/>
+      <w:bookmarkStart w:id="13" w:name="_Toc88144683"/>
       <w:r>
         <w:t>Alap a</w:t>
       </w:r>
       <w:r>
         <w:t>datok</w:t>
       </w:r>
-      <w:bookmarkEnd w:id="14"/>
+      <w:bookmarkEnd w:id="13"/>
     </w:p>
     <w:p>
       <w:r>
@@ -4954,11 +4940,11 @@
       <w:pPr>
         <w:pStyle w:val="Cmsor3"/>
       </w:pPr>
-      <w:bookmarkStart w:id="15" w:name="_Toc88144684"/>
+      <w:bookmarkStart w:id="14" w:name="_Toc88144684"/>
       <w:r>
         <w:t>Adatok szerkesztése</w:t>
       </w:r>
-      <w:bookmarkEnd w:id="15"/>
+      <w:bookmarkEnd w:id="14"/>
     </w:p>
     <w:p>
       <w:r>
@@ -5250,12 +5236,12 @@
       <w:pPr>
         <w:pStyle w:val="Cmsor1"/>
       </w:pPr>
-      <w:bookmarkStart w:id="16" w:name="_Toc88144685"/>
+      <w:bookmarkStart w:id="15" w:name="_Toc88144685"/>
       <w:r>
         <w:lastRenderedPageBreak/>
         <w:t>Tervezés</w:t>
       </w:r>
-      <w:bookmarkEnd w:id="16"/>
+      <w:bookmarkEnd w:id="15"/>
     </w:p>
     <w:p>
       <w:r>
@@ -5274,11 +5260,11 @@
       <w:pPr>
         <w:pStyle w:val="Cmsor2"/>
       </w:pPr>
-      <w:bookmarkStart w:id="17" w:name="_Toc88144686"/>
+      <w:bookmarkStart w:id="16" w:name="_Toc88144686"/>
       <w:r>
         <w:t>Adatbázis</w:t>
       </w:r>
-      <w:bookmarkEnd w:id="17"/>
+      <w:bookmarkEnd w:id="16"/>
     </w:p>
     <w:p>
       <w:r>
@@ -5400,12 +5386,12 @@
       <w:pPr>
         <w:pStyle w:val="Cmsor3"/>
       </w:pPr>
-      <w:bookmarkStart w:id="18" w:name="_Toc88144687"/>
+      <w:bookmarkStart w:id="17" w:name="_Toc88144687"/>
       <w:proofErr w:type="spellStart"/>
       <w:r>
         <w:t>PostgreSQL</w:t>
       </w:r>
-      <w:bookmarkEnd w:id="18"/>
+      <w:bookmarkEnd w:id="17"/>
       <w:proofErr w:type="spellEnd"/>
     </w:p>
     <w:p>
@@ -5503,12 +5489,12 @@
       <w:pPr>
         <w:pStyle w:val="Cmsor3"/>
       </w:pPr>
-      <w:bookmarkStart w:id="19" w:name="_Toc88144688"/>
+      <w:bookmarkStart w:id="18" w:name="_Toc88144688"/>
       <w:r>
         <w:lastRenderedPageBreak/>
         <w:t>Adatbázis bemutatása</w:t>
       </w:r>
-      <w:bookmarkEnd w:id="19"/>
+      <w:bookmarkEnd w:id="18"/>
     </w:p>
     <w:p>
       <w:r>
@@ -6133,11 +6119,11 @@
       <w:pPr>
         <w:pStyle w:val="Cmsor2"/>
       </w:pPr>
-      <w:bookmarkStart w:id="20" w:name="_Toc88144689"/>
+      <w:bookmarkStart w:id="19" w:name="_Toc88144689"/>
       <w:r>
         <w:t>Frontend</w:t>
       </w:r>
-      <w:bookmarkEnd w:id="20"/>
+      <w:bookmarkEnd w:id="19"/>
       <w:r>
         <w:t xml:space="preserve"> technológiák</w:t>
       </w:r>
@@ -6261,11 +6247,11 @@
       <w:pPr>
         <w:pStyle w:val="Cmsor3"/>
       </w:pPr>
-      <w:bookmarkStart w:id="21" w:name="_Toc88144690"/>
+      <w:bookmarkStart w:id="20" w:name="_Toc88144690"/>
       <w:r>
         <w:t>Keretrendszerek áttekintése</w:t>
       </w:r>
-      <w:bookmarkEnd w:id="21"/>
+      <w:bookmarkEnd w:id="20"/>
     </w:p>
     <w:p>
       <w:r>
@@ -6386,7 +6372,7 @@
       <w:pPr>
         <w:pStyle w:val="Cmsor3"/>
       </w:pPr>
-      <w:bookmarkStart w:id="22" w:name="_Toc88144691"/>
+      <w:bookmarkStart w:id="21" w:name="_Toc88144691"/>
       <w:proofErr w:type="spellStart"/>
       <w:r>
         <w:t>React</w:t>
@@ -6410,7 +6396,7 @@
       <w:r>
         <w:t>alap gondolatok</w:t>
       </w:r>
-      <w:bookmarkEnd w:id="22"/>
+      <w:bookmarkEnd w:id="21"/>
       <w:proofErr w:type="gramEnd"/>
     </w:p>
     <w:p>
@@ -7078,7 +7064,7 @@
       <w:pPr>
         <w:pStyle w:val="Cmsor3"/>
       </w:pPr>
-      <w:bookmarkStart w:id="23" w:name="_Toc88144692"/>
+      <w:bookmarkStart w:id="22" w:name="_Toc88144692"/>
       <w:proofErr w:type="spellStart"/>
       <w:r>
         <w:t>React</w:t>
@@ -7098,7 +7084,7 @@
       <w:r>
         <w:t>és a Vue.js funkcióinak összehasonlítása</w:t>
       </w:r>
-      <w:bookmarkEnd w:id="23"/>
+      <w:bookmarkEnd w:id="22"/>
     </w:p>
     <w:p>
       <w:r>
@@ -7465,7 +7451,7 @@
       <w:pPr>
         <w:pStyle w:val="Cmsor3"/>
       </w:pPr>
-      <w:bookmarkStart w:id="24" w:name="_Toc88144693"/>
+      <w:bookmarkStart w:id="23" w:name="_Toc88144693"/>
       <w:proofErr w:type="spellStart"/>
       <w:r>
         <w:lastRenderedPageBreak/>
@@ -7497,7 +7483,7 @@
       <w:r>
         <w:t xml:space="preserve"> összehasonlítása</w:t>
       </w:r>
-      <w:bookmarkEnd w:id="24"/>
+      <w:bookmarkEnd w:id="23"/>
     </w:p>
     <w:p>
       <w:r>
@@ -7812,7 +7798,7 @@
       <w:pPr>
         <w:pStyle w:val="Cmsor3"/>
       </w:pPr>
-      <w:bookmarkStart w:id="25" w:name="_Toc88144694"/>
+      <w:bookmarkStart w:id="24" w:name="_Toc88144694"/>
       <w:proofErr w:type="spellStart"/>
       <w:r>
         <w:t>React</w:t>
@@ -7843,7 +7829,7 @@
       <w:r>
         <w:t xml:space="preserve"> összehasonlítása</w:t>
       </w:r>
-      <w:bookmarkEnd w:id="25"/>
+      <w:bookmarkEnd w:id="24"/>
     </w:p>
     <w:p>
       <w:r>
@@ -8102,7 +8088,7 @@
       <w:pPr>
         <w:pStyle w:val="Cmsor3"/>
       </w:pPr>
-      <w:bookmarkStart w:id="26" w:name="_Toc88144695"/>
+      <w:bookmarkStart w:id="25" w:name="_Toc88144695"/>
       <w:proofErr w:type="spellStart"/>
       <w:r>
         <w:t>React</w:t>
@@ -8131,7 +8117,7 @@
       <w:r>
         <w:t xml:space="preserve"> összehasonlítása</w:t>
       </w:r>
-      <w:bookmarkEnd w:id="26"/>
+      <w:bookmarkEnd w:id="25"/>
     </w:p>
     <w:p>
       <w:r>
@@ -9451,11 +9437,11 @@
       <w:pPr>
         <w:pStyle w:val="Cmsor3"/>
       </w:pPr>
-      <w:bookmarkStart w:id="27" w:name="_Toc88144696"/>
+      <w:bookmarkStart w:id="26" w:name="_Toc88144696"/>
       <w:r>
         <w:t>Frontend technológia kiválasztása</w:t>
       </w:r>
-      <w:bookmarkEnd w:id="27"/>
+      <w:bookmarkEnd w:id="26"/>
     </w:p>
     <w:p>
       <w:r>
@@ -9535,10 +9521,7 @@
         <w:t xml:space="preserve">, amelynek terjedelmes </w:t>
       </w:r>
       <w:r>
-        <w:t>függőségeit</w:t>
-      </w:r>
-      <w:r>
-        <w:t xml:space="preserve"> sokszor </w:t>
+        <w:t xml:space="preserve">függőségeit sokszor </w:t>
       </w:r>
       <w:r>
         <w:t>nehéz nyomon követni</w:t>
@@ -9603,12 +9586,12 @@
       <w:pPr>
         <w:pStyle w:val="Cmsor2"/>
       </w:pPr>
-      <w:bookmarkStart w:id="28" w:name="_Toc88144698"/>
+      <w:bookmarkStart w:id="27" w:name="_Toc88144698"/>
       <w:r>
         <w:lastRenderedPageBreak/>
         <w:t>Backend</w:t>
       </w:r>
-      <w:bookmarkEnd w:id="28"/>
+      <w:bookmarkEnd w:id="27"/>
       <w:r>
         <w:t xml:space="preserve"> technológiák</w:t>
       </w:r>
@@ -9760,7 +9743,7 @@
       <w:pPr>
         <w:pStyle w:val="Cmsor3"/>
       </w:pPr>
-      <w:bookmarkStart w:id="29" w:name="_Toc88144699"/>
+      <w:bookmarkStart w:id="28" w:name="_Toc88144699"/>
       <w:proofErr w:type="spellStart"/>
       <w:r>
         <w:t>React</w:t>
@@ -9769,7 +9752,7 @@
       <w:r>
         <w:t xml:space="preserve"> és a Node.js (Express)</w:t>
       </w:r>
-      <w:bookmarkEnd w:id="29"/>
+      <w:bookmarkEnd w:id="28"/>
     </w:p>
     <w:p>
       <w:r>
@@ -10307,7 +10290,7 @@
       <w:pPr>
         <w:pStyle w:val="Cmsor3"/>
       </w:pPr>
-      <w:bookmarkStart w:id="30" w:name="_Toc88144700"/>
+      <w:bookmarkStart w:id="29" w:name="_Toc88144700"/>
       <w:proofErr w:type="spellStart"/>
       <w:r>
         <w:t>L</w:t>
@@ -10349,7 +10332,7 @@
       <w:r>
         <w:t xml:space="preserve"> összehasonlítása</w:t>
       </w:r>
-      <w:bookmarkEnd w:id="30"/>
+      <w:bookmarkEnd w:id="29"/>
     </w:p>
     <w:p>
       <w:r>
@@ -11249,11 +11232,11 @@
       <w:pPr>
         <w:pStyle w:val="Cmsor3"/>
       </w:pPr>
-      <w:bookmarkStart w:id="31" w:name="_Toc88144701"/>
+      <w:bookmarkStart w:id="30" w:name="_Toc88144701"/>
       <w:r>
         <w:t>A backend technológia kiválasztása</w:t>
       </w:r>
-      <w:bookmarkEnd w:id="31"/>
+      <w:bookmarkEnd w:id="30"/>
     </w:p>
     <w:p>
       <w:r>
@@ -11371,35 +11354,53 @@
       <w:pPr>
         <w:pStyle w:val="Cmsor2"/>
       </w:pPr>
-      <w:bookmarkStart w:id="32" w:name="_Toc88144703"/>
+      <w:bookmarkStart w:id="31" w:name="_Toc88144703"/>
       <w:r>
         <w:t>Webalkalmazás megtervezése</w:t>
       </w:r>
+      <w:bookmarkEnd w:id="31"/>
+    </w:p>
+    <w:p>
+      <w:r>
+        <w:t xml:space="preserve">A már kiválasztott technológiák sajátosságaira figyelve tervezem meg a webalkalmazásom felépítését. Gondolva itt </w:t>
+      </w:r>
+      <w:proofErr w:type="spellStart"/>
+      <w:r>
+        <w:t>React</w:t>
+      </w:r>
+      <w:proofErr w:type="spellEnd"/>
+      <w:r>
+        <w:t xml:space="preserve"> projektstruktúrájára illetve a Node.js és Express.js által nyújtott backend tervezési mechanizmusokra. Továbbá bemutatom, hogy hogyan és hol helyezkedik el az általam tervezett webalkalmazás</w:t>
+      </w:r>
+      <w:r>
+        <w:t xml:space="preserve"> az egész mestertkeresek.hu vállalkozás </w:t>
+      </w:r>
+      <w:proofErr w:type="spellStart"/>
+      <w:r>
+        <w:t>strutúrájában</w:t>
+      </w:r>
+      <w:proofErr w:type="spellEnd"/>
+      <w:r>
+        <w:t>.</w:t>
+      </w:r>
+    </w:p>
+    <w:p>
+      <w:pPr>
+        <w:pStyle w:val="Cmsor3"/>
+      </w:pPr>
+      <w:r>
+        <w:t>Backend tervezés</w:t>
+      </w:r>
+    </w:p>
+    <w:p>
+      <w:pPr>
+        <w:pStyle w:val="Cmsor3"/>
+      </w:pPr>
+      <w:r>
+        <w:t>Frontend tervezés</w:t>
+      </w:r>
+      <w:bookmarkStart w:id="32" w:name="_GoBack"/>
       <w:bookmarkEnd w:id="32"/>
-    </w:p>
-    <w:p>
-      <w:r>
-        <w:t xml:space="preserve">A már kiválasztott technológiák sajátosságaira figyelve tervezem meg a webalkalmazásom felépítését. Gondolva itt </w:t>
-      </w:r>
-      <w:proofErr w:type="spellStart"/>
-      <w:r>
-        <w:t>React</w:t>
-      </w:r>
-      <w:proofErr w:type="spellEnd"/>
-      <w:r>
-        <w:t xml:space="preserve"> projektstruktúrájára illetve a Node.js és Express.js által nyújtott backend tervezési mechanizmusokra. Továbbá bemutatom, hogy hogyan és hol helyezkedik el az általam tervezett webalkalmazás</w:t>
-      </w:r>
-      <w:r>
-        <w:t xml:space="preserve"> az egész mestertkeresek.hu vállalkozás </w:t>
-      </w:r>
-      <w:proofErr w:type="spellStart"/>
-      <w:r>
-        <w:t>strutúrájában</w:t>
-      </w:r>
-      <w:proofErr w:type="spellEnd"/>
-      <w:r>
-        <w:t>.</w:t>
-      </w:r>
     </w:p>
     <w:p/>
     <w:p>
@@ -12204,7 +12205,7 @@
           <w:rPr>
             <w:noProof/>
           </w:rPr>
-          <w:t>21</w:t>
+          <w:t>33</w:t>
         </w:r>
         <w:r>
           <w:fldChar w:fldCharType="end"/>
@@ -13942,7 +13943,7 @@
 </file>
 
 <file path=customXml/itemProps1.xml><?xml version="1.0" encoding="utf-8"?>
-<ds:datastoreItem xmlns:ds="http://schemas.openxmlformats.org/officeDocument/2006/customXml" ds:itemID="{ED06E939-54C7-4878-A662-0A5025D6DECC}">
+<ds:datastoreItem xmlns:ds="http://schemas.openxmlformats.org/officeDocument/2006/customXml" ds:itemID="{6C21AEB3-BA7E-4F6A-BCDE-8E449206F099}">
   <ds:schemaRefs>
     <ds:schemaRef ds:uri="http://schemas.openxmlformats.org/officeDocument/2006/bibliography"/>
   </ds:schemaRefs>

</xml_diff>

<commit_message>
update thesis text, and rename api model folder to db
</commit_message>
<xml_diff>
--- a/szakdolgozat/Szakdolgozat/Szakdolgozat.docx
+++ b/szakdolgozat/Szakdolgozat/Szakdolgozat.docx
@@ -4494,14 +4494,27 @@
         <w:pStyle w:val="Kpalrs"/>
         <w:jc w:val="center"/>
       </w:pPr>
-      <w:fldSimple w:instr=" SEQ ábra \* ARABIC ">
-        <w:r>
-          <w:rPr>
-            <w:noProof/>
-          </w:rPr>
-          <w:t>1</w:t>
-        </w:r>
-      </w:fldSimple>
+      <w:r>
+        <w:fldChar w:fldCharType="begin"/>
+      </w:r>
+      <w:r>
+        <w:instrText xml:space="preserve"> SEQ ábra \* ARABIC </w:instrText>
+      </w:r>
+      <w:r>
+        <w:fldChar w:fldCharType="separate"/>
+      </w:r>
+      <w:r>
+        <w:rPr>
+          <w:noProof/>
+        </w:rPr>
+        <w:t>1</w:t>
+      </w:r>
+      <w:r>
+        <w:rPr>
+          <w:noProof/>
+        </w:rPr>
+        <w:fldChar w:fldCharType="end"/>
+      </w:r>
       <w:r>
         <w:t xml:space="preserve">. ábra </w:t>
       </w:r>
@@ -4801,14 +4814,27 @@
         <w:pStyle w:val="Kpalrs"/>
         <w:jc w:val="center"/>
       </w:pPr>
-      <w:fldSimple w:instr=" SEQ ábra \* ARABIC ">
-        <w:r>
-          <w:rPr>
-            <w:noProof/>
-          </w:rPr>
-          <w:t>2</w:t>
-        </w:r>
-      </w:fldSimple>
+      <w:r>
+        <w:fldChar w:fldCharType="begin"/>
+      </w:r>
+      <w:r>
+        <w:instrText xml:space="preserve"> SEQ ábra \* ARABIC </w:instrText>
+      </w:r>
+      <w:r>
+        <w:fldChar w:fldCharType="separate"/>
+      </w:r>
+      <w:r>
+        <w:rPr>
+          <w:noProof/>
+        </w:rPr>
+        <w:t>2</w:t>
+      </w:r>
+      <w:r>
+        <w:rPr>
+          <w:noProof/>
+        </w:rPr>
+        <w:fldChar w:fldCharType="end"/>
+      </w:r>
       <w:r>
         <w:t>. ábra Megrendelések képernyőterv</w:t>
       </w:r>
@@ -4921,14 +4947,27 @@
         <w:pStyle w:val="Kpalrs"/>
         <w:jc w:val="center"/>
       </w:pPr>
-      <w:fldSimple w:instr=" SEQ ábra \* ARABIC ">
-        <w:r>
-          <w:rPr>
-            <w:noProof/>
-          </w:rPr>
-          <w:t>3</w:t>
-        </w:r>
-      </w:fldSimple>
+      <w:r>
+        <w:fldChar w:fldCharType="begin"/>
+      </w:r>
+      <w:r>
+        <w:instrText xml:space="preserve"> SEQ ábra \* ARABIC </w:instrText>
+      </w:r>
+      <w:r>
+        <w:fldChar w:fldCharType="separate"/>
+      </w:r>
+      <w:r>
+        <w:rPr>
+          <w:noProof/>
+        </w:rPr>
+        <w:t>3</w:t>
+      </w:r>
+      <w:r>
+        <w:rPr>
+          <w:noProof/>
+        </w:rPr>
+        <w:fldChar w:fldCharType="end"/>
+      </w:r>
       <w:r>
         <w:t xml:space="preserve">. ábra Alap adatok </w:t>
       </w:r>
@@ -5108,14 +5147,27 @@
         <w:pStyle w:val="Kpalrs"/>
         <w:jc w:val="center"/>
       </w:pPr>
-      <w:fldSimple w:instr=" SEQ ábra \* ARABIC ">
-        <w:r>
-          <w:rPr>
-            <w:noProof/>
-          </w:rPr>
-          <w:t>4</w:t>
-        </w:r>
-      </w:fldSimple>
+      <w:r>
+        <w:fldChar w:fldCharType="begin"/>
+      </w:r>
+      <w:r>
+        <w:instrText xml:space="preserve"> SEQ ábra \* ARABIC </w:instrText>
+      </w:r>
+      <w:r>
+        <w:fldChar w:fldCharType="separate"/>
+      </w:r>
+      <w:r>
+        <w:rPr>
+          <w:noProof/>
+        </w:rPr>
+        <w:t>4</w:t>
+      </w:r>
+      <w:r>
+        <w:rPr>
+          <w:noProof/>
+        </w:rPr>
+        <w:fldChar w:fldCharType="end"/>
+      </w:r>
       <w:r>
         <w:t>. ábra</w:t>
       </w:r>
@@ -5214,14 +5266,27 @@
         <w:pStyle w:val="Kpalrs"/>
         <w:jc w:val="center"/>
       </w:pPr>
-      <w:fldSimple w:instr=" SEQ ábra \* ARABIC ">
-        <w:r>
-          <w:rPr>
-            <w:noProof/>
-          </w:rPr>
-          <w:t>5</w:t>
-        </w:r>
-      </w:fldSimple>
+      <w:r>
+        <w:fldChar w:fldCharType="begin"/>
+      </w:r>
+      <w:r>
+        <w:instrText xml:space="preserve"> SEQ ábra \* ARABIC </w:instrText>
+      </w:r>
+      <w:r>
+        <w:fldChar w:fldCharType="separate"/>
+      </w:r>
+      <w:r>
+        <w:rPr>
+          <w:noProof/>
+        </w:rPr>
+        <w:t>5</w:t>
+      </w:r>
+      <w:r>
+        <w:rPr>
+          <w:noProof/>
+        </w:rPr>
+        <w:fldChar w:fldCharType="end"/>
+      </w:r>
       <w:r>
         <w:t xml:space="preserve">. ábra Rekord szerkesztése </w:t>
       </w:r>
@@ -5578,14 +5643,27 @@
         <w:pStyle w:val="Kpalrs"/>
         <w:jc w:val="center"/>
       </w:pPr>
-      <w:fldSimple w:instr=" SEQ ábra \* ARABIC ">
-        <w:r>
-          <w:rPr>
-            <w:noProof/>
-          </w:rPr>
-          <w:t>6</w:t>
-        </w:r>
-      </w:fldSimple>
+      <w:r>
+        <w:fldChar w:fldCharType="begin"/>
+      </w:r>
+      <w:r>
+        <w:instrText xml:space="preserve"> SEQ ábra \* ARABIC </w:instrText>
+      </w:r>
+      <w:r>
+        <w:fldChar w:fldCharType="separate"/>
+      </w:r>
+      <w:r>
+        <w:rPr>
+          <w:noProof/>
+        </w:rPr>
+        <w:t>6</w:t>
+      </w:r>
+      <w:r>
+        <w:rPr>
+          <w:noProof/>
+        </w:rPr>
+        <w:fldChar w:fldCharType="end"/>
+      </w:r>
       <w:r>
         <w:t xml:space="preserve">. ábra Adatbázis </w:t>
       </w:r>
@@ -11393,14 +11471,321 @@
       </w:r>
     </w:p>
     <w:p>
+      <w:r>
+        <w:t>A frontend API (</w:t>
+      </w:r>
+      <w:proofErr w:type="spellStart"/>
+      <w:r>
+        <w:t>Application</w:t>
+      </w:r>
+      <w:proofErr w:type="spellEnd"/>
+      <w:r>
+        <w:t xml:space="preserve"> </w:t>
+      </w:r>
+      <w:proofErr w:type="spellStart"/>
+      <w:r>
+        <w:t>Programming</w:t>
+      </w:r>
+      <w:proofErr w:type="spellEnd"/>
+      <w:r>
+        <w:t xml:space="preserve"> </w:t>
+      </w:r>
+      <w:proofErr w:type="spellStart"/>
+      <w:r>
+        <w:t>Interface</w:t>
+      </w:r>
+      <w:proofErr w:type="spellEnd"/>
+      <w:r>
+        <w:t>) segítségével kommunikál a backenddel</w:t>
+      </w:r>
+      <w:r>
+        <w:t xml:space="preserve">. </w:t>
+      </w:r>
+      <w:r>
+        <w:t>Ha frontenden szükség van valamilyen adat megjelenítésére vagy szerkesztésére</w:t>
+      </w:r>
+      <w:r>
+        <w:t xml:space="preserve"> az adatbázisból</w:t>
+      </w:r>
+      <w:r>
+        <w:t>, akkor a frontend egy kérést küld a backendnek, amely feldolgozza</w:t>
+      </w:r>
+      <w:r>
+        <w:t xml:space="preserve"> azt</w:t>
+      </w:r>
+      <w:r>
+        <w:t xml:space="preserve"> </w:t>
+      </w:r>
+      <w:r>
+        <w:t>és a megfelelő választ küldi</w:t>
+      </w:r>
+      <w:r>
+        <w:t xml:space="preserve"> vissza.</w:t>
+      </w:r>
+      <w:r>
+        <w:t xml:space="preserve"> Ezek a kérések HTTP alapúak, amely egy </w:t>
+      </w:r>
+      <w:r>
+        <w:t>kérés-válasz alapú protokoll</w:t>
+      </w:r>
+      <w:r>
+        <w:t xml:space="preserve"> a</w:t>
+      </w:r>
+      <w:r>
+        <w:t xml:space="preserve"> </w:t>
+      </w:r>
+      <w:r>
+        <w:t>szerver</w:t>
+      </w:r>
+      <w:r>
+        <w:t xml:space="preserve"> a </w:t>
+      </w:r>
+      <w:proofErr w:type="gramStart"/>
+      <w:r>
+        <w:t>kliens</w:t>
+      </w:r>
+      <w:proofErr w:type="gramEnd"/>
+      <w:r>
+        <w:t xml:space="preserve"> </w:t>
+      </w:r>
+      <w:r>
+        <w:t>és között</w:t>
+      </w:r>
+      <w:r>
+        <w:t>.</w:t>
+      </w:r>
+      <w:r>
+        <w:t xml:space="preserve"> Ebben a részben a</w:t>
+      </w:r>
+      <w:r>
+        <w:t xml:space="preserve"> kérésfeldolgozással </w:t>
+      </w:r>
+      <w:r>
+        <w:t>foglalkozom,</w:t>
+      </w:r>
+      <w:r>
+        <w:t xml:space="preserve"> </w:t>
+      </w:r>
+      <w:r>
+        <w:t xml:space="preserve">és </w:t>
+      </w:r>
+      <w:r>
+        <w:t xml:space="preserve">onnantól kezdve </w:t>
+      </w:r>
+      <w:r>
+        <w:t>mutatom</w:t>
+      </w:r>
+      <w:r>
+        <w:t xml:space="preserve"> be</w:t>
+      </w:r>
+      <w:r>
+        <w:t xml:space="preserve">, hogy </w:t>
+      </w:r>
+      <w:r>
+        <w:t xml:space="preserve">a kérés </w:t>
+      </w:r>
+      <w:r>
+        <w:t xml:space="preserve">eléri </w:t>
+      </w:r>
+      <w:r>
+        <w:t>a backend alkalmazást, áthalad az egyes rétegeken és választ küld a frontendnek</w:t>
+      </w:r>
+      <w:r>
+        <w:t>.</w:t>
+      </w:r>
+      <w:r>
+        <w:t xml:space="preserve"> </w:t>
+      </w:r>
+      <w:r>
+        <w:t>A már korábban kiválasztott Node.js és Express.js backend technológia segítségével hozom létre a</w:t>
+      </w:r>
+      <w:r>
+        <w:t xml:space="preserve"> tényleges feldolgozást végző rétege</w:t>
+      </w:r>
+      <w:r>
+        <w:t xml:space="preserve">t (backend). Először az architektúrát tervezem meg, majd annak mintájára, a projekt </w:t>
+      </w:r>
+      <w:proofErr w:type="gramStart"/>
+      <w:r>
+        <w:t>struktúrát</w:t>
+      </w:r>
+      <w:proofErr w:type="gramEnd"/>
+      <w:r>
+        <w:t xml:space="preserve"> és azok elemeit</w:t>
+      </w:r>
+      <w:r>
+        <w:t>.</w:t>
+      </w:r>
+    </w:p>
+    <w:p>
+      <w:r>
+        <w:t xml:space="preserve">Az architektúra rétegei </w:t>
+      </w:r>
+      <w:r>
+        <w:t xml:space="preserve">két fő részre bontható: </w:t>
+      </w:r>
+    </w:p>
+    <w:p>
+      <w:pPr>
+        <w:pStyle w:val="Listaszerbekezds"/>
+        <w:numPr>
+          <w:ilvl w:val="0"/>
+          <w:numId w:val="4"/>
+        </w:numPr>
+      </w:pPr>
+      <w:r>
+        <w:t>HTTP réteg: Itt az API útvonalak (</w:t>
+      </w:r>
+      <w:proofErr w:type="spellStart"/>
+      <w:r>
+        <w:t>routes</w:t>
+      </w:r>
+      <w:proofErr w:type="spellEnd"/>
+      <w:r>
+        <w:t>) és azok vezérlői (</w:t>
+      </w:r>
+      <w:proofErr w:type="spellStart"/>
+      <w:r>
+        <w:t>controller</w:t>
+      </w:r>
+      <w:proofErr w:type="spellEnd"/>
+      <w:r>
+        <w:t>) szerepelnek, amelyek elérik a HTTP kéréseket és kinyerik a szükséges adatokat a kérésből, majd a megfelelő szolgáltatásokhoz (</w:t>
+      </w:r>
+      <w:proofErr w:type="spellStart"/>
+      <w:r>
+        <w:t>services</w:t>
+      </w:r>
+      <w:proofErr w:type="spellEnd"/>
+      <w:r>
+        <w:t>) irányítja azokat.</w:t>
+      </w:r>
+    </w:p>
+    <w:p>
+      <w:pPr>
+        <w:pStyle w:val="Listaszerbekezds"/>
+        <w:numPr>
+          <w:ilvl w:val="0"/>
+          <w:numId w:val="4"/>
+        </w:numPr>
+      </w:pPr>
+      <w:bookmarkStart w:id="32" w:name="_GoBack"/>
+      <w:bookmarkEnd w:id="32"/>
+    </w:p>
+    <w:p>
+      <w:pPr>
+        <w:jc w:val="center"/>
+      </w:pPr>
+      <w:r>
+        <w:rPr>
+          <w:noProof/>
+          <w:lang w:eastAsia="hu-HU"/>
+        </w:rPr>
+        <w:lastRenderedPageBreak/>
+        <w:drawing>
+          <wp:inline distT="0" distB="0" distL="0" distR="0" wp14:anchorId="2D42441F" wp14:editId="623C25E9">
+            <wp:extent cx="5760110" cy="2424430"/>
+            <wp:effectExtent l="0" t="0" r="0" b="0"/>
+            <wp:docPr id="10" name="Kép 10"/>
+            <wp:cNvGraphicFramePr>
+              <a:graphicFrameLocks xmlns:a="http://schemas.openxmlformats.org/drawingml/2006/main" noChangeAspect="1"/>
+            </wp:cNvGraphicFramePr>
+            <a:graphic xmlns:a="http://schemas.openxmlformats.org/drawingml/2006/main">
+              <a:graphicData uri="http://schemas.openxmlformats.org/drawingml/2006/picture">
+                <pic:pic xmlns:pic="http://schemas.openxmlformats.org/drawingml/2006/picture">
+                  <pic:nvPicPr>
+                    <pic:cNvPr id="10" name="Express-REST-API-Struc.png"/>
+                    <pic:cNvPicPr/>
+                  </pic:nvPicPr>
+                  <pic:blipFill>
+                    <a:blip r:embed="rId16">
+                      <a:extLst>
+                        <a:ext uri="{28A0092B-C50C-407E-A947-70E740481C1C}">
+                          <a14:useLocalDpi xmlns:a14="http://schemas.microsoft.com/office/drawing/2010/main" val="0"/>
+                        </a:ext>
+                      </a:extLst>
+                    </a:blip>
+                    <a:stretch>
+                      <a:fillRect/>
+                    </a:stretch>
+                  </pic:blipFill>
+                  <pic:spPr>
+                    <a:xfrm>
+                      <a:off x="0" y="0"/>
+                      <a:ext cx="5760110" cy="2424430"/>
+                    </a:xfrm>
+                    <a:prstGeom prst="rect">
+                      <a:avLst/>
+                    </a:prstGeom>
+                  </pic:spPr>
+                </pic:pic>
+              </a:graphicData>
+            </a:graphic>
+          </wp:inline>
+        </w:drawing>
+      </w:r>
+    </w:p>
+    <w:p/>
+    <w:p>
+      <w:pPr>
+        <w:jc w:val="center"/>
+      </w:pPr>
+      <w:r>
+        <w:rPr>
+          <w:noProof/>
+          <w:lang w:eastAsia="hu-HU"/>
+        </w:rPr>
+        <w:drawing>
+          <wp:inline distT="0" distB="0" distL="0" distR="0" wp14:anchorId="6DEE107E" wp14:editId="60FBB499">
+            <wp:extent cx="1569942" cy="1841500"/>
+            <wp:effectExtent l="0" t="0" r="0" b="6350"/>
+            <wp:docPr id="9" name="Kép 9"/>
+            <wp:cNvGraphicFramePr>
+              <a:graphicFrameLocks xmlns:a="http://schemas.openxmlformats.org/drawingml/2006/main" noChangeAspect="1"/>
+            </wp:cNvGraphicFramePr>
+            <a:graphic xmlns:a="http://schemas.openxmlformats.org/drawingml/2006/main">
+              <a:graphicData uri="http://schemas.openxmlformats.org/drawingml/2006/picture">
+                <pic:pic xmlns:pic="http://schemas.openxmlformats.org/drawingml/2006/picture">
+                  <pic:nvPicPr>
+                    <pic:cNvPr id="9" name="api felépítés.png"/>
+                    <pic:cNvPicPr/>
+                  </pic:nvPicPr>
+                  <pic:blipFill>
+                    <a:blip r:embed="rId17">
+                      <a:extLst>
+                        <a:ext uri="{28A0092B-C50C-407E-A947-70E740481C1C}">
+                          <a14:useLocalDpi xmlns:a14="http://schemas.microsoft.com/office/drawing/2010/main" val="0"/>
+                        </a:ext>
+                      </a:extLst>
+                    </a:blip>
+                    <a:stretch>
+                      <a:fillRect/>
+                    </a:stretch>
+                  </pic:blipFill>
+                  <pic:spPr>
+                    <a:xfrm>
+                      <a:off x="0" y="0"/>
+                      <a:ext cx="1595502" cy="1871481"/>
+                    </a:xfrm>
+                    <a:prstGeom prst="rect">
+                      <a:avLst/>
+                    </a:prstGeom>
+                  </pic:spPr>
+                </pic:pic>
+              </a:graphicData>
+            </a:graphic>
+          </wp:inline>
+        </w:drawing>
+      </w:r>
+    </w:p>
+    <w:p/>
+    <w:p>
       <w:pPr>
         <w:pStyle w:val="Cmsor3"/>
       </w:pPr>
       <w:r>
         <w:t>Frontend tervezés</w:t>
       </w:r>
-      <w:bookmarkStart w:id="32" w:name="_GoBack"/>
-      <w:bookmarkEnd w:id="32"/>
     </w:p>
     <w:p/>
     <w:p>
@@ -12140,7 +12525,7 @@
       </w:sdtContent>
     </w:sdt>
     <w:sectPr>
-      <w:footerReference w:type="default" r:id="rId16"/>
+      <w:footerReference w:type="default" r:id="rId18"/>
       <w:pgSz w:w="11906" w:h="16838"/>
       <w:pgMar w:top="1417" w:right="1417" w:bottom="1417" w:left="1417" w:header="708" w:footer="708" w:gutter="0"/>
       <w:cols w:space="708"/>
@@ -12249,6 +12634,119 @@
 <file path=word/numbering.xml><?xml version="1.0" encoding="utf-8"?>
 <w:numbering xmlns:wpc="http://schemas.microsoft.com/office/word/2010/wordprocessingCanvas" xmlns:cx="http://schemas.microsoft.com/office/drawing/2014/chartex" xmlns:mc="http://schemas.openxmlformats.org/markup-compatibility/2006" xmlns:o="urn:schemas-microsoft-com:office:office" xmlns:r="http://schemas.openxmlformats.org/officeDocument/2006/relationships" xmlns:m="http://schemas.openxmlformats.org/officeDocument/2006/math" xmlns:v="urn:schemas-microsoft-com:vml" xmlns:wp14="http://schemas.microsoft.com/office/word/2010/wordprocessingDrawing" xmlns:wp="http://schemas.openxmlformats.org/drawingml/2006/wordprocessingDrawing" xmlns:w10="urn:schemas-microsoft-com:office:word" xmlns:w="http://schemas.openxmlformats.org/wordprocessingml/2006/main" xmlns:w14="http://schemas.microsoft.com/office/word/2010/wordml" xmlns:w15="http://schemas.microsoft.com/office/word/2012/wordml" xmlns:w16se="http://schemas.microsoft.com/office/word/2015/wordml/symex" xmlns:wpg="http://schemas.microsoft.com/office/word/2010/wordprocessingGroup" xmlns:wpi="http://schemas.microsoft.com/office/word/2010/wordprocessingInk" xmlns:wne="http://schemas.microsoft.com/office/word/2006/wordml" xmlns:wps="http://schemas.microsoft.com/office/word/2010/wordprocessingShape" mc:Ignorable="w14 w15 w16se wp14">
   <w:abstractNum w:abstractNumId="0" w15:restartNumberingAfterBreak="0">
+    <w:nsid w:val="0EDC51E1"/>
+    <w:multiLevelType w:val="hybridMultilevel"/>
+    <w:tmpl w:val="DD022CBA"/>
+    <w:lvl w:ilvl="0" w:tplc="040E0001">
+      <w:start w:val="1"/>
+      <w:numFmt w:val="bullet"/>
+      <w:lvlText w:val=""/>
+      <w:lvlJc w:val="left"/>
+      <w:pPr>
+        <w:ind w:left="720" w:hanging="360"/>
+      </w:pPr>
+      <w:rPr>
+        <w:rFonts w:ascii="Symbol" w:hAnsi="Symbol" w:hint="default"/>
+      </w:rPr>
+    </w:lvl>
+    <w:lvl w:ilvl="1" w:tplc="040E0003" w:tentative="1">
+      <w:start w:val="1"/>
+      <w:numFmt w:val="bullet"/>
+      <w:lvlText w:val="o"/>
+      <w:lvlJc w:val="left"/>
+      <w:pPr>
+        <w:ind w:left="1440" w:hanging="360"/>
+      </w:pPr>
+      <w:rPr>
+        <w:rFonts w:ascii="Courier New" w:hAnsi="Courier New" w:cs="Courier New" w:hint="default"/>
+      </w:rPr>
+    </w:lvl>
+    <w:lvl w:ilvl="2" w:tplc="040E0005" w:tentative="1">
+      <w:start w:val="1"/>
+      <w:numFmt w:val="bullet"/>
+      <w:lvlText w:val=""/>
+      <w:lvlJc w:val="left"/>
+      <w:pPr>
+        <w:ind w:left="2160" w:hanging="360"/>
+      </w:pPr>
+      <w:rPr>
+        <w:rFonts w:ascii="Wingdings" w:hAnsi="Wingdings" w:hint="default"/>
+      </w:rPr>
+    </w:lvl>
+    <w:lvl w:ilvl="3" w:tplc="040E0001" w:tentative="1">
+      <w:start w:val="1"/>
+      <w:numFmt w:val="bullet"/>
+      <w:lvlText w:val=""/>
+      <w:lvlJc w:val="left"/>
+      <w:pPr>
+        <w:ind w:left="2880" w:hanging="360"/>
+      </w:pPr>
+      <w:rPr>
+        <w:rFonts w:ascii="Symbol" w:hAnsi="Symbol" w:hint="default"/>
+      </w:rPr>
+    </w:lvl>
+    <w:lvl w:ilvl="4" w:tplc="040E0003" w:tentative="1">
+      <w:start w:val="1"/>
+      <w:numFmt w:val="bullet"/>
+      <w:lvlText w:val="o"/>
+      <w:lvlJc w:val="left"/>
+      <w:pPr>
+        <w:ind w:left="3600" w:hanging="360"/>
+      </w:pPr>
+      <w:rPr>
+        <w:rFonts w:ascii="Courier New" w:hAnsi="Courier New" w:cs="Courier New" w:hint="default"/>
+      </w:rPr>
+    </w:lvl>
+    <w:lvl w:ilvl="5" w:tplc="040E0005" w:tentative="1">
+      <w:start w:val="1"/>
+      <w:numFmt w:val="bullet"/>
+      <w:lvlText w:val=""/>
+      <w:lvlJc w:val="left"/>
+      <w:pPr>
+        <w:ind w:left="4320" w:hanging="360"/>
+      </w:pPr>
+      <w:rPr>
+        <w:rFonts w:ascii="Wingdings" w:hAnsi="Wingdings" w:hint="default"/>
+      </w:rPr>
+    </w:lvl>
+    <w:lvl w:ilvl="6" w:tplc="040E0001" w:tentative="1">
+      <w:start w:val="1"/>
+      <w:numFmt w:val="bullet"/>
+      <w:lvlText w:val=""/>
+      <w:lvlJc w:val="left"/>
+      <w:pPr>
+        <w:ind w:left="5040" w:hanging="360"/>
+      </w:pPr>
+      <w:rPr>
+        <w:rFonts w:ascii="Symbol" w:hAnsi="Symbol" w:hint="default"/>
+      </w:rPr>
+    </w:lvl>
+    <w:lvl w:ilvl="7" w:tplc="040E0003" w:tentative="1">
+      <w:start w:val="1"/>
+      <w:numFmt w:val="bullet"/>
+      <w:lvlText w:val="o"/>
+      <w:lvlJc w:val="left"/>
+      <w:pPr>
+        <w:ind w:left="5760" w:hanging="360"/>
+      </w:pPr>
+      <w:rPr>
+        <w:rFonts w:ascii="Courier New" w:hAnsi="Courier New" w:cs="Courier New" w:hint="default"/>
+      </w:rPr>
+    </w:lvl>
+    <w:lvl w:ilvl="8" w:tplc="040E0005" w:tentative="1">
+      <w:start w:val="1"/>
+      <w:numFmt w:val="bullet"/>
+      <w:lvlText w:val=""/>
+      <w:lvlJc w:val="left"/>
+      <w:pPr>
+        <w:ind w:left="6480" w:hanging="360"/>
+      </w:pPr>
+      <w:rPr>
+        <w:rFonts w:ascii="Wingdings" w:hAnsi="Wingdings" w:hint="default"/>
+      </w:rPr>
+    </w:lvl>
+  </w:abstractNum>
+  <w:abstractNum w:abstractNumId="1" w15:restartNumberingAfterBreak="0">
     <w:nsid w:val="4B123789"/>
     <w:multiLevelType w:val="multilevel"/>
     <w:tmpl w:val="8D14A9EA"/>
@@ -12369,7 +12867,7 @@
       </w:rPr>
     </w:lvl>
   </w:abstractNum>
-  <w:abstractNum w:abstractNumId="1" w15:restartNumberingAfterBreak="0">
+  <w:abstractNum w:abstractNumId="2" w15:restartNumberingAfterBreak="0">
     <w:nsid w:val="51E6387A"/>
     <w:multiLevelType w:val="hybridMultilevel"/>
     <w:tmpl w:val="CC3C8D2E"/>
@@ -12483,7 +12981,7 @@
       </w:rPr>
     </w:lvl>
   </w:abstractNum>
-  <w:abstractNum w:abstractNumId="2" w15:restartNumberingAfterBreak="0">
+  <w:abstractNum w:abstractNumId="3" w15:restartNumberingAfterBreak="0">
     <w:nsid w:val="7ABC46CB"/>
     <w:multiLevelType w:val="hybridMultilevel"/>
     <w:tmpl w:val="3258D894"/>
@@ -12573,12 +13071,15 @@
     </w:lvl>
   </w:abstractNum>
   <w:num w:numId="1">
+    <w:abstractNumId w:val="3"/>
+  </w:num>
+  <w:num w:numId="2">
     <w:abstractNumId w:val="2"/>
   </w:num>
-  <w:num w:numId="2">
+  <w:num w:numId="3">
     <w:abstractNumId w:val="1"/>
   </w:num>
-  <w:num w:numId="3">
+  <w:num w:numId="4">
     <w:abstractNumId w:val="0"/>
   </w:num>
 </w:numbering>
@@ -13943,7 +14444,7 @@
 </file>
 
 <file path=customXml/itemProps1.xml><?xml version="1.0" encoding="utf-8"?>
-<ds:datastoreItem xmlns:ds="http://schemas.openxmlformats.org/officeDocument/2006/customXml" ds:itemID="{6C21AEB3-BA7E-4F6A-BCDE-8E449206F099}">
+<ds:datastoreItem xmlns:ds="http://schemas.openxmlformats.org/officeDocument/2006/customXml" ds:itemID="{B29AD34A-CA10-4368-899A-ECBD8E17B5A7}">
   <ds:schemaRefs>
     <ds:schemaRef ds:uri="http://schemas.openxmlformats.org/officeDocument/2006/bibliography"/>
   </ds:schemaRefs>

</xml_diff>

<commit_message>
thesis text update and backend upgrade
</commit_message>
<xml_diff>
--- a/szakdolgozat/Szakdolgozat/Szakdolgozat.docx
+++ b/szakdolgozat/Szakdolgozat/Szakdolgozat.docx
@@ -3629,11 +3629,9 @@
       <w:r>
         <w:t xml:space="preserve">. Gyakorta van szükség megtekinteni vagy adott esetben változtatni is egy </w:t>
       </w:r>
-      <w:proofErr w:type="gramStart"/>
-      <w:r>
-        <w:t>kliens</w:t>
-      </w:r>
-      <w:proofErr w:type="gramEnd"/>
+      <w:r>
+        <w:t>ügyfél</w:t>
+      </w:r>
       <w:r>
         <w:t xml:space="preserve"> adatain. </w:t>
       </w:r>
@@ -11499,19 +11497,7 @@
         <w:t>) segítségével kommunikál a backenddel</w:t>
       </w:r>
       <w:r>
-        <w:t xml:space="preserve">. </w:t>
-      </w:r>
-      <w:r>
-        <w:t>Ha frontenden szükség van valamilyen adat megjelenítésére vagy szerkesztésére</w:t>
-      </w:r>
-      <w:r>
-        <w:t xml:space="preserve"> az adatbázisból</w:t>
-      </w:r>
-      <w:r>
-        <w:t>, akkor a frontend egy kérést küld a backendnek, amely feldolgozza</w:t>
-      </w:r>
-      <w:r>
-        <w:t xml:space="preserve"> azt</w:t>
+        <w:t>. Ha frontenden szükség van valamilyen adat megjelenítésére vagy szerkesztésére az adatbázisból, akkor a frontend egy kérést küld a backendnek, amely feldolgozza azt</w:t>
       </w:r>
       <w:r>
         <w:t xml:space="preserve"> </w:t>
@@ -11529,89 +11515,118 @@
         <w:t>kérés-válasz alapú protokoll</w:t>
       </w:r>
       <w:r>
-        <w:t xml:space="preserve"> a</w:t>
+        <w:t xml:space="preserve"> a </w:t>
+      </w:r>
+      <w:r>
+        <w:t>szerver</w:t>
+      </w:r>
+      <w:r>
+        <w:t xml:space="preserve"> a </w:t>
+      </w:r>
+      <w:proofErr w:type="gramStart"/>
+      <w:r>
+        <w:t>kliens</w:t>
+      </w:r>
+      <w:proofErr w:type="gramEnd"/>
+      <w:r>
+        <w:t xml:space="preserve"> és között</w:t>
+      </w:r>
+      <w:r>
+        <w:t>.</w:t>
+      </w:r>
+      <w:r>
+        <w:t xml:space="preserve"> Ebben a részben a</w:t>
+      </w:r>
+      <w:r>
+        <w:t xml:space="preserve"> kérésfeldolgozással </w:t>
+      </w:r>
+      <w:r>
+        <w:t>foglalkozom,</w:t>
       </w:r>
       <w:r>
         <w:t xml:space="preserve"> </w:t>
       </w:r>
       <w:r>
-        <w:t>szerver</w:t>
-      </w:r>
-      <w:r>
-        <w:t xml:space="preserve"> a </w:t>
+        <w:t xml:space="preserve">és </w:t>
+      </w:r>
+      <w:r>
+        <w:t xml:space="preserve">onnantól kezdve </w:t>
+      </w:r>
+      <w:r>
+        <w:t>mutatom</w:t>
+      </w:r>
+      <w:r>
+        <w:t xml:space="preserve"> be</w:t>
+      </w:r>
+      <w:r>
+        <w:t xml:space="preserve"> </w:t>
+      </w:r>
+      <w:sdt>
+        <w:sdtPr>
+          <w:id w:val="-1292353167"/>
+          <w:citation/>
+        </w:sdtPr>
+        <w:sdtContent>
+          <w:r>
+            <w:fldChar w:fldCharType="begin"/>
+          </w:r>
+          <w:r>
+            <w:instrText xml:space="preserve"> CITATION Cor21 \l 1038 </w:instrText>
+          </w:r>
+          <w:r>
+            <w:fldChar w:fldCharType="separate"/>
+          </w:r>
+          <w:r>
+            <w:rPr>
+              <w:noProof/>
+            </w:rPr>
+            <w:t>[9]</w:t>
+          </w:r>
+          <w:r>
+            <w:fldChar w:fldCharType="end"/>
+          </w:r>
+        </w:sdtContent>
+      </w:sdt>
+      <w:r>
+        <w:t xml:space="preserve">, hogy </w:t>
+      </w:r>
+      <w:r>
+        <w:t>a kérés eléri a backend alkalmazást, áthalad az egyes rétegeken és választ küld a frontendnek</w:t>
+      </w:r>
+      <w:r>
+        <w:t>.</w:t>
+      </w:r>
+      <w:r>
+        <w:t xml:space="preserve"> </w:t>
+      </w:r>
+      <w:r>
+        <w:t>A már korábban kiválasztott Node.js és Express.js backend technológia segítségével hozom létre a</w:t>
+      </w:r>
+      <w:r>
+        <w:t xml:space="preserve"> tényleges feldolgozást végző rétege</w:t>
+      </w:r>
+      <w:r>
+        <w:t>t (backend). Először az architektúrát tervezem meg</w:t>
+      </w:r>
+      <w:r>
+        <w:t xml:space="preserve"> (8. ábra)</w:t>
+      </w:r>
+      <w:r>
+        <w:t xml:space="preserve">, majd annak mintájára, a projekt </w:t>
       </w:r>
       <w:proofErr w:type="gramStart"/>
       <w:r>
-        <w:t>kliens</w:t>
+        <w:t>struktúrát</w:t>
       </w:r>
       <w:proofErr w:type="gramEnd"/>
       <w:r>
         <w:t xml:space="preserve"> </w:t>
       </w:r>
       <w:r>
-        <w:t>és között</w:t>
-      </w:r>
-      <w:r>
-        <w:t>.</w:t>
-      </w:r>
-      <w:r>
-        <w:t xml:space="preserve"> Ebben a részben a</w:t>
-      </w:r>
-      <w:r>
-        <w:t xml:space="preserve"> kérésfeldolgozással </w:t>
-      </w:r>
-      <w:r>
-        <w:t>foglalkozom,</w:t>
-      </w:r>
-      <w:r>
-        <w:t xml:space="preserve"> </w:t>
-      </w:r>
-      <w:r>
-        <w:t xml:space="preserve">és </w:t>
-      </w:r>
-      <w:r>
-        <w:t xml:space="preserve">onnantól kezdve </w:t>
-      </w:r>
-      <w:r>
-        <w:t>mutatom</w:t>
-      </w:r>
-      <w:r>
-        <w:t xml:space="preserve"> be</w:t>
-      </w:r>
-      <w:r>
-        <w:t xml:space="preserve">, hogy </w:t>
-      </w:r>
-      <w:r>
-        <w:t xml:space="preserve">a kérés </w:t>
-      </w:r>
-      <w:r>
-        <w:t xml:space="preserve">eléri </w:t>
-      </w:r>
-      <w:r>
-        <w:t>a backend alkalmazást, áthalad az egyes rétegeken és választ küld a frontendnek</w:t>
-      </w:r>
-      <w:r>
-        <w:t>.</w:t>
-      </w:r>
-      <w:r>
-        <w:t xml:space="preserve"> </w:t>
-      </w:r>
-      <w:r>
-        <w:t>A már korábban kiválasztott Node.js és Express.js backend technológia segítségével hozom létre a</w:t>
-      </w:r>
-      <w:r>
-        <w:t xml:space="preserve"> tényleges feldolgozást végző rétege</w:t>
-      </w:r>
-      <w:r>
-        <w:t xml:space="preserve">t (backend). Először az architektúrát tervezem meg, majd annak mintájára, a projekt </w:t>
-      </w:r>
-      <w:proofErr w:type="gramStart"/>
-      <w:r>
-        <w:t>struktúrát</w:t>
-      </w:r>
-      <w:proofErr w:type="gramEnd"/>
-      <w:r>
-        <w:t xml:space="preserve"> és azok elemeit</w:t>
+        <w:t xml:space="preserve">(9. ábra) </w:t>
+      </w:r>
+      <w:r>
+        <w:t>és azok elemeit</w:t>
       </w:r>
       <w:r>
         <w:t>.</w:t>
@@ -11669,11 +11684,42 @@
           <w:numId w:val="4"/>
         </w:numPr>
       </w:pPr>
-      <w:bookmarkStart w:id="32" w:name="_GoBack"/>
-      <w:bookmarkEnd w:id="32"/>
+      <w:r>
+        <w:t>Üzleti logikai réteg</w:t>
+      </w:r>
+      <w:r>
+        <w:t xml:space="preserve">: </w:t>
+      </w:r>
+      <w:r>
+        <w:t xml:space="preserve">Tartalmazza az üzleti és műszaki követelményekből származó üzleti logikát, valamint </w:t>
+      </w:r>
+      <w:r>
+        <w:t xml:space="preserve">az adatbázishoz való hozzáférést. </w:t>
+      </w:r>
+      <w:r>
+        <w:t xml:space="preserve">Az adatelérési réteg logikája </w:t>
+      </w:r>
+      <w:r>
+        <w:lastRenderedPageBreak/>
+        <w:t>gyakran a "</w:t>
+      </w:r>
+      <w:r>
+        <w:t>technikai" üzleti logika</w:t>
+      </w:r>
+      <w:r>
+        <w:t>, mivel gyakran a követelmények határoz</w:t>
+      </w:r>
+      <w:r>
+        <w:t>zák meg az írandó lekérdezéseket</w:t>
+      </w:r>
+      <w:r>
+        <w:t>.</w:t>
+      </w:r>
     </w:p>
     <w:p>
       <w:pPr>
+        <w:keepNext/>
+        <w:spacing w:after="120"/>
         <w:jc w:val="center"/>
       </w:pPr>
       <w:r>
@@ -11681,9 +11727,8 @@
           <w:noProof/>
           <w:lang w:eastAsia="hu-HU"/>
         </w:rPr>
-        <w:lastRenderedPageBreak/>
         <w:drawing>
-          <wp:inline distT="0" distB="0" distL="0" distR="0" wp14:anchorId="2D42441F" wp14:editId="623C25E9">
+          <wp:inline distT="0" distB="0" distL="0" distR="0" wp14:anchorId="6E423576" wp14:editId="7D09EBF2">
             <wp:extent cx="5760110" cy="2424430"/>
             <wp:effectExtent l="0" t="0" r="0" b="0"/>
             <wp:docPr id="10" name="Kép 10"/>
@@ -11725,9 +11770,121 @@
         </w:drawing>
       </w:r>
     </w:p>
-    <w:p/>
     <w:p>
       <w:pPr>
+        <w:pStyle w:val="Kpalrs"/>
+        <w:jc w:val="center"/>
+      </w:pPr>
+      <w:r>
+        <w:fldChar w:fldCharType="begin"/>
+      </w:r>
+      <w:r>
+        <w:instrText xml:space="preserve"> SEQ ábra \* ARABIC </w:instrText>
+      </w:r>
+      <w:r>
+        <w:fldChar w:fldCharType="separate"/>
+      </w:r>
+      <w:r>
+        <w:rPr>
+          <w:noProof/>
+        </w:rPr>
+        <w:t>8</w:t>
+      </w:r>
+      <w:r>
+        <w:fldChar w:fldCharType="end"/>
+      </w:r>
+      <w:r>
+        <w:t>. ábra Backend architektúra diagram</w:t>
+      </w:r>
+    </w:p>
+    <w:p>
+      <w:r>
+        <w:t>A</w:t>
+      </w:r>
+      <w:r>
+        <w:t xml:space="preserve"> „</w:t>
+      </w:r>
+      <w:proofErr w:type="spellStart"/>
+      <w:r>
+        <w:t>Routes</w:t>
+      </w:r>
+      <w:proofErr w:type="spellEnd"/>
+      <w:r>
+        <w:t>/</w:t>
+      </w:r>
+      <w:proofErr w:type="spellStart"/>
+      <w:r>
+        <w:t>Routers</w:t>
+      </w:r>
+      <w:proofErr w:type="spellEnd"/>
+      <w:r>
+        <w:t xml:space="preserve">” magyarul útválasztó </w:t>
+      </w:r>
+      <w:r>
+        <w:t>kezeli az API-t</w:t>
+      </w:r>
+      <w:r>
+        <w:t xml:space="preserve"> és </w:t>
+      </w:r>
+      <w:r>
+        <w:t xml:space="preserve">semmiféle </w:t>
+      </w:r>
+      <w:r>
+        <w:t xml:space="preserve">üzleti logikát nem tartalmazhat. Csak a </w:t>
+      </w:r>
+      <w:proofErr w:type="spellStart"/>
+      <w:r>
+        <w:t>controller</w:t>
+      </w:r>
+      <w:r>
+        <w:t>ek</w:t>
+      </w:r>
+      <w:proofErr w:type="spellEnd"/>
+      <w:r>
+        <w:t xml:space="preserve"> </w:t>
+      </w:r>
+      <w:proofErr w:type="gramStart"/>
+      <w:r>
+        <w:t>funkcióit</w:t>
+      </w:r>
+      <w:proofErr w:type="gramEnd"/>
+      <w:r>
+        <w:t xml:space="preserve"> szabad összelán</w:t>
+      </w:r>
+      <w:r>
+        <w:t xml:space="preserve">colnia. A projektemben </w:t>
+      </w:r>
+      <w:r>
+        <w:t xml:space="preserve">egy </w:t>
+      </w:r>
+      <w:r>
+        <w:t>„</w:t>
+      </w:r>
+      <w:r>
+        <w:t>index.js</w:t>
+      </w:r>
+      <w:r>
+        <w:t xml:space="preserve">” </w:t>
+      </w:r>
+      <w:proofErr w:type="gramStart"/>
+      <w:r>
+        <w:t>fájlba</w:t>
+      </w:r>
+      <w:proofErr w:type="gramEnd"/>
+      <w:r>
+        <w:t xml:space="preserve"> </w:t>
+      </w:r>
+      <w:r>
+        <w:t>helyezem őket (9. ábra)</w:t>
+      </w:r>
+      <w:r>
+        <w:t>.</w:t>
+      </w:r>
+    </w:p>
+    <w:p>
+      <w:pPr>
+        <w:keepNext/>
+        <w:spacing w:after="120"/>
         <w:jc w:val="center"/>
       </w:pPr>
       <w:r>
@@ -11736,9 +11893,9 @@
           <w:lang w:eastAsia="hu-HU"/>
         </w:rPr>
         <w:drawing>
-          <wp:inline distT="0" distB="0" distL="0" distR="0" wp14:anchorId="6DEE107E" wp14:editId="60FBB499">
-            <wp:extent cx="1569942" cy="1841500"/>
-            <wp:effectExtent l="0" t="0" r="0" b="6350"/>
+          <wp:inline distT="0" distB="0" distL="0" distR="0" wp14:anchorId="3A3266D7" wp14:editId="3AA02318">
+            <wp:extent cx="1595502" cy="1871480"/>
+            <wp:effectExtent l="0" t="0" r="5080" b="0"/>
             <wp:docPr id="9" name="Kép 9"/>
             <wp:cNvGraphicFramePr>
               <a:graphicFrameLocks xmlns:a="http://schemas.openxmlformats.org/drawingml/2006/main" noChangeAspect="1"/>
@@ -11765,7 +11922,7 @@
                   <pic:spPr>
                     <a:xfrm>
                       <a:off x="0" y="0"/>
-                      <a:ext cx="1595502" cy="1871481"/>
+                      <a:ext cx="1595502" cy="1871480"/>
                     </a:xfrm>
                     <a:prstGeom prst="rect">
                       <a:avLst/>
@@ -11778,7 +11935,513 @@
         </w:drawing>
       </w:r>
     </w:p>
-    <w:p/>
+    <w:p>
+      <w:pPr>
+        <w:pStyle w:val="Kpalrs"/>
+        <w:jc w:val="center"/>
+      </w:pPr>
+      <w:r>
+        <w:fldChar w:fldCharType="begin"/>
+      </w:r>
+      <w:r>
+        <w:instrText xml:space="preserve"> SEQ ábra \* ARABIC </w:instrText>
+      </w:r>
+      <w:r>
+        <w:fldChar w:fldCharType="separate"/>
+      </w:r>
+      <w:r>
+        <w:rPr>
+          <w:noProof/>
+        </w:rPr>
+        <w:t>9</w:t>
+      </w:r>
+      <w:r>
+        <w:fldChar w:fldCharType="end"/>
+      </w:r>
+      <w:r>
+        <w:t xml:space="preserve">. ábra Backend projekt </w:t>
+      </w:r>
+      <w:proofErr w:type="gramStart"/>
+      <w:r>
+        <w:t>struktúrája</w:t>
+      </w:r>
+      <w:proofErr w:type="gramEnd"/>
+    </w:p>
+    <w:p>
+      <w:r>
+        <w:t xml:space="preserve">A </w:t>
+      </w:r>
+      <w:proofErr w:type="spellStart"/>
+      <w:r>
+        <w:t>controller</w:t>
+      </w:r>
+      <w:proofErr w:type="spellEnd"/>
+      <w:r>
+        <w:t xml:space="preserve"> rétegben kerülnek meghívásra a service réteg </w:t>
+      </w:r>
+      <w:proofErr w:type="gramStart"/>
+      <w:r>
+        <w:t>metódusai</w:t>
+      </w:r>
+      <w:proofErr w:type="gramEnd"/>
+      <w:r>
+        <w:t>, így külön lehet „tartani” az üzleti logikát. Ö</w:t>
+      </w:r>
+      <w:r>
+        <w:t xml:space="preserve">nmagukban </w:t>
+      </w:r>
+      <w:r>
+        <w:t xml:space="preserve">a </w:t>
+      </w:r>
+      <w:proofErr w:type="spellStart"/>
+      <w:r>
+        <w:t>controllerek</w:t>
+      </w:r>
+      <w:proofErr w:type="spellEnd"/>
+      <w:r>
+        <w:t xml:space="preserve"> sem tartalmaznak más logikát, </w:t>
+      </w:r>
+      <w:r>
+        <w:t>csak a</w:t>
+      </w:r>
+      <w:r>
+        <w:t xml:space="preserve">z </w:t>
+      </w:r>
+      <w:r>
+        <w:t xml:space="preserve">útválasztótól kapott </w:t>
+      </w:r>
+      <w:r>
+        <w:t>HTTP kérést</w:t>
+      </w:r>
+      <w:r>
+        <w:t xml:space="preserve"> kezeli</w:t>
+      </w:r>
+      <w:r>
+        <w:t>, és vagy válas</w:t>
+      </w:r>
+      <w:r>
+        <w:t>zt adnak vissza, vagy folytatja</w:t>
+      </w:r>
+      <w:r>
+        <w:t xml:space="preserve"> a hívásláncot</w:t>
+      </w:r>
+      <w:r>
+        <w:t xml:space="preserve"> service hívásokkal</w:t>
+      </w:r>
+      <w:r>
+        <w:t>.</w:t>
+      </w:r>
+      <w:r>
+        <w:t xml:space="preserve"> </w:t>
+      </w:r>
+      <w:r>
+        <w:t xml:space="preserve">Itt kerül </w:t>
+      </w:r>
+      <w:r>
+        <w:t xml:space="preserve">továbbá </w:t>
+      </w:r>
+      <w:r>
+        <w:t>eldöntésre</w:t>
+      </w:r>
+      <w:r>
+        <w:t xml:space="preserve">, hogy mi történjék </w:t>
+      </w:r>
+      <w:r>
+        <w:t>a visszaküldött adatokkal</w:t>
+      </w:r>
+      <w:r>
+        <w:t xml:space="preserve"> és a </w:t>
+      </w:r>
+      <w:r>
+        <w:t xml:space="preserve">válasz részeként </w:t>
+      </w:r>
+      <w:r>
+        <w:t>kezelik a HTTP állapotkódokat is.</w:t>
+      </w:r>
+      <w:r>
+        <w:t xml:space="preserve"> </w:t>
+      </w:r>
+      <w:r>
+        <w:t xml:space="preserve">Ezzel </w:t>
+      </w:r>
+      <w:r>
+        <w:t>véget érnie</w:t>
+      </w:r>
+      <w:r>
+        <w:t xml:space="preserve"> itt</w:t>
+      </w:r>
+      <w:r>
+        <w:t xml:space="preserve"> az </w:t>
+      </w:r>
+      <w:r>
+        <w:lastRenderedPageBreak/>
+        <w:t xml:space="preserve">Express/HTTP </w:t>
+      </w:r>
+      <w:proofErr w:type="gramStart"/>
+      <w:r>
+        <w:t>kontextus</w:t>
+      </w:r>
+      <w:proofErr w:type="gramEnd"/>
+      <w:r>
+        <w:t xml:space="preserve"> kezelése. Ennek nagy előnye, hogy </w:t>
+      </w:r>
+      <w:r>
+        <w:t xml:space="preserve">az alkalmazás többi része nem függ </w:t>
+      </w:r>
+      <w:r>
+        <w:t xml:space="preserve">a kérés </w:t>
+      </w:r>
+      <w:proofErr w:type="gramStart"/>
+      <w:r>
+        <w:t>objektumtól</w:t>
+      </w:r>
+      <w:proofErr w:type="gramEnd"/>
+      <w:r>
+        <w:t xml:space="preserve"> (</w:t>
+      </w:r>
+      <w:proofErr w:type="spellStart"/>
+      <w:r>
+        <w:t>request</w:t>
+      </w:r>
+      <w:proofErr w:type="spellEnd"/>
+      <w:r>
+        <w:t>)</w:t>
+      </w:r>
+      <w:r>
+        <w:t>, így, ha az Expresstől keretrendszer cseréjére kerülne a sor ez sokkal egyszerűbben megvalósítható.</w:t>
+      </w:r>
+    </w:p>
+    <w:p>
+      <w:r>
+        <w:t xml:space="preserve">A </w:t>
+      </w:r>
+      <w:proofErr w:type="spellStart"/>
+      <w:r>
+        <w:t>s</w:t>
+      </w:r>
+      <w:r>
+        <w:t>ervices</w:t>
+      </w:r>
+      <w:proofErr w:type="spellEnd"/>
+      <w:r>
+        <w:t xml:space="preserve"> réteg tartalmazza</w:t>
+      </w:r>
+      <w:r>
+        <w:t xml:space="preserve"> </w:t>
+      </w:r>
+      <w:r>
+        <w:t>a logika nagy részét, amely</w:t>
+      </w:r>
+      <w:r>
+        <w:t xml:space="preserve"> magába f</w:t>
+      </w:r>
+      <w:r>
+        <w:t>oglalja az üzleti követelményeket</w:t>
+      </w:r>
+      <w:r>
+        <w:t>,</w:t>
+      </w:r>
+      <w:r>
+        <w:t xml:space="preserve"> meghívja az adatelérési réteg</w:t>
+      </w:r>
+      <w:r>
+        <w:t xml:space="preserve"> </w:t>
+      </w:r>
+      <w:proofErr w:type="gramStart"/>
+      <w:r>
+        <w:t>funkcióit</w:t>
+      </w:r>
+      <w:proofErr w:type="gramEnd"/>
+      <w:r>
+        <w:t xml:space="preserve"> és olyan értékeket szolgáltat vissza a </w:t>
+      </w:r>
+      <w:proofErr w:type="spellStart"/>
+      <w:r>
+        <w:t>controllernek</w:t>
+      </w:r>
+      <w:proofErr w:type="spellEnd"/>
+      <w:r>
+        <w:t>, amelyek alkalmasak a tovább küldésre. Ezzel elvá</w:t>
+      </w:r>
+      <w:r>
+        <w:t xml:space="preserve">lasztva </w:t>
+      </w:r>
+      <w:r>
+        <w:t>az adatfeldolgozást</w:t>
+      </w:r>
+      <w:r>
+        <w:t xml:space="preserve"> az adatbázissal való kommunikációtól</w:t>
+      </w:r>
+      <w:r>
+        <w:t>.</w:t>
+      </w:r>
+      <w:r>
+        <w:t xml:space="preserve"> Az adatelérési rétegbe (9. ábrán a db </w:t>
+      </w:r>
+      <w:proofErr w:type="gramStart"/>
+      <w:r>
+        <w:t>mappa</w:t>
+      </w:r>
+      <w:proofErr w:type="gramEnd"/>
+      <w:r>
+        <w:t xml:space="preserve"> reprezentálja) kerül az DB-vel (</w:t>
+      </w:r>
+      <w:proofErr w:type="spellStart"/>
+      <w:r>
+        <w:t>Database</w:t>
+      </w:r>
+      <w:proofErr w:type="spellEnd"/>
+      <w:r>
+        <w:t xml:space="preserve">) való kapcsolat létesítése és az </w:t>
+      </w:r>
+      <w:r>
+        <w:t xml:space="preserve">adatok eléréséhez </w:t>
+      </w:r>
+      <w:r>
+        <w:t>szükséges logika. Az adatbázissal való kommunikáció lehet ORM</w:t>
+      </w:r>
+      <w:r>
+        <w:t>-en (</w:t>
+      </w:r>
+      <w:proofErr w:type="spellStart"/>
+      <w:r>
+        <w:t>Object-relational</w:t>
+      </w:r>
+      <w:proofErr w:type="spellEnd"/>
+      <w:r>
+        <w:t xml:space="preserve"> </w:t>
+      </w:r>
+      <w:proofErr w:type="spellStart"/>
+      <w:r>
+        <w:t>mapping</w:t>
+      </w:r>
+      <w:proofErr w:type="spellEnd"/>
+      <w:r>
+        <w:t>)</w:t>
+      </w:r>
+      <w:r>
+        <w:t xml:space="preserve"> keresztül modellek</w:t>
+      </w:r>
+      <w:r>
+        <w:t xml:space="preserve"> létrehozása</w:t>
+      </w:r>
+      <w:r>
+        <w:t xml:space="preserve"> segítségével, vagy SQL </w:t>
+      </w:r>
+      <w:r>
+        <w:t xml:space="preserve">lekérdezésekkel. En az utóbbit választom, ugyanis feladatomban sokszor kell JSON formátumú adatokban módosítást vagy lekérdezést készíteni, </w:t>
+      </w:r>
+      <w:r>
+        <w:t>a</w:t>
+      </w:r>
+      <w:r>
+        <w:t xml:space="preserve">melyet </w:t>
+      </w:r>
+      <w:r>
+        <w:t>a magas szintű ORM utasításokban</w:t>
+      </w:r>
+      <w:r>
+        <w:t xml:space="preserve"> nehezebben (vannak olyan ORM </w:t>
+      </w:r>
+      <w:proofErr w:type="spellStart"/>
+      <w:r>
+        <w:t>ek</w:t>
+      </w:r>
+      <w:proofErr w:type="spellEnd"/>
+      <w:r>
+        <w:t xml:space="preserve"> amik ezt nem is támogatják) megvalósítható</w:t>
+      </w:r>
+      <w:r>
+        <w:t>,</w:t>
+      </w:r>
+      <w:r>
+        <w:t xml:space="preserve"> </w:t>
+      </w:r>
+      <w:r>
+        <w:t>illetve</w:t>
+      </w:r>
+      <w:r>
+        <w:t xml:space="preserve"> </w:t>
+      </w:r>
+      <w:r>
+        <w:t xml:space="preserve">a lekérdezési idő is nagyban megnövekszik </w:t>
+      </w:r>
+      <w:r>
+        <w:t>bármelyik ORM</w:t>
+      </w:r>
+      <w:r>
+        <w:t xml:space="preserve"> használatánál. A következő táblázat</w:t>
+      </w:r>
+      <w:r>
+        <w:t>ban</w:t>
+      </w:r>
+      <w:r>
+        <w:t xml:space="preserve"> az egyik legnépszerűbb ORM az ORM2 és a nyers SQL lekérdezés mérési eredményei láthatóak</w:t>
+      </w:r>
+      <w:r>
+        <w:t>.</w:t>
+      </w:r>
+    </w:p>
+    <w:tbl>
+      <w:tblPr>
+        <w:tblStyle w:val="Rcsostblzat"/>
+        <w:tblW w:w="0" w:type="auto"/>
+        <w:jc w:val="center"/>
+        <w:tblLook w:val="04A0" w:firstRow="1" w:lastRow="0" w:firstColumn="1" w:lastColumn="0" w:noHBand="0" w:noVBand="1"/>
+      </w:tblPr>
+      <w:tblGrid>
+        <w:gridCol w:w="1134"/>
+        <w:gridCol w:w="1701"/>
+        <w:gridCol w:w="1701"/>
+      </w:tblGrid>
+      <w:tr>
+        <w:trPr>
+          <w:trHeight w:val="567"/>
+          <w:jc w:val="center"/>
+        </w:trPr>
+        <w:tc>
+          <w:tcPr>
+            <w:tcW w:w="1134" w:type="dxa"/>
+            <w:vAlign w:val="center"/>
+          </w:tcPr>
+          <w:p>
+            <w:pPr>
+              <w:spacing w:after="0" w:line="240" w:lineRule="auto"/>
+              <w:jc w:val="center"/>
+            </w:pPr>
+          </w:p>
+        </w:tc>
+        <w:tc>
+          <w:tcPr>
+            <w:tcW w:w="1701" w:type="dxa"/>
+            <w:vAlign w:val="center"/>
+          </w:tcPr>
+          <w:p>
+            <w:pPr>
+              <w:spacing w:after="0" w:line="240" w:lineRule="auto"/>
+              <w:jc w:val="center"/>
+            </w:pPr>
+            <w:r>
+              <w:t>ORM2</w:t>
+            </w:r>
+          </w:p>
+        </w:tc>
+        <w:tc>
+          <w:tcPr>
+            <w:tcW w:w="1701" w:type="dxa"/>
+            <w:vAlign w:val="center"/>
+          </w:tcPr>
+          <w:p>
+            <w:pPr>
+              <w:spacing w:after="0" w:line="240" w:lineRule="auto"/>
+              <w:jc w:val="center"/>
+            </w:pPr>
+            <w:r>
+              <w:t>Nyers SQL</w:t>
+            </w:r>
+          </w:p>
+        </w:tc>
+      </w:tr>
+      <w:tr>
+        <w:trPr>
+          <w:trHeight w:val="567"/>
+          <w:jc w:val="center"/>
+        </w:trPr>
+        <w:tc>
+          <w:tcPr>
+            <w:tcW w:w="1134" w:type="dxa"/>
+            <w:vAlign w:val="center"/>
+          </w:tcPr>
+          <w:p>
+            <w:pPr>
+              <w:spacing w:after="0" w:line="240" w:lineRule="auto"/>
+              <w:jc w:val="center"/>
+            </w:pPr>
+            <w:r>
+              <w:t>Idő</w:t>
+            </w:r>
+          </w:p>
+        </w:tc>
+        <w:tc>
+          <w:tcPr>
+            <w:tcW w:w="1701" w:type="dxa"/>
+            <w:vAlign w:val="center"/>
+          </w:tcPr>
+          <w:p>
+            <w:pPr>
+              <w:spacing w:after="0" w:line="240" w:lineRule="auto"/>
+              <w:jc w:val="center"/>
+            </w:pPr>
+            <w:r>
+              <w:t>555ms</w:t>
+            </w:r>
+          </w:p>
+        </w:tc>
+        <w:tc>
+          <w:tcPr>
+            <w:tcW w:w="1701" w:type="dxa"/>
+            <w:vAlign w:val="center"/>
+          </w:tcPr>
+          <w:p>
+            <w:pPr>
+              <w:spacing w:after="0" w:line="240" w:lineRule="auto"/>
+              <w:jc w:val="center"/>
+            </w:pPr>
+            <w:r>
+              <w:t>137ms</w:t>
+            </w:r>
+          </w:p>
+        </w:tc>
+      </w:tr>
+    </w:tbl>
+    <w:p>
+      <w:pPr>
+        <w:spacing w:before="360"/>
+      </w:pPr>
+      <w:bookmarkStart w:id="32" w:name="_GoBack"/>
+      <w:bookmarkEnd w:id="32"/>
+      <w:r>
+        <w:t>A</w:t>
+      </w:r>
+      <w:r>
+        <w:t xml:space="preserve"> 9.ábrán látható még két további mappa amelyek a config és </w:t>
+      </w:r>
+      <w:proofErr w:type="gramStart"/>
+      <w:r>
+        <w:t>a</w:t>
+      </w:r>
+      <w:proofErr w:type="gramEnd"/>
+      <w:r>
+        <w:t xml:space="preserve"> </w:t>
+      </w:r>
+      <w:proofErr w:type="spellStart"/>
+      <w:r>
+        <w:t>utils</w:t>
+      </w:r>
+      <w:proofErr w:type="spellEnd"/>
+      <w:r>
+        <w:t xml:space="preserve">. Utóbbiban azok a segéd elemek vannak összegyűjtve, amelyek az üzleti logika megvalósításában univerzális módon vannak felhasználva. Például saját </w:t>
+      </w:r>
+      <w:proofErr w:type="gramStart"/>
+      <w:r>
+        <w:t>metódusok</w:t>
+      </w:r>
+      <w:proofErr w:type="gramEnd"/>
+      <w:r>
+        <w:t xml:space="preserve"> egy probléma megoldására, amelyet több helyen is fel lehet használni.</w:t>
+      </w:r>
+      <w:r>
+        <w:t xml:space="preserve"> A config </w:t>
+      </w:r>
+      <w:proofErr w:type="gramStart"/>
+      <w:r>
+        <w:t>mappába</w:t>
+      </w:r>
+      <w:proofErr w:type="gramEnd"/>
+      <w:r>
+        <w:t xml:space="preserve"> kerülnek azok az egységek, amelyek a backend alkalmazás konfigurálásához szükségesek, például az adatbázis kapcsolat megvalósítása és a környezeti változók beállítása.</w:t>
+      </w:r>
+    </w:p>
     <w:p>
       <w:pPr>
         <w:pStyle w:val="Cmsor3"/>
@@ -11787,7 +12450,6 @@
         <w:t>Frontend tervezés</w:t>
       </w:r>
     </w:p>
-    <w:p/>
     <w:p>
       <w:r>
         <w:t>//</w:t>
@@ -12590,7 +13252,7 @@
           <w:rPr>
             <w:noProof/>
           </w:rPr>
-          <w:t>33</w:t>
+          <w:t>34</w:t>
         </w:r>
         <w:r>
           <w:fldChar w:fldCharType="end"/>
@@ -14306,7 +14968,7 @@
     <b:Month>06</b:Month>
     <b:Day>23</b:Day>
     <b:URL>https://www.thirdrocktechkno.com/blog/single-page-apps-vs-multi-page-apps-what-to-choose-for-web-development/</b:URL>
-    <b:RefOrder>9</b:RefOrder>
+    <b:RefOrder>10</b:RefOrder>
   </b:Source>
   <b:Source>
     <b:Tag>Sap20</b:Tag>
@@ -14431,7 +15093,7 @@
     <b:Month>10</b:Month>
     <b:Day>26</b:Day>
     <b:URL>https://blog.logrocket.com/angular-vs-react-vs-vue-js-comparing-performance/</b:URL>
-    <b:RefOrder>10</b:RefOrder>
+    <b:RefOrder>11</b:RefOrder>
   </b:Source>
   <b:Source>
     <b:Tag>htt4</b:Tag>
@@ -14440,11 +15102,22 @@
     <b:URL>https://rawgit.com/krausest/js-framework-benchmark/master/webdriver-ts-results/table.html</b:URL>
     <b:RefOrder>4</b:RefOrder>
   </b:Source>
+  <b:Source>
+    <b:Tag>Cor21</b:Tag>
+    <b:SourceType>InternetSite</b:SourceType>
+    <b:Guid>{DA4AD19F-2EA2-4AE5-AD0E-4EA368488067}</b:Guid>
+    <b:Title>Coreycleary</b:Title>
+    <b:YearAccessed>2021</b:YearAccessed>
+    <b:MonthAccessed>11</b:MonthAccessed>
+    <b:DayAccessed>20</b:DayAccessed>
+    <b:URL>https://www.coreycleary.me/project-structure-for-an-express-rest-api-when-there-is-no-standard-way</b:URL>
+    <b:RefOrder>9</b:RefOrder>
+  </b:Source>
 </b:Sources>
 </file>
 
 <file path=customXml/itemProps1.xml><?xml version="1.0" encoding="utf-8"?>
-<ds:datastoreItem xmlns:ds="http://schemas.openxmlformats.org/officeDocument/2006/customXml" ds:itemID="{B29AD34A-CA10-4368-899A-ECBD8E17B5A7}">
+<ds:datastoreItem xmlns:ds="http://schemas.openxmlformats.org/officeDocument/2006/customXml" ds:itemID="{58807FB2-B44B-4D42-BB63-78E0F4FAE48E}">
   <ds:schemaRefs>
     <ds:schemaRef ds:uri="http://schemas.openxmlformats.org/officeDocument/2006/bibliography"/>
   </ds:schemaRefs>

</xml_diff>

<commit_message>
updete sql dump and thesis text
</commit_message>
<xml_diff>
--- a/szakdolgozat/Szakdolgozat/Szakdolgozat.docx
+++ b/szakdolgozat/Szakdolgozat/Szakdolgozat.docx
@@ -4728,27 +4728,14 @@
         <w:pStyle w:val="Kpalrs"/>
         <w:jc w:val="center"/>
       </w:pPr>
-      <w:r>
-        <w:fldChar w:fldCharType="begin"/>
-      </w:r>
-      <w:r>
-        <w:instrText xml:space="preserve"> SEQ ábra \* ARABIC </w:instrText>
-      </w:r>
-      <w:r>
-        <w:fldChar w:fldCharType="separate"/>
-      </w:r>
-      <w:r>
-        <w:rPr>
-          <w:noProof/>
-        </w:rPr>
-        <w:t>1</w:t>
-      </w:r>
-      <w:r>
-        <w:rPr>
-          <w:noProof/>
-        </w:rPr>
-        <w:fldChar w:fldCharType="end"/>
-      </w:r>
+      <w:fldSimple w:instr=" SEQ ábra \* ARABIC ">
+        <w:r>
+          <w:rPr>
+            <w:noProof/>
+          </w:rPr>
+          <w:t>1</w:t>
+        </w:r>
+      </w:fldSimple>
       <w:r>
         <w:t xml:space="preserve">. ábra </w:t>
       </w:r>
@@ -5050,27 +5037,14 @@
         <w:pStyle w:val="Kpalrs"/>
         <w:jc w:val="center"/>
       </w:pPr>
-      <w:r>
-        <w:fldChar w:fldCharType="begin"/>
-      </w:r>
-      <w:r>
-        <w:instrText xml:space="preserve"> SEQ ábra \* ARABIC </w:instrText>
-      </w:r>
-      <w:r>
-        <w:fldChar w:fldCharType="separate"/>
-      </w:r>
-      <w:r>
-        <w:rPr>
-          <w:noProof/>
-        </w:rPr>
-        <w:t>2</w:t>
-      </w:r>
-      <w:r>
-        <w:rPr>
-          <w:noProof/>
-        </w:rPr>
-        <w:fldChar w:fldCharType="end"/>
-      </w:r>
+      <w:fldSimple w:instr=" SEQ ábra \* ARABIC ">
+        <w:r>
+          <w:rPr>
+            <w:noProof/>
+          </w:rPr>
+          <w:t>2</w:t>
+        </w:r>
+      </w:fldSimple>
       <w:r>
         <w:t>. ábra Megrendelések képernyőterv</w:t>
       </w:r>
@@ -5183,27 +5157,14 @@
         <w:pStyle w:val="Kpalrs"/>
         <w:jc w:val="center"/>
       </w:pPr>
-      <w:r>
-        <w:fldChar w:fldCharType="begin"/>
-      </w:r>
-      <w:r>
-        <w:instrText xml:space="preserve"> SEQ ábra \* ARABIC </w:instrText>
-      </w:r>
-      <w:r>
-        <w:fldChar w:fldCharType="separate"/>
-      </w:r>
-      <w:r>
-        <w:rPr>
-          <w:noProof/>
-        </w:rPr>
-        <w:t>3</w:t>
-      </w:r>
-      <w:r>
-        <w:rPr>
-          <w:noProof/>
-        </w:rPr>
-        <w:fldChar w:fldCharType="end"/>
-      </w:r>
+      <w:fldSimple w:instr=" SEQ ábra \* ARABIC ">
+        <w:r>
+          <w:rPr>
+            <w:noProof/>
+          </w:rPr>
+          <w:t>3</w:t>
+        </w:r>
+      </w:fldSimple>
       <w:r>
         <w:t xml:space="preserve">. ábra Alap adatok </w:t>
       </w:r>
@@ -5383,27 +5344,14 @@
         <w:pStyle w:val="Kpalrs"/>
         <w:jc w:val="center"/>
       </w:pPr>
-      <w:r>
-        <w:fldChar w:fldCharType="begin"/>
-      </w:r>
-      <w:r>
-        <w:instrText xml:space="preserve"> SEQ ábra \* ARABIC </w:instrText>
-      </w:r>
-      <w:r>
-        <w:fldChar w:fldCharType="separate"/>
-      </w:r>
-      <w:r>
-        <w:rPr>
-          <w:noProof/>
-        </w:rPr>
-        <w:t>4</w:t>
-      </w:r>
-      <w:r>
-        <w:rPr>
-          <w:noProof/>
-        </w:rPr>
-        <w:fldChar w:fldCharType="end"/>
-      </w:r>
+      <w:fldSimple w:instr=" SEQ ábra \* ARABIC ">
+        <w:r>
+          <w:rPr>
+            <w:noProof/>
+          </w:rPr>
+          <w:t>4</w:t>
+        </w:r>
+      </w:fldSimple>
       <w:r>
         <w:t>. ábra</w:t>
       </w:r>
@@ -5502,27 +5450,14 @@
         <w:pStyle w:val="Kpalrs"/>
         <w:jc w:val="center"/>
       </w:pPr>
-      <w:r>
-        <w:fldChar w:fldCharType="begin"/>
-      </w:r>
-      <w:r>
-        <w:instrText xml:space="preserve"> SEQ ábra \* ARABIC </w:instrText>
-      </w:r>
-      <w:r>
-        <w:fldChar w:fldCharType="separate"/>
-      </w:r>
-      <w:r>
-        <w:rPr>
-          <w:noProof/>
-        </w:rPr>
-        <w:t>5</w:t>
-      </w:r>
-      <w:r>
-        <w:rPr>
-          <w:noProof/>
-        </w:rPr>
-        <w:fldChar w:fldCharType="end"/>
-      </w:r>
+      <w:fldSimple w:instr=" SEQ ábra \* ARABIC ">
+        <w:r>
+          <w:rPr>
+            <w:noProof/>
+          </w:rPr>
+          <w:t>5</w:t>
+        </w:r>
+      </w:fldSimple>
       <w:r>
         <w:t xml:space="preserve">. ábra Rekord szerkesztése </w:t>
       </w:r>
@@ -5879,27 +5814,14 @@
         <w:pStyle w:val="Kpalrs"/>
         <w:jc w:val="center"/>
       </w:pPr>
-      <w:r>
-        <w:fldChar w:fldCharType="begin"/>
-      </w:r>
-      <w:r>
-        <w:instrText xml:space="preserve"> SEQ ábra \* ARABIC </w:instrText>
-      </w:r>
-      <w:r>
-        <w:fldChar w:fldCharType="separate"/>
-      </w:r>
-      <w:r>
-        <w:rPr>
-          <w:noProof/>
-        </w:rPr>
-        <w:t>6</w:t>
-      </w:r>
-      <w:r>
-        <w:rPr>
-          <w:noProof/>
-        </w:rPr>
-        <w:fldChar w:fldCharType="end"/>
-      </w:r>
+      <w:fldSimple w:instr=" SEQ ábra \* ARABIC ">
+        <w:r>
+          <w:rPr>
+            <w:noProof/>
+          </w:rPr>
+          <w:t>6</w:t>
+        </w:r>
+      </w:fldSimple>
       <w:r>
         <w:t xml:space="preserve">. ábra Adatbázis </w:t>
       </w:r>
@@ -12112,27 +12034,14 @@
         <w:pStyle w:val="Kpalrs"/>
         <w:jc w:val="center"/>
       </w:pPr>
-      <w:r>
-        <w:fldChar w:fldCharType="begin"/>
-      </w:r>
-      <w:r>
-        <w:instrText xml:space="preserve"> SEQ ábra \* ARABIC </w:instrText>
-      </w:r>
-      <w:r>
-        <w:fldChar w:fldCharType="separate"/>
-      </w:r>
-      <w:r>
-        <w:rPr>
-          <w:noProof/>
-        </w:rPr>
-        <w:t>8</w:t>
-      </w:r>
-      <w:r>
-        <w:rPr>
-          <w:noProof/>
-        </w:rPr>
-        <w:fldChar w:fldCharType="end"/>
-      </w:r>
+      <w:fldSimple w:instr=" SEQ ábra \* ARABIC ">
+        <w:r>
+          <w:rPr>
+            <w:noProof/>
+          </w:rPr>
+          <w:t>8</w:t>
+        </w:r>
+      </w:fldSimple>
       <w:r>
         <w:t>. ábra Backend architektúra diagram</w:t>
       </w:r>
@@ -12292,27 +12201,14 @@
         <w:pStyle w:val="Kpalrs"/>
         <w:jc w:val="center"/>
       </w:pPr>
-      <w:r>
-        <w:fldChar w:fldCharType="begin"/>
-      </w:r>
-      <w:r>
-        <w:instrText xml:space="preserve"> SEQ ábra \* ARABIC </w:instrText>
-      </w:r>
-      <w:r>
-        <w:fldChar w:fldCharType="separate"/>
-      </w:r>
-      <w:r>
-        <w:rPr>
-          <w:noProof/>
-        </w:rPr>
-        <w:t>9</w:t>
-      </w:r>
-      <w:r>
-        <w:rPr>
-          <w:noProof/>
-        </w:rPr>
-        <w:fldChar w:fldCharType="end"/>
-      </w:r>
+      <w:fldSimple w:instr=" SEQ ábra \* ARABIC ">
+        <w:r>
+          <w:rPr>
+            <w:noProof/>
+          </w:rPr>
+          <w:t>9</w:t>
+        </w:r>
+      </w:fldSimple>
       <w:r>
         <w:t xml:space="preserve">. ábra Backend projekt </w:t>
       </w:r>
@@ -13573,24 +13469,14 @@
         <w:pStyle w:val="Kpalrs"/>
         <w:jc w:val="center"/>
       </w:pPr>
-      <w:r>
-        <w:fldChar w:fldCharType="begin"/>
-      </w:r>
-      <w:r>
-        <w:instrText xml:space="preserve"> SEQ ábra \* ARABIC </w:instrText>
-      </w:r>
-      <w:r>
-        <w:fldChar w:fldCharType="separate"/>
-      </w:r>
-      <w:r>
-        <w:rPr>
-          <w:noProof/>
-        </w:rPr>
-        <w:t>10</w:t>
-      </w:r>
-      <w:r>
-        <w:fldChar w:fldCharType="end"/>
-      </w:r>
+      <w:fldSimple w:instr=" SEQ ábra \* ARABIC ">
+        <w:r>
+          <w:rPr>
+            <w:noProof/>
+          </w:rPr>
+          <w:t>10</w:t>
+        </w:r>
+      </w:fldSimple>
       <w:r>
         <w:t xml:space="preserve">. ábra Frontend projekt </w:t>
       </w:r>
@@ -13838,24 +13724,14 @@
         <w:pStyle w:val="Kpalrs"/>
         <w:jc w:val="center"/>
       </w:pPr>
-      <w:r>
-        <w:fldChar w:fldCharType="begin"/>
-      </w:r>
-      <w:r>
-        <w:instrText xml:space="preserve"> SEQ ábra \* ARABIC </w:instrText>
-      </w:r>
-      <w:r>
-        <w:fldChar w:fldCharType="separate"/>
-      </w:r>
-      <w:r>
-        <w:rPr>
-          <w:noProof/>
-        </w:rPr>
-        <w:t>11</w:t>
-      </w:r>
-      <w:r>
-        <w:fldChar w:fldCharType="end"/>
-      </w:r>
+      <w:fldSimple w:instr=" SEQ ábra \* ARABIC ">
+        <w:r>
+          <w:rPr>
+            <w:noProof/>
+          </w:rPr>
+          <w:t>11</w:t>
+        </w:r>
+      </w:fldSimple>
       <w:r>
         <w:t xml:space="preserve">. ábra Frontend </w:t>
       </w:r>
@@ -13958,24 +13834,14 @@
         <w:pStyle w:val="Kpalrs"/>
         <w:jc w:val="center"/>
       </w:pPr>
-      <w:r>
-        <w:fldChar w:fldCharType="begin"/>
-      </w:r>
-      <w:r>
-        <w:instrText xml:space="preserve"> SEQ ábra \* ARABIC </w:instrText>
-      </w:r>
-      <w:r>
-        <w:fldChar w:fldCharType="separate"/>
-      </w:r>
-      <w:r>
-        <w:rPr>
-          <w:noProof/>
-        </w:rPr>
-        <w:t>12</w:t>
-      </w:r>
-      <w:r>
-        <w:fldChar w:fldCharType="end"/>
-      </w:r>
+      <w:fldSimple w:instr=" SEQ ábra \* ARABIC ">
+        <w:r>
+          <w:rPr>
+            <w:noProof/>
+          </w:rPr>
+          <w:t>12</w:t>
+        </w:r>
+      </w:fldSimple>
       <w:r>
         <w:t xml:space="preserve">. ábra PERN </w:t>
       </w:r>
@@ -14198,16 +14064,260 @@
       <w:pPr>
         <w:pStyle w:val="Cmsor2"/>
       </w:pPr>
-      <w:bookmarkStart w:id="38" w:name="_Toc88422908"/>
-      <w:r>
-        <w:t>Frontend</w:t>
-      </w:r>
+      <w:r>
+        <w:t xml:space="preserve">A fejlesztéshez használt </w:t>
+      </w:r>
+      <w:r>
+        <w:t>szoftver</w:t>
+      </w:r>
+      <w:r>
+        <w:t>ek</w:t>
+      </w:r>
+    </w:p>
+    <w:p>
+      <w:r>
+        <w:t xml:space="preserve">A frontend és backend fejlesztéshez valamint az adatbázis táblák megtekintésére is a </w:t>
+      </w:r>
+      <w:r>
+        <w:t xml:space="preserve">Visual </w:t>
+      </w:r>
+      <w:proofErr w:type="spellStart"/>
+      <w:r>
+        <w:t>Studio</w:t>
+      </w:r>
+      <w:proofErr w:type="spellEnd"/>
+      <w:r>
+        <w:t xml:space="preserve"> </w:t>
+      </w:r>
+      <w:proofErr w:type="spellStart"/>
+      <w:r>
+        <w:t>Code</w:t>
+      </w:r>
+      <w:r>
+        <w:t>-ot</w:t>
+      </w:r>
+      <w:proofErr w:type="spellEnd"/>
+      <w:r>
+        <w:t xml:space="preserve"> (VS </w:t>
+      </w:r>
+      <w:proofErr w:type="spellStart"/>
+      <w:r>
+        <w:t>Code</w:t>
+      </w:r>
+      <w:proofErr w:type="spellEnd"/>
+      <w:r>
+        <w:t>)</w:t>
+      </w:r>
+      <w:r>
+        <w:t xml:space="preserve"> </w:t>
+      </w:r>
+      <w:r>
+        <w:t>a Microsoft ingyenes, nyí</w:t>
+      </w:r>
+      <w:r>
+        <w:t>lt forráskódú szövegszerkesztőjét használtam</w:t>
+      </w:r>
+      <w:r>
+        <w:t xml:space="preserve">. Ehhez telepítettem </w:t>
+      </w:r>
+      <w:r>
+        <w:t xml:space="preserve">a </w:t>
+      </w:r>
+      <w:proofErr w:type="spellStart"/>
+      <w:r>
+        <w:t>Prettier</w:t>
+      </w:r>
+      <w:proofErr w:type="spellEnd"/>
+      <w:r>
+        <w:t xml:space="preserve"> kódformázót és a </w:t>
+      </w:r>
+      <w:proofErr w:type="spellStart"/>
+      <w:r>
+        <w:t>PostgreSQL</w:t>
+      </w:r>
+      <w:proofErr w:type="spellEnd"/>
+      <w:r>
+        <w:t xml:space="preserve"> </w:t>
+      </w:r>
+      <w:r>
+        <w:t xml:space="preserve">Management </w:t>
+      </w:r>
+      <w:proofErr w:type="spellStart"/>
+      <w:r>
+        <w:t>Tool</w:t>
+      </w:r>
+      <w:proofErr w:type="spellEnd"/>
+      <w:r>
+        <w:t xml:space="preserve"> bővítményeket. Továbbá az </w:t>
+      </w:r>
+      <w:proofErr w:type="spellStart"/>
+      <w:r>
+        <w:t>npm</w:t>
+      </w:r>
+      <w:proofErr w:type="spellEnd"/>
+      <w:r>
+        <w:t xml:space="preserve"> (</w:t>
+      </w:r>
+      <w:proofErr w:type="spellStart"/>
+      <w:r>
+        <w:t>Node</w:t>
+      </w:r>
+      <w:proofErr w:type="spellEnd"/>
+      <w:r>
+        <w:t xml:space="preserve"> </w:t>
+      </w:r>
+      <w:proofErr w:type="spellStart"/>
+      <w:r>
+        <w:t>Package</w:t>
+      </w:r>
+      <w:proofErr w:type="spellEnd"/>
+      <w:r>
+        <w:t xml:space="preserve"> Manager)</w:t>
+      </w:r>
+      <w:r>
+        <w:t xml:space="preserve"> parancssoros s</w:t>
+      </w:r>
+      <w:r>
+        <w:t>zoftvercsomag-kezelő</w:t>
+      </w:r>
+      <w:r>
+        <w:t xml:space="preserve"> segítségével futtattam a </w:t>
+      </w:r>
+      <w:proofErr w:type="spellStart"/>
+      <w:r>
+        <w:t>React</w:t>
+      </w:r>
+      <w:proofErr w:type="spellEnd"/>
+      <w:r>
+        <w:t xml:space="preserve"> és Node.js szervereket.</w:t>
+      </w:r>
+    </w:p>
+    <w:p>
+      <w:r>
+        <w:t xml:space="preserve">A fejlesztés során a Postman nevű ingyenes alkalmazást használtam az API tesztelésére, amely </w:t>
+      </w:r>
+      <w:r>
+        <w:t>számos végpont-interakciós módszert kínál</w:t>
+      </w:r>
+      <w:r>
+        <w:t xml:space="preserve"> (GET, POST, PUT, PATCH, DELETE, stb.). A </w:t>
+      </w:r>
+      <w:proofErr w:type="gramStart"/>
+      <w:r>
+        <w:t>kliens</w:t>
+      </w:r>
+      <w:proofErr w:type="gramEnd"/>
+      <w:r>
+        <w:t xml:space="preserve"> oldali hibák megtalálására a Google </w:t>
+      </w:r>
+      <w:proofErr w:type="spellStart"/>
+      <w:r>
+        <w:t>Chrome</w:t>
+      </w:r>
+      <w:proofErr w:type="spellEnd"/>
+      <w:r>
+        <w:t xml:space="preserve"> webböngésző beépített </w:t>
+      </w:r>
+      <w:r>
+        <w:t xml:space="preserve">fejlesztői eszközét, valamint a </w:t>
+      </w:r>
+      <w:proofErr w:type="spellStart"/>
+      <w:r>
+        <w:t>React</w:t>
+      </w:r>
+      <w:proofErr w:type="spellEnd"/>
+      <w:r>
+        <w:t xml:space="preserve"> </w:t>
+      </w:r>
+      <w:proofErr w:type="spellStart"/>
+      <w:r>
+        <w:t>Developer</w:t>
+      </w:r>
+      <w:proofErr w:type="spellEnd"/>
+      <w:r>
+        <w:t xml:space="preserve"> </w:t>
+      </w:r>
+      <w:proofErr w:type="spellStart"/>
+      <w:r>
+        <w:t>Tools</w:t>
+      </w:r>
+      <w:proofErr w:type="spellEnd"/>
+      <w:r>
+        <w:t xml:space="preserve"> bővítményt használtam. Az adatbázis elkészítését és futtatását a </w:t>
+      </w:r>
+      <w:proofErr w:type="spellStart"/>
+      <w:r>
+        <w:t>pgAdmin</w:t>
+      </w:r>
+      <w:proofErr w:type="spellEnd"/>
+      <w:r>
+        <w:t xml:space="preserve"> nevű alkalmazásban kezeltem, amely egy </w:t>
+      </w:r>
+      <w:proofErr w:type="gramStart"/>
+      <w:r>
+        <w:t>adminisztrációs</w:t>
+      </w:r>
+      <w:proofErr w:type="gramEnd"/>
+      <w:r>
+        <w:t xml:space="preserve"> és fejlesztési platform a </w:t>
+      </w:r>
+      <w:proofErr w:type="spellStart"/>
+      <w:r>
+        <w:t>PostgreSQL-hez</w:t>
+      </w:r>
+      <w:proofErr w:type="spellEnd"/>
+      <w:r>
+        <w:t>.</w:t>
+      </w:r>
+    </w:p>
+    <w:p>
+      <w:pPr>
+        <w:pStyle w:val="Cmsor2"/>
+      </w:pPr>
+      <w:r>
+        <w:t>Adatbázis</w:t>
+      </w:r>
+    </w:p>
+    <w:p>
+      <w:r>
+        <w:t xml:space="preserve">Az adatbázis sémáját a mestertkeresek.hu adatbázisa alapján hoztam létre. Nem tartalmaz </w:t>
+      </w:r>
+      <w:r>
+        <w:t>a felek beleegyezése nélküli</w:t>
+      </w:r>
+      <w:r>
+        <w:t xml:space="preserve"> </w:t>
+      </w:r>
+      <w:r>
+        <w:t>személyes adat felhasználását</w:t>
+      </w:r>
+      <w:r>
+        <w:t>,</w:t>
+      </w:r>
+      <w:r>
+        <w:t xml:space="preserve"> amelyből az adott természetes személyre lehet következtetni</w:t>
+      </w:r>
+      <w:r>
+        <w:t>.</w:t>
+      </w:r>
+      <w:r>
+        <w:t xml:space="preserve"> //</w:t>
+      </w:r>
+      <w:r>
+        <w:t xml:space="preserve"> </w:t>
+      </w:r>
+      <w:proofErr w:type="spellStart"/>
+      <w:r>
+        <w:t>cegnev</w:t>
+      </w:r>
+      <w:proofErr w:type="spellEnd"/>
+      <w:r>
+        <w:t>?</w:t>
+      </w:r>
+    </w:p>
+    <w:p>
+      <w:bookmarkStart w:id="38" w:name="_GoBack"/>
       <w:bookmarkEnd w:id="38"/>
-    </w:p>
-    <w:p>
-      <w:r>
-        <w:t>//</w:t>
-      </w:r>
     </w:p>
     <w:p>
       <w:pPr>
@@ -14226,6 +14336,21 @@
     </w:p>
     <w:p>
       <w:pPr>
+        <w:pStyle w:val="Cmsor2"/>
+      </w:pPr>
+      <w:bookmarkStart w:id="40" w:name="_Toc88422908"/>
+      <w:r>
+        <w:t>Frontend</w:t>
+      </w:r>
+      <w:bookmarkEnd w:id="40"/>
+    </w:p>
+    <w:p>
+      <w:r>
+        <w:t>//</w:t>
+      </w:r>
+    </w:p>
+    <w:p>
+      <w:pPr>
         <w:spacing w:after="160" w:line="259" w:lineRule="auto"/>
         <w:jc w:val="left"/>
       </w:pPr>
@@ -14237,12 +14362,12 @@
       <w:pPr>
         <w:pStyle w:val="Cmsor1"/>
       </w:pPr>
-      <w:bookmarkStart w:id="40" w:name="_Toc88422910"/>
+      <w:bookmarkStart w:id="41" w:name="_Toc88422910"/>
       <w:r>
         <w:lastRenderedPageBreak/>
         <w:t>Összefoglalás</w:t>
       </w:r>
-      <w:bookmarkEnd w:id="40"/>
+      <w:bookmarkEnd w:id="41"/>
     </w:p>
     <w:p>
       <w:r>
@@ -14285,13 +14410,13 @@
       <w:r>
         <w:br w:type="page"/>
       </w:r>
-      <w:bookmarkStart w:id="41" w:name="_Toc88422911"/>
+      <w:bookmarkStart w:id="42" w:name="_Toc88422911"/>
       <w:proofErr w:type="spellStart"/>
       <w:r>
         <w:lastRenderedPageBreak/>
         <w:t>Summary</w:t>
       </w:r>
-      <w:bookmarkEnd w:id="41"/>
+      <w:bookmarkEnd w:id="42"/>
       <w:proofErr w:type="spellEnd"/>
     </w:p>
     <w:p>
@@ -14335,12 +14460,7 @@
             </w:numPr>
           </w:pPr>
           <w:r>
-            <w:t>Irodal</w:t>
-          </w:r>
-          <w:bookmarkStart w:id="42" w:name="_GoBack"/>
-          <w:bookmarkEnd w:id="42"/>
-          <w:r>
-            <w:t>omjegyzék</w:t>
+            <w:t>Irodalomjegyzék</w:t>
           </w:r>
         </w:p>
         <w:sdt>
@@ -15122,7 +15242,7 @@
           <w:rPr>
             <w:noProof/>
           </w:rPr>
-          <w:t>37</w:t>
+          <w:t>38</w:t>
         </w:r>
         <w:r>
           <w:fldChar w:fldCharType="end"/>
@@ -17260,7 +17380,7 @@
 </file>
 
 <file path=customXml/itemProps1.xml><?xml version="1.0" encoding="utf-8"?>
-<ds:datastoreItem xmlns:ds="http://schemas.openxmlformats.org/officeDocument/2006/customXml" ds:itemID="{EAE9508C-CFAA-41D8-A757-0C5FD6DB2CB2}">
+<ds:datastoreItem xmlns:ds="http://schemas.openxmlformats.org/officeDocument/2006/customXml" ds:itemID="{64B925D7-127D-4A1E-92D5-5FC6441E4BEF}">
   <ds:schemaRefs>
     <ds:schemaRef ds:uri="http://schemas.openxmlformats.org/officeDocument/2006/bibliography"/>
   </ds:schemaRefs>

</xml_diff>